<commit_message>
Some changes in c-w text
</commit_message>
<xml_diff>
--- a/Course-work.docx
+++ b/Course-work.docx
@@ -17,6 +17,8 @@
           <w:szCs w:val="26"/>
         </w:rPr>
       </w:pPr>
+      <w:bookmarkStart w:id="0" w:name="_top"/>
+      <w:bookmarkEnd w:id="0"/>
       <w:r>
         <w:rPr>
           <w:rFonts w:ascii="Times New Roman" w:hAnsi="Times New Roman"/>
@@ -755,6 +757,7 @@
           <w:szCs w:val="28"/>
         </w:rPr>
       </w:pPr>
+      <w:bookmarkStart w:id="1" w:name="Content"/>
       <w:r>
         <w:rPr>
           <w:rFonts w:ascii="Century Gothic" w:hAnsi="Century Gothic"/>
@@ -766,6 +769,7 @@
         <w:t>ОГЛАВЛЕНИЕ</w:t>
       </w:r>
     </w:p>
+    <w:bookmarkEnd w:id="1"/>
     <w:p>
       <w:pPr>
         <w:rPr>
@@ -805,7 +809,44 @@
           <w:sz w:val="24"/>
           <w:szCs w:val="24"/>
         </w:rPr>
-        <w:t xml:space="preserve"> (тык)</w:t>
+        <w:t xml:space="preserve"> (</w:t>
+      </w:r>
+      <w:hyperlink w:anchor="Content" w:history="1">
+        <w:r>
+          <w:rPr>
+            <w:rStyle w:val="aa"/>
+            <w:rFonts w:ascii="Century Gothic" w:hAnsi="Century Gothic"/>
+            <w:sz w:val="24"/>
+            <w:szCs w:val="24"/>
+          </w:rPr>
+          <w:t>т</w:t>
+        </w:r>
+        <w:r>
+          <w:rPr>
+            <w:rStyle w:val="aa"/>
+            <w:rFonts w:ascii="Century Gothic" w:hAnsi="Century Gothic"/>
+            <w:sz w:val="24"/>
+            <w:szCs w:val="24"/>
+          </w:rPr>
+          <w:t>ы</w:t>
+        </w:r>
+        <w:r>
+          <w:rPr>
+            <w:rStyle w:val="aa"/>
+            <w:rFonts w:ascii="Century Gothic" w:hAnsi="Century Gothic"/>
+            <w:sz w:val="24"/>
+            <w:szCs w:val="24"/>
+          </w:rPr>
+          <w:t>к</w:t>
+        </w:r>
+      </w:hyperlink>
+      <w:r>
+        <w:rPr>
+          <w:rFonts w:ascii="Century Gothic" w:hAnsi="Century Gothic"/>
+          <w:sz w:val="24"/>
+          <w:szCs w:val="24"/>
+        </w:rPr>
+        <w:t>)</w:t>
       </w:r>
       <w:r>
         <w:rPr>
@@ -830,7 +871,52 @@
           <w:sz w:val="24"/>
           <w:szCs w:val="24"/>
         </w:rPr>
-        <w:t>X: Введение, актуальность рассматриваемой темы</w:t>
+        <w:t>Страница 3 (</w:t>
+      </w:r>
+      <w:hyperlink w:anchor="Introduction" w:history="1">
+        <w:r>
+          <w:rPr>
+            <w:rStyle w:val="aa"/>
+            <w:rFonts w:ascii="Century Gothic" w:hAnsi="Century Gothic"/>
+            <w:sz w:val="24"/>
+            <w:szCs w:val="24"/>
+          </w:rPr>
+          <w:t>т</w:t>
+        </w:r>
+        <w:r>
+          <w:rPr>
+            <w:rStyle w:val="aa"/>
+            <w:rFonts w:ascii="Century Gothic" w:hAnsi="Century Gothic"/>
+            <w:sz w:val="24"/>
+            <w:szCs w:val="24"/>
+          </w:rPr>
+          <w:t>ы</w:t>
+        </w:r>
+        <w:r>
+          <w:rPr>
+            <w:rStyle w:val="aa"/>
+            <w:rFonts w:ascii="Century Gothic" w:hAnsi="Century Gothic"/>
+            <w:sz w:val="24"/>
+            <w:szCs w:val="24"/>
+          </w:rPr>
+          <w:t>к</w:t>
+        </w:r>
+      </w:hyperlink>
+      <w:r>
+        <w:rPr>
+          <w:rFonts w:ascii="Century Gothic" w:hAnsi="Century Gothic"/>
+          <w:sz w:val="24"/>
+          <w:szCs w:val="24"/>
+        </w:rPr>
+        <w:t>)</w:t>
+      </w:r>
+      <w:r>
+        <w:rPr>
+          <w:rFonts w:ascii="Century Gothic" w:hAnsi="Century Gothic"/>
+          <w:sz w:val="24"/>
+          <w:szCs w:val="24"/>
+        </w:rPr>
+        <w:t>: Введение, актуальность рассматриваемой темы</w:t>
       </w:r>
       <w:r>
         <w:rPr>
@@ -966,7 +1052,35 @@
           <w:rFonts w:ascii="Century Gothic" w:hAnsi="Century Gothic"/>
           <w:color w:val="75BDA7" w:themeColor="accent3"/>
         </w:rPr>
-        <w:t>: Что вообще надо делать</w:t>
+        <w:t xml:space="preserve">: Что </w:t>
+      </w:r>
+      <w:r>
+        <w:rPr>
+          <w:rFonts w:ascii="Century Gothic" w:hAnsi="Century Gothic"/>
+          <w:color w:val="75BDA7" w:themeColor="accent3"/>
+        </w:rPr>
+        <w:t>требуется</w:t>
+      </w:r>
+      <w:r>
+        <w:rPr>
+          <w:rFonts w:ascii="Century Gothic" w:hAnsi="Century Gothic"/>
+          <w:color w:val="75BDA7" w:themeColor="accent3"/>
+        </w:rPr>
+        <w:t xml:space="preserve"> </w:t>
+      </w:r>
+      <w:r>
+        <w:rPr>
+          <w:rFonts w:ascii="Century Gothic" w:hAnsi="Century Gothic"/>
+          <w:color w:val="75BDA7" w:themeColor="accent3"/>
+        </w:rPr>
+        <w:t>с</w:t>
+      </w:r>
+      <w:r>
+        <w:rPr>
+          <w:rFonts w:ascii="Century Gothic" w:hAnsi="Century Gothic"/>
+          <w:color w:val="75BDA7" w:themeColor="accent3"/>
+        </w:rPr>
+        <w:t>делать</w:t>
       </w:r>
       <w:r>
         <w:rPr>
@@ -1017,14 +1131,21 @@
           <w:rFonts w:ascii="Century Gothic" w:hAnsi="Century Gothic"/>
           <w:color w:val="75BDA7" w:themeColor="accent3"/>
         </w:rPr>
-        <w:t>мы можем</w:t>
-      </w:r>
-      <w:r>
-        <w:rPr>
-          <w:rFonts w:ascii="Century Gothic" w:hAnsi="Century Gothic"/>
-          <w:color w:val="75BDA7" w:themeColor="accent3"/>
-        </w:rPr>
-        <w:t xml:space="preserve"> получить от пользователя?</w:t>
+        <w:t>можно</w:t>
+      </w:r>
+      <w:r>
+        <w:rPr>
+          <w:rFonts w:ascii="Century Gothic" w:hAnsi="Century Gothic"/>
+          <w:color w:val="75BDA7" w:themeColor="accent3"/>
+        </w:rPr>
+        <w:t xml:space="preserve"> </w:t>
+      </w:r>
+      <w:r>
+        <w:rPr>
+          <w:rFonts w:ascii="Century Gothic" w:hAnsi="Century Gothic"/>
+          <w:color w:val="75BDA7" w:themeColor="accent3"/>
+        </w:rPr>
+        <w:t>получить от пользователя?</w:t>
       </w:r>
     </w:p>
     <w:p>
@@ -1961,6 +2082,7 @@
           <w:szCs w:val="28"/>
         </w:rPr>
       </w:pPr>
+      <w:bookmarkStart w:id="2" w:name="Introduction"/>
       <w:r>
         <w:rPr>
           <w:rFonts w:ascii="Century Gothic" w:hAnsi="Century Gothic"/>
@@ -1973,6 +2095,305 @@
         <w:t>ВВЕДЕНИЕ</w:t>
       </w:r>
     </w:p>
+    <w:bookmarkEnd w:id="2"/>
+    <w:p>
+      <w:pPr>
+        <w:rPr>
+          <w:rFonts w:ascii="Century Gothic" w:hAnsi="Century Gothic"/>
+          <w:color w:val="FFFFFF" w:themeColor="background1"/>
+          <w:sz w:val="28"/>
+          <w:szCs w:val="28"/>
+        </w:rPr>
+      </w:pPr>
+      <w:r>
+        <w:rPr>
+          <w:rFonts w:ascii="Century Gothic" w:hAnsi="Century Gothic"/>
+          <w:color w:val="FFFFFF" w:themeColor="background1"/>
+          <w:sz w:val="28"/>
+          <w:szCs w:val="28"/>
+        </w:rPr>
+        <w:t xml:space="preserve">Путь в тысячу ли начинается с первого шага. А проект в тысячи строк начинается с первого переноса строки, потому что </w:t>
+      </w:r>
+      <w:r>
+        <w:rPr>
+          <w:rFonts w:ascii="Century Gothic" w:hAnsi="Century Gothic"/>
+          <w:color w:val="FFFFFF" w:themeColor="background1"/>
+          <w:sz w:val="28"/>
+          <w:szCs w:val="28"/>
+          <w:lang w:val="en-US"/>
+        </w:rPr>
+        <w:t>IDE</w:t>
+      </w:r>
+      <w:r>
+        <w:rPr>
+          <w:rFonts w:ascii="Century Gothic" w:hAnsi="Century Gothic"/>
+          <w:color w:val="FFFFFF" w:themeColor="background1"/>
+          <w:sz w:val="28"/>
+          <w:szCs w:val="28"/>
+        </w:rPr>
+        <w:t xml:space="preserve"> </w:t>
+      </w:r>
+      <w:r>
+        <w:rPr>
+          <w:rFonts w:ascii="Century Gothic" w:hAnsi="Century Gothic"/>
+          <w:color w:val="FFFFFF" w:themeColor="background1"/>
+          <w:sz w:val="28"/>
+          <w:szCs w:val="28"/>
+        </w:rPr>
+        <w:t>ругается на отсутствие пустого места в конце файла.</w:t>
+      </w:r>
+    </w:p>
+    <w:p>
+      <w:pPr>
+        <w:rPr>
+          <w:rFonts w:ascii="Century Gothic" w:hAnsi="Century Gothic"/>
+          <w:color w:val="FFFFFF" w:themeColor="background1"/>
+          <w:sz w:val="28"/>
+          <w:szCs w:val="28"/>
+        </w:rPr>
+      </w:pPr>
+      <w:r>
+        <w:rPr>
+          <w:rFonts w:ascii="Century Gothic" w:hAnsi="Century Gothic"/>
+          <w:color w:val="FFFFFF" w:themeColor="background1"/>
+          <w:sz w:val="28"/>
+          <w:szCs w:val="28"/>
+        </w:rPr>
+        <w:t xml:space="preserve">Не расписывая название темы работы, перейдем к делу. </w:t>
+      </w:r>
+    </w:p>
+    <w:p>
+      <w:pPr>
+        <w:rPr>
+          <w:rFonts w:ascii="Century Gothic" w:hAnsi="Century Gothic"/>
+          <w:color w:val="FFFFFF" w:themeColor="background1"/>
+          <w:sz w:val="28"/>
+          <w:szCs w:val="28"/>
+        </w:rPr>
+      </w:pPr>
+      <w:r>
+        <w:rPr>
+          <w:rFonts w:ascii="Century Gothic" w:hAnsi="Century Gothic"/>
+          <w:color w:val="FFFFFF" w:themeColor="background1"/>
+          <w:sz w:val="28"/>
+          <w:szCs w:val="28"/>
+        </w:rPr>
+        <w:t>Ни для кого не является секретом, что спортивное программирование медленно, но верно завоевывает свои позиции, и не собирается отступать.</w:t>
+      </w:r>
+      <w:r>
+        <w:rPr>
+          <w:rFonts w:ascii="Century Gothic" w:hAnsi="Century Gothic"/>
+          <w:color w:val="FFFFFF" w:themeColor="background1"/>
+          <w:sz w:val="28"/>
+          <w:szCs w:val="28"/>
+        </w:rPr>
+        <w:t xml:space="preserve"> Мы живем во времена преобладающей рыночной экономики, когда на любой возникающий спрос найдется предложение. Спортивное программирование не стало исключением, и породило невероятный спрос на платформы, имеющи</w:t>
+      </w:r>
+      <w:r>
+        <w:rPr>
+          <w:rFonts w:ascii="Century Gothic" w:hAnsi="Century Gothic"/>
+          <w:color w:val="FFFFFF" w:themeColor="background1"/>
+          <w:sz w:val="28"/>
+          <w:szCs w:val="28"/>
+        </w:rPr>
+        <w:t>е возможность его удовлетворять.</w:t>
+      </w:r>
+    </w:p>
+    <w:p>
+      <w:pPr>
+        <w:rPr>
+          <w:rFonts w:ascii="Century Gothic" w:hAnsi="Century Gothic"/>
+          <w:color w:val="FFFFFF" w:themeColor="background1"/>
+          <w:sz w:val="28"/>
+          <w:szCs w:val="28"/>
+        </w:rPr>
+      </w:pPr>
+      <w:r>
+        <w:rPr>
+          <w:rFonts w:ascii="Century Gothic" w:hAnsi="Century Gothic"/>
+          <w:color w:val="FFFFFF" w:themeColor="background1"/>
+          <w:sz w:val="28"/>
+          <w:szCs w:val="28"/>
+        </w:rPr>
+        <w:t>Спортивное программирование — это</w:t>
+      </w:r>
+      <w:r>
+        <w:rPr>
+          <w:rFonts w:ascii="Century Gothic" w:hAnsi="Century Gothic"/>
+          <w:color w:val="FFFFFF" w:themeColor="background1"/>
+          <w:sz w:val="28"/>
+          <w:szCs w:val="28"/>
+        </w:rPr>
+        <w:t xml:space="preserve"> отрасль, обладающая рядом факторов, которые позволят ей</w:t>
+      </w:r>
+      <w:r>
+        <w:rPr>
+          <w:rFonts w:ascii="Century Gothic" w:hAnsi="Century Gothic"/>
+          <w:color w:val="FFFFFF" w:themeColor="background1"/>
+          <w:sz w:val="28"/>
+          <w:szCs w:val="28"/>
+        </w:rPr>
+        <w:t xml:space="preserve"> остаться на плаву многие годы, хотя разговор уже сейчас можно вести о десятилетиях.</w:t>
+      </w:r>
+    </w:p>
+    <w:p>
+      <w:pPr>
+        <w:rPr>
+          <w:rFonts w:ascii="Century Gothic" w:hAnsi="Century Gothic"/>
+          <w:color w:val="FFFFFF" w:themeColor="background1"/>
+          <w:sz w:val="28"/>
+          <w:szCs w:val="28"/>
+        </w:rPr>
+      </w:pPr>
+      <w:r>
+        <w:rPr>
+          <w:rFonts w:ascii="Century Gothic" w:hAnsi="Century Gothic"/>
+          <w:color w:val="FFFFFF" w:themeColor="background1"/>
+          <w:sz w:val="28"/>
+          <w:szCs w:val="28"/>
+        </w:rPr>
+        <w:t>Несмотря на спорное положение и неоднозначную оценку среди программистов, занимающихся профессиональной деятельностью, спортивное программирование и</w:t>
+      </w:r>
+      <w:r>
+        <w:rPr>
+          <w:rFonts w:ascii="Century Gothic" w:hAnsi="Century Gothic"/>
+          <w:color w:val="FFFFFF" w:themeColor="background1"/>
+          <w:sz w:val="28"/>
+          <w:szCs w:val="28"/>
+        </w:rPr>
+        <w:t>грает важную роль в начале</w:t>
+      </w:r>
+      <w:r>
+        <w:rPr>
+          <w:rFonts w:ascii="Century Gothic" w:hAnsi="Century Gothic"/>
+          <w:color w:val="FFFFFF" w:themeColor="background1"/>
+          <w:sz w:val="28"/>
+          <w:szCs w:val="28"/>
+        </w:rPr>
+        <w:t xml:space="preserve"> карьеры многих молодых людей.</w:t>
+      </w:r>
+    </w:p>
+    <w:p>
+      <w:pPr>
+        <w:rPr>
+          <w:rFonts w:ascii="Century Gothic" w:hAnsi="Century Gothic"/>
+          <w:color w:val="FFFFFF" w:themeColor="background1"/>
+          <w:sz w:val="28"/>
+          <w:szCs w:val="28"/>
+        </w:rPr>
+      </w:pPr>
+      <w:r>
+        <w:rPr>
+          <w:rFonts w:ascii="Century Gothic" w:hAnsi="Century Gothic"/>
+          <w:color w:val="FFFFFF" w:themeColor="background1"/>
+          <w:sz w:val="28"/>
+          <w:szCs w:val="28"/>
+        </w:rPr>
+        <w:t>Взять к примеру Всероссийскую олимпиаду школьников по программированию, которая способствует развитию культуры программирования среди учеников школ.</w:t>
+      </w:r>
+    </w:p>
+    <w:p>
+      <w:pPr>
+        <w:rPr>
+          <w:rFonts w:ascii="Century Gothic" w:hAnsi="Century Gothic"/>
+          <w:color w:val="FFFFFF" w:themeColor="background1"/>
+          <w:sz w:val="28"/>
+          <w:szCs w:val="28"/>
+        </w:rPr>
+      </w:pPr>
+      <w:r>
+        <w:rPr>
+          <w:rFonts w:ascii="Century Gothic" w:hAnsi="Century Gothic"/>
+          <w:color w:val="FFFFFF" w:themeColor="background1"/>
+          <w:sz w:val="28"/>
+          <w:szCs w:val="28"/>
+        </w:rPr>
+        <w:t xml:space="preserve">Самым ярким примером на сегодняшний день является студенческий чемпионат мира по программированию </w:t>
+      </w:r>
+      <w:r>
+        <w:rPr>
+          <w:rFonts w:ascii="Century Gothic" w:hAnsi="Century Gothic"/>
+          <w:color w:val="FFFFFF" w:themeColor="background1"/>
+          <w:sz w:val="28"/>
+          <w:szCs w:val="28"/>
+          <w:lang w:val="en-US"/>
+        </w:rPr>
+        <w:t>ACM</w:t>
+      </w:r>
+      <w:r>
+        <w:rPr>
+          <w:rFonts w:ascii="Century Gothic" w:hAnsi="Century Gothic"/>
+          <w:color w:val="FFFFFF" w:themeColor="background1"/>
+          <w:sz w:val="28"/>
+          <w:szCs w:val="28"/>
+        </w:rPr>
+        <w:t xml:space="preserve"> </w:t>
+      </w:r>
+      <w:r>
+        <w:rPr>
+          <w:rFonts w:ascii="Century Gothic" w:hAnsi="Century Gothic"/>
+          <w:color w:val="FFFFFF" w:themeColor="background1"/>
+          <w:sz w:val="28"/>
+          <w:szCs w:val="28"/>
+          <w:lang w:val="en-US"/>
+        </w:rPr>
+        <w:t>ICPC</w:t>
+      </w:r>
+      <w:r>
+        <w:rPr>
+          <w:rFonts w:ascii="Century Gothic" w:hAnsi="Century Gothic"/>
+          <w:color w:val="FFFFFF" w:themeColor="background1"/>
+          <w:sz w:val="28"/>
+          <w:szCs w:val="28"/>
+        </w:rPr>
+        <w:t xml:space="preserve">, </w:t>
+      </w:r>
+      <w:r>
+        <w:rPr>
+          <w:rFonts w:ascii="Century Gothic" w:hAnsi="Century Gothic"/>
+          <w:color w:val="FFFFFF" w:themeColor="background1"/>
+          <w:sz w:val="28"/>
+          <w:szCs w:val="28"/>
+        </w:rPr>
+        <w:t>в котором участвуют десятки тысяч студентов со всех точек мира.</w:t>
+      </w:r>
+      <w:r>
+        <w:rPr>
+          <w:rFonts w:ascii="Century Gothic" w:hAnsi="Century Gothic"/>
+          <w:color w:val="FFFFFF" w:themeColor="background1"/>
+          <w:sz w:val="28"/>
+          <w:szCs w:val="28"/>
+        </w:rPr>
+        <w:t xml:space="preserve"> </w:t>
+      </w:r>
+      <w:r>
+        <w:rPr>
+          <w:rFonts w:ascii="Century Gothic" w:hAnsi="Century Gothic"/>
+          <w:color w:val="FFFFFF" w:themeColor="background1"/>
+          <w:sz w:val="28"/>
+          <w:szCs w:val="28"/>
+        </w:rPr>
+        <w:t xml:space="preserve">В нем, молодые </w:t>
+      </w:r>
+      <w:r>
+        <w:rPr>
+          <w:rFonts w:ascii="Century Gothic" w:hAnsi="Century Gothic"/>
+          <w:color w:val="FFFFFF" w:themeColor="background1"/>
+          <w:sz w:val="28"/>
+          <w:szCs w:val="28"/>
+        </w:rPr>
+        <w:t>программисты</w:t>
+      </w:r>
+      <w:r>
+        <w:rPr>
+          <w:rFonts w:ascii="Century Gothic" w:hAnsi="Century Gothic"/>
+          <w:color w:val="FFFFFF" w:themeColor="background1"/>
+          <w:sz w:val="28"/>
+          <w:szCs w:val="28"/>
+        </w:rPr>
+        <w:t xml:space="preserve"> могут не только показать умение решать сложные логические задачи в ограниченный период времени, но и заинтересовать потенциальных работодателей, что является предусмотрительным и выгодным ходом.</w:t>
+      </w:r>
+    </w:p>
     <w:p>
       <w:pPr>
         <w:ind w:left="708"/>
@@ -1983,199 +2404,519 @@
           <w:szCs w:val="28"/>
         </w:rPr>
       </w:pPr>
-      <w:r>
-        <w:rPr>
-          <w:rFonts w:ascii="Century Gothic" w:hAnsi="Century Gothic"/>
-          <w:color w:val="FFFFFF" w:themeColor="background1"/>
-          <w:sz w:val="28"/>
-          <w:szCs w:val="28"/>
-        </w:rPr>
-        <w:t xml:space="preserve">Путь в тысячу ли начинается с первого шага. А проект в тысячи строк начинается с первого переноса строки, потому что </w:t>
-      </w:r>
-      <w:r>
-        <w:rPr>
-          <w:rFonts w:ascii="Century Gothic" w:hAnsi="Century Gothic"/>
-          <w:color w:val="FFFFFF" w:themeColor="background1"/>
-          <w:sz w:val="28"/>
-          <w:szCs w:val="28"/>
-          <w:lang w:val="en-US"/>
-        </w:rPr>
-        <w:t>IDE</w:t>
-      </w:r>
-      <w:r>
-        <w:rPr>
-          <w:rFonts w:ascii="Century Gothic" w:hAnsi="Century Gothic"/>
-          <w:color w:val="FFFFFF" w:themeColor="background1"/>
-          <w:sz w:val="28"/>
-          <w:szCs w:val="28"/>
+    </w:p>
+    <w:p>
+      <w:pPr>
+        <w:ind w:left="708"/>
+        <w:rPr>
+          <w:rFonts w:ascii="Century Gothic" w:hAnsi="Century Gothic"/>
+          <w:color w:val="FFFFFF" w:themeColor="background1"/>
+          <w:sz w:val="28"/>
+          <w:szCs w:val="28"/>
+        </w:rPr>
+      </w:pPr>
+    </w:p>
+    <w:p>
+      <w:pPr>
+        <w:ind w:left="708"/>
+        <w:rPr>
+          <w:rFonts w:ascii="Century Gothic" w:hAnsi="Century Gothic"/>
+          <w:color w:val="FFFFFF" w:themeColor="background1"/>
+          <w:sz w:val="28"/>
+          <w:szCs w:val="28"/>
+        </w:rPr>
+      </w:pPr>
+    </w:p>
+    <w:p>
+      <w:pPr>
+        <w:ind w:left="708"/>
+        <w:jc w:val="center"/>
+        <w:rPr>
+          <w:rFonts w:ascii="Century Gothic" w:hAnsi="Century Gothic"/>
+          <w:b/>
+          <w:color w:val="FFFFFF" w:themeColor="background1"/>
+          <w:sz w:val="28"/>
+          <w:szCs w:val="28"/>
+        </w:rPr>
+      </w:pPr>
+      <w:r>
+        <w:rPr>
+          <w:rFonts w:ascii="Century Gothic" w:hAnsi="Century Gothic"/>
+          <w:b/>
+          <w:color w:val="FFFFFF" w:themeColor="background1"/>
+          <w:sz w:val="28"/>
+          <w:szCs w:val="28"/>
+        </w:rPr>
+        <w:lastRenderedPageBreak/>
+        <w:t>ПОСТАНОВКА</w:t>
+      </w:r>
+      <w:r>
+        <w:rPr>
+          <w:rFonts w:ascii="Century Gothic" w:hAnsi="Century Gothic"/>
+          <w:b/>
+          <w:color w:val="FFFFFF" w:themeColor="background1"/>
+          <w:sz w:val="28"/>
+          <w:szCs w:val="28"/>
+          <w:lang w:val="en-US"/>
         </w:rPr>
         <w:t xml:space="preserve"> </w:t>
       </w:r>
       <w:r>
         <w:rPr>
           <w:rFonts w:ascii="Century Gothic" w:hAnsi="Century Gothic"/>
-          <w:color w:val="FFFFFF" w:themeColor="background1"/>
-          <w:sz w:val="28"/>
-          <w:szCs w:val="28"/>
-        </w:rPr>
-        <w:t>ругается на отсутствие пустого места в конце файла.</w:t>
-      </w:r>
-    </w:p>
-    <w:p>
-      <w:pPr>
-        <w:ind w:left="708"/>
-        <w:rPr>
-          <w:rFonts w:ascii="Century Gothic" w:hAnsi="Century Gothic"/>
-          <w:color w:val="FFFFFF" w:themeColor="background1"/>
-          <w:sz w:val="28"/>
-          <w:szCs w:val="28"/>
-        </w:rPr>
-      </w:pPr>
-      <w:r>
-        <w:rPr>
-          <w:rFonts w:ascii="Century Gothic" w:hAnsi="Century Gothic"/>
-          <w:color w:val="FFFFFF" w:themeColor="background1"/>
-          <w:sz w:val="28"/>
-          <w:szCs w:val="28"/>
-        </w:rPr>
-        <w:t xml:space="preserve">Не расписывая название темы работы, перейдем к делу. </w:t>
-      </w:r>
-    </w:p>
-    <w:p>
-      <w:pPr>
-        <w:ind w:left="708"/>
-        <w:rPr>
-          <w:rFonts w:ascii="Century Gothic" w:hAnsi="Century Gothic"/>
-          <w:color w:val="FFFFFF" w:themeColor="background1"/>
-          <w:sz w:val="28"/>
-          <w:szCs w:val="28"/>
-        </w:rPr>
-      </w:pPr>
-      <w:r>
-        <w:rPr>
-          <w:rFonts w:ascii="Century Gothic" w:hAnsi="Century Gothic"/>
-          <w:color w:val="FFFFFF" w:themeColor="background1"/>
-          <w:sz w:val="28"/>
-          <w:szCs w:val="28"/>
-        </w:rPr>
-        <w:t>Ни для кого не является секретом, что спортивное программирование медленно, но верно завоевывает свои позиции, и не собирается отступать.</w:t>
-      </w:r>
-      <w:r>
-        <w:rPr>
-          <w:rFonts w:ascii="Century Gothic" w:hAnsi="Century Gothic"/>
-          <w:color w:val="FFFFFF" w:themeColor="background1"/>
-          <w:sz w:val="28"/>
-          <w:szCs w:val="28"/>
-        </w:rPr>
-        <w:t xml:space="preserve"> Мы живем во времена преобладающей рыночной экономики, когда на любой возникающий спрос найдется предложение. Спортивное программирование не стало исключением, и породило невероятный спрос на платформы, имеющи</w:t>
-      </w:r>
-      <w:r>
-        <w:rPr>
-          <w:rFonts w:ascii="Century Gothic" w:hAnsi="Century Gothic"/>
-          <w:color w:val="FFFFFF" w:themeColor="background1"/>
-          <w:sz w:val="28"/>
-          <w:szCs w:val="28"/>
-        </w:rPr>
-        <w:t>е возможность его удовлетворять.</w:t>
-      </w:r>
-    </w:p>
-    <w:p>
-      <w:pPr>
-        <w:ind w:left="708"/>
-        <w:rPr>
-          <w:rFonts w:ascii="Century Gothic" w:hAnsi="Century Gothic"/>
-          <w:color w:val="FFFFFF" w:themeColor="background1"/>
-          <w:sz w:val="28"/>
-          <w:szCs w:val="28"/>
-        </w:rPr>
-      </w:pPr>
-      <w:r>
-        <w:rPr>
-          <w:rFonts w:ascii="Century Gothic" w:hAnsi="Century Gothic"/>
-          <w:color w:val="FFFFFF" w:themeColor="background1"/>
-          <w:sz w:val="28"/>
-          <w:szCs w:val="28"/>
-        </w:rPr>
-        <w:t>Спортивное программирование — это</w:t>
-      </w:r>
-      <w:r>
-        <w:rPr>
-          <w:rFonts w:ascii="Century Gothic" w:hAnsi="Century Gothic"/>
-          <w:color w:val="FFFFFF" w:themeColor="background1"/>
-          <w:sz w:val="28"/>
-          <w:szCs w:val="28"/>
-        </w:rPr>
-        <w:t xml:space="preserve"> отрасль, обладающая рядом факторов, которые позволят ей</w:t>
-      </w:r>
-      <w:r>
-        <w:rPr>
-          <w:rFonts w:ascii="Century Gothic" w:hAnsi="Century Gothic"/>
-          <w:color w:val="FFFFFF" w:themeColor="background1"/>
-          <w:sz w:val="28"/>
-          <w:szCs w:val="28"/>
-        </w:rPr>
-        <w:t xml:space="preserve"> остаться на плаву многие годы, хотя разговор уже сейчас можно вести о десятилетиях.</w:t>
-      </w:r>
-    </w:p>
-    <w:p>
-      <w:pPr>
-        <w:ind w:left="708"/>
-        <w:rPr>
-          <w:rFonts w:ascii="Century Gothic" w:hAnsi="Century Gothic"/>
-          <w:color w:val="FFFFFF" w:themeColor="background1"/>
-          <w:sz w:val="28"/>
-          <w:szCs w:val="28"/>
-        </w:rPr>
-      </w:pPr>
-      <w:r>
-        <w:rPr>
-          <w:rFonts w:ascii="Century Gothic" w:hAnsi="Century Gothic"/>
-          <w:color w:val="FFFFFF" w:themeColor="background1"/>
-          <w:sz w:val="28"/>
-          <w:szCs w:val="28"/>
-        </w:rPr>
-        <w:t>Несмотря на спорное положение и неоднозначную оценку среди программистов, занимающихся профессиональной деятельностью, спортивное программирование и</w:t>
-      </w:r>
-      <w:r>
-        <w:rPr>
-          <w:rFonts w:ascii="Century Gothic" w:hAnsi="Century Gothic"/>
-          <w:color w:val="FFFFFF" w:themeColor="background1"/>
-          <w:sz w:val="28"/>
-          <w:szCs w:val="28"/>
-        </w:rPr>
-        <w:t>грает важную роль в начале</w:t>
-      </w:r>
-      <w:r>
-        <w:rPr>
-          <w:rFonts w:ascii="Century Gothic" w:hAnsi="Century Gothic"/>
-          <w:color w:val="FFFFFF" w:themeColor="background1"/>
-          <w:sz w:val="28"/>
-          <w:szCs w:val="28"/>
-        </w:rPr>
-        <w:t xml:space="preserve"> карьеры многих молодых людей.</w:t>
-      </w:r>
-    </w:p>
-    <w:p>
-      <w:pPr>
-        <w:ind w:left="708"/>
-        <w:rPr>
-          <w:rFonts w:ascii="Century Gothic" w:hAnsi="Century Gothic"/>
-          <w:color w:val="FFFFFF" w:themeColor="background1"/>
-          <w:sz w:val="28"/>
-          <w:szCs w:val="28"/>
-        </w:rPr>
-      </w:pPr>
-      <w:r>
-        <w:rPr>
-          <w:rFonts w:ascii="Century Gothic" w:hAnsi="Century Gothic"/>
-          <w:color w:val="FFFFFF" w:themeColor="background1"/>
-          <w:sz w:val="28"/>
-          <w:szCs w:val="28"/>
-        </w:rPr>
-        <w:t>Взять к примеру Всероссийскую олимпиаду школьников по программированию, которая способствует развитию культуры программирования среди учеников школ.</w:t>
-      </w:r>
-      <w:bookmarkStart w:id="0" w:name="_GoBack"/>
-      <w:bookmarkEnd w:id="0"/>
+          <w:b/>
+          <w:color w:val="FFFFFF" w:themeColor="background1"/>
+          <w:sz w:val="28"/>
+          <w:szCs w:val="28"/>
+        </w:rPr>
+        <w:t>ЗАДАЧИ</w:t>
+      </w:r>
+    </w:p>
+    <w:p>
+      <w:pPr>
+        <w:rPr>
+          <w:rFonts w:ascii="Century Gothic" w:hAnsi="Century Gothic"/>
+          <w:b/>
+          <w:color w:val="FFFFFF" w:themeColor="background1"/>
+          <w:sz w:val="28"/>
+          <w:szCs w:val="28"/>
+          <w:lang w:val="en-US"/>
+        </w:rPr>
+      </w:pPr>
+      <w:r>
+        <w:rPr>
+          <w:rFonts w:ascii="Century Gothic" w:hAnsi="Century Gothic"/>
+          <w:b/>
+          <w:color w:val="FFFFFF" w:themeColor="background1"/>
+          <w:sz w:val="28"/>
+          <w:szCs w:val="28"/>
+        </w:rPr>
+        <w:t>Что требуется сделать</w:t>
+      </w:r>
+      <w:r>
+        <w:rPr>
+          <w:rFonts w:ascii="Century Gothic" w:hAnsi="Century Gothic"/>
+          <w:b/>
+          <w:color w:val="FFFFFF" w:themeColor="background1"/>
+          <w:sz w:val="28"/>
+          <w:szCs w:val="28"/>
+          <w:lang w:val="en-US"/>
+        </w:rPr>
+        <w:t>?</w:t>
+      </w:r>
+      <w:bookmarkStart w:id="3" w:name="_GoBack"/>
+      <w:bookmarkEnd w:id="3"/>
+    </w:p>
+    <w:p>
+      <w:pPr>
+        <w:ind w:firstLine="708"/>
+        <w:rPr>
+          <w:rFonts w:ascii="Century Gothic" w:hAnsi="Century Gothic"/>
+          <w:i/>
+          <w:color w:val="7A8C8E" w:themeColor="accent4"/>
+          <w:sz w:val="28"/>
+          <w:szCs w:val="28"/>
+          <w:lang w:val="en-US"/>
+        </w:rPr>
+      </w:pPr>
+      <w:r>
+        <w:rPr>
+          <w:rFonts w:ascii="Century Gothic" w:hAnsi="Century Gothic"/>
+          <w:i/>
+          <w:color w:val="7A8C8E" w:themeColor="accent4"/>
+          <w:sz w:val="28"/>
+          <w:szCs w:val="28"/>
+          <w:lang w:val="en-US"/>
+        </w:rPr>
+        <w:t>“</w:t>
+      </w:r>
+      <w:r>
+        <w:rPr>
+          <w:rFonts w:ascii="Century Gothic" w:hAnsi="Century Gothic"/>
+          <w:i/>
+          <w:iCs/>
+          <w:color w:val="7A8C8E" w:themeColor="accent4"/>
+          <w:sz w:val="24"/>
+          <w:szCs w:val="24"/>
+          <w:lang w:val="en-US"/>
+        </w:rPr>
+        <w:t>Everything begins with choice</w:t>
+      </w:r>
+      <w:r>
+        <w:rPr>
+          <w:rFonts w:ascii="Century Gothic" w:hAnsi="Century Gothic"/>
+          <w:i/>
+          <w:color w:val="7A8C8E" w:themeColor="accent4"/>
+          <w:sz w:val="28"/>
+          <w:szCs w:val="28"/>
+          <w:lang w:val="en-US"/>
+        </w:rPr>
+        <w:t>” (Morpheus)</w:t>
+      </w:r>
+    </w:p>
+    <w:p>
+      <w:pPr>
+        <w:rPr>
+          <w:rFonts w:ascii="Century Gothic" w:hAnsi="Century Gothic"/>
+          <w:sz w:val="28"/>
+          <w:szCs w:val="28"/>
+        </w:rPr>
+      </w:pPr>
+      <w:r>
+        <w:rPr>
+          <w:rFonts w:ascii="Century Gothic" w:hAnsi="Century Gothic"/>
+          <w:sz w:val="28"/>
+          <w:szCs w:val="28"/>
+        </w:rPr>
+        <w:t>Я, как человек, вовлеченный в спортивное программирование, решил привнести свою чеканную монету в этот необъятный мир.</w:t>
+      </w:r>
+    </w:p>
+    <w:p>
+      <w:pPr>
+        <w:rPr>
+          <w:rFonts w:ascii="Century Gothic" w:hAnsi="Century Gothic"/>
+          <w:sz w:val="28"/>
+          <w:szCs w:val="28"/>
+        </w:rPr>
+      </w:pPr>
+      <w:r>
+        <w:rPr>
+          <w:rFonts w:ascii="Century Gothic" w:hAnsi="Century Gothic"/>
+          <w:sz w:val="28"/>
+          <w:szCs w:val="28"/>
+        </w:rPr>
+        <w:t>Передо мною встала задача написания платформы, которая служила бы полноценной средой для подготовки людей к</w:t>
+      </w:r>
+      <w:r>
+        <w:rPr>
+          <w:rFonts w:ascii="Century Gothic" w:hAnsi="Century Gothic"/>
+          <w:sz w:val="28"/>
+          <w:szCs w:val="28"/>
+        </w:rPr>
+        <w:t xml:space="preserve"> чемпионатам и </w:t>
+      </w:r>
+      <w:r>
+        <w:rPr>
+          <w:rFonts w:ascii="Century Gothic" w:hAnsi="Century Gothic"/>
+          <w:sz w:val="28"/>
+          <w:szCs w:val="28"/>
+        </w:rPr>
+        <w:t>олимп</w:t>
+      </w:r>
+      <w:r>
+        <w:rPr>
+          <w:rFonts w:ascii="Century Gothic" w:hAnsi="Century Gothic"/>
+          <w:sz w:val="28"/>
+          <w:szCs w:val="28"/>
+        </w:rPr>
+        <w:t>иадам по спортивному</w:t>
+      </w:r>
+      <w:r>
+        <w:rPr>
+          <w:rFonts w:ascii="Century Gothic" w:hAnsi="Century Gothic"/>
+          <w:sz w:val="28"/>
+          <w:szCs w:val="28"/>
+        </w:rPr>
+        <w:t xml:space="preserve"> программированию</w:t>
+      </w:r>
+      <w:r>
+        <w:rPr>
+          <w:rFonts w:ascii="Century Gothic" w:hAnsi="Century Gothic"/>
+          <w:sz w:val="28"/>
+          <w:szCs w:val="28"/>
+        </w:rPr>
+        <w:t>.</w:t>
+      </w:r>
+    </w:p>
+    <w:p>
+      <w:pPr>
+        <w:rPr>
+          <w:rFonts w:ascii="Century Gothic" w:hAnsi="Century Gothic"/>
+          <w:sz w:val="28"/>
+          <w:szCs w:val="28"/>
+        </w:rPr>
+      </w:pPr>
+      <w:r>
+        <w:rPr>
+          <w:rFonts w:ascii="Century Gothic" w:hAnsi="Century Gothic"/>
+          <w:sz w:val="28"/>
+          <w:szCs w:val="28"/>
+        </w:rPr>
+        <w:t>Давайте попробуем по</w:t>
+      </w:r>
+      <w:r>
+        <w:rPr>
+          <w:rFonts w:ascii="Century Gothic" w:hAnsi="Century Gothic"/>
+          <w:sz w:val="28"/>
+          <w:szCs w:val="28"/>
+        </w:rPr>
+        <w:t xml:space="preserve">нять, что нужно для подготовки к </w:t>
+      </w:r>
+      <w:r>
+        <w:rPr>
+          <w:rFonts w:ascii="Century Gothic" w:hAnsi="Century Gothic"/>
+          <w:sz w:val="28"/>
+          <w:szCs w:val="28"/>
+        </w:rPr>
+        <w:t>испытаниям</w:t>
+      </w:r>
+      <w:r>
+        <w:rPr>
+          <w:rFonts w:ascii="Century Gothic" w:hAnsi="Century Gothic"/>
+          <w:sz w:val="28"/>
+          <w:szCs w:val="28"/>
+        </w:rPr>
+        <w:t xml:space="preserve"> в</w:t>
+      </w:r>
+      <w:r>
+        <w:rPr>
+          <w:rFonts w:ascii="Century Gothic" w:hAnsi="Century Gothic"/>
+          <w:sz w:val="28"/>
+          <w:szCs w:val="28"/>
+        </w:rPr>
+        <w:t xml:space="preserve"> полностью независимой от других сервисов онлайн-среде.</w:t>
+      </w:r>
+    </w:p>
+    <w:p>
+      <w:pPr>
+        <w:rPr>
+          <w:rFonts w:ascii="Century Gothic" w:hAnsi="Century Gothic"/>
+          <w:sz w:val="28"/>
+          <w:szCs w:val="28"/>
+        </w:rPr>
+      </w:pPr>
+      <w:r>
+        <w:rPr>
+          <w:rFonts w:ascii="Century Gothic" w:hAnsi="Century Gothic"/>
+          <w:sz w:val="28"/>
+          <w:szCs w:val="28"/>
+        </w:rPr>
+        <w:t>Во-первых, необходимо дать достаточно теоретической информации, чтобы у обучающихся была интеллектуальная база для дальнейшего применения полученных знаний на настоящих соревнованиях.</w:t>
+      </w:r>
+    </w:p>
+    <w:p>
+      <w:pPr>
+        <w:rPr>
+          <w:rFonts w:ascii="Century Gothic" w:hAnsi="Century Gothic"/>
+          <w:sz w:val="28"/>
+          <w:szCs w:val="28"/>
+        </w:rPr>
+      </w:pPr>
+      <w:r>
+        <w:rPr>
+          <w:rFonts w:ascii="Century Gothic" w:hAnsi="Century Gothic"/>
+          <w:sz w:val="28"/>
+          <w:szCs w:val="28"/>
+        </w:rPr>
+        <w:t>Во-вторых, принципы эффективного обучения диктуют нам необходимость отрабатывать свои знания на практике, чтобы обучающийся смог освоиться в полученных навыках и хорошо ориентировался в ситуации, когда эти навыки следует применить.</w:t>
+      </w:r>
+    </w:p>
+    <w:p>
+      <w:pPr>
+        <w:rPr>
+          <w:rFonts w:ascii="Century Gothic" w:hAnsi="Century Gothic"/>
+          <w:sz w:val="28"/>
+          <w:szCs w:val="28"/>
+        </w:rPr>
+      </w:pPr>
+      <w:r>
+        <w:rPr>
+          <w:rFonts w:ascii="Century Gothic" w:hAnsi="Century Gothic"/>
+          <w:sz w:val="28"/>
+          <w:szCs w:val="28"/>
+        </w:rPr>
+        <w:t>В-третьих</w:t>
+      </w:r>
+      <w:r>
+        <w:rPr>
+          <w:rFonts w:ascii="Century Gothic" w:hAnsi="Century Gothic"/>
+          <w:sz w:val="28"/>
+          <w:szCs w:val="28"/>
+        </w:rPr>
+        <w:t xml:space="preserve">, следует дать возможность обучающимся пройти </w:t>
+      </w:r>
+      <w:r>
+        <w:rPr>
+          <w:rFonts w:ascii="Century Gothic" w:hAnsi="Century Gothic"/>
+          <w:sz w:val="28"/>
+          <w:szCs w:val="28"/>
+        </w:rPr>
+        <w:t>“</w:t>
+      </w:r>
+      <w:r>
+        <w:rPr>
+          <w:rFonts w:ascii="Century Gothic" w:hAnsi="Century Gothic"/>
+          <w:sz w:val="28"/>
+          <w:szCs w:val="28"/>
+        </w:rPr>
+        <w:t>боевые испытания</w:t>
+      </w:r>
+      <w:r>
+        <w:rPr>
+          <w:rFonts w:ascii="Century Gothic" w:hAnsi="Century Gothic"/>
+          <w:sz w:val="28"/>
+          <w:szCs w:val="28"/>
+        </w:rPr>
+        <w:t xml:space="preserve">”, </w:t>
+      </w:r>
+      <w:r>
+        <w:rPr>
+          <w:rFonts w:ascii="Century Gothic" w:hAnsi="Century Gothic"/>
+          <w:sz w:val="28"/>
+          <w:szCs w:val="28"/>
+        </w:rPr>
+        <w:t>по условиям максимально приближенные к реальным соревнованиям.</w:t>
+      </w:r>
+      <w:r>
+        <w:rPr>
+          <w:rFonts w:ascii="Century Gothic" w:hAnsi="Century Gothic"/>
+          <w:sz w:val="28"/>
+          <w:szCs w:val="28"/>
+        </w:rPr>
+        <w:t xml:space="preserve"> Будущие спортивные программисты смогут освоится в той среде, которую предлагает им платформа, и на реальных соревнованиях они проявят способность успешно ориентироваться в </w:t>
+      </w:r>
+      <w:r>
+        <w:rPr>
+          <w:rFonts w:ascii="Century Gothic" w:hAnsi="Century Gothic"/>
+          <w:sz w:val="28"/>
+          <w:szCs w:val="28"/>
+        </w:rPr>
+        <w:t>условиях непосредственного соперничества.</w:t>
+      </w:r>
+    </w:p>
+    <w:p>
+      <w:pPr>
+        <w:rPr>
+          <w:rFonts w:ascii="Century Gothic" w:hAnsi="Century Gothic"/>
+          <w:sz w:val="28"/>
+          <w:szCs w:val="28"/>
+        </w:rPr>
+      </w:pPr>
+    </w:p>
+    <w:p>
+      <w:pPr>
+        <w:rPr>
+          <w:rFonts w:ascii="Century Gothic" w:hAnsi="Century Gothic"/>
+          <w:sz w:val="28"/>
+          <w:szCs w:val="28"/>
+        </w:rPr>
+      </w:pPr>
+      <w:r>
+        <w:rPr>
+          <w:rFonts w:ascii="Century Gothic" w:hAnsi="Century Gothic"/>
+          <w:sz w:val="28"/>
+          <w:szCs w:val="28"/>
+        </w:rPr>
+        <w:t>Таким образом, задача формируется непосредственно из</w:t>
+      </w:r>
+      <w:r>
+        <w:rPr>
+          <w:rFonts w:ascii="Century Gothic" w:hAnsi="Century Gothic"/>
+          <w:sz w:val="28"/>
+          <w:szCs w:val="28"/>
+        </w:rPr>
+        <w:t xml:space="preserve"> трех вышеперечисленных пунктов</w:t>
+      </w:r>
+      <w:r>
+        <w:rPr>
+          <w:rFonts w:ascii="Century Gothic" w:hAnsi="Century Gothic"/>
+          <w:sz w:val="28"/>
+          <w:szCs w:val="28"/>
+        </w:rPr>
+        <w:t>:</w:t>
+      </w:r>
+    </w:p>
+    <w:p>
+      <w:pPr>
+        <w:pStyle w:val="a9"/>
+        <w:numPr>
+          <w:ilvl w:val="0"/>
+          <w:numId w:val="3"/>
+        </w:numPr>
+        <w:rPr>
+          <w:rFonts w:ascii="Century Gothic" w:hAnsi="Century Gothic"/>
+          <w:sz w:val="28"/>
+          <w:szCs w:val="28"/>
+        </w:rPr>
+      </w:pPr>
+      <w:r>
+        <w:rPr>
+          <w:rFonts w:ascii="Century Gothic" w:hAnsi="Century Gothic"/>
+          <w:sz w:val="28"/>
+          <w:szCs w:val="28"/>
+        </w:rPr>
+        <w:t xml:space="preserve">Обеспечить удобное и доступное управление обучающими </w:t>
+      </w:r>
+      <w:r>
+        <w:rPr>
+          <w:rFonts w:ascii="Century Gothic" w:hAnsi="Century Gothic"/>
+          <w:sz w:val="28"/>
+          <w:szCs w:val="28"/>
+        </w:rPr>
+        <w:t>материалами для преподавателей.</w:t>
+      </w:r>
+    </w:p>
+    <w:p>
+      <w:pPr>
+        <w:pStyle w:val="a9"/>
+        <w:numPr>
+          <w:ilvl w:val="0"/>
+          <w:numId w:val="3"/>
+        </w:numPr>
+        <w:rPr>
+          <w:rFonts w:ascii="Century Gothic" w:hAnsi="Century Gothic"/>
+          <w:sz w:val="28"/>
+          <w:szCs w:val="28"/>
+        </w:rPr>
+      </w:pPr>
+      <w:r>
+        <w:rPr>
+          <w:rFonts w:ascii="Century Gothic" w:hAnsi="Century Gothic"/>
+          <w:sz w:val="28"/>
+          <w:szCs w:val="28"/>
+        </w:rPr>
+        <w:t>Обеспечить обучающихся возможностью применять свои навыки в решении задач.</w:t>
+      </w:r>
+    </w:p>
+    <w:p>
+      <w:pPr>
+        <w:pStyle w:val="a9"/>
+        <w:numPr>
+          <w:ilvl w:val="0"/>
+          <w:numId w:val="3"/>
+        </w:numPr>
+        <w:rPr>
+          <w:rFonts w:ascii="Century Gothic" w:hAnsi="Century Gothic"/>
+          <w:sz w:val="28"/>
+          <w:szCs w:val="28"/>
+        </w:rPr>
+      </w:pPr>
+      <w:r>
+        <w:rPr>
+          <w:rFonts w:ascii="Century Gothic" w:hAnsi="Century Gothic"/>
+          <w:sz w:val="28"/>
+          <w:szCs w:val="28"/>
+        </w:rPr>
+        <w:t xml:space="preserve">Организовывать онлайн-соревнования для проверки успеваемости обучающихся и их подготовке к реальным олимпиадам.  </w:t>
+      </w:r>
+    </w:p>
+    <w:p>
+      <w:pPr>
+        <w:rPr>
+          <w:rFonts w:ascii="Century Gothic" w:hAnsi="Century Gothic"/>
+          <w:sz w:val="28"/>
+          <w:szCs w:val="28"/>
+        </w:rPr>
+      </w:pPr>
+    </w:p>
+    <w:p>
+      <w:pPr>
+        <w:rPr>
+          <w:rFonts w:ascii="Century Gothic" w:hAnsi="Century Gothic"/>
+          <w:sz w:val="28"/>
+          <w:szCs w:val="28"/>
+        </w:rPr>
+      </w:pPr>
     </w:p>
     <w:sectPr>
       <w:footerReference w:type="default" r:id="rId8"/>
@@ -2244,7 +2985,7 @@
           <w:rPr>
             <w:noProof/>
           </w:rPr>
-          <w:t>2</w:t>
+          <w:t>5</w:t>
         </w:r>
         <w:r>
           <w:fldChar w:fldCharType="end"/>
@@ -2400,8 +3141,216 @@
       </w:rPr>
     </w:lvl>
   </w:abstractNum>
+  <w:abstractNum w:abstractNumId="1" w15:restartNumberingAfterBreak="0">
+    <w:nsid w:val="57AC2D06"/>
+    <w:multiLevelType w:val="hybridMultilevel"/>
+    <w:tmpl w:val="42F047B2"/>
+    <w:lvl w:ilvl="0" w:tplc="04190011">
+      <w:start w:val="1"/>
+      <w:numFmt w:val="decimal"/>
+      <w:lvlText w:val="%1)"/>
+      <w:lvlJc w:val="left"/>
+      <w:pPr>
+        <w:ind w:left="720" w:hanging="360"/>
+      </w:pPr>
+      <w:rPr>
+        <w:rFonts w:hint="default"/>
+      </w:rPr>
+    </w:lvl>
+    <w:lvl w:ilvl="1" w:tplc="04190019" w:tentative="1">
+      <w:start w:val="1"/>
+      <w:numFmt w:val="lowerLetter"/>
+      <w:lvlText w:val="%2."/>
+      <w:lvlJc w:val="left"/>
+      <w:pPr>
+        <w:ind w:left="1440" w:hanging="360"/>
+      </w:pPr>
+    </w:lvl>
+    <w:lvl w:ilvl="2" w:tplc="0419001B" w:tentative="1">
+      <w:start w:val="1"/>
+      <w:numFmt w:val="lowerRoman"/>
+      <w:lvlText w:val="%3."/>
+      <w:lvlJc w:val="right"/>
+      <w:pPr>
+        <w:ind w:left="2160" w:hanging="180"/>
+      </w:pPr>
+    </w:lvl>
+    <w:lvl w:ilvl="3" w:tplc="0419000F" w:tentative="1">
+      <w:start w:val="1"/>
+      <w:numFmt w:val="decimal"/>
+      <w:lvlText w:val="%4."/>
+      <w:lvlJc w:val="left"/>
+      <w:pPr>
+        <w:ind w:left="2880" w:hanging="360"/>
+      </w:pPr>
+    </w:lvl>
+    <w:lvl w:ilvl="4" w:tplc="04190019" w:tentative="1">
+      <w:start w:val="1"/>
+      <w:numFmt w:val="lowerLetter"/>
+      <w:lvlText w:val="%5."/>
+      <w:lvlJc w:val="left"/>
+      <w:pPr>
+        <w:ind w:left="3600" w:hanging="360"/>
+      </w:pPr>
+    </w:lvl>
+    <w:lvl w:ilvl="5" w:tplc="0419001B" w:tentative="1">
+      <w:start w:val="1"/>
+      <w:numFmt w:val="lowerRoman"/>
+      <w:lvlText w:val="%6."/>
+      <w:lvlJc w:val="right"/>
+      <w:pPr>
+        <w:ind w:left="4320" w:hanging="180"/>
+      </w:pPr>
+    </w:lvl>
+    <w:lvl w:ilvl="6" w:tplc="0419000F" w:tentative="1">
+      <w:start w:val="1"/>
+      <w:numFmt w:val="decimal"/>
+      <w:lvlText w:val="%7."/>
+      <w:lvlJc w:val="left"/>
+      <w:pPr>
+        <w:ind w:left="5040" w:hanging="360"/>
+      </w:pPr>
+    </w:lvl>
+    <w:lvl w:ilvl="7" w:tplc="04190019" w:tentative="1">
+      <w:start w:val="1"/>
+      <w:numFmt w:val="lowerLetter"/>
+      <w:lvlText w:val="%8."/>
+      <w:lvlJc w:val="left"/>
+      <w:pPr>
+        <w:ind w:left="5760" w:hanging="360"/>
+      </w:pPr>
+    </w:lvl>
+    <w:lvl w:ilvl="8" w:tplc="0419001B" w:tentative="1">
+      <w:start w:val="1"/>
+      <w:numFmt w:val="lowerRoman"/>
+      <w:lvlText w:val="%9."/>
+      <w:lvlJc w:val="right"/>
+      <w:pPr>
+        <w:ind w:left="6480" w:hanging="180"/>
+      </w:pPr>
+    </w:lvl>
+  </w:abstractNum>
+  <w:abstractNum w:abstractNumId="2" w15:restartNumberingAfterBreak="0">
+    <w:nsid w:val="753C5D67"/>
+    <w:multiLevelType w:val="hybridMultilevel"/>
+    <w:tmpl w:val="0EA6393A"/>
+    <w:lvl w:ilvl="0" w:tplc="04190001">
+      <w:start w:val="1"/>
+      <w:numFmt w:val="bullet"/>
+      <w:lvlText w:val=""/>
+      <w:lvlJc w:val="left"/>
+      <w:pPr>
+        <w:ind w:left="1428" w:hanging="360"/>
+      </w:pPr>
+      <w:rPr>
+        <w:rFonts w:ascii="Symbol" w:hAnsi="Symbol" w:hint="default"/>
+      </w:rPr>
+    </w:lvl>
+    <w:lvl w:ilvl="1" w:tplc="04190003" w:tentative="1">
+      <w:start w:val="1"/>
+      <w:numFmt w:val="bullet"/>
+      <w:lvlText w:val="o"/>
+      <w:lvlJc w:val="left"/>
+      <w:pPr>
+        <w:ind w:left="2148" w:hanging="360"/>
+      </w:pPr>
+      <w:rPr>
+        <w:rFonts w:ascii="Courier New" w:hAnsi="Courier New" w:cs="Courier New" w:hint="default"/>
+      </w:rPr>
+    </w:lvl>
+    <w:lvl w:ilvl="2" w:tplc="04190005" w:tentative="1">
+      <w:start w:val="1"/>
+      <w:numFmt w:val="bullet"/>
+      <w:lvlText w:val=""/>
+      <w:lvlJc w:val="left"/>
+      <w:pPr>
+        <w:ind w:left="2868" w:hanging="360"/>
+      </w:pPr>
+      <w:rPr>
+        <w:rFonts w:ascii="Wingdings" w:hAnsi="Wingdings" w:hint="default"/>
+      </w:rPr>
+    </w:lvl>
+    <w:lvl w:ilvl="3" w:tplc="04190001" w:tentative="1">
+      <w:start w:val="1"/>
+      <w:numFmt w:val="bullet"/>
+      <w:lvlText w:val=""/>
+      <w:lvlJc w:val="left"/>
+      <w:pPr>
+        <w:ind w:left="3588" w:hanging="360"/>
+      </w:pPr>
+      <w:rPr>
+        <w:rFonts w:ascii="Symbol" w:hAnsi="Symbol" w:hint="default"/>
+      </w:rPr>
+    </w:lvl>
+    <w:lvl w:ilvl="4" w:tplc="04190003" w:tentative="1">
+      <w:start w:val="1"/>
+      <w:numFmt w:val="bullet"/>
+      <w:lvlText w:val="o"/>
+      <w:lvlJc w:val="left"/>
+      <w:pPr>
+        <w:ind w:left="4308" w:hanging="360"/>
+      </w:pPr>
+      <w:rPr>
+        <w:rFonts w:ascii="Courier New" w:hAnsi="Courier New" w:cs="Courier New" w:hint="default"/>
+      </w:rPr>
+    </w:lvl>
+    <w:lvl w:ilvl="5" w:tplc="04190005" w:tentative="1">
+      <w:start w:val="1"/>
+      <w:numFmt w:val="bullet"/>
+      <w:lvlText w:val=""/>
+      <w:lvlJc w:val="left"/>
+      <w:pPr>
+        <w:ind w:left="5028" w:hanging="360"/>
+      </w:pPr>
+      <w:rPr>
+        <w:rFonts w:ascii="Wingdings" w:hAnsi="Wingdings" w:hint="default"/>
+      </w:rPr>
+    </w:lvl>
+    <w:lvl w:ilvl="6" w:tplc="04190001" w:tentative="1">
+      <w:start w:val="1"/>
+      <w:numFmt w:val="bullet"/>
+      <w:lvlText w:val=""/>
+      <w:lvlJc w:val="left"/>
+      <w:pPr>
+        <w:ind w:left="5748" w:hanging="360"/>
+      </w:pPr>
+      <w:rPr>
+        <w:rFonts w:ascii="Symbol" w:hAnsi="Symbol" w:hint="default"/>
+      </w:rPr>
+    </w:lvl>
+    <w:lvl w:ilvl="7" w:tplc="04190003" w:tentative="1">
+      <w:start w:val="1"/>
+      <w:numFmt w:val="bullet"/>
+      <w:lvlText w:val="o"/>
+      <w:lvlJc w:val="left"/>
+      <w:pPr>
+        <w:ind w:left="6468" w:hanging="360"/>
+      </w:pPr>
+      <w:rPr>
+        <w:rFonts w:ascii="Courier New" w:hAnsi="Courier New" w:cs="Courier New" w:hint="default"/>
+      </w:rPr>
+    </w:lvl>
+    <w:lvl w:ilvl="8" w:tplc="04190005" w:tentative="1">
+      <w:start w:val="1"/>
+      <w:numFmt w:val="bullet"/>
+      <w:lvlText w:val=""/>
+      <w:lvlJc w:val="left"/>
+      <w:pPr>
+        <w:ind w:left="7188" w:hanging="360"/>
+      </w:pPr>
+      <w:rPr>
+        <w:rFonts w:ascii="Wingdings" w:hAnsi="Wingdings" w:hint="default"/>
+      </w:rPr>
+    </w:lvl>
+  </w:abstractNum>
   <w:num w:numId="1">
     <w:abstractNumId w:val="0"/>
+  </w:num>
+  <w:num w:numId="2">
+    <w:abstractNumId w:val="2"/>
+  </w:num>
+  <w:num w:numId="3">
+    <w:abstractNumId w:val="1"/>
   </w:num>
 </w:numbering>
 </file>
@@ -2963,6 +3912,29 @@
       <w:contextualSpacing/>
     </w:pPr>
   </w:style>
+  <w:style w:type="character" w:styleId="aa">
+    <w:name w:val="Hyperlink"/>
+    <w:basedOn w:val="a0"/>
+    <w:uiPriority w:val="99"/>
+    <w:unhideWhenUsed/>
+    <w:rsid w:val="001C5BCA"/>
+    <w:rPr>
+      <w:color w:val="6B9F25" w:themeColor="hyperlink"/>
+      <w:u w:val="single"/>
+    </w:rPr>
+  </w:style>
+  <w:style w:type="character" w:styleId="ab">
+    <w:name w:val="FollowedHyperlink"/>
+    <w:basedOn w:val="a0"/>
+    <w:uiPriority w:val="99"/>
+    <w:semiHidden/>
+    <w:unhideWhenUsed/>
+    <w:rsid w:val="001C5BCA"/>
+    <w:rPr>
+      <w:color w:val="9F6715" w:themeColor="followedHyperlink"/>
+      <w:u w:val="single"/>
+    </w:rPr>
+  </w:style>
 </w:styles>
 </file>
 
@@ -3232,7 +4204,7 @@
 </file>
 
 <file path=customXml/itemProps1.xml><?xml version="1.0" encoding="utf-8"?>
-<ds:datastoreItem xmlns:ds="http://schemas.openxmlformats.org/officeDocument/2006/customXml" ds:itemID="{77489291-E080-4B4D-83FF-2F1D00843998}">
+<ds:datastoreItem xmlns:ds="http://schemas.openxmlformats.org/officeDocument/2006/customXml" ds:itemID="{D42D8DF9-5299-434A-BFDA-448DB131EB40}">
   <ds:schemaRefs>
     <ds:schemaRef ds:uri="http://schemas.openxmlformats.org/officeDocument/2006/bibliography"/>
   </ds:schemaRefs>

</xml_diff>

<commit_message>
Fixed some mistakes and bugs
</commit_message>
<xml_diff>
--- a/Course-work.docx
+++ b/Course-work.docx
@@ -819,8 +819,43 @@
             <w:sz w:val="24"/>
             <w:szCs w:val="24"/>
           </w:rPr>
-          <w:t>т</w:t>
+          <w:t>тык</w:t>
         </w:r>
+      </w:hyperlink>
+      <w:r>
+        <w:rPr>
+          <w:rFonts w:ascii="Century Gothic" w:hAnsi="Century Gothic"/>
+          <w:sz w:val="24"/>
+          <w:szCs w:val="24"/>
+        </w:rPr>
+        <w:t>)</w:t>
+      </w:r>
+      <w:r>
+        <w:rPr>
+          <w:rFonts w:ascii="Century Gothic" w:hAnsi="Century Gothic"/>
+          <w:sz w:val="24"/>
+          <w:szCs w:val="24"/>
+        </w:rPr>
+        <w:t>: Оглавление</w:t>
+      </w:r>
+    </w:p>
+    <w:p>
+      <w:pPr>
+        <w:rPr>
+          <w:rFonts w:ascii="Century Gothic" w:hAnsi="Century Gothic"/>
+          <w:sz w:val="24"/>
+          <w:szCs w:val="24"/>
+        </w:rPr>
+      </w:pPr>
+      <w:r>
+        <w:rPr>
+          <w:rFonts w:ascii="Century Gothic" w:hAnsi="Century Gothic"/>
+          <w:sz w:val="24"/>
+          <w:szCs w:val="24"/>
+        </w:rPr>
+        <w:t>Страница 3 (</w:t>
+      </w:r>
+      <w:hyperlink w:anchor="Introduction" w:history="1">
         <w:r>
           <w:rPr>
             <w:rStyle w:val="aa"/>
@@ -828,7 +863,84 @@
             <w:sz w:val="24"/>
             <w:szCs w:val="24"/>
           </w:rPr>
-          <w:t>ы</w:t>
+          <w:t>тык</w:t>
+        </w:r>
+      </w:hyperlink>
+      <w:r>
+        <w:rPr>
+          <w:rFonts w:ascii="Century Gothic" w:hAnsi="Century Gothic"/>
+          <w:sz w:val="24"/>
+          <w:szCs w:val="24"/>
+        </w:rPr>
+        <w:t>)</w:t>
+      </w:r>
+      <w:r>
+        <w:rPr>
+          <w:rFonts w:ascii="Century Gothic" w:hAnsi="Century Gothic"/>
+          <w:sz w:val="24"/>
+          <w:szCs w:val="24"/>
+        </w:rPr>
+        <w:t>: Введение, актуальность рассматриваемой темы</w:t>
+      </w:r>
+      <w:r>
+        <w:rPr>
+          <w:rFonts w:ascii="Century Gothic" w:hAnsi="Century Gothic"/>
+          <w:sz w:val="24"/>
+          <w:szCs w:val="24"/>
+        </w:rPr>
+        <w:t>.</w:t>
+      </w:r>
+      <w:r>
+        <w:rPr>
+          <w:rFonts w:ascii="Century Gothic" w:hAnsi="Century Gothic"/>
+          <w:sz w:val="24"/>
+          <w:szCs w:val="24"/>
+        </w:rPr>
+        <w:t xml:space="preserve"> </w:t>
+      </w:r>
+      <w:r>
+        <w:rPr>
+          <w:rFonts w:ascii="Century Gothic" w:hAnsi="Century Gothic"/>
+          <w:sz w:val="24"/>
+          <w:szCs w:val="24"/>
+        </w:rPr>
+        <w:t>Возможно</w:t>
+      </w:r>
+      <w:r>
+        <w:rPr>
+          <w:rFonts w:ascii="Century Gothic" w:hAnsi="Century Gothic"/>
+          <w:sz w:val="24"/>
+          <w:szCs w:val="24"/>
+        </w:rPr>
+        <w:t xml:space="preserve"> даже введение в актуальность рассматриваемой темы.</w:t>
+      </w:r>
+    </w:p>
+    <w:p>
+      <w:pPr>
+        <w:rPr>
+          <w:rFonts w:ascii="Century Gothic" w:hAnsi="Century Gothic"/>
+          <w:sz w:val="24"/>
+          <w:szCs w:val="24"/>
+          <w:lang w:val="en-US"/>
+        </w:rPr>
+      </w:pPr>
+      <w:r>
+        <w:rPr>
+          <w:rFonts w:ascii="Century Gothic" w:hAnsi="Century Gothic"/>
+          <w:sz w:val="24"/>
+          <w:szCs w:val="24"/>
+        </w:rPr>
+        <w:t>Страница 4 (</w:t>
+      </w:r>
+      <w:hyperlink w:anchor="TT" w:history="1">
+        <w:r>
+          <w:rPr>
+            <w:rStyle w:val="aa"/>
+            <w:rFonts w:ascii="Century Gothic" w:hAnsi="Century Gothic"/>
+            <w:sz w:val="24"/>
+            <w:szCs w:val="24"/>
+          </w:rPr>
+          <w:t>ты</w:t>
         </w:r>
         <w:r>
           <w:rPr>
@@ -854,115 +966,388 @@
           <w:sz w:val="24"/>
           <w:szCs w:val="24"/>
         </w:rPr>
-        <w:t>: Оглавление</w:t>
-      </w:r>
-    </w:p>
-    <w:p>
-      <w:pPr>
-        <w:rPr>
-          <w:rFonts w:ascii="Century Gothic" w:hAnsi="Century Gothic"/>
-          <w:sz w:val="24"/>
-          <w:szCs w:val="24"/>
-        </w:rPr>
-      </w:pPr>
-      <w:r>
-        <w:rPr>
-          <w:rFonts w:ascii="Century Gothic" w:hAnsi="Century Gothic"/>
-          <w:sz w:val="24"/>
-          <w:szCs w:val="24"/>
-        </w:rPr>
-        <w:t>Страница 3 (</w:t>
-      </w:r>
-      <w:hyperlink w:anchor="Introduction" w:history="1">
-        <w:r>
-          <w:rPr>
-            <w:rStyle w:val="aa"/>
-            <w:rFonts w:ascii="Century Gothic" w:hAnsi="Century Gothic"/>
-            <w:sz w:val="24"/>
-            <w:szCs w:val="24"/>
-          </w:rPr>
-          <w:t>т</w:t>
-        </w:r>
-        <w:r>
-          <w:rPr>
-            <w:rStyle w:val="aa"/>
-            <w:rFonts w:ascii="Century Gothic" w:hAnsi="Century Gothic"/>
-            <w:sz w:val="24"/>
-            <w:szCs w:val="24"/>
-          </w:rPr>
-          <w:t>ы</w:t>
-        </w:r>
-        <w:r>
-          <w:rPr>
-            <w:rStyle w:val="aa"/>
-            <w:rFonts w:ascii="Century Gothic" w:hAnsi="Century Gothic"/>
-            <w:sz w:val="24"/>
-            <w:szCs w:val="24"/>
-          </w:rPr>
-          <w:t>к</w:t>
-        </w:r>
-      </w:hyperlink>
-      <w:r>
-        <w:rPr>
-          <w:rFonts w:ascii="Century Gothic" w:hAnsi="Century Gothic"/>
-          <w:sz w:val="24"/>
-          <w:szCs w:val="24"/>
-        </w:rPr>
-        <w:t>)</w:t>
-      </w:r>
-      <w:r>
-        <w:rPr>
-          <w:rFonts w:ascii="Century Gothic" w:hAnsi="Century Gothic"/>
-          <w:sz w:val="24"/>
-          <w:szCs w:val="24"/>
-        </w:rPr>
-        <w:t>: Введение, актуальность рассматриваемой темы</w:t>
-      </w:r>
-      <w:r>
-        <w:rPr>
-          <w:rFonts w:ascii="Century Gothic" w:hAnsi="Century Gothic"/>
-          <w:sz w:val="24"/>
-          <w:szCs w:val="24"/>
+        <w:t xml:space="preserve">: </w:t>
+      </w:r>
+      <w:r>
+        <w:rPr>
+          <w:rFonts w:ascii="Century Gothic" w:hAnsi="Century Gothic"/>
+          <w:sz w:val="24"/>
+          <w:szCs w:val="24"/>
+        </w:rPr>
+        <w:t>Постановка</w:t>
+      </w:r>
+      <w:r>
+        <w:rPr>
+          <w:rFonts w:ascii="Century Gothic" w:hAnsi="Century Gothic"/>
+          <w:sz w:val="24"/>
+          <w:szCs w:val="24"/>
+        </w:rPr>
+        <w:t xml:space="preserve"> </w:t>
+      </w:r>
+      <w:r>
+        <w:rPr>
+          <w:rFonts w:ascii="Century Gothic" w:hAnsi="Century Gothic"/>
+          <w:sz w:val="24"/>
+          <w:szCs w:val="24"/>
+        </w:rPr>
+        <w:t>задачи</w:t>
+      </w:r>
+      <w:r>
+        <w:rPr>
+          <w:rFonts w:ascii="Century Gothic" w:hAnsi="Century Gothic"/>
+          <w:sz w:val="24"/>
+          <w:szCs w:val="24"/>
+        </w:rPr>
+        <w:t xml:space="preserve">. </w:t>
+      </w:r>
+      <w:r>
+        <w:rPr>
+          <w:rFonts w:ascii="Century Gothic" w:hAnsi="Century Gothic"/>
+          <w:iCs/>
+          <w:sz w:val="24"/>
+          <w:szCs w:val="24"/>
+          <w:lang w:val="en-US"/>
+        </w:rPr>
+        <w:t>Everything begins with choice</w:t>
+      </w:r>
+    </w:p>
+    <w:p>
+      <w:pPr>
+        <w:rPr>
+          <w:rFonts w:ascii="Century Gothic" w:hAnsi="Century Gothic"/>
+          <w:color w:val="75BDA7" w:themeColor="accent3"/>
+          <w:lang w:val="en-US"/>
+        </w:rPr>
+      </w:pPr>
+      <w:r>
+        <w:rPr>
+          <w:rFonts w:ascii="Century Gothic" w:hAnsi="Century Gothic"/>
+          <w:sz w:val="24"/>
+          <w:szCs w:val="24"/>
+          <w:lang w:val="en-US"/>
+        </w:rPr>
+        <w:tab/>
+      </w:r>
+      <w:r>
+        <w:rPr>
+          <w:rFonts w:ascii="Century Gothic" w:hAnsi="Century Gothic"/>
+          <w:color w:val="75BDA7" w:themeColor="accent3"/>
+          <w:lang w:val="en-US"/>
+        </w:rPr>
+        <w:t>Y</w:t>
+      </w:r>
+      <w:r>
+        <w:rPr>
+          <w:rFonts w:ascii="Century Gothic" w:hAnsi="Century Gothic"/>
+          <w:color w:val="75BDA7" w:themeColor="accent3"/>
+          <w:lang w:val="en-US"/>
+        </w:rPr>
+        <w:t xml:space="preserve">: </w:t>
+      </w:r>
+      <w:r>
+        <w:rPr>
+          <w:rFonts w:ascii="Century Gothic" w:hAnsi="Century Gothic"/>
+          <w:color w:val="75BDA7" w:themeColor="accent3"/>
+        </w:rPr>
+        <w:t>Что</w:t>
+      </w:r>
+      <w:r>
+        <w:rPr>
+          <w:rFonts w:ascii="Century Gothic" w:hAnsi="Century Gothic"/>
+          <w:color w:val="75BDA7" w:themeColor="accent3"/>
+          <w:lang w:val="en-US"/>
+        </w:rPr>
+        <w:t xml:space="preserve"> </w:t>
+      </w:r>
+      <w:r>
+        <w:rPr>
+          <w:rFonts w:ascii="Century Gothic" w:hAnsi="Century Gothic"/>
+          <w:color w:val="75BDA7" w:themeColor="accent3"/>
+        </w:rPr>
+        <w:t>требуется</w:t>
+      </w:r>
+      <w:r>
+        <w:rPr>
+          <w:rFonts w:ascii="Century Gothic" w:hAnsi="Century Gothic"/>
+          <w:color w:val="75BDA7" w:themeColor="accent3"/>
+          <w:lang w:val="en-US"/>
+        </w:rPr>
+        <w:t xml:space="preserve"> </w:t>
+      </w:r>
+      <w:r>
+        <w:rPr>
+          <w:rFonts w:ascii="Century Gothic" w:hAnsi="Century Gothic"/>
+          <w:color w:val="75BDA7" w:themeColor="accent3"/>
+        </w:rPr>
+        <w:t>с</w:t>
+      </w:r>
+      <w:r>
+        <w:rPr>
+          <w:rFonts w:ascii="Century Gothic" w:hAnsi="Century Gothic"/>
+          <w:color w:val="75BDA7" w:themeColor="accent3"/>
+        </w:rPr>
+        <w:t>делать</w:t>
+      </w:r>
+      <w:r>
+        <w:rPr>
+          <w:rFonts w:ascii="Century Gothic" w:hAnsi="Century Gothic"/>
+          <w:color w:val="75BDA7" w:themeColor="accent3"/>
+          <w:lang w:val="en-US"/>
+        </w:rPr>
+        <w:t>?</w:t>
+      </w:r>
+    </w:p>
+    <w:p>
+      <w:pPr>
+        <w:rPr>
+          <w:rFonts w:ascii="Century Gothic" w:hAnsi="Century Gothic"/>
+          <w:color w:val="75BDA7" w:themeColor="accent3"/>
+        </w:rPr>
+      </w:pPr>
+      <w:r>
+        <w:rPr>
+          <w:rFonts w:ascii="Century Gothic" w:hAnsi="Century Gothic"/>
+          <w:color w:val="75BDA7" w:themeColor="accent3"/>
+          <w:lang w:val="en-US"/>
+        </w:rPr>
+        <w:t xml:space="preserve"> </w:t>
+      </w:r>
+      <w:r>
+        <w:rPr>
+          <w:rFonts w:ascii="Century Gothic" w:hAnsi="Century Gothic"/>
+          <w:color w:val="75BDA7" w:themeColor="accent3"/>
+          <w:lang w:val="en-US"/>
+        </w:rPr>
+        <w:tab/>
+      </w:r>
+      <w:r>
+        <w:rPr>
+          <w:rFonts w:ascii="Century Gothic" w:hAnsi="Century Gothic"/>
+          <w:color w:val="75BDA7" w:themeColor="accent3"/>
+          <w:lang w:val="en-US"/>
+        </w:rPr>
+        <w:t>Y</w:t>
+      </w:r>
+      <w:r>
+        <w:rPr>
+          <w:rFonts w:ascii="Century Gothic" w:hAnsi="Century Gothic"/>
+          <w:color w:val="75BDA7" w:themeColor="accent3"/>
+        </w:rPr>
+        <w:t xml:space="preserve">: </w:t>
+      </w:r>
+      <w:r>
+        <w:rPr>
+          <w:rFonts w:ascii="Century Gothic" w:hAnsi="Century Gothic"/>
+          <w:color w:val="75BDA7" w:themeColor="accent3"/>
+        </w:rPr>
+        <w:t>Протокол взаимодействия с пользователем</w:t>
+      </w:r>
+    </w:p>
+    <w:p>
+      <w:pPr>
+        <w:rPr>
+          <w:rFonts w:ascii="Century Gothic" w:hAnsi="Century Gothic"/>
+          <w:color w:val="75BDA7" w:themeColor="accent3"/>
+        </w:rPr>
+      </w:pPr>
+      <w:r>
+        <w:rPr>
+          <w:rFonts w:ascii="Century Gothic" w:hAnsi="Century Gothic"/>
+          <w:color w:val="75BDA7" w:themeColor="accent3"/>
+        </w:rPr>
+        <w:tab/>
+      </w:r>
+      <w:r>
+        <w:rPr>
+          <w:rFonts w:ascii="Century Gothic" w:hAnsi="Century Gothic"/>
+          <w:color w:val="75BDA7" w:themeColor="accent3"/>
+          <w:lang w:val="en-US"/>
+        </w:rPr>
+        <w:t>Y</w:t>
+      </w:r>
+      <w:r>
+        <w:rPr>
+          <w:rFonts w:ascii="Century Gothic" w:hAnsi="Century Gothic"/>
+          <w:color w:val="75BDA7" w:themeColor="accent3"/>
+        </w:rPr>
+        <w:t>: Пример</w:t>
+      </w:r>
+      <w:r>
+        <w:rPr>
+          <w:rFonts w:ascii="Century Gothic" w:hAnsi="Century Gothic"/>
+          <w:color w:val="75BDA7" w:themeColor="accent3"/>
         </w:rPr>
         <w:t>.</w:t>
       </w:r>
       <w:r>
         <w:rPr>
           <w:rFonts w:ascii="Century Gothic" w:hAnsi="Century Gothic"/>
-          <w:sz w:val="24"/>
-          <w:szCs w:val="24"/>
+          <w:color w:val="75BDA7" w:themeColor="accent3"/>
+        </w:rPr>
+        <w:t xml:space="preserve"> (конкретно дерево событий)</w:t>
+      </w:r>
+    </w:p>
+    <w:p>
+      <w:pPr>
+        <w:rPr>
+          <w:rFonts w:ascii="Century Gothic" w:hAnsi="Century Gothic"/>
+          <w:sz w:val="24"/>
+          <w:szCs w:val="24"/>
+          <w:lang w:val="en-US"/>
+        </w:rPr>
+      </w:pPr>
+      <w:r>
+        <w:rPr>
+          <w:rFonts w:ascii="Century Gothic" w:hAnsi="Century Gothic"/>
+          <w:sz w:val="24"/>
+          <w:szCs w:val="24"/>
+          <w:lang w:val="en-US"/>
+        </w:rPr>
+        <w:t>X</w:t>
+      </w:r>
+      <w:r>
+        <w:rPr>
+          <w:rFonts w:ascii="Century Gothic" w:hAnsi="Century Gothic"/>
+          <w:sz w:val="24"/>
+          <w:szCs w:val="24"/>
+        </w:rPr>
+        <w:t xml:space="preserve">: </w:t>
+      </w:r>
+      <w:r>
+        <w:rPr>
+          <w:rFonts w:ascii="Century Gothic" w:hAnsi="Century Gothic"/>
+          <w:sz w:val="24"/>
+          <w:szCs w:val="24"/>
+        </w:rPr>
+        <w:t>Делаем обзор на то</w:t>
+      </w:r>
+      <w:r>
+        <w:rPr>
+          <w:rFonts w:ascii="Century Gothic" w:hAnsi="Century Gothic"/>
+          <w:sz w:val="24"/>
+          <w:szCs w:val="24"/>
+        </w:rPr>
+        <w:t>, как эту задачу решили до нас</w:t>
+      </w:r>
+      <w:r>
+        <w:rPr>
+          <w:rFonts w:ascii="Century Gothic" w:hAnsi="Century Gothic"/>
+          <w:sz w:val="24"/>
+          <w:szCs w:val="24"/>
+        </w:rPr>
+        <w:t xml:space="preserve">. </w:t>
+      </w:r>
+      <w:r>
+        <w:rPr>
+          <w:rFonts w:ascii="Century Gothic" w:hAnsi="Century Gothic"/>
+          <w:sz w:val="24"/>
+          <w:szCs w:val="24"/>
+          <w:lang w:val="en-US"/>
+        </w:rPr>
+        <w:t>Reliable like a Swiss watch</w:t>
+      </w:r>
+    </w:p>
+    <w:p>
+      <w:pPr>
+        <w:rPr>
+          <w:rFonts w:ascii="Century Gothic" w:hAnsi="Century Gothic"/>
+          <w:color w:val="75BDA7" w:themeColor="accent3"/>
+          <w:lang w:val="en-US"/>
+        </w:rPr>
+      </w:pPr>
+      <w:r>
+        <w:rPr>
+          <w:rFonts w:ascii="Century Gothic" w:hAnsi="Century Gothic"/>
+          <w:sz w:val="24"/>
+          <w:szCs w:val="24"/>
+          <w:lang w:val="en-US"/>
+        </w:rPr>
+        <w:tab/>
+      </w:r>
+      <w:r>
+        <w:rPr>
+          <w:rFonts w:ascii="Century Gothic" w:hAnsi="Century Gothic"/>
+          <w:color w:val="75BDA7" w:themeColor="accent3"/>
+          <w:lang w:val="en-US"/>
+        </w:rPr>
+        <w:t>Y</w:t>
+      </w:r>
+      <w:r>
+        <w:rPr>
+          <w:rFonts w:ascii="Century Gothic" w:hAnsi="Century Gothic"/>
+          <w:color w:val="75BDA7" w:themeColor="accent3"/>
+          <w:lang w:val="en-US"/>
+        </w:rPr>
+        <w:t xml:space="preserve">: </w:t>
+      </w:r>
+      <w:r>
+        <w:rPr>
+          <w:rFonts w:ascii="Century Gothic" w:hAnsi="Century Gothic"/>
+          <w:color w:val="75BDA7" w:themeColor="accent3"/>
+        </w:rPr>
+        <w:t>Существующие</w:t>
+      </w:r>
+      <w:r>
+        <w:rPr>
+          <w:rFonts w:ascii="Century Gothic" w:hAnsi="Century Gothic"/>
+          <w:color w:val="75BDA7" w:themeColor="accent3"/>
+          <w:lang w:val="en-US"/>
         </w:rPr>
         <w:t xml:space="preserve"> </w:t>
       </w:r>
       <w:r>
         <w:rPr>
           <w:rFonts w:ascii="Century Gothic" w:hAnsi="Century Gothic"/>
-          <w:sz w:val="24"/>
-          <w:szCs w:val="24"/>
-        </w:rPr>
-        <w:t>Возможно</w:t>
-      </w:r>
-      <w:r>
-        <w:rPr>
-          <w:rFonts w:ascii="Century Gothic" w:hAnsi="Century Gothic"/>
-          <w:sz w:val="24"/>
-          <w:szCs w:val="24"/>
-        </w:rPr>
-        <w:t xml:space="preserve"> даже введение в актуальность рассматриваемой темы.</w:t>
-      </w:r>
-    </w:p>
-    <w:p>
-      <w:pPr>
-        <w:rPr>
-          <w:rFonts w:ascii="Century Gothic" w:hAnsi="Century Gothic"/>
-          <w:sz w:val="24"/>
-          <w:szCs w:val="24"/>
-          <w:lang w:val="en-US"/>
-        </w:rPr>
-      </w:pPr>
-      <w:r>
-        <w:rPr>
-          <w:rFonts w:ascii="Century Gothic" w:hAnsi="Century Gothic"/>
+          <w:color w:val="75BDA7" w:themeColor="accent3"/>
+        </w:rPr>
+        <w:t>продукты</w:t>
+      </w:r>
+    </w:p>
+    <w:p>
+      <w:pPr>
+        <w:ind w:left="708"/>
+        <w:rPr>
+          <w:rFonts w:ascii="Century Gothic" w:hAnsi="Century Gothic"/>
+          <w:color w:val="75BDA7" w:themeColor="accent3"/>
+        </w:rPr>
+      </w:pPr>
+      <w:r>
+        <w:rPr>
+          <w:rFonts w:ascii="Century Gothic" w:hAnsi="Century Gothic"/>
+          <w:color w:val="75BDA7" w:themeColor="accent3"/>
+          <w:lang w:val="en-US"/>
+        </w:rPr>
+        <w:t>Y</w:t>
+      </w:r>
+      <w:r>
+        <w:rPr>
+          <w:rFonts w:ascii="Century Gothic" w:hAnsi="Century Gothic"/>
+          <w:color w:val="75BDA7" w:themeColor="accent3"/>
+        </w:rPr>
+        <w:t>: Пр</w:t>
+      </w:r>
+      <w:r>
+        <w:rPr>
+          <w:rFonts w:ascii="Century Gothic" w:hAnsi="Century Gothic"/>
+          <w:color w:val="75BDA7" w:themeColor="accent3"/>
+        </w:rPr>
+        <w:t>облемы в существующих решениях</w:t>
+      </w:r>
+    </w:p>
+    <w:p>
+      <w:pPr>
+        <w:rPr>
+          <w:rFonts w:ascii="Century Gothic" w:hAnsi="Century Gothic"/>
+          <w:color w:val="FFFFFF" w:themeColor="background1"/>
+          <w:sz w:val="24"/>
+          <w:szCs w:val="24"/>
+          <w:lang w:val="en-US"/>
+        </w:rPr>
+      </w:pPr>
+      <w:r>
+        <w:rPr>
+          <w:rFonts w:ascii="Century Gothic" w:hAnsi="Century Gothic"/>
+          <w:color w:val="FFFFFF" w:themeColor="background1"/>
           <w:sz w:val="24"/>
           <w:szCs w:val="24"/>
           <w:lang w:val="en-US"/>
@@ -972,489 +1357,75 @@
       <w:r>
         <w:rPr>
           <w:rFonts w:ascii="Century Gothic" w:hAnsi="Century Gothic"/>
-          <w:sz w:val="24"/>
-          <w:szCs w:val="24"/>
-          <w:lang w:val="en-US"/>
+          <w:color w:val="FFFFFF" w:themeColor="background1"/>
+          <w:sz w:val="24"/>
+          <w:szCs w:val="24"/>
         </w:rPr>
         <w:t xml:space="preserve">: </w:t>
       </w:r>
       <w:r>
         <w:rPr>
           <w:rFonts w:ascii="Century Gothic" w:hAnsi="Century Gothic"/>
-          <w:sz w:val="24"/>
-          <w:szCs w:val="24"/>
-        </w:rPr>
-        <w:t>Постановка</w:t>
-      </w:r>
-      <w:r>
-        <w:rPr>
-          <w:rFonts w:ascii="Century Gothic" w:hAnsi="Century Gothic"/>
-          <w:sz w:val="24"/>
-          <w:szCs w:val="24"/>
-          <w:lang w:val="en-US"/>
+          <w:color w:val="FFFFFF" w:themeColor="background1"/>
+          <w:sz w:val="24"/>
+          <w:szCs w:val="24"/>
+        </w:rPr>
+        <w:t>Описание</w:t>
+      </w:r>
+      <w:r>
+        <w:rPr>
+          <w:rFonts w:ascii="Century Gothic" w:hAnsi="Century Gothic"/>
+          <w:color w:val="FFFFFF" w:themeColor="background1"/>
+          <w:sz w:val="24"/>
+          <w:szCs w:val="24"/>
         </w:rPr>
         <w:t xml:space="preserve"> </w:t>
       </w:r>
       <w:r>
         <w:rPr>
           <w:rFonts w:ascii="Century Gothic" w:hAnsi="Century Gothic"/>
-          <w:sz w:val="24"/>
-          <w:szCs w:val="24"/>
-        </w:rPr>
-        <w:t>задачи</w:t>
-      </w:r>
-      <w:r>
-        <w:rPr>
-          <w:rFonts w:ascii="Century Gothic" w:hAnsi="Century Gothic"/>
-          <w:sz w:val="24"/>
-          <w:szCs w:val="24"/>
-          <w:lang w:val="en-US"/>
+          <w:color w:val="FFFFFF" w:themeColor="background1"/>
+          <w:sz w:val="24"/>
+          <w:szCs w:val="24"/>
+        </w:rPr>
+        <w:t>моего</w:t>
+      </w:r>
+      <w:r>
+        <w:rPr>
+          <w:rFonts w:ascii="Century Gothic" w:hAnsi="Century Gothic"/>
+          <w:color w:val="FFFFFF" w:themeColor="background1"/>
+          <w:sz w:val="24"/>
+          <w:szCs w:val="24"/>
+        </w:rPr>
+        <w:t xml:space="preserve"> </w:t>
+      </w:r>
+      <w:r>
+        <w:rPr>
+          <w:rFonts w:ascii="Century Gothic" w:hAnsi="Century Gothic"/>
+          <w:color w:val="FFFFFF" w:themeColor="background1"/>
+          <w:sz w:val="24"/>
+          <w:szCs w:val="24"/>
+        </w:rPr>
+        <w:t>решения</w:t>
+      </w:r>
+      <w:r>
+        <w:rPr>
+          <w:rFonts w:ascii="Century Gothic" w:hAnsi="Century Gothic"/>
+          <w:color w:val="FFFFFF" w:themeColor="background1"/>
+          <w:sz w:val="24"/>
+          <w:szCs w:val="24"/>
         </w:rPr>
         <w:t xml:space="preserve">. </w:t>
       </w:r>
       <w:r>
         <w:rPr>
           <w:rFonts w:ascii="Century Gothic" w:hAnsi="Century Gothic"/>
-          <w:iCs/>
-          <w:sz w:val="24"/>
-          <w:szCs w:val="24"/>
-          <w:lang w:val="en-US"/>
-        </w:rPr>
-        <w:t>Everything begins with choice</w:t>
-      </w:r>
-    </w:p>
-    <w:p>
-      <w:pPr>
-        <w:rPr>
-          <w:rFonts w:ascii="Century Gothic" w:hAnsi="Century Gothic"/>
-          <w:color w:val="75BDA7" w:themeColor="accent3"/>
-        </w:rPr>
-      </w:pPr>
-      <w:r>
-        <w:rPr>
-          <w:rFonts w:ascii="Century Gothic" w:hAnsi="Century Gothic"/>
-          <w:sz w:val="24"/>
-          <w:szCs w:val="24"/>
-          <w:lang w:val="en-US"/>
-        </w:rPr>
-        <w:tab/>
-      </w:r>
-      <w:r>
-        <w:rPr>
-          <w:rFonts w:ascii="Century Gothic" w:hAnsi="Century Gothic"/>
-          <w:color w:val="75BDA7" w:themeColor="accent3"/>
-          <w:lang w:val="en-US"/>
-        </w:rPr>
-        <w:t>Y</w:t>
-      </w:r>
-      <w:r>
-        <w:rPr>
-          <w:rFonts w:ascii="Century Gothic" w:hAnsi="Century Gothic"/>
-          <w:color w:val="75BDA7" w:themeColor="accent3"/>
-        </w:rPr>
-        <w:t xml:space="preserve">: Что </w:t>
-      </w:r>
-      <w:r>
-        <w:rPr>
-          <w:rFonts w:ascii="Century Gothic" w:hAnsi="Century Gothic"/>
-          <w:color w:val="75BDA7" w:themeColor="accent3"/>
-        </w:rPr>
-        <w:t>требуется</w:t>
-      </w:r>
-      <w:r>
-        <w:rPr>
-          <w:rFonts w:ascii="Century Gothic" w:hAnsi="Century Gothic"/>
-          <w:color w:val="75BDA7" w:themeColor="accent3"/>
-        </w:rPr>
-        <w:t xml:space="preserve"> </w:t>
-      </w:r>
-      <w:r>
-        <w:rPr>
-          <w:rFonts w:ascii="Century Gothic" w:hAnsi="Century Gothic"/>
-          <w:color w:val="75BDA7" w:themeColor="accent3"/>
-        </w:rPr>
-        <w:t>с</w:t>
-      </w:r>
-      <w:r>
-        <w:rPr>
-          <w:rFonts w:ascii="Century Gothic" w:hAnsi="Century Gothic"/>
-          <w:color w:val="75BDA7" w:themeColor="accent3"/>
-        </w:rPr>
-        <w:t>делать</w:t>
-      </w:r>
-      <w:r>
-        <w:rPr>
-          <w:rFonts w:ascii="Century Gothic" w:hAnsi="Century Gothic"/>
-          <w:color w:val="75BDA7" w:themeColor="accent3"/>
-        </w:rPr>
-        <w:t>?</w:t>
-      </w:r>
-    </w:p>
-    <w:p>
-      <w:pPr>
-        <w:rPr>
-          <w:rFonts w:ascii="Century Gothic" w:hAnsi="Century Gothic"/>
-          <w:color w:val="75BDA7" w:themeColor="accent3"/>
-        </w:rPr>
-      </w:pPr>
-      <w:r>
-        <w:rPr>
-          <w:rFonts w:ascii="Century Gothic" w:hAnsi="Century Gothic"/>
-          <w:color w:val="75BDA7" w:themeColor="accent3"/>
-        </w:rPr>
-        <w:t xml:space="preserve"> </w:t>
-      </w:r>
-      <w:r>
-        <w:rPr>
-          <w:rFonts w:ascii="Century Gothic" w:hAnsi="Century Gothic"/>
-          <w:color w:val="75BDA7" w:themeColor="accent3"/>
-        </w:rPr>
-        <w:tab/>
-      </w:r>
-      <w:r>
-        <w:rPr>
-          <w:rFonts w:ascii="Century Gothic" w:hAnsi="Century Gothic"/>
-          <w:color w:val="75BDA7" w:themeColor="accent3"/>
-          <w:lang w:val="en-US"/>
-        </w:rPr>
-        <w:t>Y</w:t>
-      </w:r>
-      <w:r>
-        <w:rPr>
-          <w:rFonts w:ascii="Century Gothic" w:hAnsi="Century Gothic"/>
-          <w:color w:val="75BDA7" w:themeColor="accent3"/>
-        </w:rPr>
-        <w:t xml:space="preserve">: Что </w:t>
-      </w:r>
-      <w:r>
-        <w:rPr>
-          <w:rFonts w:ascii="Century Gothic" w:hAnsi="Century Gothic"/>
-          <w:color w:val="75BDA7" w:themeColor="accent3"/>
-        </w:rPr>
-        <w:t>можно</w:t>
-      </w:r>
-      <w:r>
-        <w:rPr>
-          <w:rFonts w:ascii="Century Gothic" w:hAnsi="Century Gothic"/>
-          <w:color w:val="75BDA7" w:themeColor="accent3"/>
-        </w:rPr>
-        <w:t xml:space="preserve"> </w:t>
-      </w:r>
-      <w:r>
-        <w:rPr>
-          <w:rFonts w:ascii="Century Gothic" w:hAnsi="Century Gothic"/>
-          <w:color w:val="75BDA7" w:themeColor="accent3"/>
-        </w:rPr>
-        <w:t>получить от пользователя?</w:t>
-      </w:r>
-    </w:p>
-    <w:p>
-      <w:pPr>
-        <w:rPr>
-          <w:rFonts w:ascii="Century Gothic" w:hAnsi="Century Gothic"/>
-          <w:color w:val="75BDA7" w:themeColor="accent3"/>
-        </w:rPr>
-      </w:pPr>
-      <w:r>
-        <w:rPr>
-          <w:rFonts w:ascii="Century Gothic" w:hAnsi="Century Gothic"/>
-          <w:color w:val="75BDA7" w:themeColor="accent3"/>
-        </w:rPr>
-        <w:tab/>
-      </w:r>
-      <w:r>
-        <w:rPr>
-          <w:rFonts w:ascii="Century Gothic" w:hAnsi="Century Gothic"/>
-          <w:color w:val="75BDA7" w:themeColor="accent3"/>
-          <w:lang w:val="en-US"/>
-        </w:rPr>
-        <w:t>Y</w:t>
-      </w:r>
-      <w:r>
-        <w:rPr>
-          <w:rFonts w:ascii="Century Gothic" w:hAnsi="Century Gothic"/>
-          <w:color w:val="75BDA7" w:themeColor="accent3"/>
-        </w:rPr>
-        <w:t>: Пример</w:t>
-      </w:r>
-      <w:r>
-        <w:rPr>
-          <w:rFonts w:ascii="Century Gothic" w:hAnsi="Century Gothic"/>
-          <w:color w:val="75BDA7" w:themeColor="accent3"/>
-        </w:rPr>
-        <w:t>.</w:t>
-      </w:r>
-      <w:r>
-        <w:rPr>
-          <w:rFonts w:ascii="Century Gothic" w:hAnsi="Century Gothic"/>
-          <w:color w:val="75BDA7" w:themeColor="accent3"/>
-        </w:rPr>
-        <w:t xml:space="preserve"> (конкретно дерево событий)</w:t>
-      </w:r>
-    </w:p>
-    <w:p>
-      <w:pPr>
-        <w:rPr>
-          <w:rFonts w:ascii="Century Gothic" w:hAnsi="Century Gothic"/>
-          <w:sz w:val="24"/>
-          <w:szCs w:val="24"/>
-          <w:lang w:val="en-US"/>
-        </w:rPr>
-      </w:pPr>
-      <w:r>
-        <w:rPr>
-          <w:rFonts w:ascii="Century Gothic" w:hAnsi="Century Gothic"/>
-          <w:sz w:val="24"/>
-          <w:szCs w:val="24"/>
-          <w:lang w:val="en-US"/>
-        </w:rPr>
-        <w:t>X</w:t>
-      </w:r>
-      <w:r>
-        <w:rPr>
-          <w:rFonts w:ascii="Century Gothic" w:hAnsi="Century Gothic"/>
-          <w:sz w:val="24"/>
-          <w:szCs w:val="24"/>
-        </w:rPr>
-        <w:t xml:space="preserve">: </w:t>
-      </w:r>
-      <w:r>
-        <w:rPr>
-          <w:rFonts w:ascii="Century Gothic" w:hAnsi="Century Gothic"/>
-          <w:sz w:val="24"/>
-          <w:szCs w:val="24"/>
-        </w:rPr>
-        <w:t>Делаем обзор на то</w:t>
-      </w:r>
-      <w:r>
-        <w:rPr>
-          <w:rFonts w:ascii="Century Gothic" w:hAnsi="Century Gothic"/>
-          <w:sz w:val="24"/>
-          <w:szCs w:val="24"/>
-        </w:rPr>
-        <w:t>, как эту задачу решили до нас</w:t>
-      </w:r>
-      <w:r>
-        <w:rPr>
-          <w:rFonts w:ascii="Century Gothic" w:hAnsi="Century Gothic"/>
-          <w:sz w:val="24"/>
-          <w:szCs w:val="24"/>
-        </w:rPr>
-        <w:t xml:space="preserve">. </w:t>
-      </w:r>
-      <w:r>
-        <w:rPr>
-          <w:rFonts w:ascii="Century Gothic" w:hAnsi="Century Gothic"/>
-          <w:sz w:val="24"/>
-          <w:szCs w:val="24"/>
-          <w:lang w:val="en-US"/>
-        </w:rPr>
-        <w:t>Reliable like a Swiss watch</w:t>
-      </w:r>
-    </w:p>
-    <w:p>
-      <w:pPr>
-        <w:rPr>
-          <w:rFonts w:ascii="Century Gothic" w:hAnsi="Century Gothic"/>
-          <w:color w:val="75BDA7" w:themeColor="accent3"/>
-          <w:lang w:val="en-US"/>
-        </w:rPr>
-      </w:pPr>
-      <w:r>
-        <w:rPr>
-          <w:rFonts w:ascii="Century Gothic" w:hAnsi="Century Gothic"/>
-          <w:sz w:val="24"/>
-          <w:szCs w:val="24"/>
-          <w:lang w:val="en-US"/>
-        </w:rPr>
-        <w:tab/>
-      </w:r>
-      <w:r>
-        <w:rPr>
-          <w:rFonts w:ascii="Century Gothic" w:hAnsi="Century Gothic"/>
-          <w:color w:val="75BDA7" w:themeColor="accent3"/>
-          <w:lang w:val="en-US"/>
-        </w:rPr>
-        <w:t>Y</w:t>
-      </w:r>
-      <w:r>
-        <w:rPr>
-          <w:rFonts w:ascii="Century Gothic" w:hAnsi="Century Gothic"/>
-          <w:color w:val="75BDA7" w:themeColor="accent3"/>
-          <w:lang w:val="en-US"/>
-        </w:rPr>
-        <w:t xml:space="preserve">: </w:t>
-      </w:r>
-      <w:r>
-        <w:rPr>
-          <w:rFonts w:ascii="Century Gothic" w:hAnsi="Century Gothic"/>
-          <w:color w:val="75BDA7" w:themeColor="accent3"/>
-        </w:rPr>
-        <w:t>Существующие</w:t>
-      </w:r>
-      <w:r>
-        <w:rPr>
-          <w:rFonts w:ascii="Century Gothic" w:hAnsi="Century Gothic"/>
-          <w:color w:val="75BDA7" w:themeColor="accent3"/>
-          <w:lang w:val="en-US"/>
-        </w:rPr>
-        <w:t xml:space="preserve"> </w:t>
-      </w:r>
-      <w:r>
-        <w:rPr>
-          <w:rFonts w:ascii="Century Gothic" w:hAnsi="Century Gothic"/>
-          <w:color w:val="75BDA7" w:themeColor="accent3"/>
-        </w:rPr>
-        <w:t>алгоритмы</w:t>
-      </w:r>
-    </w:p>
-    <w:p>
-      <w:pPr>
-        <w:ind w:left="708"/>
-        <w:rPr>
-          <w:rFonts w:ascii="Century Gothic" w:hAnsi="Century Gothic"/>
-          <w:color w:val="75BDA7" w:themeColor="accent3"/>
-        </w:rPr>
-      </w:pPr>
-      <w:r>
-        <w:rPr>
-          <w:rFonts w:ascii="Century Gothic" w:hAnsi="Century Gothic"/>
-          <w:color w:val="75BDA7" w:themeColor="accent3"/>
-          <w:lang w:val="en-US"/>
-        </w:rPr>
-        <w:t>Y</w:t>
-      </w:r>
-      <w:r>
-        <w:rPr>
-          <w:rFonts w:ascii="Century Gothic" w:hAnsi="Century Gothic"/>
-          <w:color w:val="75BDA7" w:themeColor="accent3"/>
-        </w:rPr>
-        <w:t>: Пр</w:t>
-      </w:r>
-      <w:r>
-        <w:rPr>
-          <w:rFonts w:ascii="Century Gothic" w:hAnsi="Century Gothic"/>
-          <w:color w:val="75BDA7" w:themeColor="accent3"/>
-        </w:rPr>
-        <w:t>облемы в существующих решениях</w:t>
-      </w:r>
-    </w:p>
-    <w:p>
-      <w:pPr>
-        <w:rPr>
-          <w:rFonts w:ascii="Century Gothic" w:hAnsi="Century Gothic"/>
-          <w:color w:val="FFFFFF" w:themeColor="background1"/>
-          <w:sz w:val="24"/>
-          <w:szCs w:val="24"/>
-          <w:lang w:val="en-US"/>
-        </w:rPr>
-      </w:pPr>
-      <w:r>
-        <w:rPr>
-          <w:rFonts w:ascii="Century Gothic" w:hAnsi="Century Gothic"/>
-          <w:color w:val="FFFFFF" w:themeColor="background1"/>
-          <w:sz w:val="24"/>
-          <w:szCs w:val="24"/>
-          <w:lang w:val="en-US"/>
-        </w:rPr>
-        <w:t>X</w:t>
-      </w:r>
-      <w:r>
-        <w:rPr>
-          <w:rFonts w:ascii="Century Gothic" w:hAnsi="Century Gothic"/>
-          <w:color w:val="FFFFFF" w:themeColor="background1"/>
-          <w:sz w:val="24"/>
-          <w:szCs w:val="24"/>
-        </w:rPr>
-        <w:t xml:space="preserve">: </w:t>
-      </w:r>
-      <w:r>
-        <w:rPr>
-          <w:rFonts w:ascii="Century Gothic" w:hAnsi="Century Gothic"/>
-          <w:color w:val="FFFFFF" w:themeColor="background1"/>
-          <w:sz w:val="24"/>
-          <w:szCs w:val="24"/>
-        </w:rPr>
-        <w:t>Описание</w:t>
-      </w:r>
-      <w:r>
-        <w:rPr>
-          <w:rFonts w:ascii="Century Gothic" w:hAnsi="Century Gothic"/>
-          <w:color w:val="FFFFFF" w:themeColor="background1"/>
-          <w:sz w:val="24"/>
-          <w:szCs w:val="24"/>
-        </w:rPr>
-        <w:t xml:space="preserve"> </w:t>
-      </w:r>
-      <w:r>
-        <w:rPr>
-          <w:rFonts w:ascii="Century Gothic" w:hAnsi="Century Gothic"/>
-          <w:color w:val="FFFFFF" w:themeColor="background1"/>
-          <w:sz w:val="24"/>
-          <w:szCs w:val="24"/>
-        </w:rPr>
-        <w:t>моего</w:t>
-      </w:r>
-      <w:r>
-        <w:rPr>
-          <w:rFonts w:ascii="Century Gothic" w:hAnsi="Century Gothic"/>
-          <w:color w:val="FFFFFF" w:themeColor="background1"/>
-          <w:sz w:val="24"/>
-          <w:szCs w:val="24"/>
-        </w:rPr>
-        <w:t xml:space="preserve"> </w:t>
-      </w:r>
-      <w:r>
-        <w:rPr>
-          <w:rFonts w:ascii="Century Gothic" w:hAnsi="Century Gothic"/>
-          <w:color w:val="FFFFFF" w:themeColor="background1"/>
-          <w:sz w:val="24"/>
-          <w:szCs w:val="24"/>
-        </w:rPr>
-        <w:t>решения</w:t>
-      </w:r>
-      <w:r>
-        <w:rPr>
-          <w:rFonts w:ascii="Century Gothic" w:hAnsi="Century Gothic"/>
-          <w:color w:val="FFFFFF" w:themeColor="background1"/>
-          <w:sz w:val="24"/>
-          <w:szCs w:val="24"/>
-        </w:rPr>
-        <w:t xml:space="preserve">. </w:t>
-      </w:r>
-      <w:r>
-        <w:rPr>
-          <w:rFonts w:ascii="Century Gothic" w:hAnsi="Century Gothic"/>
           <w:color w:val="FFFFFF" w:themeColor="background1"/>
           <w:sz w:val="24"/>
           <w:szCs w:val="24"/>
           <w:lang w:val="en-US"/>
         </w:rPr>
         <w:t>Sometimes you gotta run before you can walk</w:t>
-      </w:r>
-    </w:p>
-    <w:p>
-      <w:pPr>
-        <w:ind w:firstLine="708"/>
-        <w:rPr>
-          <w:rFonts w:ascii="Century Gothic" w:hAnsi="Century Gothic"/>
-          <w:color w:val="75BDA7" w:themeColor="accent3"/>
-        </w:rPr>
-      </w:pPr>
-      <w:r>
-        <w:rPr>
-          <w:rFonts w:ascii="Century Gothic" w:hAnsi="Century Gothic"/>
-          <w:color w:val="75BDA7" w:themeColor="accent3"/>
-          <w:lang w:val="en-US"/>
-        </w:rPr>
-        <w:t>Y</w:t>
-      </w:r>
-      <w:r>
-        <w:rPr>
-          <w:rFonts w:ascii="Century Gothic" w:hAnsi="Century Gothic"/>
-          <w:color w:val="75BDA7" w:themeColor="accent3"/>
-        </w:rPr>
-        <w:t>: Идея</w:t>
       </w:r>
     </w:p>
     <w:p>
@@ -1674,7 +1645,7 @@
           <w:sz w:val="24"/>
           <w:szCs w:val="24"/>
         </w:rPr>
-        <w:t>Описание тестирования алгоритма</w:t>
+        <w:t>Описание тестирования продукта</w:t>
       </w:r>
       <w:r>
         <w:rPr>
@@ -1800,7 +1771,21 @@
           <w:rFonts w:ascii="Century Gothic" w:hAnsi="Century Gothic"/>
           <w:color w:val="75BDA7" w:themeColor="accent3"/>
         </w:rPr>
-        <w:t>Стандартное тестирование продукта</w:t>
+        <w:t>С</w:t>
+      </w:r>
+      <w:r>
+        <w:rPr>
+          <w:rFonts w:ascii="Century Gothic" w:hAnsi="Century Gothic"/>
+          <w:color w:val="75BDA7" w:themeColor="accent3"/>
+        </w:rPr>
+        <w:t>тандартное тестирование и безопасность</w:t>
+      </w:r>
+      <w:r>
+        <w:rPr>
+          <w:rFonts w:ascii="Century Gothic" w:hAnsi="Century Gothic"/>
+          <w:color w:val="75BDA7" w:themeColor="accent3"/>
+        </w:rPr>
+        <w:t xml:space="preserve"> продукта</w:t>
       </w:r>
     </w:p>
     <w:p>
@@ -1985,7 +1970,21 @@
           <w:rFonts w:ascii="Century Gothic" w:hAnsi="Century Gothic"/>
           <w:color w:val="75BDA7" w:themeColor="accent3"/>
         </w:rPr>
-        <w:t xml:space="preserve">: Итоги. Чему научился? </w:t>
+        <w:t xml:space="preserve">: </w:t>
+      </w:r>
+      <w:r>
+        <w:rPr>
+          <w:rFonts w:ascii="Century Gothic" w:hAnsi="Century Gothic"/>
+          <w:color w:val="75BDA7" w:themeColor="accent3"/>
+        </w:rPr>
+        <w:t>Подведение итогов</w:t>
+      </w:r>
+      <w:r>
+        <w:rPr>
+          <w:rFonts w:ascii="Century Gothic" w:hAnsi="Century Gothic"/>
+          <w:color w:val="75BDA7" w:themeColor="accent3"/>
+        </w:rPr>
+        <w:t xml:space="preserve"> </w:t>
       </w:r>
     </w:p>
     <w:p>
@@ -2073,6 +2072,18 @@
     <w:p>
       <w:pPr>
         <w:ind w:left="708"/>
+        <w:rPr>
+          <w:rFonts w:ascii="Century Gothic" w:hAnsi="Century Gothic"/>
+          <w:i/>
+          <w:color w:val="262626" w:themeColor="text1" w:themeTint="D9"/>
+          <w:sz w:val="28"/>
+          <w:szCs w:val="28"/>
+        </w:rPr>
+      </w:pPr>
+    </w:p>
+    <w:p>
+      <w:pPr>
+        <w:ind w:left="708"/>
         <w:jc w:val="center"/>
         <w:rPr>
           <w:rFonts w:ascii="Century Gothic" w:hAnsi="Century Gothic"/>
@@ -2439,6 +2450,7 @@
           <w:szCs w:val="28"/>
         </w:rPr>
       </w:pPr>
+      <w:bookmarkStart w:id="3" w:name="TT"/>
       <w:r>
         <w:rPr>
           <w:rFonts w:ascii="Century Gothic" w:hAnsi="Century Gothic"/>
@@ -2457,7 +2469,6 @@
           <w:color w:val="FFFFFF" w:themeColor="background1"/>
           <w:sz w:val="28"/>
           <w:szCs w:val="28"/>
-          <w:lang w:val="en-US"/>
         </w:rPr>
         <w:t xml:space="preserve"> </w:t>
       </w:r>
@@ -2472,6 +2483,7 @@
         <w:t>ЗАДАЧИ</w:t>
       </w:r>
     </w:p>
+    <w:bookmarkEnd w:id="3"/>
     <w:p>
       <w:pPr>
         <w:rPr>
@@ -2480,7 +2492,6 @@
           <w:color w:val="FFFFFF" w:themeColor="background1"/>
           <w:sz w:val="28"/>
           <w:szCs w:val="28"/>
-          <w:lang w:val="en-US"/>
         </w:rPr>
       </w:pPr>
       <w:r>
@@ -2500,12 +2511,9 @@
           <w:color w:val="FFFFFF" w:themeColor="background1"/>
           <w:sz w:val="28"/>
           <w:szCs w:val="28"/>
-          <w:lang w:val="en-US"/>
         </w:rPr>
         <w:t>?</w:t>
       </w:r>
-      <w:bookmarkStart w:id="3" w:name="_GoBack"/>
-      <w:bookmarkEnd w:id="3"/>
     </w:p>
     <w:p>
       <w:pPr>
@@ -2913,10 +2921,64 @@
       <w:pPr>
         <w:rPr>
           <w:rFonts w:ascii="Century Gothic" w:hAnsi="Century Gothic"/>
-          <w:sz w:val="28"/>
-          <w:szCs w:val="28"/>
-        </w:rPr>
-      </w:pPr>
+          <w:b/>
+          <w:sz w:val="28"/>
+          <w:szCs w:val="28"/>
+        </w:rPr>
+      </w:pPr>
+      <w:r>
+        <w:rPr>
+          <w:rFonts w:ascii="Century Gothic" w:hAnsi="Century Gothic"/>
+          <w:b/>
+          <w:sz w:val="28"/>
+          <w:szCs w:val="28"/>
+        </w:rPr>
+        <w:t>Протокол взаимодействия с пользователем</w:t>
+      </w:r>
+    </w:p>
+    <w:p>
+      <w:pPr>
+        <w:rPr>
+          <w:rFonts w:ascii="Century Gothic" w:hAnsi="Century Gothic"/>
+          <w:sz w:val="28"/>
+          <w:szCs w:val="28"/>
+        </w:rPr>
+      </w:pPr>
+      <w:r>
+        <w:rPr>
+          <w:rFonts w:ascii="Century Gothic" w:hAnsi="Century Gothic"/>
+          <w:sz w:val="28"/>
+          <w:szCs w:val="28"/>
+        </w:rPr>
+        <w:t>Подавляющая часть продуктов, выпускаемых на рынке программирования нацелены на взаимодействие с пользователями.</w:t>
+      </w:r>
+    </w:p>
+    <w:p>
+      <w:pPr>
+        <w:rPr>
+          <w:rFonts w:ascii="Century Gothic" w:hAnsi="Century Gothic"/>
+          <w:sz w:val="28"/>
+          <w:szCs w:val="28"/>
+        </w:rPr>
+      </w:pPr>
+      <w:r>
+        <w:rPr>
+          <w:rFonts w:ascii="Century Gothic" w:hAnsi="Century Gothic"/>
+          <w:sz w:val="28"/>
+          <w:szCs w:val="28"/>
+        </w:rPr>
+        <w:t>Мой продукт – не исключение, поэтому необходимо определить все сценарии взаи</w:t>
+      </w:r>
+      <w:r>
+        <w:rPr>
+          <w:rFonts w:ascii="Century Gothic" w:hAnsi="Century Gothic"/>
+          <w:sz w:val="28"/>
+          <w:szCs w:val="28"/>
+        </w:rPr>
+        <w:t>модействия пользователя с сайтом.</w:t>
+      </w:r>
+      <w:bookmarkStart w:id="4" w:name="_GoBack"/>
+      <w:bookmarkEnd w:id="4"/>
     </w:p>
     <w:sectPr>
       <w:footerReference w:type="default" r:id="rId8"/>
@@ -2985,7 +3047,7 @@
           <w:rPr>
             <w:noProof/>
           </w:rPr>
-          <w:t>5</w:t>
+          <w:t>3</w:t>
         </w:r>
         <w:r>
           <w:fldChar w:fldCharType="end"/>
@@ -4204,7 +4266,7 @@
 </file>
 
 <file path=customXml/itemProps1.xml><?xml version="1.0" encoding="utf-8"?>
-<ds:datastoreItem xmlns:ds="http://schemas.openxmlformats.org/officeDocument/2006/customXml" ds:itemID="{D42D8DF9-5299-434A-BFDA-448DB131EB40}">
+<ds:datastoreItem xmlns:ds="http://schemas.openxmlformats.org/officeDocument/2006/customXml" ds:itemID="{1F1F5E68-F75B-4ACF-987F-E21A36DA05AE}">
   <ds:schemaRefs>
     <ds:schemaRef ds:uri="http://schemas.openxmlformats.org/officeDocument/2006/bibliography"/>
   </ds:schemaRefs>

</xml_diff>

<commit_message>
favicon seems not bad
</commit_message>
<xml_diff>
--- a/Course-work.docx
+++ b/Course-work.docx
@@ -1416,7 +1416,29 @@
           <w:szCs w:val="24"/>
           <w:lang w:val="en-US"/>
         </w:rPr>
-        <w:t>Sometimes you gotta run before you can walk</w:t>
+        <w:t xml:space="preserve">Sometimes you </w:t>
+      </w:r>
+      <w:proofErr w:type="gramStart"/>
+      <w:r>
+        <w:rPr>
+          <w:rFonts w:ascii="Century Gothic" w:hAnsi="Century Gothic"/>
+          <w:color w:val="FFFFFF" w:themeColor="background1"/>
+          <w:sz w:val="24"/>
+          <w:szCs w:val="24"/>
+          <w:lang w:val="en-US"/>
+        </w:rPr>
+        <w:t>gotta</w:t>
+      </w:r>
+      <w:proofErr w:type="gramEnd"/>
+      <w:r>
+        <w:rPr>
+          <w:rFonts w:ascii="Century Gothic" w:hAnsi="Century Gothic"/>
+          <w:color w:val="FFFFFF" w:themeColor="background1"/>
+          <w:sz w:val="24"/>
+          <w:szCs w:val="24"/>
+          <w:lang w:val="en-US"/>
+        </w:rPr>
+        <w:t xml:space="preserve"> run before you can walk</w:t>
       </w:r>
     </w:p>
     <w:p>
@@ -4317,25 +4339,7 @@
             <w:sz w:val="28"/>
             <w:szCs w:val="28"/>
           </w:rPr>
-          <w:t>https://acm.tim</w:t>
-        </w:r>
-        <w:r>
-          <w:rPr>
-            <w:rStyle w:val="aa"/>
-            <w:rFonts w:ascii="Consolas" w:hAnsi="Consolas"/>
-            <w:sz w:val="28"/>
-            <w:szCs w:val="28"/>
-          </w:rPr>
-          <w:t>u</w:t>
-        </w:r>
-        <w:r>
-          <w:rPr>
-            <w:rStyle w:val="aa"/>
-            <w:rFonts w:ascii="Consolas" w:hAnsi="Consolas"/>
-            <w:sz w:val="28"/>
-            <w:szCs w:val="28"/>
-          </w:rPr>
-          <w:t>s.ru/</w:t>
+          <w:t>https://acm.timus.ru/</w:t>
         </w:r>
       </w:hyperlink>
     </w:p>
@@ -4553,7 +4557,6 @@
           <w:color w:val="FFFFFF" w:themeColor="background1"/>
           <w:sz w:val="28"/>
           <w:szCs w:val="28"/>
-          <w:lang w:val="en-US"/>
         </w:rPr>
       </w:pPr>
       <w:r>
@@ -4619,7 +4622,17 @@
           <w:sz w:val="28"/>
           <w:szCs w:val="28"/>
         </w:rPr>
-        <w:t xml:space="preserve"> ассимптотикой</w:t>
+        <w:t xml:space="preserve"> </w:t>
+      </w:r>
+      <w:proofErr w:type="gramStart"/>
+      <w:r>
+        <w:rPr>
+          <w:rFonts w:ascii="Century Gothic" w:hAnsi="Century Gothic"/>
+          <w:color w:val="FFFFFF" w:themeColor="background1"/>
+          <w:sz w:val="28"/>
+          <w:szCs w:val="28"/>
+        </w:rPr>
+        <w:t>ассимптотикой</w:t>
       </w:r>
       <w:r>
         <w:rPr>
@@ -4648,7 +4661,17 @@
           <w:sz w:val="28"/>
           <w:szCs w:val="28"/>
         </w:rPr>
-        <w:t>, хоть и с немалой константой.</w:t>
+        <w:t>,</w:t>
+      </w:r>
+      <w:proofErr w:type="gramEnd"/>
+      <w:r>
+        <w:rPr>
+          <w:rFonts w:ascii="Century Gothic" w:hAnsi="Century Gothic"/>
+          <w:color w:val="FFFFFF" w:themeColor="background1"/>
+          <w:sz w:val="28"/>
+          <w:szCs w:val="28"/>
+        </w:rPr>
+        <w:t xml:space="preserve"> хоть и с немалой константой.</w:t>
       </w:r>
       <w:r>
         <w:rPr>
@@ -4808,25 +4831,7 @@
             <w:sz w:val="28"/>
             <w:szCs w:val="28"/>
           </w:rPr>
-          <w:t>Фруктовые ко</w:t>
-        </w:r>
-        <w:r>
-          <w:rPr>
-            <w:rStyle w:val="aa"/>
-            <w:rFonts w:ascii="Century Gothic" w:hAnsi="Century Gothic"/>
-            <w:sz w:val="28"/>
-            <w:szCs w:val="28"/>
-          </w:rPr>
-          <w:t>к</w:t>
-        </w:r>
-        <w:r>
-          <w:rPr>
-            <w:rStyle w:val="aa"/>
-            <w:rFonts w:ascii="Century Gothic" w:hAnsi="Century Gothic"/>
-            <w:sz w:val="28"/>
-            <w:szCs w:val="28"/>
-          </w:rPr>
-          <w:t>тейли</w:t>
+          <w:t>Фруктовые коктейли</w:t>
         </w:r>
       </w:hyperlink>
       <w:r>
@@ -5040,13 +5045,65 @@
       <w:pPr>
         <w:rPr>
           <w:rFonts w:ascii="Century Gothic" w:hAnsi="Century Gothic"/>
-          <w:color w:val="FFFFFF" w:themeColor="background1"/>
-          <w:sz w:val="28"/>
-          <w:szCs w:val="28"/>
-        </w:rPr>
-      </w:pPr>
+          <w:b/>
+          <w:color w:val="92D050"/>
+          <w:sz w:val="28"/>
+          <w:szCs w:val="28"/>
+          <w:lang w:val="en-US"/>
+        </w:rPr>
+      </w:pPr>
+      <w:r>
+        <w:rPr>
+          <w:rFonts w:ascii="Century Gothic" w:hAnsi="Century Gothic"/>
+          <w:b/>
+          <w:color w:val="92D050"/>
+          <w:sz w:val="28"/>
+          <w:szCs w:val="28"/>
+          <w:lang w:val="en-US"/>
+        </w:rPr>
+        <w:t>Stepik</w:t>
+      </w:r>
+    </w:p>
+    <w:p>
+      <w:pPr>
+        <w:rPr>
+          <w:rFonts w:ascii="Century Gothic" w:hAnsi="Century Gothic"/>
+          <w:color w:val="FFFFFF" w:themeColor="background1"/>
+          <w:sz w:val="28"/>
+          <w:szCs w:val="28"/>
+        </w:rPr>
+      </w:pPr>
+      <w:r>
+        <w:rPr>
+          <w:rFonts w:ascii="Century Gothic" w:hAnsi="Century Gothic"/>
+          <w:color w:val="FFFFFF" w:themeColor="background1"/>
+          <w:sz w:val="28"/>
+          <w:szCs w:val="28"/>
+        </w:rPr>
+        <w:t>Самая молодая платформа из списка, успевшая стать за время существования довольно популярной.</w:t>
+      </w:r>
       <w:bookmarkStart w:id="4" w:name="_GoBack"/>
       <w:bookmarkEnd w:id="4"/>
+    </w:p>
+    <w:p>
+      <w:pPr>
+        <w:rPr>
+          <w:rFonts w:ascii="Century Gothic" w:hAnsi="Century Gothic"/>
+          <w:color w:val="FFFFFF" w:themeColor="background1"/>
+          <w:sz w:val="28"/>
+          <w:szCs w:val="28"/>
+        </w:rPr>
+      </w:pPr>
+    </w:p>
+    <w:p>
+      <w:pPr>
+        <w:rPr>
+          <w:rFonts w:ascii="Century Gothic" w:hAnsi="Century Gothic"/>
+          <w:color w:val="FFFFFF" w:themeColor="background1"/>
+          <w:sz w:val="28"/>
+          <w:szCs w:val="28"/>
+        </w:rPr>
+      </w:pPr>
     </w:p>
     <w:sectPr>
       <w:footerReference w:type="default" r:id="rId12"/>
@@ -5115,7 +5172,7 @@
           <w:rPr>
             <w:noProof/>
           </w:rPr>
-          <w:t>6</w:t>
+          <w:t>9</w:t>
         </w:r>
         <w:r>
           <w:fldChar w:fldCharType="end"/>
@@ -6188,6 +6245,7 @@
   <w:style w:type="character" w:default="1" w:styleId="a0">
     <w:name w:val="Default Paragraph Font"/>
     <w:uiPriority w:val="1"/>
+    <w:semiHidden/>
     <w:unhideWhenUsed/>
   </w:style>
   <w:style w:type="table" w:default="1" w:styleId="a1">
@@ -6401,573 +6459,6 @@
     </w:rPr>
   </w:style>
 </w:styles>
-</file>
-
-<file path=word/glossary/document.xml><?xml version="1.0" encoding="utf-8"?>
-<w:glossaryDocument xmlns:wpc="http://schemas.microsoft.com/office/word/2010/wordprocessingCanvas" xmlns:mc="http://schemas.openxmlformats.org/markup-compatibility/2006" xmlns:o="urn:schemas-microsoft-com:office:office" xmlns:r="http://schemas.openxmlformats.org/officeDocument/2006/relationships" xmlns:m="http://schemas.openxmlformats.org/officeDocument/2006/math" xmlns:v="urn:schemas-microsoft-com:vml" xmlns:wp14="http://schemas.microsoft.com/office/word/2010/wordprocessingDrawing" xmlns:wp="http://schemas.openxmlformats.org/drawingml/2006/wordprocessingDrawing" xmlns:w10="urn:schemas-microsoft-com:office:word" xmlns:w="http://schemas.openxmlformats.org/wordprocessingml/2006/main" xmlns:w14="http://schemas.microsoft.com/office/word/2010/wordml" xmlns:w15="http://schemas.microsoft.com/office/word/2012/wordml" xmlns:wpg="http://schemas.microsoft.com/office/word/2010/wordprocessingGroup" xmlns:wpi="http://schemas.microsoft.com/office/word/2010/wordprocessingInk" xmlns:wne="http://schemas.microsoft.com/office/word/2006/wordml" xmlns:wps="http://schemas.microsoft.com/office/word/2010/wordprocessingShape" mc:Ignorable="w14 w15 wp14"/>
-</file>
-
-<file path=word/glossary/fontTable.xml><?xml version="1.0" encoding="utf-8"?>
-<w:fonts xmlns:mc="http://schemas.openxmlformats.org/markup-compatibility/2006" xmlns:r="http://schemas.openxmlformats.org/officeDocument/2006/relationships" xmlns:w="http://schemas.openxmlformats.org/wordprocessingml/2006/main" xmlns:w14="http://schemas.microsoft.com/office/word/2010/wordml" xmlns:w15="http://schemas.microsoft.com/office/word/2012/wordml" mc:Ignorable="w14 w15">
-  <w:font w:name="Symbol">
-    <w:panose1 w:val="05050102010706020507"/>
-    <w:charset w:val="02"/>
-    <w:family w:val="roman"/>
-    <w:pitch w:val="variable"/>
-    <w:sig w:usb0="00000000" w:usb1="10000000" w:usb2="00000000" w:usb3="00000000" w:csb0="80000000" w:csb1="00000000"/>
-  </w:font>
-  <w:font w:name="Times New Roman">
-    <w:panose1 w:val="02020603050405020304"/>
-    <w:charset w:val="CC"/>
-    <w:family w:val="roman"/>
-    <w:pitch w:val="variable"/>
-    <w:sig w:usb0="E0002EFF" w:usb1="C000785B" w:usb2="00000009" w:usb3="00000000" w:csb0="000001FF" w:csb1="00000000"/>
-  </w:font>
-  <w:font w:name="Courier New">
-    <w:panose1 w:val="02070309020205020404"/>
-    <w:charset w:val="CC"/>
-    <w:family w:val="modern"/>
-    <w:pitch w:val="fixed"/>
-    <w:sig w:usb0="E0002EFF" w:usb1="C0007843" w:usb2="00000009" w:usb3="00000000" w:csb0="000001FF" w:csb1="00000000"/>
-  </w:font>
-  <w:font w:name="Wingdings">
-    <w:panose1 w:val="05000000000000000000"/>
-    <w:charset w:val="02"/>
-    <w:family w:val="auto"/>
-    <w:pitch w:val="variable"/>
-    <w:sig w:usb0="00000000" w:usb1="10000000" w:usb2="00000000" w:usb3="00000000" w:csb0="80000000" w:csb1="00000000"/>
-  </w:font>
-  <w:font w:name="Calibri">
-    <w:panose1 w:val="020F0502020204030204"/>
-    <w:charset w:val="CC"/>
-    <w:family w:val="swiss"/>
-    <w:pitch w:val="variable"/>
-    <w:sig w:usb0="E4002EFF" w:usb1="C000247B" w:usb2="00000009" w:usb3="00000000" w:csb0="000001FF" w:csb1="00000000"/>
-  </w:font>
-  <w:font w:name="Calibri Light">
-    <w:panose1 w:val="020F0302020204030204"/>
-    <w:charset w:val="CC"/>
-    <w:family w:val="swiss"/>
-    <w:pitch w:val="variable"/>
-    <w:sig w:usb0="E4002EFF" w:usb1="C000247B" w:usb2="00000009" w:usb3="00000000" w:csb0="000001FF" w:csb1="00000000"/>
-  </w:font>
-  <w:font w:name="Helvetica">
-    <w:panose1 w:val="020B0604020202020204"/>
-    <w:charset w:val="CC"/>
-    <w:family w:val="swiss"/>
-    <w:pitch w:val="variable"/>
-    <w:sig w:usb0="E0002EFF" w:usb1="C000785B" w:usb2="00000009" w:usb3="00000000" w:csb0="000001FF" w:csb1="00000000"/>
-  </w:font>
-  <w:font w:name="Century Gothic">
-    <w:panose1 w:val="020B0502020202020204"/>
-    <w:charset w:val="CC"/>
-    <w:family w:val="swiss"/>
-    <w:pitch w:val="variable"/>
-    <w:sig w:usb0="00000287" w:usb1="00000000" w:usb2="00000000" w:usb3="00000000" w:csb0="0000009F" w:csb1="00000000"/>
-  </w:font>
-  <w:font w:name="Avengeance Heroic Avenger">
-    <w:panose1 w:val="00000000000000000000"/>
-    <w:charset w:val="00"/>
-    <w:family w:val="modern"/>
-    <w:notTrueType/>
-    <w:pitch w:val="variable"/>
-    <w:sig w:usb0="A00000AF" w:usb1="1000000A" w:usb2="00000000" w:usb3="00000000" w:csb0="00000111" w:csb1="00000000"/>
-  </w:font>
-  <w:font w:name="Consolas">
-    <w:panose1 w:val="020B0609020204030204"/>
-    <w:charset w:val="CC"/>
-    <w:family w:val="modern"/>
-    <w:pitch w:val="fixed"/>
-    <w:sig w:usb0="E00006FF" w:usb1="0000FCFF" w:usb2="00000001" w:usb3="00000000" w:csb0="0000019F" w:csb1="00000000"/>
-  </w:font>
-  <w:font w:name="Cambria Math">
-    <w:panose1 w:val="02040503050406030204"/>
-    <w:charset w:val="CC"/>
-    <w:family w:val="roman"/>
-    <w:pitch w:val="variable"/>
-    <w:sig w:usb0="E00006FF" w:usb1="420024FF" w:usb2="02000000" w:usb3="00000000" w:csb0="0000019F" w:csb1="00000000"/>
-  </w:font>
-</w:fonts>
-</file>
-
-<file path=word/glossary/settings.xml><?xml version="1.0" encoding="utf-8"?>
-<w:settings xmlns:mc="http://schemas.openxmlformats.org/markup-compatibility/2006" xmlns:o="urn:schemas-microsoft-com:office:office" xmlns:r="http://schemas.openxmlformats.org/officeDocument/2006/relationships" xmlns:m="http://schemas.openxmlformats.org/officeDocument/2006/math" xmlns:v="urn:schemas-microsoft-com:vml" xmlns:w10="urn:schemas-microsoft-com:office:word" xmlns:w="http://schemas.openxmlformats.org/wordprocessingml/2006/main" xmlns:w14="http://schemas.microsoft.com/office/word/2010/wordml" xmlns:w15="http://schemas.microsoft.com/office/word/2012/wordml" xmlns:sl="http://schemas.openxmlformats.org/schemaLibrary/2006/main" mc:Ignorable="w14 w15">
-  <w:view w:val="normal"/>
-  <w:defaultTabStop w:val="708"/>
-  <w:characterSpacingControl w:val="doNotCompress"/>
-  <w:compat>
-    <w:useFELayout/>
-    <w:compatSetting w:name="compatibilityMode" w:uri="http://schemas.microsoft.com/office/word" w:val="15"/>
-    <w:compatSetting w:name="overrideTableStyleFontSizeAndJustification" w:uri="http://schemas.microsoft.com/office/word" w:val="1"/>
-    <w:compatSetting w:name="enableOpenTypeFeatures" w:uri="http://schemas.microsoft.com/office/word" w:val="1"/>
-    <w:compatSetting w:name="doNotFlipMirrorIndents" w:uri="http://schemas.microsoft.com/office/word" w:val="1"/>
-    <w:compatSetting w:name="differentiateMultirowTableHeaders" w:uri="http://schemas.microsoft.com/office/word" w:val="1"/>
-  </w:compat>
-  <w:rsids>
-    <w:rsidRoot w:val="007E414E"/>
-    <w:rsid w:val="007E414E"/>
-    <w:rsid w:val="00963AEF"/>
-  </w:rsids>
-  <m:mathPr>
-    <m:mathFont m:val="Cambria Math"/>
-    <m:brkBin m:val="before"/>
-    <m:brkBinSub m:val="--"/>
-    <m:smallFrac m:val="0"/>
-    <m:dispDef/>
-    <m:lMargin m:val="0"/>
-    <m:rMargin m:val="0"/>
-    <m:defJc m:val="centerGroup"/>
-    <m:wrapIndent m:val="1440"/>
-    <m:intLim m:val="subSup"/>
-    <m:naryLim m:val="undOvr"/>
-  </m:mathPr>
-  <w:themeFontLang w:val="ru-RU"/>
-  <w:clrSchemeMapping w:bg1="light1" w:t1="dark1" w:bg2="light2" w:t2="dark2" w:accent1="accent1" w:accent2="accent2" w:accent3="accent3" w:accent4="accent4" w:accent5="accent5" w:accent6="accent6" w:hyperlink="hyperlink" w:followedHyperlink="followedHyperlink"/>
-  <w:decimalSymbol w:val=","/>
-  <w:listSeparator w:val=";"/>
-  <w15:chartTrackingRefBased/>
-</w:settings>
-</file>
-
-<file path=word/glossary/styles.xml><?xml version="1.0" encoding="utf-8"?>
-<w:styles xmlns:mc="http://schemas.openxmlformats.org/markup-compatibility/2006" xmlns:r="http://schemas.openxmlformats.org/officeDocument/2006/relationships" xmlns:w="http://schemas.openxmlformats.org/wordprocessingml/2006/main" xmlns:w14="http://schemas.microsoft.com/office/word/2010/wordml" xmlns:w15="http://schemas.microsoft.com/office/word/2012/wordml" mc:Ignorable="w14 w15">
-  <w:docDefaults>
-    <w:rPrDefault>
-      <w:rPr>
-        <w:rFonts w:asciiTheme="minorHAnsi" w:eastAsiaTheme="minorEastAsia" w:hAnsiTheme="minorHAnsi" w:cstheme="minorBidi"/>
-        <w:sz w:val="22"/>
-        <w:szCs w:val="22"/>
-        <w:lang w:val="ru-RU" w:eastAsia="ru-RU" w:bidi="ar-SA"/>
-      </w:rPr>
-    </w:rPrDefault>
-    <w:pPrDefault>
-      <w:pPr>
-        <w:spacing w:after="160" w:line="259" w:lineRule="auto"/>
-      </w:pPr>
-    </w:pPrDefault>
-  </w:docDefaults>
-  <w:latentStyles w:defLockedState="0" w:defUIPriority="99" w:defSemiHidden="0" w:defUnhideWhenUsed="0" w:defQFormat="0" w:count="371">
-    <w:lsdException w:name="Normal" w:uiPriority="0" w:qFormat="1"/>
-    <w:lsdException w:name="heading 1" w:uiPriority="9" w:qFormat="1"/>
-    <w:lsdException w:name="heading 2" w:semiHidden="1" w:uiPriority="9" w:unhideWhenUsed="1" w:qFormat="1"/>
-    <w:lsdException w:name="heading 3" w:semiHidden="1" w:uiPriority="9" w:unhideWhenUsed="1" w:qFormat="1"/>
-    <w:lsdException w:name="heading 4" w:semiHidden="1" w:uiPriority="9" w:unhideWhenUsed="1" w:qFormat="1"/>
-    <w:lsdException w:name="heading 5" w:semiHidden="1" w:uiPriority="9" w:unhideWhenUsed="1" w:qFormat="1"/>
-    <w:lsdException w:name="heading 6" w:semiHidden="1" w:uiPriority="9" w:unhideWhenUsed="1" w:qFormat="1"/>
-    <w:lsdException w:name="heading 7" w:semiHidden="1" w:uiPriority="9" w:unhideWhenUsed="1" w:qFormat="1"/>
-    <w:lsdException w:name="heading 8" w:semiHidden="1" w:uiPriority="9" w:unhideWhenUsed="1" w:qFormat="1"/>
-    <w:lsdException w:name="heading 9" w:semiHidden="1" w:uiPriority="9" w:unhideWhenUsed="1" w:qFormat="1"/>
-    <w:lsdException w:name="index 1" w:semiHidden="1" w:unhideWhenUsed="1"/>
-    <w:lsdException w:name="index 2" w:semiHidden="1" w:unhideWhenUsed="1"/>
-    <w:lsdException w:name="index 3" w:semiHidden="1" w:unhideWhenUsed="1"/>
-    <w:lsdException w:name="index 4" w:semiHidden="1" w:unhideWhenUsed="1"/>
-    <w:lsdException w:name="index 5" w:semiHidden="1" w:unhideWhenUsed="1"/>
-    <w:lsdException w:name="index 6" w:semiHidden="1" w:unhideWhenUsed="1"/>
-    <w:lsdException w:name="index 7" w:semiHidden="1" w:unhideWhenUsed="1"/>
-    <w:lsdException w:name="index 8" w:semiHidden="1" w:unhideWhenUsed="1"/>
-    <w:lsdException w:name="index 9" w:semiHidden="1" w:unhideWhenUsed="1"/>
-    <w:lsdException w:name="toc 1" w:semiHidden="1" w:uiPriority="39" w:unhideWhenUsed="1"/>
-    <w:lsdException w:name="toc 2" w:semiHidden="1" w:uiPriority="39" w:unhideWhenUsed="1"/>
-    <w:lsdException w:name="toc 3" w:semiHidden="1" w:uiPriority="39" w:unhideWhenUsed="1"/>
-    <w:lsdException w:name="toc 4" w:semiHidden="1" w:uiPriority="39" w:unhideWhenUsed="1"/>
-    <w:lsdException w:name="toc 5" w:semiHidden="1" w:uiPriority="39" w:unhideWhenUsed="1"/>
-    <w:lsdException w:name="toc 6" w:semiHidden="1" w:uiPriority="39" w:unhideWhenUsed="1"/>
-    <w:lsdException w:name="toc 7" w:semiHidden="1" w:uiPriority="39" w:unhideWhenUsed="1"/>
-    <w:lsdException w:name="toc 8" w:semiHidden="1" w:uiPriority="39" w:unhideWhenUsed="1"/>
-    <w:lsdException w:name="toc 9" w:semiHidden="1" w:uiPriority="39" w:unhideWhenUsed="1"/>
-    <w:lsdException w:name="Normal Indent" w:semiHidden="1" w:unhideWhenUsed="1"/>
-    <w:lsdException w:name="footnote text" w:semiHidden="1" w:unhideWhenUsed="1"/>
-    <w:lsdException w:name="annotation text" w:semiHidden="1" w:unhideWhenUsed="1"/>
-    <w:lsdException w:name="header" w:semiHidden="1" w:unhideWhenUsed="1"/>
-    <w:lsdException w:name="footer" w:semiHidden="1" w:unhideWhenUsed="1"/>
-    <w:lsdException w:name="index heading" w:semiHidden="1" w:unhideWhenUsed="1"/>
-    <w:lsdException w:name="caption" w:semiHidden="1" w:uiPriority="35" w:unhideWhenUsed="1" w:qFormat="1"/>
-    <w:lsdException w:name="table of figures" w:semiHidden="1" w:unhideWhenUsed="1"/>
-    <w:lsdException w:name="envelope address" w:semiHidden="1" w:unhideWhenUsed="1"/>
-    <w:lsdException w:name="envelope return" w:semiHidden="1" w:unhideWhenUsed="1"/>
-    <w:lsdException w:name="footnote reference" w:semiHidden="1" w:unhideWhenUsed="1"/>
-    <w:lsdException w:name="annotation reference" w:semiHidden="1" w:unhideWhenUsed="1"/>
-    <w:lsdException w:name="line number" w:semiHidden="1" w:unhideWhenUsed="1"/>
-    <w:lsdException w:name="page number" w:semiHidden="1" w:unhideWhenUsed="1"/>
-    <w:lsdException w:name="endnote reference" w:semiHidden="1" w:unhideWhenUsed="1"/>
-    <w:lsdException w:name="endnote text" w:semiHidden="1" w:unhideWhenUsed="1"/>
-    <w:lsdException w:name="table of authorities" w:semiHidden="1" w:unhideWhenUsed="1"/>
-    <w:lsdException w:name="macro" w:semiHidden="1" w:unhideWhenUsed="1"/>
-    <w:lsdException w:name="toa heading" w:semiHidden="1" w:unhideWhenUsed="1"/>
-    <w:lsdException w:name="List" w:semiHidden="1" w:unhideWhenUsed="1"/>
-    <w:lsdException w:name="List Bullet" w:semiHidden="1" w:unhideWhenUsed="1"/>
-    <w:lsdException w:name="List Number" w:semiHidden="1" w:unhideWhenUsed="1"/>
-    <w:lsdException w:name="List 2" w:semiHidden="1" w:unhideWhenUsed="1"/>
-    <w:lsdException w:name="List 3" w:semiHidden="1" w:unhideWhenUsed="1"/>
-    <w:lsdException w:name="List 4" w:semiHidden="1" w:unhideWhenUsed="1"/>
-    <w:lsdException w:name="List 5" w:semiHidden="1" w:unhideWhenUsed="1"/>
-    <w:lsdException w:name="List Bullet 2" w:semiHidden="1" w:unhideWhenUsed="1"/>
-    <w:lsdException w:name="List Bullet 3" w:semiHidden="1" w:unhideWhenUsed="1"/>
-    <w:lsdException w:name="List Bullet 4" w:semiHidden="1" w:unhideWhenUsed="1"/>
-    <w:lsdException w:name="List Bullet 5" w:semiHidden="1" w:unhideWhenUsed="1"/>
-    <w:lsdException w:name="List Number 2" w:semiHidden="1" w:unhideWhenUsed="1"/>
-    <w:lsdException w:name="List Number 3" w:semiHidden="1" w:unhideWhenUsed="1"/>
-    <w:lsdException w:name="List Number 4" w:semiHidden="1" w:unhideWhenUsed="1"/>
-    <w:lsdException w:name="List Number 5" w:semiHidden="1" w:unhideWhenUsed="1"/>
-    <w:lsdException w:name="Title" w:uiPriority="10" w:qFormat="1"/>
-    <w:lsdException w:name="Closing" w:semiHidden="1" w:unhideWhenUsed="1"/>
-    <w:lsdException w:name="Signature" w:semiHidden="1" w:unhideWhenUsed="1"/>
-    <w:lsdException w:name="Default Paragraph Font" w:semiHidden="1" w:uiPriority="1" w:unhideWhenUsed="1"/>
-    <w:lsdException w:name="Body Text" w:semiHidden="1" w:unhideWhenUsed="1"/>
-    <w:lsdException w:name="Body Text Indent" w:semiHidden="1" w:unhideWhenUsed="1"/>
-    <w:lsdException w:name="List Continue" w:semiHidden="1" w:unhideWhenUsed="1"/>
-    <w:lsdException w:name="List Continue 2" w:semiHidden="1" w:unhideWhenUsed="1"/>
-    <w:lsdException w:name="List Continue 3" w:semiHidden="1" w:unhideWhenUsed="1"/>
-    <w:lsdException w:name="List Continue 4" w:semiHidden="1" w:unhideWhenUsed="1"/>
-    <w:lsdException w:name="List Continue 5" w:semiHidden="1" w:unhideWhenUsed="1"/>
-    <w:lsdException w:name="Message Header" w:semiHidden="1" w:unhideWhenUsed="1"/>
-    <w:lsdException w:name="Subtitle" w:uiPriority="11" w:qFormat="1"/>
-    <w:lsdException w:name="Salutation" w:semiHidden="1" w:unhideWhenUsed="1"/>
-    <w:lsdException w:name="Date" w:semiHidden="1" w:unhideWhenUsed="1"/>
-    <w:lsdException w:name="Body Text First Indent" w:semiHidden="1" w:unhideWhenUsed="1"/>
-    <w:lsdException w:name="Body Text First Indent 2" w:semiHidden="1" w:unhideWhenUsed="1"/>
-    <w:lsdException w:name="Note Heading" w:semiHidden="1" w:unhideWhenUsed="1"/>
-    <w:lsdException w:name="Body Text 2" w:semiHidden="1" w:unhideWhenUsed="1"/>
-    <w:lsdException w:name="Body Text 3" w:semiHidden="1" w:unhideWhenUsed="1"/>
-    <w:lsdException w:name="Body Text Indent 2" w:semiHidden="1" w:unhideWhenUsed="1"/>
-    <w:lsdException w:name="Body Text Indent 3" w:semiHidden="1" w:unhideWhenUsed="1"/>
-    <w:lsdException w:name="Block Text" w:semiHidden="1" w:unhideWhenUsed="1"/>
-    <w:lsdException w:name="Hyperlink" w:semiHidden="1" w:unhideWhenUsed="1"/>
-    <w:lsdException w:name="FollowedHyperlink" w:semiHidden="1" w:unhideWhenUsed="1"/>
-    <w:lsdException w:name="Strong" w:uiPriority="22" w:qFormat="1"/>
-    <w:lsdException w:name="Emphasis" w:uiPriority="20" w:qFormat="1"/>
-    <w:lsdException w:name="Document Map" w:semiHidden="1" w:unhideWhenUsed="1"/>
-    <w:lsdException w:name="Plain Text" w:semiHidden="1" w:unhideWhenUsed="1"/>
-    <w:lsdException w:name="E-mail Signature" w:semiHidden="1" w:unhideWhenUsed="1"/>
-    <w:lsdException w:name="HTML Top of Form" w:semiHidden="1" w:unhideWhenUsed="1"/>
-    <w:lsdException w:name="HTML Bottom of Form" w:semiHidden="1" w:unhideWhenUsed="1"/>
-    <w:lsdException w:name="Normal (Web)" w:semiHidden="1" w:unhideWhenUsed="1"/>
-    <w:lsdException w:name="HTML Acronym" w:semiHidden="1" w:unhideWhenUsed="1"/>
-    <w:lsdException w:name="HTML Address" w:semiHidden="1" w:unhideWhenUsed="1"/>
-    <w:lsdException w:name="HTML Cite" w:semiHidden="1" w:unhideWhenUsed="1"/>
-    <w:lsdException w:name="HTML Code" w:semiHidden="1" w:unhideWhenUsed="1"/>
-    <w:lsdException w:name="HTML Definition" w:semiHidden="1" w:unhideWhenUsed="1"/>
-    <w:lsdException w:name="HTML Keyboard" w:semiHidden="1" w:unhideWhenUsed="1"/>
-    <w:lsdException w:name="HTML Preformatted" w:semiHidden="1" w:unhideWhenUsed="1"/>
-    <w:lsdException w:name="HTML Sample" w:semiHidden="1" w:unhideWhenUsed="1"/>
-    <w:lsdException w:name="HTML Typewriter" w:semiHidden="1" w:unhideWhenUsed="1"/>
-    <w:lsdException w:name="HTML Variable" w:semiHidden="1" w:unhideWhenUsed="1"/>
-    <w:lsdException w:name="Normal Table" w:semiHidden="1" w:unhideWhenUsed="1"/>
-    <w:lsdException w:name="annotation subject" w:semiHidden="1" w:unhideWhenUsed="1"/>
-    <w:lsdException w:name="No List" w:semiHidden="1" w:unhideWhenUsed="1"/>
-    <w:lsdException w:name="Outline List 1" w:semiHidden="1" w:unhideWhenUsed="1"/>
-    <w:lsdException w:name="Outline List 2" w:semiHidden="1" w:unhideWhenUsed="1"/>
-    <w:lsdException w:name="Outline List 3" w:semiHidden="1" w:unhideWhenUsed="1"/>
-    <w:lsdException w:name="Table Simple 1" w:semiHidden="1" w:unhideWhenUsed="1"/>
-    <w:lsdException w:name="Table Simple 2" w:semiHidden="1" w:unhideWhenUsed="1"/>
-    <w:lsdException w:name="Table Simple 3" w:semiHidden="1" w:unhideWhenUsed="1"/>
-    <w:lsdException w:name="Table Classic 1" w:semiHidden="1" w:unhideWhenUsed="1"/>
-    <w:lsdException w:name="Table Classic 2" w:semiHidden="1" w:unhideWhenUsed="1"/>
-    <w:lsdException w:name="Table Classic 3" w:semiHidden="1" w:unhideWhenUsed="1"/>
-    <w:lsdException w:name="Table Classic 4" w:semiHidden="1" w:unhideWhenUsed="1"/>
-    <w:lsdException w:name="Table Colorful 1" w:semiHidden="1" w:unhideWhenUsed="1"/>
-    <w:lsdException w:name="Table Colorful 2" w:semiHidden="1" w:unhideWhenUsed="1"/>
-    <w:lsdException w:name="Table Colorful 3" w:semiHidden="1" w:unhideWhenUsed="1"/>
-    <w:lsdException w:name="Table Columns 1" w:semiHidden="1" w:unhideWhenUsed="1"/>
-    <w:lsdException w:name="Table Columns 2" w:semiHidden="1" w:unhideWhenUsed="1"/>
-    <w:lsdException w:name="Table Columns 3" w:semiHidden="1" w:unhideWhenUsed="1"/>
-    <w:lsdException w:name="Table Columns 4" w:semiHidden="1" w:unhideWhenUsed="1"/>
-    <w:lsdException w:name="Table Columns 5" w:semiHidden="1" w:unhideWhenUsed="1"/>
-    <w:lsdException w:name="Table Grid 1" w:semiHidden="1" w:unhideWhenUsed="1"/>
-    <w:lsdException w:name="Table Grid 2" w:semiHidden="1" w:unhideWhenUsed="1"/>
-    <w:lsdException w:name="Table Grid 3" w:semiHidden="1" w:unhideWhenUsed="1"/>
-    <w:lsdException w:name="Table Grid 4" w:semiHidden="1" w:unhideWhenUsed="1"/>
-    <w:lsdException w:name="Table Grid 5" w:semiHidden="1" w:unhideWhenUsed="1"/>
-    <w:lsdException w:name="Table Grid 6" w:semiHidden="1" w:unhideWhenUsed="1"/>
-    <w:lsdException w:name="Table Grid 7" w:semiHidden="1" w:unhideWhenUsed="1"/>
-    <w:lsdException w:name="Table Grid 8" w:semiHidden="1" w:unhideWhenUsed="1"/>
-    <w:lsdException w:name="Table List 1" w:semiHidden="1" w:unhideWhenUsed="1"/>
-    <w:lsdException w:name="Table List 2" w:semiHidden="1" w:unhideWhenUsed="1"/>
-    <w:lsdException w:name="Table List 3" w:semiHidden="1" w:unhideWhenUsed="1"/>
-    <w:lsdException w:name="Table List 4" w:semiHidden="1" w:unhideWhenUsed="1"/>
-    <w:lsdException w:name="Table List 5" w:semiHidden="1" w:unhideWhenUsed="1"/>
-    <w:lsdException w:name="Table List 6" w:semiHidden="1" w:unhideWhenUsed="1"/>
-    <w:lsdException w:name="Table List 7" w:semiHidden="1" w:unhideWhenUsed="1"/>
-    <w:lsdException w:name="Table List 8" w:semiHidden="1" w:unhideWhenUsed="1"/>
-    <w:lsdException w:name="Table 3D effects 1" w:semiHidden="1" w:unhideWhenUsed="1"/>
-    <w:lsdException w:name="Table 3D effects 2" w:semiHidden="1" w:unhideWhenUsed="1"/>
-    <w:lsdException w:name="Table 3D effects 3" w:semiHidden="1" w:unhideWhenUsed="1"/>
-    <w:lsdException w:name="Table Contemporary" w:semiHidden="1" w:unhideWhenUsed="1"/>
-    <w:lsdException w:name="Table Elegant" w:semiHidden="1" w:unhideWhenUsed="1"/>
-    <w:lsdException w:name="Table Professional" w:semiHidden="1" w:unhideWhenUsed="1"/>
-    <w:lsdException w:name="Table Subtle 1" w:semiHidden="1" w:unhideWhenUsed="1"/>
-    <w:lsdException w:name="Table Subtle 2" w:semiHidden="1" w:unhideWhenUsed="1"/>
-    <w:lsdException w:name="Table Web 1" w:semiHidden="1" w:unhideWhenUsed="1"/>
-    <w:lsdException w:name="Table Web 2" w:semiHidden="1" w:unhideWhenUsed="1"/>
-    <w:lsdException w:name="Table Web 3" w:semiHidden="1" w:unhideWhenUsed="1"/>
-    <w:lsdException w:name="Balloon Text" w:semiHidden="1" w:unhideWhenUsed="1"/>
-    <w:lsdException w:name="Table Grid" w:uiPriority="39"/>
-    <w:lsdException w:name="Table Theme" w:semiHidden="1" w:unhideWhenUsed="1"/>
-    <w:lsdException w:name="Placeholder Text" w:semiHidden="1"/>
-    <w:lsdException w:name="No Spacing" w:uiPriority="1" w:qFormat="1"/>
-    <w:lsdException w:name="Light Shading" w:uiPriority="60"/>
-    <w:lsdException w:name="Light List" w:uiPriority="61"/>
-    <w:lsdException w:name="Light Grid" w:uiPriority="62"/>
-    <w:lsdException w:name="Medium Shading 1" w:uiPriority="63"/>
-    <w:lsdException w:name="Medium Shading 2" w:uiPriority="64"/>
-    <w:lsdException w:name="Medium List 1" w:uiPriority="65"/>
-    <w:lsdException w:name="Medium List 2" w:uiPriority="66"/>
-    <w:lsdException w:name="Medium Grid 1" w:uiPriority="67"/>
-    <w:lsdException w:name="Medium Grid 2" w:uiPriority="68"/>
-    <w:lsdException w:name="Medium Grid 3" w:uiPriority="69"/>
-    <w:lsdException w:name="Dark List" w:uiPriority="70"/>
-    <w:lsdException w:name="Colorful Shading" w:uiPriority="71"/>
-    <w:lsdException w:name="Colorful List" w:uiPriority="72"/>
-    <w:lsdException w:name="Colorful Grid" w:uiPriority="73"/>
-    <w:lsdException w:name="Light Shading Accent 1" w:uiPriority="60"/>
-    <w:lsdException w:name="Light List Accent 1" w:uiPriority="61"/>
-    <w:lsdException w:name="Light Grid Accent 1" w:uiPriority="62"/>
-    <w:lsdException w:name="Medium Shading 1 Accent 1" w:uiPriority="63"/>
-    <w:lsdException w:name="Medium Shading 2 Accent 1" w:uiPriority="64"/>
-    <w:lsdException w:name="Medium List 1 Accent 1" w:uiPriority="65"/>
-    <w:lsdException w:name="Revision" w:semiHidden="1"/>
-    <w:lsdException w:name="List Paragraph" w:uiPriority="34" w:qFormat="1"/>
-    <w:lsdException w:name="Quote" w:uiPriority="29" w:qFormat="1"/>
-    <w:lsdException w:name="Intense Quote" w:uiPriority="30" w:qFormat="1"/>
-    <w:lsdException w:name="Medium List 2 Accent 1" w:uiPriority="66"/>
-    <w:lsdException w:name="Medium Grid 1 Accent 1" w:uiPriority="67"/>
-    <w:lsdException w:name="Medium Grid 2 Accent 1" w:uiPriority="68"/>
-    <w:lsdException w:name="Medium Grid 3 Accent 1" w:uiPriority="69"/>
-    <w:lsdException w:name="Dark List Accent 1" w:uiPriority="70"/>
-    <w:lsdException w:name="Colorful Shading Accent 1" w:uiPriority="71"/>
-    <w:lsdException w:name="Colorful List Accent 1" w:uiPriority="72"/>
-    <w:lsdException w:name="Colorful Grid Accent 1" w:uiPriority="73"/>
-    <w:lsdException w:name="Light Shading Accent 2" w:uiPriority="60"/>
-    <w:lsdException w:name="Light List Accent 2" w:uiPriority="61"/>
-    <w:lsdException w:name="Light Grid Accent 2" w:uiPriority="62"/>
-    <w:lsdException w:name="Medium Shading 1 Accent 2" w:uiPriority="63"/>
-    <w:lsdException w:name="Medium Shading 2 Accent 2" w:uiPriority="64"/>
-    <w:lsdException w:name="Medium List 1 Accent 2" w:uiPriority="65"/>
-    <w:lsdException w:name="Medium List 2 Accent 2" w:uiPriority="66"/>
-    <w:lsdException w:name="Medium Grid 1 Accent 2" w:uiPriority="67"/>
-    <w:lsdException w:name="Medium Grid 2 Accent 2" w:uiPriority="68"/>
-    <w:lsdException w:name="Medium Grid 3 Accent 2" w:uiPriority="69"/>
-    <w:lsdException w:name="Dark List Accent 2" w:uiPriority="70"/>
-    <w:lsdException w:name="Colorful Shading Accent 2" w:uiPriority="71"/>
-    <w:lsdException w:name="Colorful List Accent 2" w:uiPriority="72"/>
-    <w:lsdException w:name="Colorful Grid Accent 2" w:uiPriority="73"/>
-    <w:lsdException w:name="Light Shading Accent 3" w:uiPriority="60"/>
-    <w:lsdException w:name="Light List Accent 3" w:uiPriority="61"/>
-    <w:lsdException w:name="Light Grid Accent 3" w:uiPriority="62"/>
-    <w:lsdException w:name="Medium Shading 1 Accent 3" w:uiPriority="63"/>
-    <w:lsdException w:name="Medium Shading 2 Accent 3" w:uiPriority="64"/>
-    <w:lsdException w:name="Medium List 1 Accent 3" w:uiPriority="65"/>
-    <w:lsdException w:name="Medium List 2 Accent 3" w:uiPriority="66"/>
-    <w:lsdException w:name="Medium Grid 1 Accent 3" w:uiPriority="67"/>
-    <w:lsdException w:name="Medium Grid 2 Accent 3" w:uiPriority="68"/>
-    <w:lsdException w:name="Medium Grid 3 Accent 3" w:uiPriority="69"/>
-    <w:lsdException w:name="Dark List Accent 3" w:uiPriority="70"/>
-    <w:lsdException w:name="Colorful Shading Accent 3" w:uiPriority="71"/>
-    <w:lsdException w:name="Colorful List Accent 3" w:uiPriority="72"/>
-    <w:lsdException w:name="Colorful Grid Accent 3" w:uiPriority="73"/>
-    <w:lsdException w:name="Light Shading Accent 4" w:uiPriority="60"/>
-    <w:lsdException w:name="Light List Accent 4" w:uiPriority="61"/>
-    <w:lsdException w:name="Light Grid Accent 4" w:uiPriority="62"/>
-    <w:lsdException w:name="Medium Shading 1 Accent 4" w:uiPriority="63"/>
-    <w:lsdException w:name="Medium Shading 2 Accent 4" w:uiPriority="64"/>
-    <w:lsdException w:name="Medium List 1 Accent 4" w:uiPriority="65"/>
-    <w:lsdException w:name="Medium List 2 Accent 4" w:uiPriority="66"/>
-    <w:lsdException w:name="Medium Grid 1 Accent 4" w:uiPriority="67"/>
-    <w:lsdException w:name="Medium Grid 2 Accent 4" w:uiPriority="68"/>
-    <w:lsdException w:name="Medium Grid 3 Accent 4" w:uiPriority="69"/>
-    <w:lsdException w:name="Dark List Accent 4" w:uiPriority="70"/>
-    <w:lsdException w:name="Colorful Shading Accent 4" w:uiPriority="71"/>
-    <w:lsdException w:name="Colorful List Accent 4" w:uiPriority="72"/>
-    <w:lsdException w:name="Colorful Grid Accent 4" w:uiPriority="73"/>
-    <w:lsdException w:name="Light Shading Accent 5" w:uiPriority="60"/>
-    <w:lsdException w:name="Light List Accent 5" w:uiPriority="61"/>
-    <w:lsdException w:name="Light Grid Accent 5" w:uiPriority="62"/>
-    <w:lsdException w:name="Medium Shading 1 Accent 5" w:uiPriority="63"/>
-    <w:lsdException w:name="Medium Shading 2 Accent 5" w:uiPriority="64"/>
-    <w:lsdException w:name="Medium List 1 Accent 5" w:uiPriority="65"/>
-    <w:lsdException w:name="Medium List 2 Accent 5" w:uiPriority="66"/>
-    <w:lsdException w:name="Medium Grid 1 Accent 5" w:uiPriority="67"/>
-    <w:lsdException w:name="Medium Grid 2 Accent 5" w:uiPriority="68"/>
-    <w:lsdException w:name="Medium Grid 3 Accent 5" w:uiPriority="69"/>
-    <w:lsdException w:name="Dark List Accent 5" w:uiPriority="70"/>
-    <w:lsdException w:name="Colorful Shading Accent 5" w:uiPriority="71"/>
-    <w:lsdException w:name="Colorful List Accent 5" w:uiPriority="72"/>
-    <w:lsdException w:name="Colorful Grid Accent 5" w:uiPriority="73"/>
-    <w:lsdException w:name="Light Shading Accent 6" w:uiPriority="60"/>
-    <w:lsdException w:name="Light List Accent 6" w:uiPriority="61"/>
-    <w:lsdException w:name="Light Grid Accent 6" w:uiPriority="62"/>
-    <w:lsdException w:name="Medium Shading 1 Accent 6" w:uiPriority="63"/>
-    <w:lsdException w:name="Medium Shading 2 Accent 6" w:uiPriority="64"/>
-    <w:lsdException w:name="Medium List 1 Accent 6" w:uiPriority="65"/>
-    <w:lsdException w:name="Medium List 2 Accent 6" w:uiPriority="66"/>
-    <w:lsdException w:name="Medium Grid 1 Accent 6" w:uiPriority="67"/>
-    <w:lsdException w:name="Medium Grid 2 Accent 6" w:uiPriority="68"/>
-    <w:lsdException w:name="Medium Grid 3 Accent 6" w:uiPriority="69"/>
-    <w:lsdException w:name="Dark List Accent 6" w:uiPriority="70"/>
-    <w:lsdException w:name="Colorful Shading Accent 6" w:uiPriority="71"/>
-    <w:lsdException w:name="Colorful List Accent 6" w:uiPriority="72"/>
-    <w:lsdException w:name="Colorful Grid Accent 6" w:uiPriority="73"/>
-    <w:lsdException w:name="Subtle Emphasis" w:uiPriority="19" w:qFormat="1"/>
-    <w:lsdException w:name="Intense Emphasis" w:uiPriority="21" w:qFormat="1"/>
-    <w:lsdException w:name="Subtle Reference" w:uiPriority="31" w:qFormat="1"/>
-    <w:lsdException w:name="Intense Reference" w:uiPriority="32" w:qFormat="1"/>
-    <w:lsdException w:name="Book Title" w:uiPriority="33" w:qFormat="1"/>
-    <w:lsdException w:name="Bibliography" w:semiHidden="1" w:uiPriority="37" w:unhideWhenUsed="1"/>
-    <w:lsdException w:name="TOC Heading" w:semiHidden="1" w:uiPriority="39" w:unhideWhenUsed="1" w:qFormat="1"/>
-    <w:lsdException w:name="Plain Table 1" w:uiPriority="41"/>
-    <w:lsdException w:name="Plain Table 2" w:uiPriority="42"/>
-    <w:lsdException w:name="Plain Table 3" w:uiPriority="43"/>
-    <w:lsdException w:name="Plain Table 4" w:uiPriority="44"/>
-    <w:lsdException w:name="Plain Table 5" w:uiPriority="45"/>
-    <w:lsdException w:name="Grid Table Light" w:uiPriority="40"/>
-    <w:lsdException w:name="Grid Table 1 Light" w:uiPriority="46"/>
-    <w:lsdException w:name="Grid Table 2" w:uiPriority="47"/>
-    <w:lsdException w:name="Grid Table 3" w:uiPriority="48"/>
-    <w:lsdException w:name="Grid Table 4" w:uiPriority="49"/>
-    <w:lsdException w:name="Grid Table 5 Dark" w:uiPriority="50"/>
-    <w:lsdException w:name="Grid Table 6 Colorful" w:uiPriority="51"/>
-    <w:lsdException w:name="Grid Table 7 Colorful" w:uiPriority="52"/>
-    <w:lsdException w:name="Grid Table 1 Light Accent 1" w:uiPriority="46"/>
-    <w:lsdException w:name="Grid Table 2 Accent 1" w:uiPriority="47"/>
-    <w:lsdException w:name="Grid Table 3 Accent 1" w:uiPriority="48"/>
-    <w:lsdException w:name="Grid Table 4 Accent 1" w:uiPriority="49"/>
-    <w:lsdException w:name="Grid Table 5 Dark Accent 1" w:uiPriority="50"/>
-    <w:lsdException w:name="Grid Table 6 Colorful Accent 1" w:uiPriority="51"/>
-    <w:lsdException w:name="Grid Table 7 Colorful Accent 1" w:uiPriority="52"/>
-    <w:lsdException w:name="Grid Table 1 Light Accent 2" w:uiPriority="46"/>
-    <w:lsdException w:name="Grid Table 2 Accent 2" w:uiPriority="47"/>
-    <w:lsdException w:name="Grid Table 3 Accent 2" w:uiPriority="48"/>
-    <w:lsdException w:name="Grid Table 4 Accent 2" w:uiPriority="49"/>
-    <w:lsdException w:name="Grid Table 5 Dark Accent 2" w:uiPriority="50"/>
-    <w:lsdException w:name="Grid Table 6 Colorful Accent 2" w:uiPriority="51"/>
-    <w:lsdException w:name="Grid Table 7 Colorful Accent 2" w:uiPriority="52"/>
-    <w:lsdException w:name="Grid Table 1 Light Accent 3" w:uiPriority="46"/>
-    <w:lsdException w:name="Grid Table 2 Accent 3" w:uiPriority="47"/>
-    <w:lsdException w:name="Grid Table 3 Accent 3" w:uiPriority="48"/>
-    <w:lsdException w:name="Grid Table 4 Accent 3" w:uiPriority="49"/>
-    <w:lsdException w:name="Grid Table 5 Dark Accent 3" w:uiPriority="50"/>
-    <w:lsdException w:name="Grid Table 6 Colorful Accent 3" w:uiPriority="51"/>
-    <w:lsdException w:name="Grid Table 7 Colorful Accent 3" w:uiPriority="52"/>
-    <w:lsdException w:name="Grid Table 1 Light Accent 4" w:uiPriority="46"/>
-    <w:lsdException w:name="Grid Table 2 Accent 4" w:uiPriority="47"/>
-    <w:lsdException w:name="Grid Table 3 Accent 4" w:uiPriority="48"/>
-    <w:lsdException w:name="Grid Table 4 Accent 4" w:uiPriority="49"/>
-    <w:lsdException w:name="Grid Table 5 Dark Accent 4" w:uiPriority="50"/>
-    <w:lsdException w:name="Grid Table 6 Colorful Accent 4" w:uiPriority="51"/>
-    <w:lsdException w:name="Grid Table 7 Colorful Accent 4" w:uiPriority="52"/>
-    <w:lsdException w:name="Grid Table 1 Light Accent 5" w:uiPriority="46"/>
-    <w:lsdException w:name="Grid Table 2 Accent 5" w:uiPriority="47"/>
-    <w:lsdException w:name="Grid Table 3 Accent 5" w:uiPriority="48"/>
-    <w:lsdException w:name="Grid Table 4 Accent 5" w:uiPriority="49"/>
-    <w:lsdException w:name="Grid Table 5 Dark Accent 5" w:uiPriority="50"/>
-    <w:lsdException w:name="Grid Table 6 Colorful Accent 5" w:uiPriority="51"/>
-    <w:lsdException w:name="Grid Table 7 Colorful Accent 5" w:uiPriority="52"/>
-    <w:lsdException w:name="Grid Table 1 Light Accent 6" w:uiPriority="46"/>
-    <w:lsdException w:name="Grid Table 2 Accent 6" w:uiPriority="47"/>
-    <w:lsdException w:name="Grid Table 3 Accent 6" w:uiPriority="48"/>
-    <w:lsdException w:name="Grid Table 4 Accent 6" w:uiPriority="49"/>
-    <w:lsdException w:name="Grid Table 5 Dark Accent 6" w:uiPriority="50"/>
-    <w:lsdException w:name="Grid Table 6 Colorful Accent 6" w:uiPriority="51"/>
-    <w:lsdException w:name="Grid Table 7 Colorful Accent 6" w:uiPriority="52"/>
-    <w:lsdException w:name="List Table 1 Light" w:uiPriority="46"/>
-    <w:lsdException w:name="List Table 2" w:uiPriority="47"/>
-    <w:lsdException w:name="List Table 3" w:uiPriority="48"/>
-    <w:lsdException w:name="List Table 4" w:uiPriority="49"/>
-    <w:lsdException w:name="List Table 5 Dark" w:uiPriority="50"/>
-    <w:lsdException w:name="List Table 6 Colorful" w:uiPriority="51"/>
-    <w:lsdException w:name="List Table 7 Colorful" w:uiPriority="52"/>
-    <w:lsdException w:name="List Table 1 Light Accent 1" w:uiPriority="46"/>
-    <w:lsdException w:name="List Table 2 Accent 1" w:uiPriority="47"/>
-    <w:lsdException w:name="List Table 3 Accent 1" w:uiPriority="48"/>
-    <w:lsdException w:name="List Table 4 Accent 1" w:uiPriority="49"/>
-    <w:lsdException w:name="List Table 5 Dark Accent 1" w:uiPriority="50"/>
-    <w:lsdException w:name="List Table 6 Colorful Accent 1" w:uiPriority="51"/>
-    <w:lsdException w:name="List Table 7 Colorful Accent 1" w:uiPriority="52"/>
-    <w:lsdException w:name="List Table 1 Light Accent 2" w:uiPriority="46"/>
-    <w:lsdException w:name="List Table 2 Accent 2" w:uiPriority="47"/>
-    <w:lsdException w:name="List Table 3 Accent 2" w:uiPriority="48"/>
-    <w:lsdException w:name="List Table 4 Accent 2" w:uiPriority="49"/>
-    <w:lsdException w:name="List Table 5 Dark Accent 2" w:uiPriority="50"/>
-    <w:lsdException w:name="List Table 6 Colorful Accent 2" w:uiPriority="51"/>
-    <w:lsdException w:name="List Table 7 Colorful Accent 2" w:uiPriority="52"/>
-    <w:lsdException w:name="List Table 1 Light Accent 3" w:uiPriority="46"/>
-    <w:lsdException w:name="List Table 2 Accent 3" w:uiPriority="47"/>
-    <w:lsdException w:name="List Table 3 Accent 3" w:uiPriority="48"/>
-    <w:lsdException w:name="List Table 4 Accent 3" w:uiPriority="49"/>
-    <w:lsdException w:name="List Table 5 Dark Accent 3" w:uiPriority="50"/>
-    <w:lsdException w:name="List Table 6 Colorful Accent 3" w:uiPriority="51"/>
-    <w:lsdException w:name="List Table 7 Colorful Accent 3" w:uiPriority="52"/>
-    <w:lsdException w:name="List Table 1 Light Accent 4" w:uiPriority="46"/>
-    <w:lsdException w:name="List Table 2 Accent 4" w:uiPriority="47"/>
-    <w:lsdException w:name="List Table 3 Accent 4" w:uiPriority="48"/>
-    <w:lsdException w:name="List Table 4 Accent 4" w:uiPriority="49"/>
-    <w:lsdException w:name="List Table 5 Dark Accent 4" w:uiPriority="50"/>
-    <w:lsdException w:name="List Table 6 Colorful Accent 4" w:uiPriority="51"/>
-    <w:lsdException w:name="List Table 7 Colorful Accent 4" w:uiPriority="52"/>
-    <w:lsdException w:name="List Table 1 Light Accent 5" w:uiPriority="46"/>
-    <w:lsdException w:name="List Table 2 Accent 5" w:uiPriority="47"/>
-    <w:lsdException w:name="List Table 3 Accent 5" w:uiPriority="48"/>
-    <w:lsdException w:name="List Table 4 Accent 5" w:uiPriority="49"/>
-    <w:lsdException w:name="List Table 5 Dark Accent 5" w:uiPriority="50"/>
-    <w:lsdException w:name="List Table 6 Colorful Accent 5" w:uiPriority="51"/>
-    <w:lsdException w:name="List Table 7 Colorful Accent 5" w:uiPriority="52"/>
-    <w:lsdException w:name="List Table 1 Light Accent 6" w:uiPriority="46"/>
-    <w:lsdException w:name="List Table 2 Accent 6" w:uiPriority="47"/>
-    <w:lsdException w:name="List Table 3 Accent 6" w:uiPriority="48"/>
-    <w:lsdException w:name="List Table 4 Accent 6" w:uiPriority="49"/>
-    <w:lsdException w:name="List Table 5 Dark Accent 6" w:uiPriority="50"/>
-    <w:lsdException w:name="List Table 6 Colorful Accent 6" w:uiPriority="51"/>
-    <w:lsdException w:name="List Table 7 Colorful Accent 6" w:uiPriority="52"/>
-  </w:latentStyles>
-  <w:style w:type="paragraph" w:default="1" w:styleId="a">
-    <w:name w:val="Normal"/>
-    <w:qFormat/>
-  </w:style>
-  <w:style w:type="character" w:default="1" w:styleId="a0">
-    <w:name w:val="Default Paragraph Font"/>
-    <w:uiPriority w:val="1"/>
-    <w:semiHidden/>
-    <w:unhideWhenUsed/>
-  </w:style>
-  <w:style w:type="table" w:default="1" w:styleId="a1">
-    <w:name w:val="Normal Table"/>
-    <w:uiPriority w:val="99"/>
-    <w:semiHidden/>
-    <w:unhideWhenUsed/>
-    <w:tblPr>
-      <w:tblInd w:w="0" w:type="dxa"/>
-      <w:tblCellMar>
-        <w:top w:w="0" w:type="dxa"/>
-        <w:left w:w="108" w:type="dxa"/>
-        <w:bottom w:w="0" w:type="dxa"/>
-        <w:right w:w="108" w:type="dxa"/>
-      </w:tblCellMar>
-    </w:tblPr>
-  </w:style>
-  <w:style w:type="numbering" w:default="1" w:styleId="a2">
-    <w:name w:val="No List"/>
-    <w:uiPriority w:val="99"/>
-    <w:semiHidden/>
-    <w:unhideWhenUsed/>
-  </w:style>
-  <w:style w:type="character" w:styleId="a3">
-    <w:name w:val="Placeholder Text"/>
-    <w:basedOn w:val="a0"/>
-    <w:uiPriority w:val="99"/>
-    <w:semiHidden/>
-    <w:rsid w:val="007E414E"/>
-    <w:rPr>
-      <w:color w:val="808080"/>
-    </w:rPr>
-  </w:style>
-</w:styles>
-</file>
-
-<file path=word/glossary/webSettings.xml><?xml version="1.0" encoding="utf-8"?>
-<w:webSettings xmlns:mc="http://schemas.openxmlformats.org/markup-compatibility/2006" xmlns:r="http://schemas.openxmlformats.org/officeDocument/2006/relationships" xmlns:w="http://schemas.openxmlformats.org/wordprocessingml/2006/main" xmlns:w14="http://schemas.microsoft.com/office/word/2010/wordml" xmlns:w15="http://schemas.microsoft.com/office/word/2012/wordml" mc:Ignorable="w14 w15">
-  <w:optimizeForBrowser/>
-  <w:allowPNG/>
-</w:webSettings>
 </file>
 
 <file path=word/theme/theme1.xml><?xml version="1.0" encoding="utf-8"?>
@@ -7236,7 +6727,7 @@
 </file>
 
 <file path=customXml/itemProps1.xml><?xml version="1.0" encoding="utf-8"?>
-<ds:datastoreItem xmlns:ds="http://schemas.openxmlformats.org/officeDocument/2006/customXml" ds:itemID="{4B36F33C-BE8F-4696-AA17-9F1762983C93}">
+<ds:datastoreItem xmlns:ds="http://schemas.openxmlformats.org/officeDocument/2006/customXml" ds:itemID="{3F170C73-DF87-4C9D-BC09-E5539D93A38C}">
   <ds:schemaRefs>
     <ds:schemaRef ds:uri="http://schemas.openxmlformats.org/officeDocument/2006/bibliography"/>
   </ds:schemaRefs>

</xml_diff>

<commit_message>
(++cw_text)++; cw_text += 1;
</commit_message>
<xml_diff>
--- a/Course-work.docx
+++ b/Course-work.docx
@@ -1351,7 +1351,6 @@
           <w:color w:val="FFFFFF" w:themeColor="background1"/>
           <w:sz w:val="24"/>
           <w:szCs w:val="24"/>
-          <w:lang w:val="en-US"/>
         </w:rPr>
         <w:t xml:space="preserve">: </w:t>
       </w:r>
@@ -1370,7 +1369,6 @@
           <w:color w:val="FFFFFF" w:themeColor="background1"/>
           <w:sz w:val="24"/>
           <w:szCs w:val="24"/>
-          <w:lang w:val="en-US"/>
         </w:rPr>
         <w:t xml:space="preserve"> </w:t>
       </w:r>
@@ -1389,7 +1387,6 @@
           <w:color w:val="FFFFFF" w:themeColor="background1"/>
           <w:sz w:val="24"/>
           <w:szCs w:val="24"/>
-          <w:lang w:val="en-US"/>
         </w:rPr>
         <w:t xml:space="preserve"> </w:t>
       </w:r>
@@ -1408,7 +1405,6 @@
           <w:color w:val="FFFFFF" w:themeColor="background1"/>
           <w:sz w:val="24"/>
           <w:szCs w:val="24"/>
-          <w:lang w:val="en-US"/>
         </w:rPr>
         <w:t xml:space="preserve">. </w:t>
       </w:r>
@@ -1573,6 +1569,7 @@
           <w:color w:val="7A8C8E" w:themeColor="accent4"/>
           <w:sz w:val="20"/>
           <w:szCs w:val="20"/>
+          <w:lang w:val="en-US"/>
         </w:rPr>
       </w:pPr>
       <w:r>
@@ -4642,16 +4639,7 @@
             <w:sz w:val="28"/>
             <w:szCs w:val="28"/>
           </w:rPr>
-          <m:t>+</m:t>
-        </m:r>
-        <m:r>
-          <w:rPr>
-            <w:rFonts w:ascii="Cambria Math" w:hAnsi="Cambria Math"/>
-            <w:color w:val="FFFFFF" w:themeColor="background1"/>
-            <w:sz w:val="28"/>
-            <w:szCs w:val="28"/>
-          </w:rPr>
-          <m:t>7!)</m:t>
+          <m:t>+7!)</m:t>
         </m:r>
       </m:oMath>
       <w:r>
@@ -5653,7 +5641,6 @@
           <w:color w:val="7A8C8E" w:themeColor="accent4"/>
           <w:sz w:val="28"/>
           <w:szCs w:val="28"/>
-          <w:lang w:val="en-US"/>
         </w:rPr>
       </w:pPr>
       <w:r>
@@ -5671,7 +5658,6 @@
           <w:color w:val="7A8C8E" w:themeColor="accent4"/>
           <w:sz w:val="28"/>
           <w:szCs w:val="28"/>
-          <w:lang w:val="en-US"/>
         </w:rPr>
         <w:t xml:space="preserve"> ©</w:t>
       </w:r>
@@ -5683,7 +5669,6 @@
           <w:color w:val="7A8C8E" w:themeColor="accent4"/>
           <w:sz w:val="28"/>
           <w:szCs w:val="28"/>
-          <w:lang w:val="en-US"/>
         </w:rPr>
       </w:pPr>
     </w:p>
@@ -5694,7 +5679,6 @@
           <w:color w:val="7A8C8E" w:themeColor="accent4"/>
           <w:sz w:val="28"/>
           <w:szCs w:val="28"/>
-          <w:lang w:val="en-US"/>
         </w:rPr>
       </w:pPr>
     </w:p>
@@ -5705,7 +5689,6 @@
           <w:color w:val="7A8C8E" w:themeColor="accent4"/>
           <w:sz w:val="28"/>
           <w:szCs w:val="28"/>
-          <w:lang w:val="en-US"/>
         </w:rPr>
       </w:pPr>
     </w:p>
@@ -6236,28 +6219,1656 @@
           <w:sz w:val="28"/>
           <w:szCs w:val="28"/>
         </w:rPr>
-        <w:t>Во-вторых, при долгом пользовании сайтом, возникает впечатление, что платформа возникла не на пустом месте, и пустышкой не является. Мнение складывается из множества мелких и не очень функций</w:t>
-      </w:r>
-      <w:r>
-        <w:rPr>
-          <w:rFonts w:ascii="Century Gothic" w:hAnsi="Century Gothic"/>
-          <w:color w:val="FFFFFF" w:themeColor="background1"/>
-          <w:sz w:val="28"/>
-          <w:szCs w:val="28"/>
-        </w:rPr>
-        <w:t xml:space="preserve"> и идей</w:t>
+        <w:t xml:space="preserve">Во-вторых, при долгом пользовании сайтом, возникает впечатление, что платформа возникла не на пустом месте, и пустышкой не является. </w:t>
+      </w:r>
+    </w:p>
+    <w:p>
+      <w:pPr>
+        <w:rPr>
+          <w:rFonts w:ascii="Century Gothic" w:hAnsi="Century Gothic"/>
+          <w:color w:val="FFFFFF" w:themeColor="background1"/>
+          <w:sz w:val="28"/>
+          <w:szCs w:val="28"/>
+        </w:rPr>
+      </w:pPr>
+      <w:r>
+        <w:rPr>
+          <w:rFonts w:ascii="Century Gothic" w:hAnsi="Century Gothic"/>
+          <w:color w:val="FFFFFF" w:themeColor="background1"/>
+          <w:sz w:val="28"/>
+          <w:szCs w:val="28"/>
+        </w:rPr>
+        <w:t>Все эти моменты не оставят равнодушным пользователя, который опробует все идеи и функции сайта собственноручно.</w:t>
+      </w:r>
+    </w:p>
+    <w:p>
+      <w:pPr>
+        <w:rPr>
+          <w:rFonts w:ascii="Century Gothic" w:hAnsi="Century Gothic"/>
+          <w:color w:val="FFFFFF" w:themeColor="background1"/>
+          <w:sz w:val="28"/>
+          <w:szCs w:val="28"/>
+        </w:rPr>
+      </w:pPr>
+    </w:p>
+    <w:p>
+      <w:pPr>
+        <w:rPr>
+          <w:rFonts w:ascii="Century Gothic" w:hAnsi="Century Gothic"/>
+          <w:color w:val="FFFFFF" w:themeColor="background1"/>
+          <w:sz w:val="28"/>
+          <w:szCs w:val="28"/>
+        </w:rPr>
+      </w:pPr>
+    </w:p>
+    <w:p>
+      <w:pPr>
+        <w:rPr>
+          <w:rFonts w:ascii="Century Gothic" w:hAnsi="Century Gothic"/>
+          <w:color w:val="FFFFFF" w:themeColor="background1"/>
+          <w:sz w:val="28"/>
+          <w:szCs w:val="28"/>
+        </w:rPr>
+      </w:pPr>
+    </w:p>
+    <w:p>
+      <w:pPr>
+        <w:rPr>
+          <w:rFonts w:ascii="Century Gothic" w:hAnsi="Century Gothic"/>
+          <w:color w:val="FFFFFF" w:themeColor="background1"/>
+          <w:sz w:val="28"/>
+          <w:szCs w:val="28"/>
+        </w:rPr>
+      </w:pPr>
+    </w:p>
+    <w:p>
+      <w:pPr>
+        <w:rPr>
+          <w:rFonts w:ascii="Century Gothic" w:hAnsi="Century Gothic"/>
+          <w:color w:val="FFFFFF" w:themeColor="background1"/>
+          <w:sz w:val="28"/>
+          <w:szCs w:val="28"/>
+        </w:rPr>
+      </w:pPr>
+    </w:p>
+    <w:p>
+      <w:pPr>
+        <w:rPr>
+          <w:rFonts w:ascii="Century Gothic" w:hAnsi="Century Gothic"/>
+          <w:color w:val="FFFFFF" w:themeColor="background1"/>
+          <w:sz w:val="28"/>
+          <w:szCs w:val="28"/>
+        </w:rPr>
+      </w:pPr>
+    </w:p>
+    <w:p>
+      <w:pPr>
+        <w:rPr>
+          <w:rFonts w:ascii="Century Gothic" w:hAnsi="Century Gothic"/>
+          <w:color w:val="FFFFFF" w:themeColor="background1"/>
+          <w:sz w:val="28"/>
+          <w:szCs w:val="28"/>
+        </w:rPr>
+      </w:pPr>
+    </w:p>
+    <w:p>
+      <w:pPr>
+        <w:rPr>
+          <w:rFonts w:ascii="Century Gothic" w:hAnsi="Century Gothic"/>
+          <w:color w:val="FFFFFF" w:themeColor="background1"/>
+          <w:sz w:val="28"/>
+          <w:szCs w:val="28"/>
+        </w:rPr>
+      </w:pPr>
+    </w:p>
+    <w:p>
+      <w:pPr>
+        <w:rPr>
+          <w:rFonts w:ascii="Century Gothic" w:hAnsi="Century Gothic"/>
+          <w:color w:val="FFFFFF" w:themeColor="background1"/>
+          <w:sz w:val="28"/>
+          <w:szCs w:val="28"/>
+        </w:rPr>
+      </w:pPr>
+    </w:p>
+    <w:p>
+      <w:pPr>
+        <w:rPr>
+          <w:rFonts w:ascii="Century Gothic" w:hAnsi="Century Gothic"/>
+          <w:color w:val="FFFFFF" w:themeColor="background1"/>
+          <w:sz w:val="28"/>
+          <w:szCs w:val="28"/>
+        </w:rPr>
+      </w:pPr>
+    </w:p>
+    <w:p>
+      <w:pPr>
+        <w:rPr>
+          <w:rFonts w:ascii="Century Gothic" w:hAnsi="Century Gothic"/>
+          <w:color w:val="FFFFFF" w:themeColor="background1"/>
+          <w:sz w:val="28"/>
+          <w:szCs w:val="28"/>
+        </w:rPr>
+      </w:pPr>
+    </w:p>
+    <w:p>
+      <w:pPr>
+        <w:rPr>
+          <w:rFonts w:ascii="Century Gothic" w:hAnsi="Century Gothic"/>
+          <w:color w:val="FFFFFF" w:themeColor="background1"/>
+          <w:sz w:val="28"/>
+          <w:szCs w:val="28"/>
+        </w:rPr>
+      </w:pPr>
+    </w:p>
+    <w:p>
+      <w:pPr>
+        <w:rPr>
+          <w:rFonts w:ascii="Century Gothic" w:hAnsi="Century Gothic"/>
+          <w:color w:val="FFFFFF" w:themeColor="background1"/>
+          <w:sz w:val="28"/>
+          <w:szCs w:val="28"/>
+        </w:rPr>
+      </w:pPr>
+    </w:p>
+    <w:p>
+      <w:pPr>
+        <w:rPr>
+          <w:rFonts w:ascii="Century Gothic" w:hAnsi="Century Gothic"/>
+          <w:color w:val="FFFFFF" w:themeColor="background1"/>
+          <w:sz w:val="28"/>
+          <w:szCs w:val="28"/>
+        </w:rPr>
+      </w:pPr>
+    </w:p>
+    <w:p>
+      <w:pPr>
+        <w:rPr>
+          <w:rFonts w:ascii="Century Gothic" w:hAnsi="Century Gothic"/>
+          <w:color w:val="FFFFFF" w:themeColor="background1"/>
+          <w:sz w:val="28"/>
+          <w:szCs w:val="28"/>
+        </w:rPr>
+      </w:pPr>
+    </w:p>
+    <w:p>
+      <w:pPr>
+        <w:rPr>
+          <w:rFonts w:ascii="Century Gothic" w:hAnsi="Century Gothic"/>
+          <w:color w:val="FFFFFF" w:themeColor="background1"/>
+          <w:sz w:val="28"/>
+          <w:szCs w:val="28"/>
+        </w:rPr>
+      </w:pPr>
+    </w:p>
+    <w:p>
+      <w:pPr>
+        <w:rPr>
+          <w:rFonts w:ascii="Century Gothic" w:hAnsi="Century Gothic"/>
+          <w:color w:val="FFFFFF" w:themeColor="background1"/>
+          <w:sz w:val="28"/>
+          <w:szCs w:val="28"/>
+        </w:rPr>
+      </w:pPr>
+    </w:p>
+    <w:p>
+      <w:pPr>
+        <w:rPr>
+          <w:rFonts w:ascii="Century Gothic" w:hAnsi="Century Gothic"/>
+          <w:color w:val="FFFFFF" w:themeColor="background1"/>
+          <w:sz w:val="28"/>
+          <w:szCs w:val="28"/>
+        </w:rPr>
+      </w:pPr>
+    </w:p>
+    <w:p>
+      <w:pPr>
+        <w:rPr>
+          <w:rFonts w:ascii="Century Gothic" w:hAnsi="Century Gothic"/>
+          <w:b/>
+          <w:color w:val="FFFFFF" w:themeColor="background1"/>
+          <w:sz w:val="28"/>
+          <w:szCs w:val="28"/>
+        </w:rPr>
+      </w:pPr>
+      <w:r>
+        <w:rPr>
+          <w:rFonts w:ascii="Century Gothic" w:hAnsi="Century Gothic"/>
+          <w:b/>
+          <w:color w:val="FFFFFF" w:themeColor="background1"/>
+          <w:sz w:val="28"/>
+          <w:szCs w:val="28"/>
+        </w:rPr>
+        <w:lastRenderedPageBreak/>
+        <w:t>Проблемы в существующих решениях</w:t>
+      </w:r>
+    </w:p>
+    <w:p>
+      <w:pPr>
+        <w:rPr>
+          <w:rFonts w:ascii="Century Gothic" w:hAnsi="Century Gothic"/>
+          <w:color w:val="FFFFFF" w:themeColor="background1"/>
+          <w:sz w:val="28"/>
+          <w:szCs w:val="28"/>
+        </w:rPr>
+      </w:pPr>
+      <w:r>
+        <w:rPr>
+          <w:rFonts w:ascii="Century Gothic" w:hAnsi="Century Gothic"/>
+          <w:color w:val="FFFFFF" w:themeColor="background1"/>
+          <w:sz w:val="28"/>
+          <w:szCs w:val="28"/>
+        </w:rPr>
+        <w:t xml:space="preserve">По большому счёту, я перечислил всё, что мне не нравится в платформах, которые ненароком попались под мою руку. </w:t>
+      </w:r>
+    </w:p>
+    <w:p>
+      <w:pPr>
+        <w:rPr>
+          <w:rFonts w:ascii="Century Gothic" w:hAnsi="Century Gothic"/>
+          <w:color w:val="FFFFFF" w:themeColor="background1"/>
+          <w:sz w:val="28"/>
+          <w:szCs w:val="28"/>
+        </w:rPr>
+      </w:pPr>
+      <w:r>
+        <w:rPr>
+          <w:rFonts w:ascii="Century Gothic" w:hAnsi="Century Gothic"/>
+          <w:color w:val="FFFFFF" w:themeColor="background1"/>
+          <w:sz w:val="28"/>
+          <w:szCs w:val="28"/>
+        </w:rPr>
+        <w:t>Давайте резюмируем те моменты, которые ухудшили мою оценку этих сайтов, и на которые я обращу внимание при выполнении своей работы</w:t>
+      </w:r>
+      <w:r>
+        <w:rPr>
+          <w:rFonts w:ascii="Century Gothic" w:hAnsi="Century Gothic"/>
+          <w:color w:val="FFFFFF" w:themeColor="background1"/>
+          <w:sz w:val="28"/>
+          <w:szCs w:val="28"/>
+        </w:rPr>
+        <w:t>:</w:t>
+      </w:r>
+    </w:p>
+    <w:p>
+      <w:pPr>
+        <w:rPr>
+          <w:rFonts w:ascii="Century Gothic" w:hAnsi="Century Gothic"/>
+          <w:color w:val="3494BA" w:themeColor="accent1"/>
+          <w:sz w:val="28"/>
+          <w:szCs w:val="28"/>
+          <w:lang w:val="en-US"/>
+        </w:rPr>
+      </w:pPr>
+      <w:r>
+        <w:rPr>
+          <w:rFonts w:ascii="Century Gothic" w:hAnsi="Century Gothic"/>
+          <w:color w:val="3494BA" w:themeColor="accent1"/>
+          <w:sz w:val="28"/>
+          <w:szCs w:val="28"/>
+          <w:lang w:val="en-US"/>
+        </w:rPr>
+        <w:t>Timus:</w:t>
+      </w:r>
+    </w:p>
+    <w:p>
+      <w:pPr>
+        <w:pStyle w:val="a9"/>
+        <w:numPr>
+          <w:ilvl w:val="0"/>
+          <w:numId w:val="8"/>
+        </w:numPr>
+        <w:rPr>
+          <w:rFonts w:ascii="Century Gothic" w:hAnsi="Century Gothic"/>
+          <w:color w:val="FFFFFF" w:themeColor="background1"/>
+          <w:sz w:val="28"/>
+          <w:szCs w:val="28"/>
+        </w:rPr>
+      </w:pPr>
+      <w:r>
+        <w:rPr>
+          <w:rFonts w:ascii="Century Gothic" w:hAnsi="Century Gothic"/>
+          <w:color w:val="FFFFFF" w:themeColor="background1"/>
+          <w:sz w:val="28"/>
+          <w:szCs w:val="28"/>
+        </w:rPr>
+        <w:t xml:space="preserve">Сайт имеет недостаточно функционала, чтобы привлекать новых людей. Из-за этого платформа непопулярна. </w:t>
+      </w:r>
+    </w:p>
+    <w:p>
+      <w:pPr>
+        <w:pStyle w:val="a9"/>
+        <w:numPr>
+          <w:ilvl w:val="0"/>
+          <w:numId w:val="8"/>
+        </w:numPr>
+        <w:rPr>
+          <w:rFonts w:ascii="Century Gothic" w:hAnsi="Century Gothic"/>
+          <w:color w:val="FFFFFF" w:themeColor="background1"/>
+          <w:sz w:val="28"/>
+          <w:szCs w:val="28"/>
+        </w:rPr>
+      </w:pPr>
+      <w:r>
+        <w:rPr>
+          <w:rFonts w:ascii="Century Gothic" w:hAnsi="Century Gothic"/>
+          <w:color w:val="FFFFFF" w:themeColor="background1"/>
+          <w:sz w:val="28"/>
+          <w:szCs w:val="28"/>
+        </w:rPr>
+        <w:t>Платформа медленно развивается или не развивается вообще, поэтому интерес пользователей бистро охладевает, и нет того, что могло бы его подогреть.</w:t>
+      </w:r>
+    </w:p>
+    <w:p>
+      <w:pPr>
+        <w:rPr>
+          <w:rFonts w:ascii="Century Gothic" w:hAnsi="Century Gothic"/>
+          <w:color w:val="92D050"/>
+          <w:sz w:val="28"/>
+          <w:szCs w:val="28"/>
+          <w:lang w:val="en-US"/>
+        </w:rPr>
+      </w:pPr>
+      <w:r>
+        <w:rPr>
+          <w:rFonts w:ascii="Century Gothic" w:hAnsi="Century Gothic"/>
+          <w:color w:val="92D050"/>
+          <w:sz w:val="28"/>
+          <w:szCs w:val="28"/>
+          <w:lang w:val="en-US"/>
+        </w:rPr>
+        <w:t>Stepik:</w:t>
+      </w:r>
+    </w:p>
+    <w:p>
+      <w:pPr>
+        <w:pStyle w:val="a9"/>
+        <w:numPr>
+          <w:ilvl w:val="0"/>
+          <w:numId w:val="9"/>
+        </w:numPr>
+        <w:rPr>
+          <w:rFonts w:ascii="Century Gothic" w:hAnsi="Century Gothic"/>
+          <w:color w:val="FFFFFF" w:themeColor="background1"/>
+          <w:sz w:val="28"/>
+          <w:szCs w:val="28"/>
+        </w:rPr>
+      </w:pPr>
+      <w:r>
+        <w:rPr>
+          <w:rFonts w:ascii="Century Gothic" w:hAnsi="Century Gothic"/>
+          <w:color w:val="FFFFFF" w:themeColor="background1"/>
+          <w:sz w:val="28"/>
+          <w:szCs w:val="28"/>
+        </w:rPr>
+        <w:t>Система проверки кода пользователей недостаточно проработана и не имеет гибкости.</w:t>
+      </w:r>
+    </w:p>
+    <w:p>
+      <w:pPr>
+        <w:rPr>
+          <w:rFonts w:ascii="Century Gothic" w:hAnsi="Century Gothic"/>
+          <w:color w:val="7FC0DB" w:themeColor="accent1" w:themeTint="99"/>
+          <w:sz w:val="28"/>
+          <w:szCs w:val="28"/>
+          <w:lang w:val="en-US"/>
+        </w:rPr>
+      </w:pPr>
+      <w:r>
+        <w:rPr>
+          <w:rFonts w:ascii="Century Gothic" w:hAnsi="Century Gothic"/>
+          <w:color w:val="7FC0DB" w:themeColor="accent1" w:themeTint="99"/>
+          <w:sz w:val="28"/>
+          <w:szCs w:val="28"/>
+          <w:lang w:val="en-US"/>
+        </w:rPr>
+        <w:t>CodeForces:</w:t>
+      </w:r>
+    </w:p>
+    <w:p>
+      <w:pPr>
+        <w:pStyle w:val="a9"/>
+        <w:numPr>
+          <w:ilvl w:val="0"/>
+          <w:numId w:val="10"/>
+        </w:numPr>
+        <w:rPr>
+          <w:rFonts w:ascii="Century Gothic" w:hAnsi="Century Gothic"/>
+          <w:color w:val="FFFFFF" w:themeColor="background1"/>
+          <w:sz w:val="28"/>
+          <w:szCs w:val="28"/>
+        </w:rPr>
+      </w:pPr>
+      <w:r>
+        <w:rPr>
+          <w:rFonts w:ascii="Century Gothic" w:hAnsi="Century Gothic"/>
+          <w:color w:val="FFFFFF" w:themeColor="background1"/>
+          <w:sz w:val="28"/>
+          <w:szCs w:val="28"/>
+        </w:rPr>
+        <w:t xml:space="preserve">Если посмотреть на сайт со стороны концепции </w:t>
+      </w:r>
+      <w:r>
+        <w:rPr>
+          <w:rFonts w:ascii="Century Gothic" w:hAnsi="Century Gothic"/>
+          <w:color w:val="FFFFFF" w:themeColor="background1"/>
+          <w:sz w:val="28"/>
+          <w:szCs w:val="28"/>
+          <w:lang w:val="en-US"/>
+        </w:rPr>
+        <w:t>e</w:t>
+      </w:r>
+      <w:r>
+        <w:rPr>
+          <w:rFonts w:ascii="Century Gothic" w:hAnsi="Century Gothic"/>
+          <w:color w:val="FFFFFF" w:themeColor="background1"/>
+          <w:sz w:val="28"/>
+          <w:szCs w:val="28"/>
+        </w:rPr>
+        <w:t>-</w:t>
+      </w:r>
+      <w:r>
+        <w:rPr>
+          <w:rFonts w:ascii="Century Gothic" w:hAnsi="Century Gothic"/>
+          <w:color w:val="FFFFFF" w:themeColor="background1"/>
+          <w:sz w:val="28"/>
+          <w:szCs w:val="28"/>
+          <w:lang w:val="en-US"/>
+        </w:rPr>
+        <w:t>learning</w:t>
+      </w:r>
+      <w:r>
+        <w:rPr>
+          <w:rFonts w:ascii="Century Gothic" w:hAnsi="Century Gothic"/>
+          <w:color w:val="FFFFFF" w:themeColor="background1"/>
+          <w:sz w:val="28"/>
+          <w:szCs w:val="28"/>
+        </w:rPr>
+        <w:t xml:space="preserve">, </w:t>
+      </w:r>
+      <w:r>
+        <w:rPr>
+          <w:rFonts w:ascii="Century Gothic" w:hAnsi="Century Gothic"/>
+          <w:color w:val="FFFFFF" w:themeColor="background1"/>
+          <w:sz w:val="28"/>
+          <w:szCs w:val="28"/>
+        </w:rPr>
+        <w:t>он не привлекателен для новых преподавателей, потому что доступ к созданию курсов пока что сильно ограничен.</w:t>
+      </w:r>
+    </w:p>
+    <w:p>
+      <w:pPr>
+        <w:rPr>
+          <w:rFonts w:ascii="Century Gothic" w:hAnsi="Century Gothic"/>
+          <w:color w:val="FFFFFF" w:themeColor="background1"/>
+          <w:sz w:val="28"/>
+          <w:szCs w:val="28"/>
+        </w:rPr>
+      </w:pPr>
+    </w:p>
+    <w:p>
+      <w:pPr>
+        <w:jc w:val="center"/>
+        <w:rPr>
+          <w:rFonts w:ascii="Century Gothic" w:hAnsi="Century Gothic"/>
+          <w:color w:val="BFBFBF" w:themeColor="background1" w:themeShade="BF"/>
+          <w:sz w:val="28"/>
+          <w:szCs w:val="28"/>
+        </w:rPr>
+      </w:pPr>
+      <w:r>
+        <w:rPr>
+          <w:rFonts w:ascii="Century Gothic" w:hAnsi="Century Gothic"/>
+          <w:color w:val="BFBFBF" w:themeColor="background1" w:themeShade="BF"/>
+          <w:sz w:val="28"/>
+          <w:szCs w:val="28"/>
+        </w:rPr>
+        <w:t>***</w:t>
+      </w:r>
+    </w:p>
+    <w:p>
+      <w:pPr>
+        <w:rPr>
+          <w:rFonts w:ascii="Century Gothic" w:hAnsi="Century Gothic"/>
+          <w:color w:val="FFFFFF" w:themeColor="background1"/>
+          <w:sz w:val="28"/>
+          <w:szCs w:val="28"/>
+        </w:rPr>
+      </w:pPr>
+    </w:p>
+    <w:p>
+      <w:pPr>
+        <w:rPr>
+          <w:rFonts w:ascii="Century Gothic" w:hAnsi="Century Gothic"/>
+          <w:color w:val="FFFFFF" w:themeColor="background1"/>
+          <w:sz w:val="28"/>
+          <w:szCs w:val="28"/>
+        </w:rPr>
+      </w:pPr>
+      <w:r>
+        <w:rPr>
+          <w:rFonts w:ascii="Century Gothic" w:hAnsi="Century Gothic"/>
+          <w:color w:val="FFFFFF" w:themeColor="background1"/>
+          <w:sz w:val="28"/>
+          <w:szCs w:val="28"/>
+        </w:rPr>
+        <w:t>Что ж, если вы дочитали до этих строк, значит вы заинтересованы в происходящем, и хотите посмотреть на результаты моей работы.</w:t>
+      </w:r>
+    </w:p>
+    <w:p>
+      <w:pPr>
+        <w:rPr>
+          <w:rFonts w:ascii="Century Gothic" w:hAnsi="Century Gothic"/>
+          <w:color w:val="FFFFFF" w:themeColor="background1"/>
+          <w:sz w:val="28"/>
+          <w:szCs w:val="28"/>
+        </w:rPr>
+      </w:pPr>
+      <w:r>
+        <w:rPr>
+          <w:rFonts w:ascii="Century Gothic" w:hAnsi="Century Gothic"/>
+          <w:color w:val="FFFFFF" w:themeColor="background1"/>
+          <w:sz w:val="28"/>
+          <w:szCs w:val="28"/>
+        </w:rPr>
+        <w:t xml:space="preserve">Как сказал один известный персонаж – </w:t>
+      </w:r>
+      <w:r>
+        <w:rPr>
+          <w:rFonts w:ascii="Century Gothic" w:hAnsi="Century Gothic"/>
+          <w:color w:val="FFFFFF" w:themeColor="background1"/>
+          <w:sz w:val="28"/>
+          <w:szCs w:val="28"/>
+        </w:rPr>
+        <w:t>“</w:t>
+      </w:r>
+      <w:r>
+        <w:rPr>
+          <w:rFonts w:ascii="Century Gothic" w:hAnsi="Century Gothic"/>
+          <w:color w:val="FFFFFF" w:themeColor="background1"/>
+          <w:sz w:val="28"/>
+          <w:szCs w:val="28"/>
+        </w:rPr>
+        <w:t>Не можем ходить, будем бегать</w:t>
+      </w:r>
+      <w:r>
+        <w:rPr>
+          <w:rFonts w:ascii="Century Gothic" w:hAnsi="Century Gothic"/>
+          <w:color w:val="FFFFFF" w:themeColor="background1"/>
+          <w:sz w:val="28"/>
+          <w:szCs w:val="28"/>
+        </w:rPr>
+        <w:t>”</w:t>
+      </w:r>
+      <w:r>
+        <w:rPr>
+          <w:rFonts w:ascii="Century Gothic" w:hAnsi="Century Gothic"/>
+          <w:color w:val="FFFFFF" w:themeColor="background1"/>
+          <w:sz w:val="28"/>
+          <w:szCs w:val="28"/>
+        </w:rPr>
+        <w:t xml:space="preserve">. </w:t>
+      </w:r>
+    </w:p>
+    <w:p>
+      <w:pPr>
+        <w:rPr>
+          <w:rFonts w:ascii="Century Gothic" w:hAnsi="Century Gothic"/>
+          <w:color w:val="FFFFFF" w:themeColor="background1"/>
+          <w:sz w:val="28"/>
+          <w:szCs w:val="28"/>
+        </w:rPr>
+      </w:pPr>
+    </w:p>
+    <w:p>
+      <w:pPr>
+        <w:rPr>
+          <w:rFonts w:ascii="Century Gothic" w:hAnsi="Century Gothic"/>
+          <w:color w:val="FFFFFF" w:themeColor="background1"/>
+          <w:sz w:val="28"/>
+          <w:szCs w:val="28"/>
+        </w:rPr>
+      </w:pPr>
+      <w:r>
+        <w:rPr>
+          <w:rFonts w:ascii="Century Gothic" w:hAnsi="Century Gothic"/>
+          <w:color w:val="FFFFFF" w:themeColor="background1"/>
+          <w:sz w:val="28"/>
+          <w:szCs w:val="28"/>
+        </w:rPr>
+        <w:t>Поэтому</w:t>
+      </w:r>
+      <w:r>
+        <w:rPr>
+          <w:rFonts w:ascii="Century Gothic" w:hAnsi="Century Gothic"/>
+          <w:color w:val="FFFFFF" w:themeColor="background1"/>
+          <w:sz w:val="28"/>
+          <w:szCs w:val="28"/>
+        </w:rPr>
+        <w:t xml:space="preserve"> мы поехали.</w:t>
+      </w:r>
+    </w:p>
+    <w:p>
+      <w:pPr>
+        <w:rPr>
+          <w:rFonts w:ascii="Century Gothic" w:hAnsi="Century Gothic"/>
+          <w:color w:val="FFFFFF" w:themeColor="background1"/>
+          <w:sz w:val="28"/>
+          <w:szCs w:val="28"/>
+        </w:rPr>
+      </w:pPr>
+    </w:p>
+    <w:p>
+      <w:pPr>
+        <w:rPr>
+          <w:rFonts w:ascii="Century Gothic" w:hAnsi="Century Gothic"/>
+          <w:color w:val="FFFFFF" w:themeColor="background1"/>
+          <w:sz w:val="28"/>
+          <w:szCs w:val="28"/>
+        </w:rPr>
+      </w:pPr>
+    </w:p>
+    <w:p>
+      <w:pPr>
+        <w:rPr>
+          <w:rFonts w:ascii="Century Gothic" w:hAnsi="Century Gothic"/>
+          <w:b/>
+          <w:color w:val="FFFFFF" w:themeColor="background1"/>
+          <w:sz w:val="28"/>
+          <w:szCs w:val="28"/>
+        </w:rPr>
+      </w:pPr>
+      <w:r>
+        <w:rPr>
+          <w:rFonts w:ascii="Century Gothic" w:hAnsi="Century Gothic"/>
+          <w:b/>
+          <w:color w:val="FFFFFF" w:themeColor="background1"/>
+          <w:sz w:val="28"/>
+          <w:szCs w:val="28"/>
+        </w:rPr>
+        <w:lastRenderedPageBreak/>
+        <w:t>Общий обзор на продукт</w:t>
+      </w:r>
+    </w:p>
+    <w:p>
+      <w:pPr>
+        <w:rPr>
+          <w:rFonts w:ascii="Century Gothic" w:hAnsi="Century Gothic"/>
+          <w:color w:val="FFFFFF" w:themeColor="background1"/>
+          <w:sz w:val="28"/>
+          <w:szCs w:val="28"/>
+        </w:rPr>
+      </w:pPr>
+      <w:r>
+        <w:rPr>
+          <w:rFonts w:ascii="Century Gothic" w:hAnsi="Century Gothic"/>
+          <w:color w:val="FFFFFF" w:themeColor="background1"/>
+          <w:sz w:val="28"/>
+          <w:szCs w:val="28"/>
+        </w:rPr>
+        <w:t xml:space="preserve">Я человек серьезный, поэтому выбрал язык </w:t>
+      </w:r>
+      <w:r>
+        <w:rPr>
+          <w:rFonts w:ascii="Century Gothic" w:hAnsi="Century Gothic"/>
+          <w:color w:val="FFFFFF" w:themeColor="background1"/>
+          <w:sz w:val="28"/>
+          <w:szCs w:val="28"/>
+          <w:lang w:val="en-US"/>
+        </w:rPr>
+        <w:t>python</w:t>
+      </w:r>
+      <w:r>
+        <w:rPr>
+          <w:rFonts w:ascii="Century Gothic" w:hAnsi="Century Gothic"/>
+          <w:color w:val="FFFFFF" w:themeColor="background1"/>
+          <w:sz w:val="28"/>
+          <w:szCs w:val="28"/>
+        </w:rPr>
+        <w:t xml:space="preserve"> </w:t>
+      </w:r>
+      <w:r>
+        <w:rPr>
+          <w:rFonts w:ascii="Century Gothic" w:hAnsi="Century Gothic"/>
+          <w:color w:val="FFFFFF" w:themeColor="background1"/>
+          <w:sz w:val="28"/>
+          <w:szCs w:val="28"/>
+        </w:rPr>
+        <w:t>в качестве основы для своего проекта.</w:t>
+      </w:r>
+      <w:r>
+        <w:rPr>
+          <w:rFonts w:ascii="Century Gothic" w:hAnsi="Century Gothic"/>
+          <w:color w:val="FFFFFF" w:themeColor="background1"/>
+          <w:sz w:val="28"/>
+          <w:szCs w:val="28"/>
+        </w:rPr>
+        <w:t xml:space="preserve"> </w:t>
+      </w:r>
+    </w:p>
+    <w:p>
+      <w:pPr>
+        <w:rPr>
+          <w:rFonts w:ascii="Century Gothic" w:hAnsi="Century Gothic"/>
+          <w:color w:val="FFFFFF" w:themeColor="background1"/>
+          <w:sz w:val="28"/>
+          <w:szCs w:val="28"/>
+        </w:rPr>
+      </w:pPr>
+      <w:r>
+        <w:rPr>
+          <w:rFonts w:ascii="Century Gothic" w:hAnsi="Century Gothic"/>
+          <w:color w:val="FFFFFF" w:themeColor="background1"/>
+          <w:sz w:val="28"/>
+          <w:szCs w:val="28"/>
+        </w:rPr>
+        <w:t xml:space="preserve">Есть такая шутка про этот язык – </w:t>
+      </w:r>
+      <w:r>
+        <w:rPr>
+          <w:rFonts w:ascii="Century Gothic" w:hAnsi="Century Gothic"/>
+          <w:color w:val="FFFFFF" w:themeColor="background1"/>
+          <w:sz w:val="28"/>
+          <w:szCs w:val="28"/>
+        </w:rPr>
+        <w:t>“</w:t>
+      </w:r>
+      <w:r>
+        <w:rPr>
+          <w:rFonts w:ascii="Century Gothic" w:hAnsi="Century Gothic"/>
+          <w:color w:val="FFFFFF" w:themeColor="background1"/>
+          <w:sz w:val="28"/>
+          <w:szCs w:val="28"/>
+        </w:rPr>
+        <w:t>Нажал на пробел – создал стартап</w:t>
+      </w:r>
+      <w:r>
+        <w:rPr>
+          <w:rFonts w:ascii="Century Gothic" w:hAnsi="Century Gothic"/>
+          <w:color w:val="FFFFFF" w:themeColor="background1"/>
+          <w:sz w:val="28"/>
+          <w:szCs w:val="28"/>
+        </w:rPr>
+        <w:t>”</w:t>
+      </w:r>
+      <w:r>
+        <w:rPr>
+          <w:rFonts w:ascii="Century Gothic" w:hAnsi="Century Gothic"/>
+          <w:color w:val="FFFFFF" w:themeColor="background1"/>
+          <w:sz w:val="28"/>
+          <w:szCs w:val="28"/>
+        </w:rPr>
+        <w:t>.</w:t>
+      </w:r>
+    </w:p>
+    <w:p>
+      <w:pPr>
+        <w:rPr>
+          <w:rFonts w:ascii="Century Gothic" w:hAnsi="Century Gothic"/>
+          <w:color w:val="FFFFFF" w:themeColor="background1"/>
+          <w:sz w:val="28"/>
+          <w:szCs w:val="28"/>
+          <w:lang w:val="en-US"/>
+        </w:rPr>
+      </w:pPr>
+      <w:r>
+        <w:rPr>
+          <w:rFonts w:ascii="Century Gothic" w:hAnsi="Century Gothic"/>
+          <w:color w:val="FFFFFF" w:themeColor="background1"/>
+          <w:sz w:val="28"/>
+          <w:szCs w:val="28"/>
+        </w:rPr>
+        <w:t>Смешно, и отчасти является правдой.</w:t>
+      </w:r>
+      <w:r>
+        <w:rPr>
+          <w:rFonts w:ascii="Century Gothic" w:hAnsi="Century Gothic"/>
+          <w:color w:val="FFFFFF" w:themeColor="background1"/>
+          <w:sz w:val="28"/>
+          <w:szCs w:val="28"/>
+        </w:rPr>
+        <w:t xml:space="preserve"> </w:t>
+      </w:r>
+      <w:r>
+        <w:rPr>
+          <w:rFonts w:ascii="Century Gothic" w:hAnsi="Century Gothic"/>
+          <w:color w:val="FFFFFF" w:themeColor="background1"/>
+          <w:sz w:val="28"/>
+          <w:szCs w:val="28"/>
+          <w:lang w:val="en-US"/>
+        </w:rPr>
+        <w:t>Python</w:t>
+      </w:r>
+      <w:r>
+        <w:rPr>
+          <w:rFonts w:ascii="Century Gothic" w:hAnsi="Century Gothic"/>
+          <w:color w:val="FFFFFF" w:themeColor="background1"/>
+          <w:sz w:val="28"/>
+          <w:szCs w:val="28"/>
+        </w:rPr>
+        <w:t xml:space="preserve"> </w:t>
+      </w:r>
+      <w:r>
+        <w:rPr>
+          <w:rFonts w:ascii="Century Gothic" w:hAnsi="Century Gothic"/>
+          <w:color w:val="FFFFFF" w:themeColor="background1"/>
+          <w:sz w:val="28"/>
+          <w:szCs w:val="28"/>
+        </w:rPr>
+        <w:t>славится быстрой разработкой и развертыванием проектов, написанных на нём. Это стало решающим фактором в д</w:t>
+      </w:r>
+      <w:r>
+        <w:rPr>
+          <w:rFonts w:ascii="Century Gothic" w:hAnsi="Century Gothic"/>
+          <w:color w:val="FFFFFF" w:themeColor="background1"/>
+          <w:sz w:val="28"/>
+          <w:szCs w:val="28"/>
+        </w:rPr>
+        <w:t>альнейшем выборе инструментов для разработки.</w:t>
+      </w:r>
+    </w:p>
+    <w:p>
+      <w:pPr>
+        <w:rPr>
+          <w:rFonts w:ascii="Century Gothic" w:hAnsi="Century Gothic"/>
+          <w:color w:val="FFFFFF" w:themeColor="background1"/>
+          <w:sz w:val="28"/>
+          <w:szCs w:val="28"/>
+          <w:lang w:val="en-US"/>
+        </w:rPr>
+      </w:pPr>
+      <w:r>
+        <w:rPr>
+          <w:rFonts w:ascii="Century Gothic" w:hAnsi="Century Gothic"/>
+          <w:color w:val="FFFFFF" w:themeColor="background1"/>
+          <w:sz w:val="28"/>
+          <w:szCs w:val="28"/>
+        </w:rPr>
+        <w:t xml:space="preserve">Сам по себе проект – это </w:t>
+      </w:r>
+      <w:r>
+        <w:rPr>
+          <w:rFonts w:ascii="Century Gothic" w:hAnsi="Century Gothic"/>
+          <w:color w:val="FFFFFF" w:themeColor="background1"/>
+          <w:sz w:val="28"/>
+          <w:szCs w:val="28"/>
+          <w:lang w:val="en-US"/>
+        </w:rPr>
+        <w:t>web</w:t>
+      </w:r>
+      <w:r>
+        <w:rPr>
+          <w:rFonts w:ascii="Century Gothic" w:hAnsi="Century Gothic"/>
+          <w:color w:val="FFFFFF" w:themeColor="background1"/>
+          <w:sz w:val="28"/>
+          <w:szCs w:val="28"/>
+        </w:rPr>
+        <w:t>-</w:t>
+      </w:r>
+      <w:r>
+        <w:rPr>
+          <w:rFonts w:ascii="Century Gothic" w:hAnsi="Century Gothic"/>
+          <w:color w:val="FFFFFF" w:themeColor="background1"/>
+          <w:sz w:val="28"/>
+          <w:szCs w:val="28"/>
+          <w:lang w:val="en-US"/>
+        </w:rPr>
+        <w:t>application</w:t>
+      </w:r>
+      <w:r>
+        <w:rPr>
+          <w:rFonts w:ascii="Century Gothic" w:hAnsi="Century Gothic"/>
+          <w:color w:val="FFFFFF" w:themeColor="background1"/>
+          <w:sz w:val="28"/>
+          <w:szCs w:val="28"/>
+        </w:rPr>
+        <w:t xml:space="preserve"> </w:t>
+      </w:r>
+      <w:r>
+        <w:rPr>
+          <w:rFonts w:ascii="Century Gothic" w:hAnsi="Century Gothic"/>
+          <w:color w:val="FFFFFF" w:themeColor="background1"/>
+          <w:sz w:val="28"/>
+          <w:szCs w:val="28"/>
+        </w:rPr>
+        <w:t xml:space="preserve">со сложной логикой и множеством модулей, из которых и собран сайт. При разработке пользовательского интерфейса был использовал стандартный набор, в который входят </w:t>
+      </w:r>
+      <w:r>
+        <w:rPr>
+          <w:rFonts w:ascii="Century Gothic" w:hAnsi="Century Gothic"/>
+          <w:color w:val="FFFFFF" w:themeColor="background1"/>
+          <w:sz w:val="28"/>
+          <w:szCs w:val="28"/>
+          <w:lang w:val="en-US"/>
+        </w:rPr>
+        <w:t>HTML</w:t>
+      </w:r>
+      <w:r>
+        <w:rPr>
+          <w:rFonts w:ascii="Century Gothic" w:hAnsi="Century Gothic"/>
+          <w:color w:val="FFFFFF" w:themeColor="background1"/>
+          <w:sz w:val="28"/>
+          <w:szCs w:val="28"/>
+        </w:rPr>
+        <w:t xml:space="preserve">5, </w:t>
+      </w:r>
+      <w:r>
+        <w:rPr>
+          <w:rFonts w:ascii="Century Gothic" w:hAnsi="Century Gothic"/>
+          <w:color w:val="FFFFFF" w:themeColor="background1"/>
+          <w:sz w:val="28"/>
+          <w:szCs w:val="28"/>
+          <w:lang w:val="en-US"/>
+        </w:rPr>
+        <w:t>CSS</w:t>
+      </w:r>
+      <w:r>
+        <w:rPr>
+          <w:rFonts w:ascii="Century Gothic" w:hAnsi="Century Gothic"/>
+          <w:color w:val="FFFFFF" w:themeColor="background1"/>
+          <w:sz w:val="28"/>
+          <w:szCs w:val="28"/>
+        </w:rPr>
+        <w:t xml:space="preserve">3, </w:t>
+      </w:r>
+      <w:r>
+        <w:rPr>
+          <w:rFonts w:ascii="Century Gothic" w:hAnsi="Century Gothic"/>
+          <w:color w:val="FFFFFF" w:themeColor="background1"/>
+          <w:sz w:val="28"/>
+          <w:szCs w:val="28"/>
+          <w:lang w:val="en-US"/>
+        </w:rPr>
+        <w:t>JavaScript</w:t>
+      </w:r>
+      <w:r>
+        <w:rPr>
+          <w:rFonts w:ascii="Century Gothic" w:hAnsi="Century Gothic"/>
+          <w:color w:val="FFFFFF" w:themeColor="background1"/>
+          <w:sz w:val="28"/>
+          <w:szCs w:val="28"/>
+        </w:rPr>
+        <w:t xml:space="preserve">. </w:t>
+      </w:r>
+      <w:r>
+        <w:rPr>
+          <w:rFonts w:ascii="Century Gothic" w:hAnsi="Century Gothic"/>
+          <w:color w:val="FFFFFF" w:themeColor="background1"/>
+          <w:sz w:val="28"/>
+          <w:szCs w:val="28"/>
+        </w:rPr>
+        <w:t>Хоть последнего в проекте пара десятков</w:t>
+      </w:r>
+      <w:r>
+        <w:rPr>
+          <w:rFonts w:ascii="Century Gothic" w:hAnsi="Century Gothic"/>
+          <w:color w:val="FFFFFF" w:themeColor="background1"/>
+          <w:sz w:val="28"/>
+          <w:szCs w:val="28"/>
+        </w:rPr>
+        <w:t xml:space="preserve"> строк, но свою роль он отыграл неплохо.</w:t>
+      </w:r>
+    </w:p>
+    <w:p>
+      <w:pPr>
+        <w:rPr>
+          <w:rFonts w:ascii="Century Gothic" w:hAnsi="Century Gothic"/>
+          <w:color w:val="FFFFFF" w:themeColor="background1"/>
+          <w:sz w:val="28"/>
+          <w:szCs w:val="28"/>
+          <w:lang w:val="en-US"/>
+        </w:rPr>
+      </w:pPr>
+      <w:r>
+        <w:rPr>
+          <w:rFonts w:ascii="Century Gothic" w:hAnsi="Century Gothic"/>
+          <w:noProof/>
+          <w:color w:val="FFFFFF" w:themeColor="background1"/>
+          <w:sz w:val="28"/>
+          <w:szCs w:val="28"/>
+          <w:lang w:eastAsia="ru-RU"/>
+        </w:rPr>
+        <w:drawing>
+          <wp:inline distT="0" distB="0" distL="0" distR="0">
+            <wp:extent cx="6410325" cy="5115439"/>
+            <wp:effectExtent l="0" t="0" r="0" b="9525"/>
+            <wp:docPr id="2" name="Рисунок 2" descr="C:\Users\Данил\Desktop\memes.png"/>
+            <wp:cNvGraphicFramePr>
+              <a:graphicFrameLocks xmlns:a="http://schemas.openxmlformats.org/drawingml/2006/main" noChangeAspect="1"/>
+            </wp:cNvGraphicFramePr>
+            <a:graphic xmlns:a="http://schemas.openxmlformats.org/drawingml/2006/main">
+              <a:graphicData uri="http://schemas.openxmlformats.org/drawingml/2006/picture">
+                <pic:pic xmlns:pic="http://schemas.openxmlformats.org/drawingml/2006/picture">
+                  <pic:nvPicPr>
+                    <pic:cNvPr id="0" name="Picture 1" descr="C:\Users\Данил\Desktop\memes.png"/>
+                    <pic:cNvPicPr>
+                      <a:picLocks noChangeAspect="1" noChangeArrowheads="1"/>
+                    </pic:cNvPicPr>
+                  </pic:nvPicPr>
+                  <pic:blipFill>
+                    <a:blip r:embed="rId13">
+                      <a:extLst>
+                        <a:ext uri="{28A0092B-C50C-407E-A947-70E740481C1C}">
+                          <a14:useLocalDpi xmlns:a14="http://schemas.microsoft.com/office/drawing/2010/main" val="0"/>
+                        </a:ext>
+                      </a:extLst>
+                    </a:blip>
+                    <a:srcRect/>
+                    <a:stretch>
+                      <a:fillRect/>
+                    </a:stretch>
+                  </pic:blipFill>
+                  <pic:spPr bwMode="auto">
+                    <a:xfrm>
+                      <a:off x="0" y="0"/>
+                      <a:ext cx="6431978" cy="5132718"/>
+                    </a:xfrm>
+                    <a:prstGeom prst="rect">
+                      <a:avLst/>
+                    </a:prstGeom>
+                    <a:noFill/>
+                    <a:ln>
+                      <a:noFill/>
+                    </a:ln>
+                  </pic:spPr>
+                </pic:pic>
+              </a:graphicData>
+            </a:graphic>
+          </wp:inline>
+        </w:drawing>
+      </w:r>
+    </w:p>
+    <w:p>
+      <w:pPr>
+        <w:rPr>
+          <w:rFonts w:ascii="Century Gothic" w:hAnsi="Century Gothic"/>
+          <w:color w:val="FFFFFF" w:themeColor="background1"/>
+          <w:sz w:val="28"/>
+          <w:szCs w:val="28"/>
+        </w:rPr>
+      </w:pPr>
+    </w:p>
+    <w:p>
+      <w:pPr>
+        <w:rPr>
+          <w:rFonts w:ascii="Century Gothic" w:hAnsi="Century Gothic"/>
+          <w:color w:val="FFFFFF" w:themeColor="background1"/>
+          <w:sz w:val="28"/>
+          <w:szCs w:val="28"/>
+        </w:rPr>
+      </w:pPr>
+      <w:r>
+        <w:rPr>
+          <w:rFonts w:ascii="Century Gothic" w:hAnsi="Century Gothic"/>
+          <w:color w:val="FFFFFF" w:themeColor="background1"/>
+          <w:sz w:val="28"/>
+          <w:szCs w:val="28"/>
+        </w:rPr>
+        <w:lastRenderedPageBreak/>
+        <w:t>На чистом питоне далеко не… Нет, на чистом питоне можно далеко уехать, и даже улететь, но писать сайт без использования специально созданных для этого инструментов – просто нерациональный подход к работе.</w:t>
+      </w:r>
+    </w:p>
+    <w:p>
+      <w:pPr>
+        <w:rPr>
+          <w:rFonts w:ascii="Century Gothic" w:hAnsi="Century Gothic"/>
+          <w:i/>
+          <w:color w:val="5A696A" w:themeColor="accent4" w:themeShade="BF"/>
+          <w:sz w:val="28"/>
+          <w:szCs w:val="28"/>
+        </w:rPr>
+      </w:pPr>
+      <w:r>
+        <w:rPr>
+          <w:rFonts w:ascii="Century Gothic" w:hAnsi="Century Gothic"/>
+          <w:color w:val="FFFFFF" w:themeColor="background1"/>
+          <w:sz w:val="28"/>
+          <w:szCs w:val="28"/>
+        </w:rPr>
+        <w:t xml:space="preserve">Изначально идея была использовать </w:t>
+      </w:r>
+      <w:r>
+        <w:rPr>
+          <w:rFonts w:ascii="Century Gothic" w:hAnsi="Century Gothic"/>
+          <w:color w:val="FFFFFF" w:themeColor="background1"/>
+          <w:sz w:val="28"/>
+          <w:szCs w:val="28"/>
+          <w:lang w:val="en-US"/>
+        </w:rPr>
+        <w:t>Flask</w:t>
+      </w:r>
+      <w:r>
+        <w:rPr>
+          <w:rFonts w:ascii="Century Gothic" w:hAnsi="Century Gothic"/>
+          <w:color w:val="FFFFFF" w:themeColor="background1"/>
+          <w:sz w:val="28"/>
+          <w:szCs w:val="28"/>
+        </w:rPr>
+        <w:t xml:space="preserve">, </w:t>
+      </w:r>
+      <w:r>
+        <w:rPr>
+          <w:rFonts w:ascii="Century Gothic" w:hAnsi="Century Gothic"/>
+          <w:color w:val="FFFFFF" w:themeColor="background1"/>
+          <w:sz w:val="28"/>
+          <w:szCs w:val="28"/>
+        </w:rPr>
+        <w:t xml:space="preserve">но как точно подметил Халк после избиения Локи </w:t>
+      </w:r>
+      <w:r>
+        <w:rPr>
+          <w:rFonts w:ascii="Century Gothic" w:hAnsi="Century Gothic"/>
+          <w:color w:val="FFFFFF" w:themeColor="background1"/>
+          <w:sz w:val="28"/>
+          <w:szCs w:val="28"/>
+        </w:rPr>
+        <w:t xml:space="preserve">в башне Старка </w:t>
+      </w:r>
+      <w:r>
+        <w:rPr>
+          <w:rFonts w:ascii="Century Gothic" w:hAnsi="Century Gothic"/>
+          <w:color w:val="FFFFFF" w:themeColor="background1"/>
+          <w:sz w:val="28"/>
+          <w:szCs w:val="28"/>
+        </w:rPr>
+        <w:t xml:space="preserve">– </w:t>
+      </w:r>
+      <w:r>
+        <w:rPr>
+          <w:rFonts w:ascii="Century Gothic" w:hAnsi="Century Gothic"/>
+          <w:color w:val="FFFFFF" w:themeColor="background1"/>
+          <w:sz w:val="28"/>
+          <w:szCs w:val="28"/>
+        </w:rPr>
+        <w:t>“</w:t>
+      </w:r>
+      <w:r>
+        <w:rPr>
+          <w:rFonts w:ascii="Century Gothic" w:hAnsi="Century Gothic"/>
+          <w:color w:val="FFFFFF" w:themeColor="background1"/>
+          <w:sz w:val="28"/>
+          <w:szCs w:val="28"/>
+        </w:rPr>
+        <w:t>Мелковат</w:t>
+      </w:r>
+      <w:r>
+        <w:rPr>
+          <w:rFonts w:ascii="Century Gothic" w:hAnsi="Century Gothic"/>
+          <w:color w:val="FFFFFF" w:themeColor="background1"/>
+          <w:sz w:val="28"/>
+          <w:szCs w:val="28"/>
+        </w:rPr>
+        <w:t>”</w:t>
+      </w:r>
+      <w:r>
+        <w:rPr>
+          <w:rFonts w:ascii="Century Gothic" w:hAnsi="Century Gothic"/>
+          <w:color w:val="FFFFFF" w:themeColor="background1"/>
+          <w:sz w:val="28"/>
+          <w:szCs w:val="28"/>
+        </w:rPr>
+        <w:t>.</w:t>
+      </w:r>
+      <w:r>
+        <w:rPr>
+          <w:rFonts w:ascii="Century Gothic" w:hAnsi="Century Gothic"/>
+          <w:color w:val="FFFFFF" w:themeColor="background1"/>
+          <w:sz w:val="28"/>
+          <w:szCs w:val="28"/>
+        </w:rPr>
+        <w:t xml:space="preserve"> </w:t>
+      </w:r>
+      <w:r>
+        <w:rPr>
+          <w:rFonts w:ascii="Century Gothic" w:hAnsi="Century Gothic"/>
+          <w:i/>
+          <w:color w:val="5A696A" w:themeColor="accent4" w:themeShade="BF"/>
+          <w:sz w:val="28"/>
+          <w:szCs w:val="28"/>
+        </w:rPr>
+        <w:t>(с интонацией)</w:t>
+      </w:r>
+    </w:p>
+    <w:p>
+      <w:pPr>
+        <w:rPr>
+          <w:rFonts w:ascii="Century Gothic" w:hAnsi="Century Gothic"/>
+          <w:color w:val="FFFFFF" w:themeColor="background1"/>
+          <w:sz w:val="28"/>
+          <w:szCs w:val="28"/>
+        </w:rPr>
+      </w:pPr>
+      <w:r>
+        <w:rPr>
+          <w:rFonts w:ascii="Century Gothic" w:hAnsi="Century Gothic"/>
+          <w:color w:val="FFFFFF" w:themeColor="background1"/>
+          <w:sz w:val="28"/>
+          <w:szCs w:val="28"/>
+        </w:rPr>
+        <w:t xml:space="preserve">Выбор пал на </w:t>
+      </w:r>
+      <w:r>
+        <w:rPr>
+          <w:rFonts w:ascii="Century Gothic" w:hAnsi="Century Gothic"/>
+          <w:color w:val="FFFFFF" w:themeColor="background1"/>
+          <w:sz w:val="28"/>
+          <w:szCs w:val="28"/>
+          <w:lang w:val="en-US"/>
+        </w:rPr>
+        <w:t>Django</w:t>
+      </w:r>
+      <w:r>
+        <w:rPr>
+          <w:rFonts w:ascii="Century Gothic" w:hAnsi="Century Gothic"/>
+          <w:color w:val="FFFFFF" w:themeColor="background1"/>
+          <w:sz w:val="28"/>
+          <w:szCs w:val="28"/>
+        </w:rPr>
+        <w:t>,</w:t>
+      </w:r>
+      <w:r>
+        <w:rPr>
+          <w:rFonts w:ascii="Century Gothic" w:hAnsi="Century Gothic"/>
+          <w:color w:val="FFFFFF" w:themeColor="background1"/>
+          <w:sz w:val="28"/>
+          <w:szCs w:val="28"/>
+        </w:rPr>
+        <w:t xml:space="preserve"> </w:t>
+      </w:r>
+      <w:r>
+        <w:rPr>
+          <w:rFonts w:ascii="Century Gothic" w:hAnsi="Century Gothic"/>
+          <w:color w:val="FFFFFF" w:themeColor="background1"/>
+          <w:sz w:val="28"/>
+          <w:szCs w:val="28"/>
+        </w:rPr>
+        <w:t xml:space="preserve">который как раз заточен под написание </w:t>
+      </w:r>
+      <w:r>
+        <w:rPr>
+          <w:rFonts w:ascii="Century Gothic" w:hAnsi="Century Gothic"/>
+          <w:color w:val="FFFFFF" w:themeColor="background1"/>
+          <w:sz w:val="28"/>
+          <w:szCs w:val="28"/>
+          <w:lang w:val="en-US"/>
+        </w:rPr>
+        <w:t>web</w:t>
+      </w:r>
+      <w:r>
+        <w:rPr>
+          <w:rFonts w:ascii="Century Gothic" w:hAnsi="Century Gothic"/>
+          <w:color w:val="FFFFFF" w:themeColor="background1"/>
+          <w:sz w:val="28"/>
+          <w:szCs w:val="28"/>
+        </w:rPr>
+        <w:t>-</w:t>
+      </w:r>
+      <w:r>
+        <w:rPr>
+          <w:rFonts w:ascii="Century Gothic" w:hAnsi="Century Gothic"/>
+          <w:color w:val="FFFFFF" w:themeColor="background1"/>
+          <w:sz w:val="28"/>
+          <w:szCs w:val="28"/>
+        </w:rPr>
+        <w:t>проектов средней степени сложности.</w:t>
+      </w:r>
+      <w:r>
+        <w:rPr>
+          <w:rFonts w:ascii="Century Gothic" w:hAnsi="Century Gothic"/>
+          <w:color w:val="FFFFFF" w:themeColor="background1"/>
+          <w:sz w:val="28"/>
+          <w:szCs w:val="28"/>
+        </w:rPr>
+        <w:t xml:space="preserve"> </w:t>
+      </w:r>
+    </w:p>
+    <w:p>
+      <w:pPr>
+        <w:rPr>
+          <w:rFonts w:ascii="Century Gothic" w:hAnsi="Century Gothic"/>
+          <w:color w:val="FFFFFF" w:themeColor="background1"/>
+          <w:sz w:val="28"/>
+          <w:szCs w:val="28"/>
+        </w:rPr>
+      </w:pPr>
+      <w:r>
+        <w:rPr>
+          <w:rFonts w:ascii="Century Gothic" w:hAnsi="Century Gothic"/>
+          <w:color w:val="FFFFFF" w:themeColor="background1"/>
+          <w:sz w:val="28"/>
+          <w:szCs w:val="28"/>
+        </w:rPr>
+        <w:t>Стоит сказать про плюсы, из-за которых Джанго стал единственным кандидатом на роль серверной части проекта.</w:t>
+      </w:r>
+    </w:p>
+    <w:p>
+      <w:pPr>
+        <w:rPr>
+          <w:rFonts w:ascii="Century Gothic" w:hAnsi="Century Gothic"/>
+          <w:color w:val="FFFFFF" w:themeColor="background1"/>
+          <w:sz w:val="28"/>
+          <w:szCs w:val="28"/>
+        </w:rPr>
+      </w:pPr>
+      <w:r>
+        <w:rPr>
+          <w:rFonts w:ascii="Century Gothic" w:hAnsi="Century Gothic"/>
+          <w:color w:val="FFFFFF" w:themeColor="background1"/>
+          <w:sz w:val="28"/>
+          <w:szCs w:val="28"/>
+        </w:rPr>
+        <w:t>Во-первых, это хорошие отношения с базами данных, о которых я скажу немного позже. Во-вторых, встроенная админ-панель, что упрощает разработку в раз тридцать.</w:t>
+      </w:r>
+      <w:r>
+        <w:rPr>
+          <w:rFonts w:ascii="Century Gothic" w:hAnsi="Century Gothic"/>
+          <w:color w:val="FFFFFF" w:themeColor="background1"/>
+          <w:sz w:val="28"/>
+          <w:szCs w:val="28"/>
+        </w:rPr>
+        <w:t xml:space="preserve"> В-третьих, собственный удобный язык шаблонов, по синтаксису похожий на </w:t>
+      </w:r>
+      <w:r>
+        <w:rPr>
+          <w:rFonts w:ascii="Century Gothic" w:hAnsi="Century Gothic"/>
+          <w:color w:val="FFFFFF" w:themeColor="background1"/>
+          <w:sz w:val="28"/>
+          <w:szCs w:val="28"/>
+          <w:lang w:val="en-US"/>
+        </w:rPr>
+        <w:t>python</w:t>
+      </w:r>
+      <w:r>
+        <w:rPr>
+          <w:rFonts w:ascii="Century Gothic" w:hAnsi="Century Gothic"/>
+          <w:color w:val="FFFFFF" w:themeColor="background1"/>
+          <w:sz w:val="28"/>
+          <w:szCs w:val="28"/>
+        </w:rPr>
+        <w:t xml:space="preserve">. </w:t>
+      </w:r>
+    </w:p>
+    <w:p>
+      <w:pPr>
+        <w:rPr>
+          <w:rFonts w:ascii="Century Gothic" w:hAnsi="Century Gothic"/>
+          <w:color w:val="FFFFFF" w:themeColor="background1"/>
+          <w:sz w:val="28"/>
+          <w:szCs w:val="28"/>
+        </w:rPr>
+      </w:pPr>
+      <w:r>
+        <w:rPr>
+          <w:rFonts w:ascii="Century Gothic" w:hAnsi="Century Gothic"/>
+          <w:color w:val="FFFFFF" w:themeColor="background1"/>
+          <w:sz w:val="28"/>
+          <w:szCs w:val="28"/>
+        </w:rPr>
+        <w:t>Это только одни из тех многих преимуществ, которые дает это технология разработчику</w:t>
+      </w:r>
+      <w:r>
+        <w:rPr>
+          <w:rFonts w:ascii="Century Gothic" w:hAnsi="Century Gothic"/>
+          <w:color w:val="FFFFFF" w:themeColor="background1"/>
+          <w:sz w:val="28"/>
+          <w:szCs w:val="28"/>
+        </w:rPr>
+        <w:t xml:space="preserve">. </w:t>
+      </w:r>
+      <w:r>
+        <w:rPr>
+          <w:rFonts w:ascii="Century Gothic" w:hAnsi="Century Gothic"/>
+          <w:color w:val="FFFFFF" w:themeColor="background1"/>
+          <w:sz w:val="28"/>
+          <w:szCs w:val="28"/>
+        </w:rPr>
+        <w:t>Вы спросите –</w:t>
+      </w:r>
+    </w:p>
+    <w:p>
+      <w:pPr>
+        <w:rPr>
+          <w:rFonts w:ascii="Century Gothic" w:hAnsi="Century Gothic"/>
+          <w:color w:val="FFFFFF" w:themeColor="background1"/>
+          <w:sz w:val="28"/>
+          <w:szCs w:val="28"/>
+        </w:rPr>
+      </w:pPr>
+      <w:r>
+        <w:rPr>
+          <w:rFonts w:ascii="Century Gothic" w:hAnsi="Century Gothic"/>
+          <w:noProof/>
+          <w:color w:val="FFFFFF" w:themeColor="background1"/>
+          <w:sz w:val="28"/>
+          <w:szCs w:val="28"/>
+          <w:lang w:eastAsia="ru-RU"/>
+        </w:rPr>
+        <w:drawing>
+          <wp:inline distT="0" distB="0" distL="0" distR="0">
+            <wp:extent cx="6645910" cy="3478026"/>
+            <wp:effectExtent l="0" t="0" r="2540" b="8255"/>
+            <wp:docPr id="3" name="Рисунок 3" descr="C:\Users\Данил\Desktop\MbZjvYa.jpeg"/>
+            <wp:cNvGraphicFramePr>
+              <a:graphicFrameLocks xmlns:a="http://schemas.openxmlformats.org/drawingml/2006/main" noChangeAspect="1"/>
+            </wp:cNvGraphicFramePr>
+            <a:graphic xmlns:a="http://schemas.openxmlformats.org/drawingml/2006/main">
+              <a:graphicData uri="http://schemas.openxmlformats.org/drawingml/2006/picture">
+                <pic:pic xmlns:pic="http://schemas.openxmlformats.org/drawingml/2006/picture">
+                  <pic:nvPicPr>
+                    <pic:cNvPr id="0" name="Picture 2" descr="C:\Users\Данил\Desktop\MbZjvYa.jpeg"/>
+                    <pic:cNvPicPr>
+                      <a:picLocks noChangeAspect="1" noChangeArrowheads="1"/>
+                    </pic:cNvPicPr>
+                  </pic:nvPicPr>
+                  <pic:blipFill>
+                    <a:blip r:embed="rId14">
+                      <a:extLst>
+                        <a:ext uri="{28A0092B-C50C-407E-A947-70E740481C1C}">
+                          <a14:useLocalDpi xmlns:a14="http://schemas.microsoft.com/office/drawing/2010/main" val="0"/>
+                        </a:ext>
+                      </a:extLst>
+                    </a:blip>
+                    <a:srcRect/>
+                    <a:stretch>
+                      <a:fillRect/>
+                    </a:stretch>
+                  </pic:blipFill>
+                  <pic:spPr bwMode="auto">
+                    <a:xfrm>
+                      <a:off x="0" y="0"/>
+                      <a:ext cx="6645910" cy="3478026"/>
+                    </a:xfrm>
+                    <a:prstGeom prst="rect">
+                      <a:avLst/>
+                    </a:prstGeom>
+                    <a:noFill/>
+                    <a:ln>
+                      <a:noFill/>
+                    </a:ln>
+                  </pic:spPr>
+                </pic:pic>
+              </a:graphicData>
+            </a:graphic>
+          </wp:inline>
+        </w:drawing>
+      </w:r>
+    </w:p>
+    <w:p>
+      <w:pPr>
+        <w:pStyle w:val="a9"/>
+        <w:numPr>
+          <w:ilvl w:val="0"/>
+          <w:numId w:val="11"/>
+        </w:numPr>
+        <w:rPr>
+          <w:rFonts w:ascii="Century Gothic" w:hAnsi="Century Gothic"/>
+          <w:color w:val="FFFFFF" w:themeColor="background1"/>
+          <w:sz w:val="28"/>
+          <w:szCs w:val="28"/>
+        </w:rPr>
+      </w:pPr>
+      <w:r>
+        <w:rPr>
+          <w:rFonts w:ascii="Century Gothic" w:hAnsi="Century Gothic"/>
+          <w:color w:val="FFFFFF" w:themeColor="background1"/>
+          <w:sz w:val="28"/>
+          <w:szCs w:val="28"/>
+        </w:rPr>
+        <w:t>Он позволяет себе</w:t>
+      </w:r>
+      <w:r>
+        <w:rPr>
+          <w:rFonts w:ascii="Century Gothic" w:hAnsi="Century Gothic"/>
+          <w:color w:val="FFFFFF" w:themeColor="background1"/>
+          <w:sz w:val="28"/>
+          <w:szCs w:val="28"/>
+        </w:rPr>
+        <w:t xml:space="preserve"> и программисту</w:t>
+      </w:r>
+      <w:r>
+        <w:rPr>
+          <w:rFonts w:ascii="Century Gothic" w:hAnsi="Century Gothic"/>
+          <w:color w:val="FFFFFF" w:themeColor="background1"/>
+          <w:sz w:val="28"/>
+          <w:szCs w:val="28"/>
+        </w:rPr>
+        <w:t xml:space="preserve"> многое, и именно поэтому я пока что не вижу конкурентов на языке </w:t>
+      </w:r>
+      <w:r>
+        <w:rPr>
+          <w:rFonts w:ascii="Century Gothic" w:hAnsi="Century Gothic"/>
+          <w:color w:val="FFFFFF" w:themeColor="background1"/>
+          <w:sz w:val="28"/>
+          <w:szCs w:val="28"/>
+          <w:lang w:val="en-US"/>
+        </w:rPr>
+        <w:t>python</w:t>
+      </w:r>
+      <w:r>
+        <w:rPr>
+          <w:rFonts w:ascii="Century Gothic" w:hAnsi="Century Gothic"/>
+          <w:color w:val="FFFFFF" w:themeColor="background1"/>
+          <w:sz w:val="28"/>
+          <w:szCs w:val="28"/>
+        </w:rPr>
+        <w:t xml:space="preserve"> </w:t>
+      </w:r>
+      <w:r>
+        <w:rPr>
+          <w:rFonts w:ascii="Century Gothic" w:hAnsi="Century Gothic"/>
+          <w:color w:val="FFFFFF" w:themeColor="background1"/>
+          <w:sz w:val="28"/>
+          <w:szCs w:val="28"/>
+        </w:rPr>
+        <w:t>в той области, в которой я провожу свою разработку.</w:t>
+      </w:r>
+    </w:p>
+    <w:p>
+      <w:pPr>
+        <w:rPr>
+          <w:rFonts w:ascii="Century Gothic" w:hAnsi="Century Gothic"/>
+          <w:color w:val="FFFFFF" w:themeColor="background1"/>
+          <w:sz w:val="28"/>
+          <w:szCs w:val="28"/>
+        </w:rPr>
+      </w:pPr>
+      <w:r>
+        <w:rPr>
+          <w:rFonts w:ascii="Century Gothic" w:hAnsi="Century Gothic"/>
+          <w:color w:val="FFFFFF" w:themeColor="background1"/>
+          <w:sz w:val="28"/>
+          <w:szCs w:val="28"/>
+        </w:rPr>
+        <w:lastRenderedPageBreak/>
+        <w:t xml:space="preserve">Осталось определиться с </w:t>
+      </w:r>
+      <w:r>
+        <w:rPr>
+          <w:rFonts w:ascii="Century Gothic" w:hAnsi="Century Gothic"/>
+          <w:strike/>
+          <w:color w:val="FFFFFF" w:themeColor="background1"/>
+          <w:sz w:val="28"/>
+          <w:szCs w:val="28"/>
+        </w:rPr>
+        <w:t>названием</w:t>
+      </w:r>
+      <w:r>
+        <w:rPr>
+          <w:rFonts w:ascii="Century Gothic" w:hAnsi="Century Gothic"/>
+          <w:color w:val="FFFFFF" w:themeColor="background1"/>
+          <w:sz w:val="28"/>
+          <w:szCs w:val="28"/>
+        </w:rPr>
+        <w:t xml:space="preserve"> базой данных. И тут, конечно же, </w:t>
+      </w:r>
+      <w:r>
+        <w:rPr>
+          <w:rFonts w:ascii="Century Gothic" w:hAnsi="Century Gothic"/>
+          <w:color w:val="FFFFFF" w:themeColor="background1"/>
+          <w:sz w:val="28"/>
+          <w:szCs w:val="28"/>
+          <w:lang w:val="en-US"/>
+        </w:rPr>
+        <w:t>Django</w:t>
+      </w:r>
+      <w:r>
+        <w:rPr>
+          <w:rFonts w:ascii="Century Gothic" w:hAnsi="Century Gothic"/>
+          <w:color w:val="FFFFFF" w:themeColor="background1"/>
+          <w:sz w:val="28"/>
+          <w:szCs w:val="28"/>
+        </w:rPr>
+        <w:t xml:space="preserve"> </w:t>
+      </w:r>
+      <w:r>
+        <w:rPr>
+          <w:rFonts w:ascii="Century Gothic" w:hAnsi="Century Gothic"/>
+          <w:color w:val="FFFFFF" w:themeColor="background1"/>
+          <w:sz w:val="28"/>
+          <w:szCs w:val="28"/>
+        </w:rPr>
+        <w:t xml:space="preserve">снова всех переиграл и уничтожил, предоставив из коробки использование своей собственной БД – </w:t>
+      </w:r>
+      <w:r>
+        <w:rPr>
+          <w:rFonts w:ascii="Century Gothic" w:hAnsi="Century Gothic"/>
+          <w:color w:val="FFFFFF" w:themeColor="background1"/>
+          <w:sz w:val="28"/>
+          <w:szCs w:val="28"/>
+          <w:lang w:val="en-US"/>
+        </w:rPr>
+        <w:t>Sqlite</w:t>
+      </w:r>
+      <w:r>
+        <w:rPr>
+          <w:rFonts w:ascii="Century Gothic" w:hAnsi="Century Gothic"/>
+          <w:color w:val="FFFFFF" w:themeColor="background1"/>
+          <w:sz w:val="28"/>
+          <w:szCs w:val="28"/>
+        </w:rPr>
+        <w:t xml:space="preserve">. </w:t>
+      </w:r>
+      <w:r>
+        <w:rPr>
+          <w:rFonts w:ascii="Century Gothic" w:hAnsi="Century Gothic"/>
+          <w:color w:val="FFFFFF" w:themeColor="background1"/>
+          <w:sz w:val="28"/>
+          <w:szCs w:val="28"/>
+        </w:rPr>
+        <w:t>Эта утилита подойдет для написания несложных приложений по типу личного блога или новостного сайта, но нам нужны более продвинутые возможности.</w:t>
       </w:r>
       <w:bookmarkStart w:id="4" w:name="_GoBack"/>
       <w:bookmarkEnd w:id="4"/>
-      <w:r>
-        <w:rPr>
-          <w:rFonts w:ascii="Century Gothic" w:hAnsi="Century Gothic"/>
-          <w:color w:val="FFFFFF" w:themeColor="background1"/>
-          <w:sz w:val="28"/>
-          <w:szCs w:val="28"/>
-        </w:rPr>
-        <w:t>, которые оставят неравнодушным пользователя.</w:t>
-      </w:r>
+    </w:p>
+    <w:p>
+      <w:pPr>
+        <w:rPr>
+          <w:rFonts w:ascii="Century Gothic" w:hAnsi="Century Gothic"/>
+          <w:color w:val="FFFFFF" w:themeColor="background1"/>
+          <w:sz w:val="28"/>
+          <w:szCs w:val="28"/>
+        </w:rPr>
+      </w:pPr>
     </w:p>
     <w:p>
       <w:pPr>
@@ -6270,7 +7881,7 @@
       </w:pPr>
     </w:p>
     <w:sectPr>
-      <w:footerReference w:type="default" r:id="rId13"/>
+      <w:footerReference w:type="default" r:id="rId15"/>
       <w:pgSz w:w="11906" w:h="16838"/>
       <w:pgMar w:top="720" w:right="720" w:bottom="720" w:left="720" w:header="708" w:footer="708" w:gutter="0"/>
       <w:pgNumType w:start="1" w:chapStyle="1"/>
@@ -6336,7 +7947,7 @@
           <w:rPr>
             <w:noProof/>
           </w:rPr>
-          <w:t>10</w:t>
+          <w:t>14</w:t>
         </w:r>
         <w:r>
           <w:fldChar w:fldCharType="end"/>
@@ -6762,9 +8373,9 @@
     </w:lvl>
   </w:abstractNum>
   <w:abstractNum w:abstractNumId="4" w15:restartNumberingAfterBreak="0">
-    <w:nsid w:val="3A911B01"/>
+    <w:nsid w:val="29D171C9"/>
     <w:multiLevelType w:val="hybridMultilevel"/>
-    <w:tmpl w:val="ADBC9700"/>
+    <w:tmpl w:val="001C883E"/>
     <w:lvl w:ilvl="0" w:tplc="04190011">
       <w:start w:val="1"/>
       <w:numFmt w:val="decimal"/>
@@ -6851,9 +8462,9 @@
     </w:lvl>
   </w:abstractNum>
   <w:abstractNum w:abstractNumId="5" w15:restartNumberingAfterBreak="0">
-    <w:nsid w:val="57AC2D06"/>
+    <w:nsid w:val="3A911B01"/>
     <w:multiLevelType w:val="hybridMultilevel"/>
-    <w:tmpl w:val="42F047B2"/>
+    <w:tmpl w:val="ADBC9700"/>
     <w:lvl w:ilvl="0" w:tplc="04190011">
       <w:start w:val="1"/>
       <w:numFmt w:val="decimal"/>
@@ -6940,6 +8551,273 @@
     </w:lvl>
   </w:abstractNum>
   <w:abstractNum w:abstractNumId="6" w15:restartNumberingAfterBreak="0">
+    <w:nsid w:val="3D186FA0"/>
+    <w:multiLevelType w:val="hybridMultilevel"/>
+    <w:tmpl w:val="5BCADC2A"/>
+    <w:lvl w:ilvl="0" w:tplc="04190011">
+      <w:start w:val="1"/>
+      <w:numFmt w:val="decimal"/>
+      <w:lvlText w:val="%1)"/>
+      <w:lvlJc w:val="left"/>
+      <w:pPr>
+        <w:ind w:left="720" w:hanging="360"/>
+      </w:pPr>
+      <w:rPr>
+        <w:rFonts w:hint="default"/>
+      </w:rPr>
+    </w:lvl>
+    <w:lvl w:ilvl="1" w:tplc="04190019" w:tentative="1">
+      <w:start w:val="1"/>
+      <w:numFmt w:val="lowerLetter"/>
+      <w:lvlText w:val="%2."/>
+      <w:lvlJc w:val="left"/>
+      <w:pPr>
+        <w:ind w:left="1440" w:hanging="360"/>
+      </w:pPr>
+    </w:lvl>
+    <w:lvl w:ilvl="2" w:tplc="0419001B" w:tentative="1">
+      <w:start w:val="1"/>
+      <w:numFmt w:val="lowerRoman"/>
+      <w:lvlText w:val="%3."/>
+      <w:lvlJc w:val="right"/>
+      <w:pPr>
+        <w:ind w:left="2160" w:hanging="180"/>
+      </w:pPr>
+    </w:lvl>
+    <w:lvl w:ilvl="3" w:tplc="0419000F" w:tentative="1">
+      <w:start w:val="1"/>
+      <w:numFmt w:val="decimal"/>
+      <w:lvlText w:val="%4."/>
+      <w:lvlJc w:val="left"/>
+      <w:pPr>
+        <w:ind w:left="2880" w:hanging="360"/>
+      </w:pPr>
+    </w:lvl>
+    <w:lvl w:ilvl="4" w:tplc="04190019" w:tentative="1">
+      <w:start w:val="1"/>
+      <w:numFmt w:val="lowerLetter"/>
+      <w:lvlText w:val="%5."/>
+      <w:lvlJc w:val="left"/>
+      <w:pPr>
+        <w:ind w:left="3600" w:hanging="360"/>
+      </w:pPr>
+    </w:lvl>
+    <w:lvl w:ilvl="5" w:tplc="0419001B" w:tentative="1">
+      <w:start w:val="1"/>
+      <w:numFmt w:val="lowerRoman"/>
+      <w:lvlText w:val="%6."/>
+      <w:lvlJc w:val="right"/>
+      <w:pPr>
+        <w:ind w:left="4320" w:hanging="180"/>
+      </w:pPr>
+    </w:lvl>
+    <w:lvl w:ilvl="6" w:tplc="0419000F" w:tentative="1">
+      <w:start w:val="1"/>
+      <w:numFmt w:val="decimal"/>
+      <w:lvlText w:val="%7."/>
+      <w:lvlJc w:val="left"/>
+      <w:pPr>
+        <w:ind w:left="5040" w:hanging="360"/>
+      </w:pPr>
+    </w:lvl>
+    <w:lvl w:ilvl="7" w:tplc="04190019" w:tentative="1">
+      <w:start w:val="1"/>
+      <w:numFmt w:val="lowerLetter"/>
+      <w:lvlText w:val="%8."/>
+      <w:lvlJc w:val="left"/>
+      <w:pPr>
+        <w:ind w:left="5760" w:hanging="360"/>
+      </w:pPr>
+    </w:lvl>
+    <w:lvl w:ilvl="8" w:tplc="0419001B" w:tentative="1">
+      <w:start w:val="1"/>
+      <w:numFmt w:val="lowerRoman"/>
+      <w:lvlText w:val="%9."/>
+      <w:lvlJc w:val="right"/>
+      <w:pPr>
+        <w:ind w:left="6480" w:hanging="180"/>
+      </w:pPr>
+    </w:lvl>
+  </w:abstractNum>
+  <w:abstractNum w:abstractNumId="7" w15:restartNumberingAfterBreak="0">
+    <w:nsid w:val="44344337"/>
+    <w:multiLevelType w:val="hybridMultilevel"/>
+    <w:tmpl w:val="F4AE38C6"/>
+    <w:lvl w:ilvl="0" w:tplc="04190011">
+      <w:start w:val="1"/>
+      <w:numFmt w:val="decimal"/>
+      <w:lvlText w:val="%1)"/>
+      <w:lvlJc w:val="left"/>
+      <w:pPr>
+        <w:ind w:left="720" w:hanging="360"/>
+      </w:pPr>
+      <w:rPr>
+        <w:rFonts w:hint="default"/>
+      </w:rPr>
+    </w:lvl>
+    <w:lvl w:ilvl="1" w:tplc="04190019" w:tentative="1">
+      <w:start w:val="1"/>
+      <w:numFmt w:val="lowerLetter"/>
+      <w:lvlText w:val="%2."/>
+      <w:lvlJc w:val="left"/>
+      <w:pPr>
+        <w:ind w:left="1440" w:hanging="360"/>
+      </w:pPr>
+    </w:lvl>
+    <w:lvl w:ilvl="2" w:tplc="0419001B" w:tentative="1">
+      <w:start w:val="1"/>
+      <w:numFmt w:val="lowerRoman"/>
+      <w:lvlText w:val="%3."/>
+      <w:lvlJc w:val="right"/>
+      <w:pPr>
+        <w:ind w:left="2160" w:hanging="180"/>
+      </w:pPr>
+    </w:lvl>
+    <w:lvl w:ilvl="3" w:tplc="0419000F" w:tentative="1">
+      <w:start w:val="1"/>
+      <w:numFmt w:val="decimal"/>
+      <w:lvlText w:val="%4."/>
+      <w:lvlJc w:val="left"/>
+      <w:pPr>
+        <w:ind w:left="2880" w:hanging="360"/>
+      </w:pPr>
+    </w:lvl>
+    <w:lvl w:ilvl="4" w:tplc="04190019" w:tentative="1">
+      <w:start w:val="1"/>
+      <w:numFmt w:val="lowerLetter"/>
+      <w:lvlText w:val="%5."/>
+      <w:lvlJc w:val="left"/>
+      <w:pPr>
+        <w:ind w:left="3600" w:hanging="360"/>
+      </w:pPr>
+    </w:lvl>
+    <w:lvl w:ilvl="5" w:tplc="0419001B" w:tentative="1">
+      <w:start w:val="1"/>
+      <w:numFmt w:val="lowerRoman"/>
+      <w:lvlText w:val="%6."/>
+      <w:lvlJc w:val="right"/>
+      <w:pPr>
+        <w:ind w:left="4320" w:hanging="180"/>
+      </w:pPr>
+    </w:lvl>
+    <w:lvl w:ilvl="6" w:tplc="0419000F" w:tentative="1">
+      <w:start w:val="1"/>
+      <w:numFmt w:val="decimal"/>
+      <w:lvlText w:val="%7."/>
+      <w:lvlJc w:val="left"/>
+      <w:pPr>
+        <w:ind w:left="5040" w:hanging="360"/>
+      </w:pPr>
+    </w:lvl>
+    <w:lvl w:ilvl="7" w:tplc="04190019" w:tentative="1">
+      <w:start w:val="1"/>
+      <w:numFmt w:val="lowerLetter"/>
+      <w:lvlText w:val="%8."/>
+      <w:lvlJc w:val="left"/>
+      <w:pPr>
+        <w:ind w:left="5760" w:hanging="360"/>
+      </w:pPr>
+    </w:lvl>
+    <w:lvl w:ilvl="8" w:tplc="0419001B" w:tentative="1">
+      <w:start w:val="1"/>
+      <w:numFmt w:val="lowerRoman"/>
+      <w:lvlText w:val="%9."/>
+      <w:lvlJc w:val="right"/>
+      <w:pPr>
+        <w:ind w:left="6480" w:hanging="180"/>
+      </w:pPr>
+    </w:lvl>
+  </w:abstractNum>
+  <w:abstractNum w:abstractNumId="8" w15:restartNumberingAfterBreak="0">
+    <w:nsid w:val="57AC2D06"/>
+    <w:multiLevelType w:val="hybridMultilevel"/>
+    <w:tmpl w:val="42F047B2"/>
+    <w:lvl w:ilvl="0" w:tplc="04190011">
+      <w:start w:val="1"/>
+      <w:numFmt w:val="decimal"/>
+      <w:lvlText w:val="%1)"/>
+      <w:lvlJc w:val="left"/>
+      <w:pPr>
+        <w:ind w:left="720" w:hanging="360"/>
+      </w:pPr>
+      <w:rPr>
+        <w:rFonts w:hint="default"/>
+      </w:rPr>
+    </w:lvl>
+    <w:lvl w:ilvl="1" w:tplc="04190019" w:tentative="1">
+      <w:start w:val="1"/>
+      <w:numFmt w:val="lowerLetter"/>
+      <w:lvlText w:val="%2."/>
+      <w:lvlJc w:val="left"/>
+      <w:pPr>
+        <w:ind w:left="1440" w:hanging="360"/>
+      </w:pPr>
+    </w:lvl>
+    <w:lvl w:ilvl="2" w:tplc="0419001B" w:tentative="1">
+      <w:start w:val="1"/>
+      <w:numFmt w:val="lowerRoman"/>
+      <w:lvlText w:val="%3."/>
+      <w:lvlJc w:val="right"/>
+      <w:pPr>
+        <w:ind w:left="2160" w:hanging="180"/>
+      </w:pPr>
+    </w:lvl>
+    <w:lvl w:ilvl="3" w:tplc="0419000F" w:tentative="1">
+      <w:start w:val="1"/>
+      <w:numFmt w:val="decimal"/>
+      <w:lvlText w:val="%4."/>
+      <w:lvlJc w:val="left"/>
+      <w:pPr>
+        <w:ind w:left="2880" w:hanging="360"/>
+      </w:pPr>
+    </w:lvl>
+    <w:lvl w:ilvl="4" w:tplc="04190019" w:tentative="1">
+      <w:start w:val="1"/>
+      <w:numFmt w:val="lowerLetter"/>
+      <w:lvlText w:val="%5."/>
+      <w:lvlJc w:val="left"/>
+      <w:pPr>
+        <w:ind w:left="3600" w:hanging="360"/>
+      </w:pPr>
+    </w:lvl>
+    <w:lvl w:ilvl="5" w:tplc="0419001B" w:tentative="1">
+      <w:start w:val="1"/>
+      <w:numFmt w:val="lowerRoman"/>
+      <w:lvlText w:val="%6."/>
+      <w:lvlJc w:val="right"/>
+      <w:pPr>
+        <w:ind w:left="4320" w:hanging="180"/>
+      </w:pPr>
+    </w:lvl>
+    <w:lvl w:ilvl="6" w:tplc="0419000F" w:tentative="1">
+      <w:start w:val="1"/>
+      <w:numFmt w:val="decimal"/>
+      <w:lvlText w:val="%7."/>
+      <w:lvlJc w:val="left"/>
+      <w:pPr>
+        <w:ind w:left="5040" w:hanging="360"/>
+      </w:pPr>
+    </w:lvl>
+    <w:lvl w:ilvl="7" w:tplc="04190019" w:tentative="1">
+      <w:start w:val="1"/>
+      <w:numFmt w:val="lowerLetter"/>
+      <w:lvlText w:val="%8."/>
+      <w:lvlJc w:val="left"/>
+      <w:pPr>
+        <w:ind w:left="5760" w:hanging="360"/>
+      </w:pPr>
+    </w:lvl>
+    <w:lvl w:ilvl="8" w:tplc="0419001B" w:tentative="1">
+      <w:start w:val="1"/>
+      <w:numFmt w:val="lowerRoman"/>
+      <w:lvlText w:val="%9."/>
+      <w:lvlJc w:val="right"/>
+      <w:pPr>
+        <w:ind w:left="6480" w:hanging="180"/>
+      </w:pPr>
+    </w:lvl>
+  </w:abstractNum>
+  <w:abstractNum w:abstractNumId="9" w15:restartNumberingAfterBreak="0">
     <w:nsid w:val="753C5D67"/>
     <w:multiLevelType w:val="hybridMultilevel"/>
     <w:tmpl w:val="0EA6393A"/>
@@ -7052,14 +8930,127 @@
       </w:rPr>
     </w:lvl>
   </w:abstractNum>
+  <w:abstractNum w:abstractNumId="10" w15:restartNumberingAfterBreak="0">
+    <w:nsid w:val="79B203EB"/>
+    <w:multiLevelType w:val="hybridMultilevel"/>
+    <w:tmpl w:val="97C4CBCC"/>
+    <w:lvl w:ilvl="0" w:tplc="53CC3676">
+      <w:start w:val="1"/>
+      <w:numFmt w:val="bullet"/>
+      <w:lvlText w:val="-"/>
+      <w:lvlJc w:val="left"/>
+      <w:pPr>
+        <w:ind w:left="720" w:hanging="360"/>
+      </w:pPr>
+      <w:rPr>
+        <w:rFonts w:ascii="Century Gothic" w:eastAsia="Calibri" w:hAnsi="Century Gothic" w:cs="Times New Roman" w:hint="default"/>
+      </w:rPr>
+    </w:lvl>
+    <w:lvl w:ilvl="1" w:tplc="04190003" w:tentative="1">
+      <w:start w:val="1"/>
+      <w:numFmt w:val="bullet"/>
+      <w:lvlText w:val="o"/>
+      <w:lvlJc w:val="left"/>
+      <w:pPr>
+        <w:ind w:left="1440" w:hanging="360"/>
+      </w:pPr>
+      <w:rPr>
+        <w:rFonts w:ascii="Courier New" w:hAnsi="Courier New" w:cs="Courier New" w:hint="default"/>
+      </w:rPr>
+    </w:lvl>
+    <w:lvl w:ilvl="2" w:tplc="04190005" w:tentative="1">
+      <w:start w:val="1"/>
+      <w:numFmt w:val="bullet"/>
+      <w:lvlText w:val=""/>
+      <w:lvlJc w:val="left"/>
+      <w:pPr>
+        <w:ind w:left="2160" w:hanging="360"/>
+      </w:pPr>
+      <w:rPr>
+        <w:rFonts w:ascii="Wingdings" w:hAnsi="Wingdings" w:hint="default"/>
+      </w:rPr>
+    </w:lvl>
+    <w:lvl w:ilvl="3" w:tplc="04190001" w:tentative="1">
+      <w:start w:val="1"/>
+      <w:numFmt w:val="bullet"/>
+      <w:lvlText w:val=""/>
+      <w:lvlJc w:val="left"/>
+      <w:pPr>
+        <w:ind w:left="2880" w:hanging="360"/>
+      </w:pPr>
+      <w:rPr>
+        <w:rFonts w:ascii="Symbol" w:hAnsi="Symbol" w:hint="default"/>
+      </w:rPr>
+    </w:lvl>
+    <w:lvl w:ilvl="4" w:tplc="04190003" w:tentative="1">
+      <w:start w:val="1"/>
+      <w:numFmt w:val="bullet"/>
+      <w:lvlText w:val="o"/>
+      <w:lvlJc w:val="left"/>
+      <w:pPr>
+        <w:ind w:left="3600" w:hanging="360"/>
+      </w:pPr>
+      <w:rPr>
+        <w:rFonts w:ascii="Courier New" w:hAnsi="Courier New" w:cs="Courier New" w:hint="default"/>
+      </w:rPr>
+    </w:lvl>
+    <w:lvl w:ilvl="5" w:tplc="04190005" w:tentative="1">
+      <w:start w:val="1"/>
+      <w:numFmt w:val="bullet"/>
+      <w:lvlText w:val=""/>
+      <w:lvlJc w:val="left"/>
+      <w:pPr>
+        <w:ind w:left="4320" w:hanging="360"/>
+      </w:pPr>
+      <w:rPr>
+        <w:rFonts w:ascii="Wingdings" w:hAnsi="Wingdings" w:hint="default"/>
+      </w:rPr>
+    </w:lvl>
+    <w:lvl w:ilvl="6" w:tplc="04190001" w:tentative="1">
+      <w:start w:val="1"/>
+      <w:numFmt w:val="bullet"/>
+      <w:lvlText w:val=""/>
+      <w:lvlJc w:val="left"/>
+      <w:pPr>
+        <w:ind w:left="5040" w:hanging="360"/>
+      </w:pPr>
+      <w:rPr>
+        <w:rFonts w:ascii="Symbol" w:hAnsi="Symbol" w:hint="default"/>
+      </w:rPr>
+    </w:lvl>
+    <w:lvl w:ilvl="7" w:tplc="04190003" w:tentative="1">
+      <w:start w:val="1"/>
+      <w:numFmt w:val="bullet"/>
+      <w:lvlText w:val="o"/>
+      <w:lvlJc w:val="left"/>
+      <w:pPr>
+        <w:ind w:left="5760" w:hanging="360"/>
+      </w:pPr>
+      <w:rPr>
+        <w:rFonts w:ascii="Courier New" w:hAnsi="Courier New" w:cs="Courier New" w:hint="default"/>
+      </w:rPr>
+    </w:lvl>
+    <w:lvl w:ilvl="8" w:tplc="04190005" w:tentative="1">
+      <w:start w:val="1"/>
+      <w:numFmt w:val="bullet"/>
+      <w:lvlText w:val=""/>
+      <w:lvlJc w:val="left"/>
+      <w:pPr>
+        <w:ind w:left="6480" w:hanging="360"/>
+      </w:pPr>
+      <w:rPr>
+        <w:rFonts w:ascii="Wingdings" w:hAnsi="Wingdings" w:hint="default"/>
+      </w:rPr>
+    </w:lvl>
+  </w:abstractNum>
   <w:num w:numId="1">
     <w:abstractNumId w:val="0"/>
   </w:num>
   <w:num w:numId="2">
-    <w:abstractNumId w:val="6"/>
+    <w:abstractNumId w:val="9"/>
   </w:num>
   <w:num w:numId="3">
-    <w:abstractNumId w:val="5"/>
+    <w:abstractNumId w:val="8"/>
   </w:num>
   <w:num w:numId="4">
     <w:abstractNumId w:val="1"/>
@@ -7068,10 +9059,22 @@
     <w:abstractNumId w:val="2"/>
   </w:num>
   <w:num w:numId="6">
-    <w:abstractNumId w:val="4"/>
+    <w:abstractNumId w:val="5"/>
   </w:num>
   <w:num w:numId="7">
     <w:abstractNumId w:val="3"/>
+  </w:num>
+  <w:num w:numId="8">
+    <w:abstractNumId w:val="6"/>
+  </w:num>
+  <w:num w:numId="9">
+    <w:abstractNumId w:val="7"/>
+  </w:num>
+  <w:num w:numId="10">
+    <w:abstractNumId w:val="4"/>
+  </w:num>
+  <w:num w:numId="11">
+    <w:abstractNumId w:val="10"/>
   </w:num>
 </w:numbering>
 </file>
@@ -7983,7 +9986,7 @@
 </file>
 
 <file path=customXml/itemProps1.xml><?xml version="1.0" encoding="utf-8"?>
-<ds:datastoreItem xmlns:ds="http://schemas.openxmlformats.org/officeDocument/2006/customXml" ds:itemID="{696BA52C-45AE-4AAB-818A-E21580BCC0A3}">
+<ds:datastoreItem xmlns:ds="http://schemas.openxmlformats.org/officeDocument/2006/customXml" ds:itemID="{049F81E5-320C-46BA-9290-4EB72E121CDD}">
   <ds:schemaRefs>
     <ds:schemaRef ds:uri="http://schemas.openxmlformats.org/officeDocument/2006/bibliography"/>
   </ds:schemaRefs>

</xml_diff>

<commit_message>
It's a long way to the top if you wanna course work text
</commit_message>
<xml_diff>
--- a/Course-work.docx
+++ b/Course-work.docx
@@ -1440,7 +1440,14 @@
           <w:rFonts w:ascii="Century Gothic" w:hAnsi="Century Gothic"/>
           <w:color w:val="75BDA7" w:themeColor="accent3"/>
         </w:rPr>
-        <w:t>: Описание логики приложения</w:t>
+        <w:t xml:space="preserve">: </w:t>
+      </w:r>
+      <w:r>
+        <w:rPr>
+          <w:rFonts w:ascii="Century Gothic" w:hAnsi="Century Gothic"/>
+          <w:color w:val="75BDA7" w:themeColor="accent3"/>
+        </w:rPr>
+        <w:t>Процесс написания продукта</w:t>
       </w:r>
     </w:p>
     <w:p>
@@ -4601,7 +4608,17 @@
           <w:sz w:val="28"/>
           <w:szCs w:val="28"/>
         </w:rPr>
-        <w:t xml:space="preserve"> ассимптотикой</w:t>
+        <w:t xml:space="preserve"> </w:t>
+      </w:r>
+      <w:proofErr w:type="gramStart"/>
+      <w:r>
+        <w:rPr>
+          <w:rFonts w:ascii="Century Gothic" w:hAnsi="Century Gothic"/>
+          <w:color w:val="FFFFFF" w:themeColor="background1"/>
+          <w:sz w:val="28"/>
+          <w:szCs w:val="28"/>
+        </w:rPr>
+        <w:t>ассимптотикой</w:t>
       </w:r>
       <w:r>
         <w:rPr>
@@ -4649,7 +4666,17 @@
           <w:sz w:val="28"/>
           <w:szCs w:val="28"/>
         </w:rPr>
-        <w:t>, хоть и с немалой константой.</w:t>
+        <w:t>,</w:t>
+      </w:r>
+      <w:proofErr w:type="gramEnd"/>
+      <w:r>
+        <w:rPr>
+          <w:rFonts w:ascii="Century Gothic" w:hAnsi="Century Gothic"/>
+          <w:color w:val="FFFFFF" w:themeColor="background1"/>
+          <w:sz w:val="28"/>
+          <w:szCs w:val="28"/>
+        </w:rPr>
+        <w:t xml:space="preserve"> хоть и с немалой константой.</w:t>
       </w:r>
       <w:r>
         <w:rPr>
@@ -6887,7 +6914,7 @@
           <w:szCs w:val="28"/>
         </w:rPr>
         <w:lastRenderedPageBreak/>
-        <w:t>Общий обзор на продукт</w:t>
+        <w:t>Процесс написания продукта</w:t>
       </w:r>
     </w:p>
     <w:p>
@@ -7770,6 +7797,7 @@
           <w:color w:val="FFFFFF" w:themeColor="background1"/>
           <w:sz w:val="28"/>
           <w:szCs w:val="28"/>
+          <w:lang w:val="en-US"/>
         </w:rPr>
       </w:pPr>
       <w:r>
@@ -7857,6 +7885,1462 @@
         </w:rPr>
         <w:t>Эта утилита подойдет для написания несложных приложений по типу личного блога или новостного сайта, но нам нужны более продвинутые возможности.</w:t>
       </w:r>
+    </w:p>
+    <w:p>
+      <w:pPr>
+        <w:rPr>
+          <w:rFonts w:ascii="Century Gothic" w:hAnsi="Century Gothic"/>
+          <w:color w:val="FFFFFF" w:themeColor="background1"/>
+          <w:sz w:val="28"/>
+          <w:szCs w:val="28"/>
+        </w:rPr>
+      </w:pPr>
+      <w:r>
+        <w:rPr>
+          <w:rFonts w:ascii="Century Gothic" w:hAnsi="Century Gothic"/>
+          <w:color w:val="FFFFFF" w:themeColor="background1"/>
+          <w:sz w:val="28"/>
+          <w:szCs w:val="28"/>
+        </w:rPr>
+        <w:t xml:space="preserve">Мы люди серьезные, поэтому выберем </w:t>
+      </w:r>
+      <w:r>
+        <w:rPr>
+          <w:rFonts w:ascii="Century Gothic" w:hAnsi="Century Gothic"/>
+          <w:color w:val="FFFFFF" w:themeColor="background1"/>
+          <w:sz w:val="28"/>
+          <w:szCs w:val="28"/>
+          <w:lang w:val="en-US"/>
+        </w:rPr>
+        <w:t>PostgreSQL</w:t>
+      </w:r>
+      <w:r>
+        <w:rPr>
+          <w:rFonts w:ascii="Century Gothic" w:hAnsi="Century Gothic"/>
+          <w:color w:val="FFFFFF" w:themeColor="background1"/>
+          <w:sz w:val="28"/>
+          <w:szCs w:val="28"/>
+        </w:rPr>
+        <w:t xml:space="preserve">, </w:t>
+      </w:r>
+      <w:r>
+        <w:rPr>
+          <w:rFonts w:ascii="Century Gothic" w:hAnsi="Century Gothic"/>
+          <w:color w:val="FFFFFF" w:themeColor="background1"/>
+          <w:sz w:val="28"/>
+          <w:szCs w:val="28"/>
+        </w:rPr>
+        <w:t xml:space="preserve">который довольно-таки в </w:t>
+      </w:r>
+      <w:r>
+        <w:rPr>
+          <w:rFonts w:ascii="Century Gothic" w:hAnsi="Century Gothic"/>
+          <w:color w:val="FFFFFF" w:themeColor="background1"/>
+          <w:sz w:val="28"/>
+          <w:szCs w:val="28"/>
+          <w:lang w:val="en-US"/>
+        </w:rPr>
+        <w:t>familiar</w:t>
+      </w:r>
+      <w:r>
+        <w:rPr>
+          <w:rFonts w:ascii="Century Gothic" w:hAnsi="Century Gothic"/>
+          <w:color w:val="FFFFFF" w:themeColor="background1"/>
+          <w:sz w:val="28"/>
+          <w:szCs w:val="28"/>
+        </w:rPr>
+        <w:t xml:space="preserve"> </w:t>
+      </w:r>
+      <w:r>
+        <w:rPr>
+          <w:rFonts w:ascii="Century Gothic" w:hAnsi="Century Gothic"/>
+          <w:color w:val="FFFFFF" w:themeColor="background1"/>
+          <w:sz w:val="28"/>
+          <w:szCs w:val="28"/>
+        </w:rPr>
+        <w:t xml:space="preserve">отношениях с </w:t>
+      </w:r>
+      <w:r>
+        <w:rPr>
+          <w:rFonts w:ascii="Century Gothic" w:hAnsi="Century Gothic"/>
+          <w:color w:val="FFFFFF" w:themeColor="background1"/>
+          <w:sz w:val="28"/>
+          <w:szCs w:val="28"/>
+          <w:lang w:val="en-US"/>
+        </w:rPr>
+        <w:t>python</w:t>
+      </w:r>
+      <w:r>
+        <w:rPr>
+          <w:rFonts w:ascii="Century Gothic" w:hAnsi="Century Gothic"/>
+          <w:color w:val="FFFFFF" w:themeColor="background1"/>
+          <w:sz w:val="28"/>
+          <w:szCs w:val="28"/>
+        </w:rPr>
+        <w:t xml:space="preserve">, </w:t>
+      </w:r>
+      <w:r>
+        <w:rPr>
+          <w:rFonts w:ascii="Century Gothic" w:hAnsi="Century Gothic"/>
+          <w:color w:val="FFFFFF" w:themeColor="background1"/>
+          <w:sz w:val="28"/>
+          <w:szCs w:val="28"/>
+        </w:rPr>
+        <w:t xml:space="preserve">в особенности с нашим </w:t>
+      </w:r>
+      <w:r>
+        <w:rPr>
+          <w:rFonts w:ascii="Century Gothic" w:hAnsi="Century Gothic"/>
+          <w:color w:val="FFFFFF" w:themeColor="background1"/>
+          <w:sz w:val="28"/>
+          <w:szCs w:val="28"/>
+          <w:lang w:val="en-US"/>
+        </w:rPr>
+        <w:t>framework</w:t>
+      </w:r>
+      <w:r>
+        <w:rPr>
+          <w:rFonts w:ascii="Century Gothic" w:hAnsi="Century Gothic"/>
+          <w:color w:val="FFFFFF" w:themeColor="background1"/>
+          <w:sz w:val="28"/>
+          <w:szCs w:val="28"/>
+        </w:rPr>
+        <w:t>’</w:t>
+      </w:r>
+      <w:r>
+        <w:rPr>
+          <w:rFonts w:ascii="Century Gothic" w:hAnsi="Century Gothic"/>
+          <w:color w:val="FFFFFF" w:themeColor="background1"/>
+          <w:sz w:val="28"/>
+          <w:szCs w:val="28"/>
+        </w:rPr>
+        <w:t xml:space="preserve">ом. Для её использования также понадобится пакет </w:t>
+      </w:r>
+      <w:r>
+        <w:rPr>
+          <w:rFonts w:ascii="Century Gothic" w:hAnsi="Century Gothic"/>
+          <w:color w:val="FFFFFF" w:themeColor="background1"/>
+          <w:sz w:val="28"/>
+          <w:szCs w:val="28"/>
+        </w:rPr>
+        <w:t xml:space="preserve">(библиотека) </w:t>
+      </w:r>
+      <w:r>
+        <w:rPr>
+          <w:rFonts w:ascii="Century Gothic" w:hAnsi="Century Gothic"/>
+          <w:color w:val="FFFFFF" w:themeColor="background1"/>
+          <w:sz w:val="28"/>
+          <w:szCs w:val="28"/>
+          <w:lang w:val="en-US"/>
+        </w:rPr>
+        <w:t>Psycopg</w:t>
+      </w:r>
+      <w:r>
+        <w:rPr>
+          <w:rFonts w:ascii="Century Gothic" w:hAnsi="Century Gothic"/>
+          <w:color w:val="FFFFFF" w:themeColor="background1"/>
+          <w:sz w:val="28"/>
+          <w:szCs w:val="28"/>
+        </w:rPr>
+        <w:t xml:space="preserve">2, </w:t>
+      </w:r>
+      <w:r>
+        <w:rPr>
+          <w:rFonts w:ascii="Century Gothic" w:hAnsi="Century Gothic"/>
+          <w:color w:val="FFFFFF" w:themeColor="background1"/>
+          <w:sz w:val="28"/>
+          <w:szCs w:val="28"/>
+        </w:rPr>
+        <w:t>кото</w:t>
+      </w:r>
+      <w:r>
+        <w:rPr>
+          <w:rFonts w:ascii="Century Gothic" w:hAnsi="Century Gothic"/>
+          <w:color w:val="FFFFFF" w:themeColor="background1"/>
+          <w:sz w:val="28"/>
+          <w:szCs w:val="28"/>
+        </w:rPr>
+        <w:t>рый предоставляет возможность работы с БД прямо из кода проекта.</w:t>
+      </w:r>
+    </w:p>
+    <w:p>
+      <w:pPr>
+        <w:rPr>
+          <w:rFonts w:ascii="Century Gothic" w:hAnsi="Century Gothic"/>
+          <w:color w:val="FFFFFF" w:themeColor="background1"/>
+          <w:sz w:val="28"/>
+          <w:szCs w:val="28"/>
+        </w:rPr>
+      </w:pPr>
+      <w:r>
+        <w:rPr>
+          <w:rFonts w:ascii="Century Gothic" w:hAnsi="Century Gothic"/>
+          <w:color w:val="FFFFFF" w:themeColor="background1"/>
+          <w:sz w:val="28"/>
+          <w:szCs w:val="28"/>
+          <w:lang w:val="en-US"/>
+        </w:rPr>
+        <w:t>Python</w:t>
+      </w:r>
+      <w:r>
+        <w:rPr>
+          <w:rFonts w:ascii="Century Gothic" w:hAnsi="Century Gothic"/>
+          <w:color w:val="FFFFFF" w:themeColor="background1"/>
+          <w:sz w:val="28"/>
+          <w:szCs w:val="28"/>
+        </w:rPr>
+        <w:t xml:space="preserve"> 3.8 + </w:t>
+      </w:r>
+      <w:r>
+        <w:rPr>
+          <w:rFonts w:ascii="Century Gothic" w:hAnsi="Century Gothic"/>
+          <w:color w:val="FFFFFF" w:themeColor="background1"/>
+          <w:sz w:val="28"/>
+          <w:szCs w:val="28"/>
+          <w:lang w:val="en-US"/>
+        </w:rPr>
+        <w:t>Django</w:t>
+      </w:r>
+      <w:r>
+        <w:rPr>
+          <w:rFonts w:ascii="Century Gothic" w:hAnsi="Century Gothic"/>
+          <w:color w:val="FFFFFF" w:themeColor="background1"/>
+          <w:sz w:val="28"/>
+          <w:szCs w:val="28"/>
+        </w:rPr>
+        <w:t xml:space="preserve"> 3, </w:t>
+      </w:r>
+      <w:r>
+        <w:rPr>
+          <w:rFonts w:ascii="Century Gothic" w:hAnsi="Century Gothic"/>
+          <w:color w:val="FFFFFF" w:themeColor="background1"/>
+          <w:sz w:val="28"/>
+          <w:szCs w:val="28"/>
+          <w:lang w:val="en-US"/>
+        </w:rPr>
+        <w:t>HTML</w:t>
+      </w:r>
+      <w:r>
+        <w:rPr>
+          <w:rFonts w:ascii="Century Gothic" w:hAnsi="Century Gothic"/>
+          <w:color w:val="FFFFFF" w:themeColor="background1"/>
+          <w:sz w:val="28"/>
+          <w:szCs w:val="28"/>
+        </w:rPr>
+        <w:t xml:space="preserve">5, </w:t>
+      </w:r>
+      <w:r>
+        <w:rPr>
+          <w:rFonts w:ascii="Century Gothic" w:hAnsi="Century Gothic"/>
+          <w:color w:val="FFFFFF" w:themeColor="background1"/>
+          <w:sz w:val="28"/>
+          <w:szCs w:val="28"/>
+          <w:lang w:val="en-US"/>
+        </w:rPr>
+        <w:t>CSS</w:t>
+      </w:r>
+      <w:r>
+        <w:rPr>
+          <w:rFonts w:ascii="Century Gothic" w:hAnsi="Century Gothic"/>
+          <w:color w:val="FFFFFF" w:themeColor="background1"/>
+          <w:sz w:val="28"/>
+          <w:szCs w:val="28"/>
+        </w:rPr>
+        <w:t xml:space="preserve">3, </w:t>
+      </w:r>
+      <w:r>
+        <w:rPr>
+          <w:rFonts w:ascii="Century Gothic" w:hAnsi="Century Gothic"/>
+          <w:color w:val="FFFFFF" w:themeColor="background1"/>
+          <w:sz w:val="28"/>
+          <w:szCs w:val="28"/>
+          <w:lang w:val="en-US"/>
+        </w:rPr>
+        <w:t>PostgreSQL</w:t>
+      </w:r>
+      <w:r>
+        <w:rPr>
+          <w:rFonts w:ascii="Century Gothic" w:hAnsi="Century Gothic"/>
+          <w:color w:val="FFFFFF" w:themeColor="background1"/>
+          <w:sz w:val="28"/>
+          <w:szCs w:val="28"/>
+        </w:rPr>
+        <w:t xml:space="preserve"> – </w:t>
+      </w:r>
+      <w:r>
+        <w:rPr>
+          <w:rFonts w:ascii="Century Gothic" w:hAnsi="Century Gothic"/>
+          <w:color w:val="FFFFFF" w:themeColor="background1"/>
+          <w:sz w:val="28"/>
+          <w:szCs w:val="28"/>
+        </w:rPr>
+        <w:t>минимальный набор, который понадобился мне для успешной разработки.</w:t>
+      </w:r>
+    </w:p>
+    <w:p>
+      <w:pPr>
+        <w:rPr>
+          <w:rFonts w:ascii="Century Gothic" w:hAnsi="Century Gothic"/>
+          <w:color w:val="FFFFFF" w:themeColor="background1"/>
+          <w:sz w:val="28"/>
+          <w:szCs w:val="28"/>
+        </w:rPr>
+      </w:pPr>
+      <w:r>
+        <w:rPr>
+          <w:rFonts w:ascii="Century Gothic" w:hAnsi="Century Gothic"/>
+          <w:color w:val="FFFFFF" w:themeColor="background1"/>
+          <w:sz w:val="28"/>
+          <w:szCs w:val="28"/>
+        </w:rPr>
+        <w:t xml:space="preserve">В процессе написания постоянно возникала необходимость использовать сторонние библиотеки, пакеты и утилиты, облегчающие жизнь. </w:t>
+      </w:r>
+    </w:p>
+    <w:p>
+      <w:pPr>
+        <w:rPr>
+          <w:rFonts w:ascii="Century Gothic" w:hAnsi="Century Gothic"/>
+          <w:color w:val="FFFFFF" w:themeColor="background1"/>
+          <w:sz w:val="28"/>
+          <w:szCs w:val="28"/>
+          <w:lang w:val="en-US"/>
+        </w:rPr>
+      </w:pPr>
+      <w:r>
+        <w:rPr>
+          <w:rFonts w:ascii="Century Gothic" w:hAnsi="Century Gothic"/>
+          <w:color w:val="FFFFFF" w:themeColor="background1"/>
+          <w:sz w:val="28"/>
+          <w:szCs w:val="28"/>
+        </w:rPr>
+        <w:t>Их список представлен ниже</w:t>
+      </w:r>
+      <w:r>
+        <w:rPr>
+          <w:rFonts w:ascii="Century Gothic" w:hAnsi="Century Gothic"/>
+          <w:color w:val="FFFFFF" w:themeColor="background1"/>
+          <w:sz w:val="28"/>
+          <w:szCs w:val="28"/>
+          <w:lang w:val="en-US"/>
+        </w:rPr>
+        <w:t>:</w:t>
+      </w:r>
+    </w:p>
+    <w:p>
+      <w:pPr>
+        <w:pStyle w:val="a9"/>
+        <w:numPr>
+          <w:ilvl w:val="0"/>
+          <w:numId w:val="11"/>
+        </w:numPr>
+        <w:rPr>
+          <w:rFonts w:ascii="Century Gothic" w:hAnsi="Century Gothic"/>
+          <w:color w:val="FFFFFF" w:themeColor="background1"/>
+          <w:sz w:val="28"/>
+          <w:szCs w:val="28"/>
+          <w:lang w:val="en-US"/>
+        </w:rPr>
+      </w:pPr>
+      <w:r>
+        <w:rPr>
+          <w:rFonts w:ascii="Century Gothic" w:hAnsi="Century Gothic"/>
+          <w:color w:val="FFFFFF" w:themeColor="background1"/>
+          <w:sz w:val="28"/>
+          <w:szCs w:val="28"/>
+          <w:lang w:val="en-US"/>
+        </w:rPr>
+        <w:t>GNU Compiler Collection (GCC)</w:t>
+      </w:r>
+    </w:p>
+    <w:p>
+      <w:pPr>
+        <w:pStyle w:val="a9"/>
+        <w:numPr>
+          <w:ilvl w:val="0"/>
+          <w:numId w:val="11"/>
+        </w:numPr>
+        <w:rPr>
+          <w:rFonts w:ascii="Century Gothic" w:hAnsi="Century Gothic"/>
+          <w:color w:val="FFFFFF" w:themeColor="background1"/>
+          <w:sz w:val="28"/>
+          <w:szCs w:val="28"/>
+          <w:lang w:val="en-US"/>
+        </w:rPr>
+      </w:pPr>
+      <w:r>
+        <w:rPr>
+          <w:rFonts w:ascii="Century Gothic" w:hAnsi="Century Gothic"/>
+          <w:color w:val="FFFFFF" w:themeColor="background1"/>
+          <w:sz w:val="28"/>
+          <w:szCs w:val="28"/>
+          <w:lang w:val="en-US"/>
+        </w:rPr>
+        <w:t>Pillow</w:t>
+      </w:r>
+    </w:p>
+    <w:p>
+      <w:pPr>
+        <w:pStyle w:val="a9"/>
+        <w:numPr>
+          <w:ilvl w:val="0"/>
+          <w:numId w:val="11"/>
+        </w:numPr>
+        <w:rPr>
+          <w:rFonts w:ascii="Century Gothic" w:hAnsi="Century Gothic"/>
+          <w:color w:val="FFFFFF" w:themeColor="background1"/>
+          <w:sz w:val="28"/>
+          <w:szCs w:val="28"/>
+          <w:lang w:val="en-US"/>
+        </w:rPr>
+      </w:pPr>
+      <w:r>
+        <w:rPr>
+          <w:rFonts w:ascii="Century Gothic" w:hAnsi="Century Gothic"/>
+          <w:color w:val="FFFFFF" w:themeColor="background1"/>
+          <w:sz w:val="28"/>
+          <w:szCs w:val="28"/>
+          <w:lang w:val="en-US"/>
+        </w:rPr>
+        <w:t>Django-braces</w:t>
+      </w:r>
+    </w:p>
+    <w:p>
+      <w:pPr>
+        <w:pStyle w:val="a9"/>
+        <w:numPr>
+          <w:ilvl w:val="0"/>
+          <w:numId w:val="11"/>
+        </w:numPr>
+        <w:rPr>
+          <w:rFonts w:ascii="Century Gothic" w:hAnsi="Century Gothic"/>
+          <w:color w:val="FFFFFF" w:themeColor="background1"/>
+          <w:sz w:val="28"/>
+          <w:szCs w:val="28"/>
+          <w:lang w:val="en-US"/>
+        </w:rPr>
+      </w:pPr>
+      <w:r>
+        <w:rPr>
+          <w:rFonts w:ascii="Century Gothic" w:hAnsi="Century Gothic"/>
+          <w:color w:val="FFFFFF" w:themeColor="background1"/>
+          <w:sz w:val="28"/>
+          <w:szCs w:val="28"/>
+          <w:lang w:val="en-US"/>
+        </w:rPr>
+        <w:t>Django-embed-video</w:t>
+      </w:r>
+    </w:p>
+    <w:p>
+      <w:pPr>
+        <w:pStyle w:val="a9"/>
+        <w:numPr>
+          <w:ilvl w:val="0"/>
+          <w:numId w:val="11"/>
+        </w:numPr>
+        <w:rPr>
+          <w:rFonts w:ascii="Century Gothic" w:hAnsi="Century Gothic"/>
+          <w:color w:val="FFFFFF" w:themeColor="background1"/>
+          <w:sz w:val="28"/>
+          <w:szCs w:val="28"/>
+          <w:lang w:val="en-US"/>
+        </w:rPr>
+      </w:pPr>
+      <w:r>
+        <w:rPr>
+          <w:rFonts w:ascii="Century Gothic" w:hAnsi="Century Gothic"/>
+          <w:color w:val="FFFFFF" w:themeColor="background1"/>
+          <w:sz w:val="28"/>
+          <w:szCs w:val="28"/>
+          <w:lang w:val="en-US"/>
+        </w:rPr>
+        <w:t>Django-hashedfilenamestorage</w:t>
+      </w:r>
+    </w:p>
+    <w:p>
+      <w:pPr>
+        <w:pStyle w:val="a9"/>
+        <w:numPr>
+          <w:ilvl w:val="0"/>
+          <w:numId w:val="11"/>
+        </w:numPr>
+        <w:rPr>
+          <w:rFonts w:ascii="Century Gothic" w:hAnsi="Century Gothic"/>
+          <w:color w:val="FFFFFF" w:themeColor="background1"/>
+          <w:sz w:val="28"/>
+          <w:szCs w:val="28"/>
+          <w:lang w:val="en-US"/>
+        </w:rPr>
+      </w:pPr>
+      <w:r>
+        <w:rPr>
+          <w:rFonts w:ascii="Century Gothic" w:hAnsi="Century Gothic"/>
+          <w:color w:val="FFFFFF" w:themeColor="background1"/>
+          <w:sz w:val="28"/>
+          <w:szCs w:val="28"/>
+          <w:lang w:val="en-US"/>
+        </w:rPr>
+        <w:t>Django-taggit</w:t>
+      </w:r>
+    </w:p>
+    <w:p>
+      <w:pPr>
+        <w:pStyle w:val="a9"/>
+        <w:numPr>
+          <w:ilvl w:val="0"/>
+          <w:numId w:val="11"/>
+        </w:numPr>
+        <w:rPr>
+          <w:rFonts w:ascii="Century Gothic" w:hAnsi="Century Gothic"/>
+          <w:color w:val="FFFFFF" w:themeColor="background1"/>
+          <w:sz w:val="28"/>
+          <w:szCs w:val="28"/>
+          <w:lang w:val="en-US"/>
+        </w:rPr>
+      </w:pPr>
+      <w:r>
+        <w:rPr>
+          <w:rFonts w:ascii="Century Gothic" w:hAnsi="Century Gothic"/>
+          <w:color w:val="FFFFFF" w:themeColor="background1"/>
+          <w:sz w:val="28"/>
+          <w:szCs w:val="28"/>
+          <w:lang w:val="en-US"/>
+        </w:rPr>
+        <w:t>Djangorestframework</w:t>
+      </w:r>
+    </w:p>
+    <w:p>
+      <w:pPr>
+        <w:pStyle w:val="a9"/>
+        <w:numPr>
+          <w:ilvl w:val="0"/>
+          <w:numId w:val="11"/>
+        </w:numPr>
+        <w:rPr>
+          <w:rFonts w:ascii="Century Gothic" w:hAnsi="Century Gothic"/>
+          <w:color w:val="FFFFFF" w:themeColor="background1"/>
+          <w:sz w:val="28"/>
+          <w:szCs w:val="28"/>
+        </w:rPr>
+      </w:pPr>
+      <w:r>
+        <w:rPr>
+          <w:rFonts w:ascii="Century Gothic" w:hAnsi="Century Gothic"/>
+          <w:color w:val="FFFFFF" w:themeColor="background1"/>
+          <w:sz w:val="28"/>
+          <w:szCs w:val="28"/>
+          <w:lang w:val="en-US"/>
+        </w:rPr>
+        <w:t>Python</w:t>
+      </w:r>
+      <w:r>
+        <w:rPr>
+          <w:rFonts w:ascii="Century Gothic" w:hAnsi="Century Gothic"/>
+          <w:color w:val="FFFFFF" w:themeColor="background1"/>
+          <w:sz w:val="28"/>
+          <w:szCs w:val="28"/>
+        </w:rPr>
+        <w:t xml:space="preserve"> </w:t>
+      </w:r>
+      <w:r>
+        <w:rPr>
+          <w:rFonts w:ascii="Century Gothic" w:hAnsi="Century Gothic"/>
+          <w:color w:val="FFFFFF" w:themeColor="background1"/>
+          <w:sz w:val="28"/>
+          <w:szCs w:val="28"/>
+          <w:lang w:val="en-US"/>
+        </w:rPr>
+        <w:t>pip</w:t>
+      </w:r>
+      <w:r>
+        <w:rPr>
+          <w:rFonts w:ascii="Century Gothic" w:hAnsi="Century Gothic"/>
+          <w:color w:val="FFFFFF" w:themeColor="background1"/>
+          <w:sz w:val="28"/>
+          <w:szCs w:val="28"/>
+        </w:rPr>
+        <w:t xml:space="preserve"> (</w:t>
+      </w:r>
+      <w:r>
+        <w:rPr>
+          <w:rFonts w:ascii="Century Gothic" w:hAnsi="Century Gothic"/>
+          <w:color w:val="FFFFFF" w:themeColor="background1"/>
+          <w:sz w:val="28"/>
+          <w:szCs w:val="28"/>
+        </w:rPr>
+        <w:t>А можно без него</w:t>
+      </w:r>
+      <w:r>
+        <w:rPr>
+          <w:rFonts w:ascii="Century Gothic" w:hAnsi="Century Gothic"/>
+          <w:color w:val="FFFFFF" w:themeColor="background1"/>
+          <w:sz w:val="28"/>
+          <w:szCs w:val="28"/>
+        </w:rPr>
+        <w:t>?</w:t>
+      </w:r>
+      <w:r>
+        <w:rPr>
+          <w:rFonts w:ascii="Century Gothic" w:hAnsi="Century Gothic"/>
+          <w:color w:val="FFFFFF" w:themeColor="background1"/>
+          <w:sz w:val="28"/>
+          <w:szCs w:val="28"/>
+        </w:rPr>
+        <w:t>)</w:t>
+      </w:r>
+    </w:p>
+    <w:p>
+      <w:pPr>
+        <w:pStyle w:val="a9"/>
+        <w:numPr>
+          <w:ilvl w:val="0"/>
+          <w:numId w:val="11"/>
+        </w:numPr>
+        <w:rPr>
+          <w:rFonts w:ascii="Century Gothic" w:hAnsi="Century Gothic"/>
+          <w:color w:val="FFFFFF" w:themeColor="background1"/>
+          <w:sz w:val="28"/>
+          <w:szCs w:val="28"/>
+        </w:rPr>
+      </w:pPr>
+      <w:r>
+        <w:rPr>
+          <w:rFonts w:ascii="Century Gothic" w:hAnsi="Century Gothic"/>
+          <w:color w:val="FFFFFF" w:themeColor="background1"/>
+          <w:sz w:val="28"/>
+          <w:szCs w:val="28"/>
+          <w:lang w:val="en-US"/>
+        </w:rPr>
+        <w:t>Psycopg2</w:t>
+      </w:r>
+    </w:p>
+    <w:p>
+      <w:pPr>
+        <w:pStyle w:val="a9"/>
+        <w:numPr>
+          <w:ilvl w:val="0"/>
+          <w:numId w:val="11"/>
+        </w:numPr>
+        <w:rPr>
+          <w:rFonts w:ascii="Century Gothic" w:hAnsi="Century Gothic"/>
+          <w:color w:val="FFFFFF" w:themeColor="background1"/>
+          <w:sz w:val="28"/>
+          <w:szCs w:val="28"/>
+        </w:rPr>
+      </w:pPr>
+      <w:r>
+        <w:rPr>
+          <w:rFonts w:ascii="Century Gothic" w:hAnsi="Century Gothic"/>
+          <w:color w:val="FFFFFF" w:themeColor="background1"/>
+          <w:sz w:val="28"/>
+          <w:szCs w:val="28"/>
+          <w:lang w:val="en-US"/>
+        </w:rPr>
+        <w:t>Setuptools</w:t>
+      </w:r>
+    </w:p>
+    <w:p>
+      <w:pPr>
+        <w:pStyle w:val="a9"/>
+        <w:numPr>
+          <w:ilvl w:val="0"/>
+          <w:numId w:val="11"/>
+        </w:numPr>
+        <w:rPr>
+          <w:rFonts w:ascii="Century Gothic" w:hAnsi="Century Gothic"/>
+          <w:color w:val="FFFFFF" w:themeColor="background1"/>
+          <w:sz w:val="28"/>
+          <w:szCs w:val="28"/>
+        </w:rPr>
+      </w:pPr>
+      <w:r>
+        <w:rPr>
+          <w:rFonts w:ascii="Century Gothic" w:hAnsi="Century Gothic"/>
+          <w:color w:val="FFFFFF" w:themeColor="background1"/>
+          <w:sz w:val="28"/>
+          <w:szCs w:val="28"/>
+          <w:lang w:val="en-US"/>
+        </w:rPr>
+        <w:t>SQLparse</w:t>
+      </w:r>
+    </w:p>
+    <w:p>
+      <w:pPr>
+        <w:pStyle w:val="a9"/>
+        <w:numPr>
+          <w:ilvl w:val="0"/>
+          <w:numId w:val="11"/>
+        </w:numPr>
+        <w:rPr>
+          <w:rFonts w:ascii="Century Gothic" w:hAnsi="Century Gothic"/>
+          <w:color w:val="FFFFFF" w:themeColor="background1"/>
+          <w:sz w:val="28"/>
+          <w:szCs w:val="28"/>
+        </w:rPr>
+      </w:pPr>
+      <w:r>
+        <w:rPr>
+          <w:rFonts w:ascii="Century Gothic" w:hAnsi="Century Gothic"/>
+          <w:color w:val="FFFFFF" w:themeColor="background1"/>
+          <w:sz w:val="28"/>
+          <w:szCs w:val="28"/>
+          <w:lang w:val="en-US"/>
+        </w:rPr>
+        <w:t>Wheel</w:t>
+      </w:r>
+    </w:p>
+    <w:p>
+      <w:pPr>
+        <w:rPr>
+          <w:rFonts w:ascii="Century Gothic" w:hAnsi="Century Gothic"/>
+          <w:color w:val="FFFFFF" w:themeColor="background1"/>
+          <w:sz w:val="28"/>
+          <w:szCs w:val="28"/>
+        </w:rPr>
+      </w:pPr>
+      <w:r>
+        <w:rPr>
+          <w:rFonts w:ascii="Century Gothic" w:hAnsi="Century Gothic"/>
+          <w:color w:val="FFFFFF" w:themeColor="background1"/>
+          <w:sz w:val="28"/>
+          <w:szCs w:val="28"/>
+        </w:rPr>
+        <w:t xml:space="preserve">О некоторых из них я скажу, где это потребуется. О некоторых ничего не скажу, потому что </w:t>
+      </w:r>
+      <w:r>
+        <w:rPr>
+          <w:rFonts w:ascii="Century Gothic" w:hAnsi="Century Gothic"/>
+          <w:color w:val="FFFFFF" w:themeColor="background1"/>
+          <w:sz w:val="28"/>
+          <w:szCs w:val="28"/>
+        </w:rPr>
+        <w:t>их использование либо подразумевается изначально, либо в этом нет надобности.</w:t>
+      </w:r>
+    </w:p>
+    <w:p>
+      <w:pPr>
+        <w:rPr>
+          <w:rFonts w:ascii="Century Gothic" w:hAnsi="Century Gothic"/>
+          <w:color w:val="FFFFFF" w:themeColor="background1"/>
+          <w:sz w:val="28"/>
+          <w:szCs w:val="28"/>
+        </w:rPr>
+      </w:pPr>
+    </w:p>
+    <w:p>
+      <w:pPr>
+        <w:rPr>
+          <w:rFonts w:ascii="Century Gothic" w:hAnsi="Century Gothic"/>
+          <w:color w:val="FFFFFF" w:themeColor="background1"/>
+          <w:sz w:val="28"/>
+          <w:szCs w:val="28"/>
+        </w:rPr>
+      </w:pPr>
+    </w:p>
+    <w:p>
+      <w:pPr>
+        <w:rPr>
+          <w:rFonts w:ascii="Century Gothic" w:hAnsi="Century Gothic"/>
+          <w:color w:val="FFFFFF" w:themeColor="background1"/>
+          <w:sz w:val="28"/>
+          <w:szCs w:val="28"/>
+        </w:rPr>
+      </w:pPr>
+      <w:r>
+        <w:rPr>
+          <w:rFonts w:ascii="Century Gothic" w:hAnsi="Century Gothic"/>
+          <w:color w:val="FFFFFF" w:themeColor="background1"/>
+          <w:sz w:val="28"/>
+          <w:szCs w:val="28"/>
+        </w:rPr>
+        <w:lastRenderedPageBreak/>
+        <w:t>Так-с, про инструменты все сказал, а что с разработкой</w:t>
+      </w:r>
+      <w:r>
+        <w:rPr>
+          <w:rFonts w:ascii="Century Gothic" w:hAnsi="Century Gothic"/>
+          <w:color w:val="FFFFFF" w:themeColor="background1"/>
+          <w:sz w:val="28"/>
+          <w:szCs w:val="28"/>
+        </w:rPr>
+        <w:t>?</w:t>
+      </w:r>
+    </w:p>
+    <w:p>
+      <w:pPr>
+        <w:rPr>
+          <w:rFonts w:ascii="Century Gothic" w:hAnsi="Century Gothic"/>
+          <w:color w:val="FFFFFF" w:themeColor="background1"/>
+          <w:sz w:val="28"/>
+          <w:szCs w:val="28"/>
+        </w:rPr>
+      </w:pPr>
+      <w:r>
+        <w:rPr>
+          <w:rFonts w:ascii="Century Gothic" w:hAnsi="Century Gothic"/>
+          <w:color w:val="FFFFFF" w:themeColor="background1"/>
+          <w:sz w:val="28"/>
+          <w:szCs w:val="28"/>
+        </w:rPr>
+        <w:t>Процесс был нелегкий, хотя-бы из-за объема работы, который был выполнен.</w:t>
+      </w:r>
+      <w:r>
+        <w:rPr>
+          <w:rFonts w:ascii="Century Gothic" w:hAnsi="Century Gothic"/>
+          <w:color w:val="FFFFFF" w:themeColor="background1"/>
+          <w:sz w:val="28"/>
+          <w:szCs w:val="28"/>
+        </w:rPr>
+        <w:t xml:space="preserve"> Для поддержания последовательности разработки, она велась по изначально составленной схеме</w:t>
+      </w:r>
+      <w:r>
+        <w:rPr>
+          <w:rFonts w:ascii="Century Gothic" w:hAnsi="Century Gothic"/>
+          <w:color w:val="FFFFFF" w:themeColor="background1"/>
+          <w:sz w:val="28"/>
+          <w:szCs w:val="28"/>
+        </w:rPr>
+        <w:t xml:space="preserve"> (</w:t>
+      </w:r>
+      <w:r>
+        <w:rPr>
+          <w:rFonts w:ascii="Century Gothic" w:hAnsi="Century Gothic"/>
+          <w:color w:val="FFFFFF" w:themeColor="background1"/>
+          <w:sz w:val="28"/>
+          <w:szCs w:val="28"/>
+        </w:rPr>
+        <w:t>Сверху вниз</w:t>
+      </w:r>
+      <w:r>
+        <w:rPr>
+          <w:rFonts w:ascii="Century Gothic" w:hAnsi="Century Gothic"/>
+          <w:color w:val="FFFFFF" w:themeColor="background1"/>
+          <w:sz w:val="28"/>
+          <w:szCs w:val="28"/>
+        </w:rPr>
+        <w:t>):</w:t>
+      </w:r>
+    </w:p>
+    <w:p>
+      <w:pPr>
+        <w:rPr>
+          <w:rFonts w:ascii="Century Gothic" w:hAnsi="Century Gothic"/>
+          <w:color w:val="FFFFFF" w:themeColor="background1"/>
+          <w:sz w:val="28"/>
+          <w:szCs w:val="28"/>
+        </w:rPr>
+      </w:pPr>
+      <w:r>
+        <w:rPr>
+          <w:rFonts w:ascii="Century Gothic" w:hAnsi="Century Gothic"/>
+          <w:noProof/>
+          <w:color w:val="FFFFFF" w:themeColor="background1"/>
+          <w:sz w:val="28"/>
+          <w:szCs w:val="28"/>
+          <w:lang w:eastAsia="ru-RU"/>
+        </w:rPr>
+        <w:drawing>
+          <wp:inline distT="0" distB="0" distL="0" distR="0">
+            <wp:extent cx="6645910" cy="5585003"/>
+            <wp:effectExtent l="0" t="0" r="2540" b="0"/>
+            <wp:docPr id="4" name="Рисунок 4" descr="C:\Users\Данил\Desktop\MindMap.jpg"/>
+            <wp:cNvGraphicFramePr>
+              <a:graphicFrameLocks xmlns:a="http://schemas.openxmlformats.org/drawingml/2006/main" noChangeAspect="1"/>
+            </wp:cNvGraphicFramePr>
+            <a:graphic xmlns:a="http://schemas.openxmlformats.org/drawingml/2006/main">
+              <a:graphicData uri="http://schemas.openxmlformats.org/drawingml/2006/picture">
+                <pic:pic xmlns:pic="http://schemas.openxmlformats.org/drawingml/2006/picture">
+                  <pic:nvPicPr>
+                    <pic:cNvPr id="0" name="Picture 3" descr="C:\Users\Данил\Desktop\MindMap.jpg"/>
+                    <pic:cNvPicPr>
+                      <a:picLocks noChangeAspect="1" noChangeArrowheads="1"/>
+                    </pic:cNvPicPr>
+                  </pic:nvPicPr>
+                  <pic:blipFill>
+                    <a:blip r:embed="rId15">
+                      <a:extLst>
+                        <a:ext uri="{28A0092B-C50C-407E-A947-70E740481C1C}">
+                          <a14:useLocalDpi xmlns:a14="http://schemas.microsoft.com/office/drawing/2010/main" val="0"/>
+                        </a:ext>
+                      </a:extLst>
+                    </a:blip>
+                    <a:srcRect/>
+                    <a:stretch>
+                      <a:fillRect/>
+                    </a:stretch>
+                  </pic:blipFill>
+                  <pic:spPr bwMode="auto">
+                    <a:xfrm>
+                      <a:off x="0" y="0"/>
+                      <a:ext cx="6645910" cy="5585003"/>
+                    </a:xfrm>
+                    <a:prstGeom prst="rect">
+                      <a:avLst/>
+                    </a:prstGeom>
+                    <a:noFill/>
+                    <a:ln>
+                      <a:noFill/>
+                    </a:ln>
+                  </pic:spPr>
+                </pic:pic>
+              </a:graphicData>
+            </a:graphic>
+          </wp:inline>
+        </w:drawing>
+      </w:r>
+    </w:p>
+    <w:p>
+      <w:pPr>
+        <w:rPr>
+          <w:rFonts w:ascii="Century Gothic" w:hAnsi="Century Gothic"/>
+          <w:color w:val="FFFFFF" w:themeColor="background1"/>
+          <w:sz w:val="28"/>
+          <w:szCs w:val="28"/>
+        </w:rPr>
+      </w:pPr>
+    </w:p>
+    <w:p>
+      <w:pPr>
+        <w:rPr>
+          <w:rFonts w:ascii="Century Gothic" w:hAnsi="Century Gothic"/>
+          <w:color w:val="FFFFFF" w:themeColor="background1"/>
+          <w:sz w:val="28"/>
+          <w:szCs w:val="28"/>
+          <w:lang w:val="en-US"/>
+        </w:rPr>
+      </w:pPr>
+      <w:r>
+        <w:rPr>
+          <w:rFonts w:ascii="Century Gothic" w:hAnsi="Century Gothic"/>
+          <w:color w:val="FFFFFF" w:themeColor="background1"/>
+          <w:sz w:val="28"/>
+          <w:szCs w:val="28"/>
+        </w:rPr>
+        <w:t>Для каждого отдельного приложения, из которого состоял проект, были указаны ключевые особенности и функционал, которых я придерживался на всем пути разработки. От начала и до конца.</w:t>
+      </w:r>
+    </w:p>
+    <w:p>
+      <w:pPr>
+        <w:rPr>
+          <w:rFonts w:ascii="Century Gothic" w:hAnsi="Century Gothic"/>
+          <w:color w:val="FFFFFF" w:themeColor="background1"/>
+          <w:sz w:val="28"/>
+          <w:szCs w:val="28"/>
+        </w:rPr>
+      </w:pPr>
+      <w:r>
+        <w:rPr>
+          <w:rFonts w:ascii="Century Gothic" w:hAnsi="Century Gothic"/>
+          <w:color w:val="FFFFFF" w:themeColor="background1"/>
+          <w:sz w:val="28"/>
+          <w:szCs w:val="28"/>
+        </w:rPr>
+        <w:t xml:space="preserve">Разработка была построена по принципу </w:t>
+      </w:r>
+      <w:r>
+        <w:rPr>
+          <w:rFonts w:ascii="Century Gothic" w:hAnsi="Century Gothic"/>
+          <w:color w:val="FFFFFF" w:themeColor="background1"/>
+          <w:sz w:val="28"/>
+          <w:szCs w:val="28"/>
+          <w:lang w:val="en-US"/>
+        </w:rPr>
+        <w:t>Down</w:t>
+      </w:r>
+      <w:r>
+        <w:rPr>
+          <w:rFonts w:ascii="Century Gothic" w:hAnsi="Century Gothic"/>
+          <w:color w:val="FFFFFF" w:themeColor="background1"/>
+          <w:sz w:val="28"/>
+          <w:szCs w:val="28"/>
+        </w:rPr>
+        <w:t>-</w:t>
+      </w:r>
+      <w:r>
+        <w:rPr>
+          <w:rFonts w:ascii="Century Gothic" w:hAnsi="Century Gothic"/>
+          <w:color w:val="FFFFFF" w:themeColor="background1"/>
+          <w:sz w:val="28"/>
+          <w:szCs w:val="28"/>
+          <w:lang w:val="en-US"/>
+        </w:rPr>
+        <w:t>to</w:t>
+      </w:r>
+      <w:r>
+        <w:rPr>
+          <w:rFonts w:ascii="Century Gothic" w:hAnsi="Century Gothic"/>
+          <w:color w:val="FFFFFF" w:themeColor="background1"/>
+          <w:sz w:val="28"/>
+          <w:szCs w:val="28"/>
+        </w:rPr>
+        <w:t>-</w:t>
+      </w:r>
+      <w:r>
+        <w:rPr>
+          <w:rFonts w:ascii="Century Gothic" w:hAnsi="Century Gothic"/>
+          <w:color w:val="FFFFFF" w:themeColor="background1"/>
+          <w:sz w:val="28"/>
+          <w:szCs w:val="28"/>
+          <w:lang w:val="en-US"/>
+        </w:rPr>
+        <w:t>top</w:t>
+      </w:r>
+      <w:r>
+        <w:rPr>
+          <w:rFonts w:ascii="Century Gothic" w:hAnsi="Century Gothic"/>
+          <w:color w:val="FFFFFF" w:themeColor="background1"/>
+          <w:sz w:val="28"/>
+          <w:szCs w:val="28"/>
+        </w:rPr>
+        <w:t>. Что это означает</w:t>
+      </w:r>
+      <w:r>
+        <w:rPr>
+          <w:rFonts w:ascii="Century Gothic" w:hAnsi="Century Gothic"/>
+          <w:color w:val="FFFFFF" w:themeColor="background1"/>
+          <w:sz w:val="28"/>
+          <w:szCs w:val="28"/>
+        </w:rPr>
+        <w:t xml:space="preserve">? </w:t>
+      </w:r>
+    </w:p>
+    <w:p>
+      <w:pPr>
+        <w:rPr>
+          <w:rFonts w:ascii="Century Gothic" w:hAnsi="Century Gothic"/>
+          <w:color w:val="FFFFFF" w:themeColor="background1"/>
+          <w:sz w:val="28"/>
+          <w:szCs w:val="28"/>
+        </w:rPr>
+      </w:pPr>
+      <w:r>
+        <w:rPr>
+          <w:rFonts w:ascii="Century Gothic" w:hAnsi="Century Gothic"/>
+          <w:color w:val="FFFFFF" w:themeColor="background1"/>
+          <w:sz w:val="28"/>
+          <w:szCs w:val="28"/>
+        </w:rPr>
+        <w:t>Это значит, что изначально разрабатывалась серверная часть и функционал. Т.е. скелет проекта, и только потом на всё это наслаивался пользовательский интерфейс.</w:t>
+      </w:r>
+    </w:p>
+    <w:p>
+      <w:pPr>
+        <w:rPr>
+          <w:rFonts w:ascii="Century Gothic" w:hAnsi="Century Gothic"/>
+          <w:color w:val="FFFFFF" w:themeColor="background1"/>
+          <w:sz w:val="28"/>
+          <w:szCs w:val="28"/>
+        </w:rPr>
+      </w:pPr>
+      <w:r>
+        <w:rPr>
+          <w:rFonts w:ascii="Century Gothic" w:hAnsi="Century Gothic"/>
+          <w:color w:val="FFFFFF" w:themeColor="background1"/>
+          <w:sz w:val="28"/>
+          <w:szCs w:val="28"/>
+        </w:rPr>
+        <w:lastRenderedPageBreak/>
+        <w:t>Стоит сказать, что в процессе разработки я понимал, что то, что я написал неделю назад, я бы написал по-другому, потому что за эту неделю я смог придумать этому более оптимальную реализацию и узнал что-то новое, что использовал бы за место того, что есть.</w:t>
+      </w:r>
+    </w:p>
+    <w:p>
+      <w:pPr>
+        <w:rPr>
+          <w:rFonts w:ascii="Century Gothic" w:hAnsi="Century Gothic"/>
+          <w:color w:val="FFFFFF" w:themeColor="background1"/>
+          <w:sz w:val="28"/>
+          <w:szCs w:val="28"/>
+        </w:rPr>
+      </w:pPr>
+      <w:r>
+        <w:rPr>
+          <w:rFonts w:ascii="Century Gothic" w:hAnsi="Century Gothic"/>
+          <w:color w:val="FFFFFF" w:themeColor="background1"/>
+          <w:sz w:val="28"/>
+          <w:szCs w:val="28"/>
+        </w:rPr>
+        <w:t>Это казалось проблемой, до тех пор, пока сроки не начали поджимать, и было принято решение оставить как есть. Тем более, то что было – уже было хорошим решением в рамках той работы, которой я занимался</w:t>
+      </w:r>
+      <w:r>
+        <w:rPr>
+          <w:rFonts w:ascii="Century Gothic" w:hAnsi="Century Gothic"/>
+          <w:color w:val="FFFFFF" w:themeColor="background1"/>
+          <w:sz w:val="28"/>
+          <w:szCs w:val="28"/>
+        </w:rPr>
+        <w:t>.</w:t>
+      </w:r>
+    </w:p>
+    <w:p>
+      <w:pPr>
+        <w:rPr>
+          <w:rFonts w:ascii="Century Gothic" w:hAnsi="Century Gothic"/>
+          <w:color w:val="FFFFFF" w:themeColor="background1"/>
+          <w:sz w:val="28"/>
+          <w:szCs w:val="28"/>
+        </w:rPr>
+      </w:pPr>
+      <w:r>
+        <w:rPr>
+          <w:rFonts w:ascii="Century Gothic" w:hAnsi="Century Gothic"/>
+          <w:color w:val="FFFFFF" w:themeColor="background1"/>
+          <w:sz w:val="28"/>
+          <w:szCs w:val="28"/>
+        </w:rPr>
+        <w:t xml:space="preserve">Хотел бы еще отметить, что на исправление ошибок и фикс багов уходило немного больше времени, чем на написание кода. </w:t>
+      </w:r>
+      <w:r>
+        <w:rPr>
+          <w:rFonts w:ascii="Century Gothic" w:hAnsi="Century Gothic"/>
+          <w:color w:val="FFFFFF" w:themeColor="background1"/>
+          <w:sz w:val="28"/>
+          <w:szCs w:val="28"/>
+        </w:rPr>
+        <w:t>Думаю,</w:t>
+      </w:r>
+      <w:r>
+        <w:rPr>
+          <w:rFonts w:ascii="Century Gothic" w:hAnsi="Century Gothic"/>
+          <w:color w:val="FFFFFF" w:themeColor="background1"/>
+          <w:sz w:val="28"/>
+          <w:szCs w:val="28"/>
+        </w:rPr>
+        <w:t xml:space="preserve"> это обычная практика в разработке чего-то хоть сколько-то серьезного, если ты работаешь один.</w:t>
+      </w:r>
+      <w:r>
+        <w:rPr>
+          <w:rFonts w:ascii="Century Gothic" w:hAnsi="Century Gothic"/>
+          <w:color w:val="FFFFFF" w:themeColor="background1"/>
+          <w:sz w:val="28"/>
+          <w:szCs w:val="28"/>
+        </w:rPr>
+        <w:t xml:space="preserve"> О разработке сказали, давайте смотреть на результат.</w:t>
+      </w:r>
+    </w:p>
+    <w:p>
+      <w:pPr>
+        <w:rPr>
+          <w:rFonts w:ascii="Century Gothic" w:hAnsi="Century Gothic"/>
+          <w:color w:val="FFFFFF" w:themeColor="background1"/>
+          <w:sz w:val="28"/>
+          <w:szCs w:val="28"/>
+        </w:rPr>
+      </w:pPr>
+    </w:p>
+    <w:p>
+      <w:pPr>
+        <w:rPr>
+          <w:rFonts w:ascii="Century Gothic" w:hAnsi="Century Gothic"/>
+          <w:color w:val="FFFFFF" w:themeColor="background1"/>
+          <w:sz w:val="28"/>
+          <w:szCs w:val="28"/>
+        </w:rPr>
+      </w:pPr>
+    </w:p>
+    <w:p>
+      <w:pPr>
+        <w:rPr>
+          <w:rFonts w:ascii="Century Gothic" w:hAnsi="Century Gothic"/>
+          <w:color w:val="FFFFFF" w:themeColor="background1"/>
+          <w:sz w:val="28"/>
+          <w:szCs w:val="28"/>
+        </w:rPr>
+      </w:pPr>
+    </w:p>
+    <w:p>
+      <w:pPr>
+        <w:rPr>
+          <w:rFonts w:ascii="Century Gothic" w:hAnsi="Century Gothic"/>
+          <w:color w:val="FFFFFF" w:themeColor="background1"/>
+          <w:sz w:val="28"/>
+          <w:szCs w:val="28"/>
+        </w:rPr>
+      </w:pPr>
+    </w:p>
+    <w:p>
+      <w:pPr>
+        <w:rPr>
+          <w:rFonts w:ascii="Century Gothic" w:hAnsi="Century Gothic"/>
+          <w:color w:val="FFFFFF" w:themeColor="background1"/>
+          <w:sz w:val="28"/>
+          <w:szCs w:val="28"/>
+        </w:rPr>
+      </w:pPr>
+    </w:p>
+    <w:p>
+      <w:pPr>
+        <w:rPr>
+          <w:rFonts w:ascii="Century Gothic" w:hAnsi="Century Gothic"/>
+          <w:color w:val="FFFFFF" w:themeColor="background1"/>
+          <w:sz w:val="28"/>
+          <w:szCs w:val="28"/>
+        </w:rPr>
+      </w:pPr>
+    </w:p>
+    <w:p>
+      <w:pPr>
+        <w:rPr>
+          <w:rFonts w:ascii="Century Gothic" w:hAnsi="Century Gothic"/>
+          <w:color w:val="FFFFFF" w:themeColor="background1"/>
+          <w:sz w:val="28"/>
+          <w:szCs w:val="28"/>
+        </w:rPr>
+      </w:pPr>
+    </w:p>
+    <w:p>
+      <w:pPr>
+        <w:rPr>
+          <w:rFonts w:ascii="Century Gothic" w:hAnsi="Century Gothic"/>
+          <w:color w:val="FFFFFF" w:themeColor="background1"/>
+          <w:sz w:val="28"/>
+          <w:szCs w:val="28"/>
+        </w:rPr>
+      </w:pPr>
+    </w:p>
+    <w:p>
+      <w:pPr>
+        <w:rPr>
+          <w:rFonts w:ascii="Century Gothic" w:hAnsi="Century Gothic"/>
+          <w:color w:val="FFFFFF" w:themeColor="background1"/>
+          <w:sz w:val="28"/>
+          <w:szCs w:val="28"/>
+        </w:rPr>
+      </w:pPr>
+    </w:p>
+    <w:p>
+      <w:pPr>
+        <w:rPr>
+          <w:rFonts w:ascii="Century Gothic" w:hAnsi="Century Gothic"/>
+          <w:color w:val="FFFFFF" w:themeColor="background1"/>
+          <w:sz w:val="28"/>
+          <w:szCs w:val="28"/>
+        </w:rPr>
+      </w:pPr>
+    </w:p>
+    <w:p>
+      <w:pPr>
+        <w:rPr>
+          <w:rFonts w:ascii="Century Gothic" w:hAnsi="Century Gothic"/>
+          <w:color w:val="FFFFFF" w:themeColor="background1"/>
+          <w:sz w:val="28"/>
+          <w:szCs w:val="28"/>
+        </w:rPr>
+      </w:pPr>
+    </w:p>
+    <w:p>
+      <w:pPr>
+        <w:rPr>
+          <w:rFonts w:ascii="Century Gothic" w:hAnsi="Century Gothic"/>
+          <w:color w:val="FFFFFF" w:themeColor="background1"/>
+          <w:sz w:val="28"/>
+          <w:szCs w:val="28"/>
+        </w:rPr>
+      </w:pPr>
+    </w:p>
+    <w:p>
+      <w:pPr>
+        <w:rPr>
+          <w:rFonts w:ascii="Century Gothic" w:hAnsi="Century Gothic"/>
+          <w:color w:val="FFFFFF" w:themeColor="background1"/>
+          <w:sz w:val="28"/>
+          <w:szCs w:val="28"/>
+        </w:rPr>
+      </w:pPr>
+    </w:p>
+    <w:p>
+      <w:pPr>
+        <w:rPr>
+          <w:rFonts w:ascii="Century Gothic" w:hAnsi="Century Gothic"/>
+          <w:color w:val="FFFFFF" w:themeColor="background1"/>
+          <w:sz w:val="28"/>
+          <w:szCs w:val="28"/>
+        </w:rPr>
+      </w:pPr>
+    </w:p>
+    <w:p>
+      <w:pPr>
+        <w:rPr>
+          <w:rFonts w:ascii="Century Gothic" w:hAnsi="Century Gothic"/>
+          <w:color w:val="FFFFFF" w:themeColor="background1"/>
+          <w:sz w:val="28"/>
+          <w:szCs w:val="28"/>
+        </w:rPr>
+      </w:pPr>
+    </w:p>
+    <w:p>
+      <w:pPr>
+        <w:rPr>
+          <w:rFonts w:ascii="Century Gothic" w:hAnsi="Century Gothic"/>
+          <w:color w:val="FFFFFF" w:themeColor="background1"/>
+          <w:sz w:val="28"/>
+          <w:szCs w:val="28"/>
+        </w:rPr>
+      </w:pPr>
+    </w:p>
+    <w:p>
+      <w:pPr>
+        <w:rPr>
+          <w:rFonts w:ascii="Century Gothic" w:hAnsi="Century Gothic"/>
+          <w:b/>
+          <w:color w:val="FFFFFF" w:themeColor="background1"/>
+          <w:sz w:val="28"/>
+          <w:szCs w:val="28"/>
+        </w:rPr>
+      </w:pPr>
+      <w:r>
+        <w:rPr>
+          <w:rFonts w:ascii="Century Gothic" w:hAnsi="Century Gothic"/>
+          <w:b/>
+          <w:color w:val="FFFFFF" w:themeColor="background1"/>
+          <w:sz w:val="28"/>
+          <w:szCs w:val="28"/>
+        </w:rPr>
+        <w:lastRenderedPageBreak/>
+        <w:t>ОБЗОР ПОЛУЧИВШЕГОСЯ РЕЗУЛЬТАТА</w:t>
+      </w:r>
+    </w:p>
+    <w:p>
+      <w:pPr>
+        <w:rPr>
+          <w:rFonts w:ascii="Century Gothic" w:hAnsi="Century Gothic"/>
+          <w:b/>
+          <w:color w:val="FFFFFF" w:themeColor="background1"/>
+          <w:sz w:val="28"/>
+          <w:szCs w:val="28"/>
+        </w:rPr>
+      </w:pPr>
+    </w:p>
+    <w:p>
+      <w:pPr>
+        <w:rPr>
+          <w:rFonts w:ascii="Century Gothic" w:hAnsi="Century Gothic"/>
+          <w:b/>
+          <w:color w:val="FFFFFF" w:themeColor="background1"/>
+          <w:sz w:val="28"/>
+          <w:szCs w:val="28"/>
+        </w:rPr>
+      </w:pPr>
+      <w:r>
+        <w:rPr>
+          <w:rFonts w:ascii="Century Gothic" w:hAnsi="Century Gothic"/>
+          <w:b/>
+          <w:color w:val="FFFFFF" w:themeColor="background1"/>
+          <w:sz w:val="28"/>
+          <w:szCs w:val="28"/>
+        </w:rPr>
+        <w:t>Приложения</w:t>
+      </w:r>
+      <w:r>
+        <w:rPr>
+          <w:rFonts w:ascii="Century Gothic" w:hAnsi="Century Gothic"/>
+          <w:b/>
+          <w:color w:val="FFFFFF" w:themeColor="background1"/>
+          <w:sz w:val="28"/>
+          <w:szCs w:val="28"/>
+        </w:rPr>
+        <w:t xml:space="preserve">: </w:t>
+      </w:r>
+      <w:r>
+        <w:rPr>
+          <w:rFonts w:ascii="Century Gothic" w:hAnsi="Century Gothic"/>
+          <w:b/>
+          <w:color w:val="FFFFFF" w:themeColor="background1"/>
+          <w:sz w:val="28"/>
+          <w:szCs w:val="28"/>
+        </w:rPr>
+        <w:t>Кто за что отвечает</w:t>
+      </w:r>
+    </w:p>
+    <w:p>
+      <w:pPr>
+        <w:rPr>
+          <w:rFonts w:ascii="Century Gothic" w:hAnsi="Century Gothic"/>
+          <w:color w:val="FFFFFF" w:themeColor="background1"/>
+          <w:sz w:val="28"/>
+          <w:szCs w:val="28"/>
+        </w:rPr>
+      </w:pPr>
+      <w:r>
+        <w:rPr>
+          <w:rFonts w:ascii="Century Gothic" w:hAnsi="Century Gothic"/>
+          <w:color w:val="FFFFFF" w:themeColor="background1"/>
+          <w:sz w:val="28"/>
+          <w:szCs w:val="28"/>
+        </w:rPr>
+        <w:t>Проект писался так, чтобы быть готовым к рефакторингу и расширению. С данной задачей справился концепт модульности. Что это значит</w:t>
+      </w:r>
+      <w:r>
+        <w:rPr>
+          <w:rFonts w:ascii="Century Gothic" w:hAnsi="Century Gothic"/>
+          <w:color w:val="FFFFFF" w:themeColor="background1"/>
+          <w:sz w:val="28"/>
+          <w:szCs w:val="28"/>
+        </w:rPr>
+        <w:t xml:space="preserve">? </w:t>
+      </w:r>
+      <w:r>
+        <w:rPr>
+          <w:rFonts w:ascii="Century Gothic" w:hAnsi="Century Gothic"/>
+          <w:color w:val="FFFFFF" w:themeColor="background1"/>
+          <w:sz w:val="28"/>
+          <w:szCs w:val="28"/>
+        </w:rPr>
+        <w:t>Проект состоит из нескольких приложений, каждое из которых отвечает за свой аспект.</w:t>
+      </w:r>
+    </w:p>
+    <w:p>
+      <w:pPr>
+        <w:rPr>
+          <w:rFonts w:ascii="Century Gothic" w:hAnsi="Century Gothic"/>
+          <w:color w:val="FFFFFF" w:themeColor="background1"/>
+          <w:sz w:val="28"/>
+          <w:szCs w:val="28"/>
+        </w:rPr>
+      </w:pPr>
+      <w:r>
+        <w:rPr>
+          <w:rFonts w:ascii="Century Gothic" w:hAnsi="Century Gothic"/>
+          <w:color w:val="FFFFFF" w:themeColor="background1"/>
+          <w:sz w:val="28"/>
+          <w:szCs w:val="28"/>
+        </w:rPr>
+        <w:t xml:space="preserve">Почти каждое приложение </w:t>
+      </w:r>
+      <w:r>
+        <w:rPr>
+          <w:rFonts w:ascii="Century Gothic" w:hAnsi="Century Gothic"/>
+          <w:color w:val="FFFFFF" w:themeColor="background1"/>
+          <w:sz w:val="28"/>
+          <w:szCs w:val="28"/>
+        </w:rPr>
+        <w:t xml:space="preserve">изолированно, но </w:t>
+      </w:r>
+      <w:r>
+        <w:rPr>
+          <w:rFonts w:ascii="Century Gothic" w:hAnsi="Century Gothic"/>
+          <w:color w:val="FFFFFF" w:themeColor="background1"/>
+          <w:sz w:val="28"/>
+          <w:szCs w:val="28"/>
+        </w:rPr>
+        <w:t xml:space="preserve">имеет </w:t>
+      </w:r>
+      <w:r>
+        <w:rPr>
+          <w:rFonts w:ascii="Century Gothic" w:hAnsi="Century Gothic"/>
+          <w:color w:val="FFFFFF" w:themeColor="background1"/>
+          <w:sz w:val="28"/>
+          <w:szCs w:val="28"/>
+        </w:rPr>
+        <w:t>немало связей с другими. Такой подход</w:t>
+      </w:r>
+      <w:r>
+        <w:rPr>
+          <w:rFonts w:ascii="Century Gothic" w:hAnsi="Century Gothic"/>
+          <w:color w:val="FFFFFF" w:themeColor="background1"/>
+          <w:sz w:val="28"/>
+          <w:szCs w:val="28"/>
+        </w:rPr>
+        <w:t xml:space="preserve"> обеспечивает богатый функционал и удобство с точки зрения разработчика, так как все аккуратно распределено, а не валяется в одной куче.</w:t>
+      </w:r>
       <w:bookmarkStart w:id="4" w:name="_GoBack"/>
       <w:bookmarkEnd w:id="4"/>
     </w:p>
@@ -7870,18 +9354,8 @@
         </w:rPr>
       </w:pPr>
     </w:p>
-    <w:p>
-      <w:pPr>
-        <w:rPr>
-          <w:rFonts w:ascii="Century Gothic" w:hAnsi="Century Gothic"/>
-          <w:color w:val="FFFFFF" w:themeColor="background1"/>
-          <w:sz w:val="28"/>
-          <w:szCs w:val="28"/>
-        </w:rPr>
-      </w:pPr>
-    </w:p>
     <w:sectPr>
-      <w:footerReference w:type="default" r:id="rId15"/>
+      <w:footerReference w:type="default" r:id="rId16"/>
       <w:pgSz w:w="11906" w:h="16838"/>
       <w:pgMar w:top="720" w:right="720" w:bottom="720" w:left="720" w:header="708" w:footer="708" w:gutter="0"/>
       <w:pgNumType w:start="1" w:chapStyle="1"/>
@@ -7947,7 +9421,7 @@
           <w:rPr>
             <w:noProof/>
           </w:rPr>
-          <w:t>14</w:t>
+          <w:t>17</w:t>
         </w:r>
         <w:r>
           <w:fldChar w:fldCharType="end"/>
@@ -9986,7 +11460,7 @@
 </file>
 
 <file path=customXml/itemProps1.xml><?xml version="1.0" encoding="utf-8"?>
-<ds:datastoreItem xmlns:ds="http://schemas.openxmlformats.org/officeDocument/2006/customXml" ds:itemID="{049F81E5-320C-46BA-9290-4EB72E121CDD}">
+<ds:datastoreItem xmlns:ds="http://schemas.openxmlformats.org/officeDocument/2006/customXml" ds:itemID="{82675455-2C83-4FBD-A3B4-527B9C2F7C7A}">
   <ds:schemaRefs>
     <ds:schemaRef ds:uri="http://schemas.openxmlformats.org/officeDocument/2006/bibliography"/>
   </ds:schemaRefs>

</xml_diff>

<commit_message>
Mama mia mama mia let me go
</commit_message>
<xml_diff>
--- a/Course-work.docx
+++ b/Course-work.docx
@@ -4636,7 +4636,17 @@
           <w:sz w:val="28"/>
           <w:szCs w:val="28"/>
         </w:rPr>
-        <w:t xml:space="preserve"> ассимптотикой</w:t>
+        <w:t xml:space="preserve"> </w:t>
+      </w:r>
+      <w:proofErr w:type="gramStart"/>
+      <w:r>
+        <w:rPr>
+          <w:rFonts w:ascii="Century Gothic" w:hAnsi="Century Gothic"/>
+          <w:color w:val="FFFFFF" w:themeColor="background1"/>
+          <w:sz w:val="28"/>
+          <w:szCs w:val="28"/>
+        </w:rPr>
+        <w:t>ассимптотикой</w:t>
       </w:r>
       <w:r>
         <w:rPr>
@@ -4684,7 +4694,17 @@
           <w:sz w:val="28"/>
           <w:szCs w:val="28"/>
         </w:rPr>
-        <w:t>, хоть и с немалой константой.</w:t>
+        <w:t>,</w:t>
+      </w:r>
+      <w:proofErr w:type="gramEnd"/>
+      <w:r>
+        <w:rPr>
+          <w:rFonts w:ascii="Century Gothic" w:hAnsi="Century Gothic"/>
+          <w:color w:val="FFFFFF" w:themeColor="background1"/>
+          <w:sz w:val="28"/>
+          <w:szCs w:val="28"/>
+        </w:rPr>
+        <w:t xml:space="preserve"> хоть и с немалой константой.</w:t>
       </w:r>
       <w:r>
         <w:rPr>
@@ -9527,7 +9547,8 @@
       <w:r>
         <w:rPr>
           <w:rFonts w:ascii="Century Gothic" w:hAnsi="Century Gothic"/>
-          <w:color w:val="FFFFFF" w:themeColor="background1"/>
+          <w:i/>
+          <w:color w:val="B1C6D7" w:themeColor="background2" w:themeShade="E6"/>
           <w:sz w:val="28"/>
           <w:szCs w:val="28"/>
         </w:rPr>
@@ -9536,7 +9557,8 @@
       <w:r>
         <w:rPr>
           <w:rFonts w:ascii="Century Gothic" w:hAnsi="Century Gothic"/>
-          <w:color w:val="FFFFFF" w:themeColor="background1"/>
+          <w:i/>
+          <w:color w:val="B1C6D7" w:themeColor="background2" w:themeShade="E6"/>
           <w:sz w:val="28"/>
           <w:szCs w:val="28"/>
         </w:rPr>
@@ -9545,7 +9567,8 @@
       <w:r>
         <w:rPr>
           <w:rFonts w:ascii="Century Gothic" w:hAnsi="Century Gothic"/>
-          <w:color w:val="FFFFFF" w:themeColor="background1"/>
+          <w:i/>
+          <w:color w:val="B1C6D7" w:themeColor="background2" w:themeShade="E6"/>
           <w:sz w:val="28"/>
           <w:szCs w:val="28"/>
         </w:rPr>
@@ -9876,10 +9899,10 @@
           <w:lang w:eastAsia="ru-RU"/>
         </w:rPr>
         <w:drawing>
-          <wp:inline distT="0" distB="0" distL="0" distR="0" wp14:anchorId="50591CD8" wp14:editId="7ECBFCAE">
-            <wp:extent cx="6645910" cy="6964045"/>
+          <wp:inline distT="0" distB="0" distL="0" distR="0" wp14:anchorId="2940AF92" wp14:editId="7F07C812">
+            <wp:extent cx="6645910" cy="6659245"/>
             <wp:effectExtent l="0" t="0" r="2540" b="8255"/>
-            <wp:docPr id="6" name="Рисунок 6"/>
+            <wp:docPr id="10" name="Рисунок 10"/>
             <wp:cNvGraphicFramePr>
               <a:graphicFrameLocks xmlns:a="http://schemas.openxmlformats.org/drawingml/2006/main" noChangeAspect="1"/>
             </wp:cNvGraphicFramePr>
@@ -9899,7 +9922,7 @@
                   <pic:spPr>
                     <a:xfrm>
                       <a:off x="0" y="0"/>
-                      <a:ext cx="6645910" cy="6964045"/>
+                      <a:ext cx="6645910" cy="6659245"/>
                     </a:xfrm>
                     <a:prstGeom prst="rect">
                       <a:avLst/>
@@ -9938,14 +9961,1239 @@
           <w:sz w:val="28"/>
           <w:szCs w:val="28"/>
         </w:rPr>
+        <w:t>Как выглядит страница регистрации, можно посмотреть непосредственно на сайте.</w:t>
+      </w:r>
+    </w:p>
+    <w:p>
+      <w:pPr>
+        <w:rPr>
+          <w:rFonts w:ascii="Century Gothic" w:hAnsi="Century Gothic"/>
+          <w:color w:val="FFFFFF" w:themeColor="background1"/>
+          <w:sz w:val="28"/>
+          <w:szCs w:val="28"/>
+        </w:rPr>
+      </w:pPr>
+    </w:p>
+    <w:p>
+      <w:pPr>
+        <w:rPr>
+          <w:rFonts w:ascii="Century Gothic" w:hAnsi="Century Gothic"/>
+          <w:color w:val="FFFFFF" w:themeColor="background1"/>
+          <w:sz w:val="28"/>
+          <w:szCs w:val="28"/>
+        </w:rPr>
+      </w:pPr>
+      <w:r>
+        <w:rPr>
+          <w:rFonts w:ascii="Century Gothic" w:hAnsi="Century Gothic"/>
+          <w:color w:val="FFFFFF" w:themeColor="background1"/>
+          <w:sz w:val="28"/>
+          <w:szCs w:val="28"/>
+        </w:rPr>
+        <w:t xml:space="preserve">А мы двигаемся дальше, и переходим к приложению </w:t>
+      </w:r>
+      <w:r>
+        <w:rPr>
+          <w:rFonts w:ascii="Century Gothic" w:hAnsi="Century Gothic"/>
+          <w:color w:val="FFFFFF" w:themeColor="background1"/>
+          <w:sz w:val="28"/>
+          <w:szCs w:val="28"/>
+          <w:lang w:val="en-US"/>
+        </w:rPr>
+        <w:t>Main</w:t>
+      </w:r>
+      <w:r>
+        <w:rPr>
+          <w:rFonts w:ascii="Century Gothic" w:hAnsi="Century Gothic"/>
+          <w:color w:val="FFFFFF" w:themeColor="background1"/>
+          <w:sz w:val="28"/>
+          <w:szCs w:val="28"/>
+        </w:rPr>
+        <w:t xml:space="preserve"> </w:t>
+      </w:r>
+      <w:r>
+        <w:rPr>
+          <w:rFonts w:ascii="Century Gothic" w:hAnsi="Century Gothic"/>
+          <w:color w:val="FFFFFF" w:themeColor="background1"/>
+          <w:sz w:val="28"/>
+          <w:szCs w:val="28"/>
+          <w:lang w:val="en-US"/>
+        </w:rPr>
+        <w:t>application</w:t>
+      </w:r>
+      <w:r>
+        <w:rPr>
+          <w:rFonts w:ascii="Century Gothic" w:hAnsi="Century Gothic"/>
+          <w:color w:val="FFFFFF" w:themeColor="background1"/>
+          <w:sz w:val="28"/>
+          <w:szCs w:val="28"/>
+        </w:rPr>
+        <w:t>.</w:t>
+      </w:r>
+    </w:p>
+    <w:p>
+      <w:pPr>
+        <w:rPr>
+          <w:rFonts w:ascii="Century Gothic" w:hAnsi="Century Gothic"/>
+          <w:color w:val="FFFFFF" w:themeColor="background1"/>
+          <w:sz w:val="28"/>
+          <w:szCs w:val="28"/>
+        </w:rPr>
+      </w:pPr>
+      <w:r>
+        <w:rPr>
+          <w:rFonts w:ascii="Century Gothic" w:hAnsi="Century Gothic"/>
+          <w:color w:val="FFFFFF" w:themeColor="background1"/>
+          <w:sz w:val="28"/>
+          <w:szCs w:val="28"/>
+        </w:rPr>
+        <w:t xml:space="preserve">Почему </w:t>
+      </w:r>
+      <w:r>
+        <w:rPr>
+          <w:rFonts w:ascii="Century Gothic" w:hAnsi="Century Gothic"/>
+          <w:color w:val="FFFFFF" w:themeColor="background1"/>
+          <w:sz w:val="28"/>
+          <w:szCs w:val="28"/>
+          <w:lang w:val="en-US"/>
+        </w:rPr>
+        <w:t>main</w:t>
+      </w:r>
+      <w:r>
+        <w:rPr>
+          <w:rFonts w:ascii="Century Gothic" w:hAnsi="Century Gothic"/>
+          <w:color w:val="FFFFFF" w:themeColor="background1"/>
+          <w:sz w:val="28"/>
+          <w:szCs w:val="28"/>
+        </w:rPr>
+        <w:t xml:space="preserve">? </w:t>
+      </w:r>
+      <w:r>
+        <w:rPr>
+          <w:rFonts w:ascii="Century Gothic" w:hAnsi="Century Gothic"/>
+          <w:color w:val="FFFFFF" w:themeColor="background1"/>
+          <w:sz w:val="28"/>
+          <w:szCs w:val="28"/>
+        </w:rPr>
+        <w:t>Потому что оно отвечает за новостную ленту – куда пользователь попадает по ссылке на сайт. Возможность написания и публикации новостей есть у администратора сайта. В дальнейшем такая возможность будет не только у него.</w:t>
+      </w:r>
+    </w:p>
+    <w:p>
+      <w:pPr>
+        <w:rPr>
+          <w:rFonts w:ascii="Century Gothic" w:hAnsi="Century Gothic"/>
+          <w:color w:val="FFFFFF" w:themeColor="background1"/>
+          <w:sz w:val="28"/>
+          <w:szCs w:val="28"/>
+        </w:rPr>
+      </w:pPr>
+      <w:r>
+        <w:rPr>
+          <w:rFonts w:ascii="Century Gothic" w:hAnsi="Century Gothic"/>
+          <w:color w:val="FFFFFF" w:themeColor="background1"/>
+          <w:sz w:val="28"/>
+          <w:szCs w:val="28"/>
+        </w:rPr>
+        <w:t>Пользователь же, в свою очередь, имеет в</w:t>
+      </w:r>
+      <w:r>
+        <w:rPr>
+          <w:rFonts w:ascii="Century Gothic" w:hAnsi="Century Gothic"/>
+          <w:color w:val="FFFFFF" w:themeColor="background1"/>
+          <w:sz w:val="28"/>
+          <w:szCs w:val="28"/>
+        </w:rPr>
+        <w:t xml:space="preserve">озможности читать </w:t>
+      </w:r>
+      <w:r>
+        <w:rPr>
+          <w:rFonts w:ascii="Century Gothic" w:hAnsi="Century Gothic"/>
+          <w:strike/>
+          <w:color w:val="FFFFFF" w:themeColor="background1"/>
+          <w:sz w:val="28"/>
+          <w:szCs w:val="28"/>
+        </w:rPr>
+        <w:t>то, что за</w:t>
+      </w:r>
+      <w:r>
+        <w:rPr>
+          <w:rFonts w:ascii="Century Gothic" w:hAnsi="Century Gothic"/>
+          <w:strike/>
+          <w:color w:val="FFFFFF" w:themeColor="background1"/>
+          <w:sz w:val="28"/>
+          <w:szCs w:val="28"/>
+        </w:rPr>
+        <w:t xml:space="preserve">благорассудится написать админу </w:t>
+      </w:r>
+      <w:r>
+        <w:rPr>
+          <w:rFonts w:ascii="Century Gothic" w:hAnsi="Century Gothic"/>
+          <w:color w:val="FFFFFF" w:themeColor="background1"/>
+          <w:sz w:val="28"/>
+          <w:szCs w:val="28"/>
+        </w:rPr>
+        <w:t xml:space="preserve">важные для сайта новости и оставлять к ним комментарии от своего лица (от лица своего профиля). </w:t>
+      </w:r>
+    </w:p>
+    <w:p>
+      <w:pPr>
+        <w:rPr>
+          <w:rFonts w:ascii="Century Gothic" w:hAnsi="Century Gothic"/>
+          <w:color w:val="FFFFFF" w:themeColor="background1"/>
+          <w:sz w:val="28"/>
+          <w:szCs w:val="28"/>
+        </w:rPr>
+      </w:pPr>
+      <w:r>
+        <w:rPr>
+          <w:rFonts w:ascii="Century Gothic" w:hAnsi="Century Gothic"/>
+          <w:color w:val="FFFFFF" w:themeColor="background1"/>
+          <w:sz w:val="28"/>
+          <w:szCs w:val="28"/>
+        </w:rPr>
+        <w:t>Зде</w:t>
+      </w:r>
+      <w:r>
+        <w:rPr>
+          <w:rFonts w:ascii="Century Gothic" w:hAnsi="Century Gothic"/>
+          <w:color w:val="FFFFFF" w:themeColor="background1"/>
+          <w:sz w:val="28"/>
+          <w:szCs w:val="28"/>
+        </w:rPr>
+        <w:t>сь я приведу фрагмент кода, отвечающий за описание статьи (новости) для базы данных.</w:t>
+      </w:r>
+      <w:r>
+        <w:rPr>
+          <w:rFonts w:ascii="Century Gothic" w:hAnsi="Century Gothic"/>
+          <w:color w:val="FFFFFF" w:themeColor="background1"/>
+          <w:sz w:val="28"/>
+          <w:szCs w:val="28"/>
+        </w:rPr>
+        <w:t xml:space="preserve"> Каждый атрибут класса – колонка в бд.</w:t>
+      </w:r>
+    </w:p>
+    <w:p>
+      <w:pPr>
+        <w:rPr>
+          <w:rFonts w:ascii="Century Gothic" w:hAnsi="Century Gothic"/>
+          <w:color w:val="FFFFFF" w:themeColor="background1"/>
+          <w:sz w:val="28"/>
+          <w:szCs w:val="28"/>
+        </w:rPr>
+      </w:pPr>
+      <w:r>
+        <w:rPr>
+          <w:noProof/>
+          <w:lang w:eastAsia="ru-RU"/>
+        </w:rPr>
+        <w:drawing>
+          <wp:inline distT="0" distB="0" distL="0" distR="0" wp14:anchorId="232679C8" wp14:editId="531C65FC">
+            <wp:extent cx="6645910" cy="5128895"/>
+            <wp:effectExtent l="0" t="0" r="2540" b="0"/>
+            <wp:docPr id="12" name="Рисунок 12"/>
+            <wp:cNvGraphicFramePr>
+              <a:graphicFrameLocks xmlns:a="http://schemas.openxmlformats.org/drawingml/2006/main" noChangeAspect="1"/>
+            </wp:cNvGraphicFramePr>
+            <a:graphic xmlns:a="http://schemas.openxmlformats.org/drawingml/2006/main">
+              <a:graphicData uri="http://schemas.openxmlformats.org/drawingml/2006/picture">
+                <pic:pic xmlns:pic="http://schemas.openxmlformats.org/drawingml/2006/picture">
+                  <pic:nvPicPr>
+                    <pic:cNvPr id="1" name=""/>
+                    <pic:cNvPicPr/>
+                  </pic:nvPicPr>
+                  <pic:blipFill>
+                    <a:blip r:embed="rId17"/>
+                    <a:stretch>
+                      <a:fillRect/>
+                    </a:stretch>
+                  </pic:blipFill>
+                  <pic:spPr>
+                    <a:xfrm>
+                      <a:off x="0" y="0"/>
+                      <a:ext cx="6645910" cy="5128895"/>
+                    </a:xfrm>
+                    <a:prstGeom prst="rect">
+                      <a:avLst/>
+                    </a:prstGeom>
+                  </pic:spPr>
+                </pic:pic>
+              </a:graphicData>
+            </a:graphic>
+          </wp:inline>
+        </w:drawing>
+      </w:r>
+    </w:p>
+    <w:p>
+      <w:pPr>
+        <w:rPr>
+          <w:rFonts w:ascii="Century Gothic" w:hAnsi="Century Gothic"/>
+          <w:color w:val="FFFFFF" w:themeColor="background1"/>
+          <w:sz w:val="28"/>
+          <w:szCs w:val="28"/>
+        </w:rPr>
+      </w:pPr>
+    </w:p>
+    <w:p>
+      <w:pPr>
+        <w:rPr>
+          <w:rFonts w:ascii="Century Gothic" w:hAnsi="Century Gothic"/>
+          <w:color w:val="FFFFFF" w:themeColor="background1"/>
+          <w:sz w:val="28"/>
+          <w:szCs w:val="28"/>
+        </w:rPr>
+      </w:pPr>
+    </w:p>
+    <w:p>
+      <w:pPr>
+        <w:rPr>
+          <w:rFonts w:ascii="Century Gothic" w:hAnsi="Century Gothic"/>
+          <w:color w:val="FFFFFF" w:themeColor="background1"/>
+          <w:sz w:val="28"/>
+          <w:szCs w:val="28"/>
+        </w:rPr>
+      </w:pPr>
+      <w:r>
+        <w:rPr>
+          <w:rFonts w:ascii="Century Gothic" w:hAnsi="Century Gothic"/>
+          <w:color w:val="FFFFFF" w:themeColor="background1"/>
+          <w:sz w:val="28"/>
+          <w:szCs w:val="28"/>
+        </w:rPr>
         <w:lastRenderedPageBreak/>
-        <w:t>Как выглядит страница регистрации, можно посмотреть непосредственно на сайте.</w:t>
+        <w:t xml:space="preserve">И снова прыгаем дальше. На очереди самое интересное – </w:t>
+      </w:r>
+      <w:r>
+        <w:rPr>
+          <w:rFonts w:ascii="Century Gothic" w:hAnsi="Century Gothic"/>
+          <w:color w:val="FFFFFF" w:themeColor="background1"/>
+          <w:sz w:val="28"/>
+          <w:szCs w:val="28"/>
+          <w:lang w:val="en-US"/>
+        </w:rPr>
+        <w:t>Contest</w:t>
+      </w:r>
+      <w:r>
+        <w:rPr>
+          <w:rFonts w:ascii="Century Gothic" w:hAnsi="Century Gothic"/>
+          <w:color w:val="FFFFFF" w:themeColor="background1"/>
+          <w:sz w:val="28"/>
+          <w:szCs w:val="28"/>
+        </w:rPr>
+        <w:t xml:space="preserve"> </w:t>
+      </w:r>
+      <w:r>
+        <w:rPr>
+          <w:rFonts w:ascii="Century Gothic" w:hAnsi="Century Gothic"/>
+          <w:color w:val="FFFFFF" w:themeColor="background1"/>
+          <w:sz w:val="28"/>
+          <w:szCs w:val="28"/>
+          <w:lang w:val="en-US"/>
+        </w:rPr>
+        <w:t>application</w:t>
+      </w:r>
+      <w:r>
+        <w:rPr>
+          <w:rFonts w:ascii="Century Gothic" w:hAnsi="Century Gothic"/>
+          <w:color w:val="FFFFFF" w:themeColor="background1"/>
+          <w:sz w:val="28"/>
+          <w:szCs w:val="28"/>
+        </w:rPr>
+        <w:t>.</w:t>
+      </w:r>
+    </w:p>
+    <w:p>
+      <w:pPr>
+        <w:rPr>
+          <w:rFonts w:ascii="Century Gothic" w:hAnsi="Century Gothic"/>
+          <w:color w:val="FFFFFF" w:themeColor="background1"/>
+          <w:sz w:val="28"/>
+          <w:szCs w:val="28"/>
+        </w:rPr>
+      </w:pPr>
+      <w:r>
+        <w:rPr>
+          <w:rFonts w:ascii="Century Gothic" w:hAnsi="Century Gothic"/>
+          <w:noProof/>
+          <w:color w:val="FFFFFF" w:themeColor="background1"/>
+          <w:sz w:val="28"/>
+          <w:szCs w:val="28"/>
+          <w:lang w:eastAsia="ru-RU"/>
+        </w:rPr>
+        <w:drawing>
+          <wp:inline distT="0" distB="0" distL="0" distR="0">
+            <wp:extent cx="6645910" cy="4984433"/>
+            <wp:effectExtent l="0" t="0" r="2540" b="6985"/>
+            <wp:docPr id="13" name="Рисунок 13" descr="C:\Users\Данил\Downloads\mtt8FW8.jpeg"/>
+            <wp:cNvGraphicFramePr>
+              <a:graphicFrameLocks xmlns:a="http://schemas.openxmlformats.org/drawingml/2006/main" noChangeAspect="1"/>
+            </wp:cNvGraphicFramePr>
+            <a:graphic xmlns:a="http://schemas.openxmlformats.org/drawingml/2006/main">
+              <a:graphicData uri="http://schemas.openxmlformats.org/drawingml/2006/picture">
+                <pic:pic xmlns:pic="http://schemas.openxmlformats.org/drawingml/2006/picture">
+                  <pic:nvPicPr>
+                    <pic:cNvPr id="0" name="Picture 1" descr="C:\Users\Данил\Downloads\mtt8FW8.jpeg"/>
+                    <pic:cNvPicPr>
+                      <a:picLocks noChangeAspect="1" noChangeArrowheads="1"/>
+                    </pic:cNvPicPr>
+                  </pic:nvPicPr>
+                  <pic:blipFill>
+                    <a:blip r:embed="rId18">
+                      <a:extLst>
+                        <a:ext uri="{28A0092B-C50C-407E-A947-70E740481C1C}">
+                          <a14:useLocalDpi xmlns:a14="http://schemas.microsoft.com/office/drawing/2010/main" val="0"/>
+                        </a:ext>
+                      </a:extLst>
+                    </a:blip>
+                    <a:srcRect/>
+                    <a:stretch>
+                      <a:fillRect/>
+                    </a:stretch>
+                  </pic:blipFill>
+                  <pic:spPr bwMode="auto">
+                    <a:xfrm>
+                      <a:off x="0" y="0"/>
+                      <a:ext cx="6645910" cy="4984433"/>
+                    </a:xfrm>
+                    <a:prstGeom prst="rect">
+                      <a:avLst/>
+                    </a:prstGeom>
+                    <a:noFill/>
+                    <a:ln>
+                      <a:noFill/>
+                    </a:ln>
+                  </pic:spPr>
+                </pic:pic>
+              </a:graphicData>
+            </a:graphic>
+          </wp:inline>
+        </w:drawing>
+      </w:r>
+    </w:p>
+    <w:p>
+      <w:pPr>
+        <w:rPr>
+          <w:rFonts w:ascii="Century Gothic" w:hAnsi="Century Gothic"/>
+          <w:color w:val="FFFFFF" w:themeColor="background1"/>
+          <w:sz w:val="28"/>
+          <w:szCs w:val="28"/>
+        </w:rPr>
+      </w:pPr>
+      <w:r>
+        <w:rPr>
+          <w:rFonts w:ascii="Century Gothic" w:hAnsi="Century Gothic"/>
+          <w:color w:val="FFFFFF" w:themeColor="background1"/>
+          <w:sz w:val="28"/>
+          <w:szCs w:val="28"/>
+        </w:rPr>
+        <w:t>Вообще онлайн-соревнования, это то, что</w:t>
+      </w:r>
+      <w:r>
+        <w:rPr>
+          <w:rFonts w:ascii="Century Gothic" w:hAnsi="Century Gothic"/>
+          <w:color w:val="FFFFFF" w:themeColor="background1"/>
+          <w:sz w:val="28"/>
+          <w:szCs w:val="28"/>
+        </w:rPr>
+        <w:t xml:space="preserve"> немного не вписывается в стандартное поведение моделей </w:t>
+      </w:r>
+      <w:r>
+        <w:rPr>
+          <w:rFonts w:ascii="Century Gothic" w:hAnsi="Century Gothic"/>
+          <w:color w:val="FFFFFF" w:themeColor="background1"/>
+          <w:sz w:val="28"/>
+          <w:szCs w:val="28"/>
+          <w:lang w:val="en-US"/>
+        </w:rPr>
+        <w:t>Django</w:t>
+      </w:r>
+      <w:r>
+        <w:rPr>
+          <w:rFonts w:ascii="Century Gothic" w:hAnsi="Century Gothic"/>
+          <w:color w:val="FFFFFF" w:themeColor="background1"/>
+          <w:sz w:val="28"/>
+          <w:szCs w:val="28"/>
+        </w:rPr>
+        <w:t xml:space="preserve">, </w:t>
+      </w:r>
+      <w:r>
+        <w:rPr>
+          <w:rFonts w:ascii="Century Gothic" w:hAnsi="Century Gothic"/>
+          <w:color w:val="FFFFFF" w:themeColor="background1"/>
+          <w:sz w:val="28"/>
+          <w:szCs w:val="28"/>
+        </w:rPr>
+        <w:t>поэтому пришлось напридумывать всяких непотребств, с помощью коих всё работает так, как требуется.</w:t>
+      </w:r>
+    </w:p>
+    <w:p>
+      <w:pPr>
+        <w:rPr>
+          <w:rFonts w:ascii="Century Gothic" w:hAnsi="Century Gothic"/>
+          <w:color w:val="FFFFFF" w:themeColor="background1"/>
+          <w:sz w:val="28"/>
+          <w:szCs w:val="28"/>
+        </w:rPr>
+      </w:pPr>
+      <w:r>
+        <w:rPr>
+          <w:rFonts w:ascii="Century Gothic" w:hAnsi="Century Gothic"/>
+          <w:color w:val="FFFFFF" w:themeColor="background1"/>
+          <w:sz w:val="28"/>
+          <w:szCs w:val="28"/>
+        </w:rPr>
+        <w:t xml:space="preserve">Реализация соревнований пока что похожа на ту, что используется на платформе </w:t>
+      </w:r>
+      <w:r>
+        <w:rPr>
+          <w:rFonts w:ascii="Century Gothic" w:hAnsi="Century Gothic"/>
+          <w:color w:val="FFFFFF" w:themeColor="background1"/>
+          <w:sz w:val="28"/>
+          <w:szCs w:val="28"/>
+          <w:lang w:val="en-US"/>
+        </w:rPr>
+        <w:t>codeforces</w:t>
+      </w:r>
+      <w:r>
+        <w:rPr>
+          <w:rFonts w:ascii="Century Gothic" w:hAnsi="Century Gothic"/>
+          <w:color w:val="FFFFFF" w:themeColor="background1"/>
+          <w:sz w:val="28"/>
+          <w:szCs w:val="28"/>
+        </w:rPr>
+        <w:t xml:space="preserve">. </w:t>
+      </w:r>
+      <w:r>
+        <w:rPr>
+          <w:rFonts w:ascii="Century Gothic" w:hAnsi="Century Gothic"/>
+          <w:color w:val="FFFFFF" w:themeColor="background1"/>
+          <w:sz w:val="28"/>
+          <w:szCs w:val="28"/>
+        </w:rPr>
+        <w:t>Она мне понравилась, поэтому я решил пока что сделать похожую систему. В дальнейшем, конечно, доработка неизбежна.</w:t>
+      </w:r>
+    </w:p>
+    <w:p>
+      <w:pPr>
+        <w:rPr>
+          <w:rFonts w:ascii="Century Gothic" w:hAnsi="Century Gothic"/>
+          <w:color w:val="FFFFFF" w:themeColor="background1"/>
+          <w:sz w:val="28"/>
+          <w:szCs w:val="28"/>
+        </w:rPr>
+      </w:pPr>
+      <w:r>
+        <w:rPr>
+          <w:rFonts w:ascii="Century Gothic" w:hAnsi="Century Gothic"/>
+          <w:color w:val="FFFFFF" w:themeColor="background1"/>
+          <w:sz w:val="28"/>
+          <w:szCs w:val="28"/>
+        </w:rPr>
+        <w:t>Давайте поговорим о том, как всё происходит.</w:t>
+      </w:r>
+    </w:p>
+    <w:p>
+      <w:pPr>
+        <w:rPr>
+          <w:rFonts w:ascii="Century Gothic" w:hAnsi="Century Gothic"/>
+          <w:color w:val="FFFFFF" w:themeColor="background1"/>
+          <w:sz w:val="28"/>
+          <w:szCs w:val="28"/>
+        </w:rPr>
+      </w:pPr>
+      <w:r>
+        <w:rPr>
+          <w:rFonts w:ascii="Century Gothic" w:hAnsi="Century Gothic"/>
+          <w:color w:val="FFFFFF" w:themeColor="background1"/>
+          <w:sz w:val="28"/>
+          <w:szCs w:val="28"/>
+        </w:rPr>
+        <w:t>Изначально, соревнование нужно подготовить к проведению.</w:t>
+      </w:r>
+      <w:r>
+        <w:rPr>
+          <w:rFonts w:ascii="Century Gothic" w:hAnsi="Century Gothic"/>
+          <w:color w:val="FFFFFF" w:themeColor="background1"/>
+          <w:sz w:val="28"/>
+          <w:szCs w:val="28"/>
+        </w:rPr>
+        <w:t xml:space="preserve"> Это делается администратором сайта. Необходимо придумать условие задач, а также тесты и решения к ним. Решения, очевидно, пишет сам </w:t>
+      </w:r>
+      <w:r>
+        <w:rPr>
+          <w:rFonts w:ascii="Century Gothic" w:hAnsi="Century Gothic"/>
+          <w:color w:val="FFFFFF" w:themeColor="background1"/>
+          <w:sz w:val="28"/>
+          <w:szCs w:val="28"/>
+        </w:rPr>
+        <w:lastRenderedPageBreak/>
+        <w:t>администратор, поэтому ему необходимо иметь достаточную компетенцию в олимпиадном программировании и алгоритмах.</w:t>
+      </w:r>
+    </w:p>
+    <w:p>
+      <w:pPr>
+        <w:rPr>
+          <w:rFonts w:ascii="Century Gothic" w:hAnsi="Century Gothic"/>
+          <w:color w:val="FFFFFF" w:themeColor="background1"/>
+          <w:sz w:val="28"/>
+          <w:szCs w:val="28"/>
+        </w:rPr>
+      </w:pPr>
+      <w:r>
+        <w:rPr>
+          <w:rFonts w:ascii="Century Gothic" w:hAnsi="Century Gothic"/>
+          <w:color w:val="FFFFFF" w:themeColor="background1"/>
+          <w:sz w:val="28"/>
+          <w:szCs w:val="28"/>
+        </w:rPr>
+        <w:t xml:space="preserve">Администратор – я. </w:t>
+      </w:r>
+    </w:p>
+    <w:p>
+      <w:pPr>
+        <w:rPr>
+          <w:rFonts w:ascii="Century Gothic" w:hAnsi="Century Gothic"/>
+          <w:i/>
+          <w:color w:val="7A8C8E" w:themeColor="accent4"/>
+          <w:sz w:val="28"/>
+          <w:szCs w:val="28"/>
+        </w:rPr>
+      </w:pPr>
+      <w:r>
+        <w:rPr>
+          <w:rFonts w:ascii="Century Gothic" w:hAnsi="Century Gothic"/>
+          <w:i/>
+          <w:color w:val="7A8C8E" w:themeColor="accent4"/>
+          <w:sz w:val="28"/>
+          <w:szCs w:val="28"/>
+        </w:rPr>
+        <w:t>(Здесь должна играть композиция “</w:t>
+      </w:r>
+      <w:r>
+        <w:rPr>
+          <w:rFonts w:ascii="Century Gothic" w:hAnsi="Century Gothic"/>
+          <w:i/>
+          <w:color w:val="7A8C8E" w:themeColor="accent4"/>
+          <w:sz w:val="28"/>
+          <w:szCs w:val="28"/>
+          <w:lang w:val="en-US"/>
+        </w:rPr>
+        <w:t>Curb</w:t>
+      </w:r>
+      <w:r>
+        <w:rPr>
+          <w:rFonts w:ascii="Century Gothic" w:hAnsi="Century Gothic"/>
+          <w:i/>
+          <w:color w:val="7A8C8E" w:themeColor="accent4"/>
+          <w:sz w:val="28"/>
+          <w:szCs w:val="28"/>
+        </w:rPr>
+        <w:t xml:space="preserve"> </w:t>
+      </w:r>
+      <w:r>
+        <w:rPr>
+          <w:rFonts w:ascii="Century Gothic" w:hAnsi="Century Gothic"/>
+          <w:i/>
+          <w:color w:val="7A8C8E" w:themeColor="accent4"/>
+          <w:sz w:val="28"/>
+          <w:szCs w:val="28"/>
+          <w:lang w:val="en-US"/>
+        </w:rPr>
+        <w:t>your</w:t>
+      </w:r>
+      <w:r>
+        <w:rPr>
+          <w:rFonts w:ascii="Century Gothic" w:hAnsi="Century Gothic"/>
+          <w:i/>
+          <w:color w:val="7A8C8E" w:themeColor="accent4"/>
+          <w:sz w:val="28"/>
+          <w:szCs w:val="28"/>
+        </w:rPr>
+        <w:t xml:space="preserve"> </w:t>
+      </w:r>
+      <w:r>
+        <w:rPr>
+          <w:rFonts w:ascii="Century Gothic" w:hAnsi="Century Gothic"/>
+          <w:i/>
+          <w:color w:val="7A8C8E" w:themeColor="accent4"/>
+          <w:sz w:val="28"/>
+          <w:szCs w:val="28"/>
+          <w:lang w:val="en-US"/>
+        </w:rPr>
+        <w:t>enthusiasm</w:t>
+      </w:r>
+      <w:r>
+        <w:rPr>
+          <w:rFonts w:ascii="Century Gothic" w:hAnsi="Century Gothic"/>
+          <w:i/>
+          <w:color w:val="7A8C8E" w:themeColor="accent4"/>
+          <w:sz w:val="28"/>
+          <w:szCs w:val="28"/>
+        </w:rPr>
+        <w:t>”)</w:t>
+      </w:r>
+    </w:p>
+    <w:p>
+      <w:pPr>
+        <w:rPr>
+          <w:rFonts w:ascii="Century Gothic" w:hAnsi="Century Gothic"/>
+          <w:color w:val="FFFFFF" w:themeColor="background1"/>
+          <w:sz w:val="28"/>
+          <w:szCs w:val="28"/>
+        </w:rPr>
+      </w:pPr>
+      <w:r>
+        <w:rPr>
+          <w:rFonts w:ascii="Century Gothic" w:hAnsi="Century Gothic"/>
+          <w:color w:val="FFFFFF" w:themeColor="background1"/>
+          <w:sz w:val="28"/>
+          <w:szCs w:val="28"/>
+        </w:rPr>
+        <w:t xml:space="preserve">Когда всё готово, хорошим дополнением будет анонсировать соревнование в разделе новостей, чтобы </w:t>
+      </w:r>
+      <w:r>
+        <w:rPr>
+          <w:rFonts w:ascii="Century Gothic" w:hAnsi="Century Gothic"/>
+          <w:strike/>
+          <w:color w:val="FFFFFF" w:themeColor="background1"/>
+          <w:sz w:val="28"/>
+          <w:szCs w:val="28"/>
+        </w:rPr>
+        <w:t>нагнать трафик</w:t>
+      </w:r>
+      <w:r>
+        <w:rPr>
+          <w:rFonts w:ascii="Century Gothic" w:hAnsi="Century Gothic"/>
+          <w:strike/>
+          <w:color w:val="FFFFFF" w:themeColor="background1"/>
+          <w:sz w:val="28"/>
+          <w:szCs w:val="28"/>
+        </w:rPr>
+        <w:t xml:space="preserve"> </w:t>
+      </w:r>
+      <w:r>
+        <w:rPr>
+          <w:rFonts w:ascii="Century Gothic" w:hAnsi="Century Gothic"/>
+          <w:color w:val="FFFFFF" w:themeColor="background1"/>
+          <w:sz w:val="28"/>
+          <w:szCs w:val="28"/>
+        </w:rPr>
+        <w:t>привлечь на соревнование больше участников.</w:t>
+      </w:r>
+    </w:p>
+    <w:p>
+      <w:pPr>
+        <w:rPr>
+          <w:rFonts w:ascii="Century Gothic" w:hAnsi="Century Gothic"/>
+          <w:color w:val="FFFFFF" w:themeColor="background1"/>
+          <w:sz w:val="28"/>
+          <w:szCs w:val="28"/>
+        </w:rPr>
+      </w:pPr>
+      <w:r>
+        <w:rPr>
+          <w:rFonts w:ascii="Century Gothic" w:hAnsi="Century Gothic"/>
+          <w:color w:val="FFFFFF" w:themeColor="background1"/>
+          <w:sz w:val="28"/>
+          <w:szCs w:val="28"/>
+        </w:rPr>
+        <w:t>Для участия в соревновании необходимо в нём зарегистрироваться.</w:t>
+      </w:r>
+      <w:r>
+        <w:rPr>
+          <w:rFonts w:ascii="Century Gothic" w:hAnsi="Century Gothic"/>
+          <w:color w:val="FFFFFF" w:themeColor="background1"/>
+          <w:sz w:val="28"/>
+          <w:szCs w:val="28"/>
+        </w:rPr>
+        <w:t xml:space="preserve"> При регистрации есть формальное соглашения с правилами участия, которые регламентируют общие со</w:t>
+      </w:r>
+      <w:r>
+        <w:rPr>
+          <w:rFonts w:ascii="Century Gothic" w:hAnsi="Century Gothic"/>
+          <w:color w:val="FFFFFF" w:themeColor="background1"/>
+          <w:sz w:val="28"/>
+          <w:szCs w:val="28"/>
+        </w:rPr>
+        <w:t>ображения и тонкости проведения его на платформе.</w:t>
+      </w:r>
+    </w:p>
+    <w:p>
+      <w:pPr>
+        <w:rPr>
+          <w:rFonts w:ascii="Century Gothic" w:hAnsi="Century Gothic"/>
+          <w:color w:val="FFFFFF" w:themeColor="background1"/>
+          <w:sz w:val="28"/>
+          <w:szCs w:val="28"/>
+        </w:rPr>
+      </w:pPr>
+      <w:r>
+        <w:rPr>
+          <w:rFonts w:ascii="Century Gothic" w:hAnsi="Century Gothic"/>
+          <w:color w:val="FFFFFF" w:themeColor="background1"/>
+          <w:sz w:val="28"/>
+          <w:szCs w:val="28"/>
+        </w:rPr>
+        <w:t>Соревнование ограничено по времени – это контролируется таймером на стороне клиента и обработчиком запросов на сервере.</w:t>
+      </w:r>
+    </w:p>
+    <w:p>
+      <w:pPr>
+        <w:rPr>
+          <w:rFonts w:ascii="Century Gothic" w:hAnsi="Century Gothic"/>
+          <w:color w:val="FFFFFF" w:themeColor="background1"/>
+          <w:sz w:val="28"/>
+          <w:szCs w:val="28"/>
+        </w:rPr>
+      </w:pPr>
+      <w:r>
+        <w:rPr>
+          <w:rFonts w:ascii="Century Gothic" w:hAnsi="Century Gothic"/>
+          <w:color w:val="FFFFFF" w:themeColor="background1"/>
+          <w:sz w:val="28"/>
+          <w:szCs w:val="28"/>
+        </w:rPr>
+        <w:t>Внутри этого временного промежутка участнику доступен список задач, к которым он может отправлять посылки с кодом. На стороне сервера эти посылки обрабатываются, и поль</w:t>
+      </w:r>
+      <w:r>
+        <w:rPr>
+          <w:rFonts w:ascii="Century Gothic" w:hAnsi="Century Gothic"/>
+          <w:color w:val="FFFFFF" w:themeColor="background1"/>
+          <w:sz w:val="28"/>
+          <w:szCs w:val="28"/>
+        </w:rPr>
+        <w:t>зователю возвращается результат, но об этом немного позже.</w:t>
+      </w:r>
+    </w:p>
+    <w:p>
+      <w:pPr>
+        <w:rPr>
+          <w:rFonts w:ascii="Century Gothic" w:hAnsi="Century Gothic"/>
+          <w:color w:val="FFFFFF" w:themeColor="background1"/>
+          <w:sz w:val="28"/>
+          <w:szCs w:val="28"/>
+        </w:rPr>
+      </w:pPr>
+      <w:r>
+        <w:rPr>
+          <w:rFonts w:ascii="Century Gothic" w:hAnsi="Century Gothic"/>
+          <w:color w:val="FFFFFF" w:themeColor="background1"/>
+          <w:sz w:val="28"/>
+          <w:szCs w:val="28"/>
+        </w:rPr>
+        <w:t>В это же время работает таблица с рейтингом, который обновляется онлайн. Участник в любой момент</w:t>
+      </w:r>
+      <w:r>
+        <w:rPr>
+          <w:rFonts w:ascii="Century Gothic" w:hAnsi="Century Gothic"/>
+          <w:color w:val="FFFFFF" w:themeColor="background1"/>
+          <w:sz w:val="28"/>
+          <w:szCs w:val="28"/>
+        </w:rPr>
+        <w:t xml:space="preserve"> может посмотреть свою позицию.</w:t>
+      </w:r>
+    </w:p>
+    <w:p>
+      <w:pPr>
+        <w:rPr>
+          <w:rFonts w:ascii="Century Gothic" w:hAnsi="Century Gothic"/>
+          <w:color w:val="FFFFFF" w:themeColor="background1"/>
+          <w:sz w:val="28"/>
+          <w:szCs w:val="28"/>
+        </w:rPr>
+      </w:pPr>
+      <w:r>
+        <w:rPr>
+          <w:rFonts w:ascii="Century Gothic" w:hAnsi="Century Gothic"/>
+          <w:color w:val="FFFFFF" w:themeColor="background1"/>
+          <w:sz w:val="28"/>
+          <w:szCs w:val="28"/>
+        </w:rPr>
+        <w:t>По завершению соревнования идет пересчет рейтинга пользователей и изменение их звания, если это потребуется.</w:t>
+      </w:r>
+    </w:p>
+    <w:p>
+      <w:pPr>
+        <w:rPr>
+          <w:rFonts w:ascii="Century Gothic" w:hAnsi="Century Gothic"/>
+          <w:color w:val="FFFFFF" w:themeColor="background1"/>
+          <w:sz w:val="28"/>
+          <w:szCs w:val="28"/>
+        </w:rPr>
+      </w:pPr>
+      <w:r>
+        <w:rPr>
+          <w:rFonts w:ascii="Century Gothic" w:hAnsi="Century Gothic"/>
+          <w:color w:val="FFFFFF" w:themeColor="background1"/>
+          <w:sz w:val="28"/>
+          <w:szCs w:val="28"/>
+        </w:rPr>
+        <w:t xml:space="preserve">Также все задачи с тестами и посылки пользователей переносятся в модели приложение </w:t>
+      </w:r>
+      <w:r>
+        <w:rPr>
+          <w:rFonts w:ascii="Century Gothic" w:hAnsi="Century Gothic"/>
+          <w:color w:val="FFFFFF" w:themeColor="background1"/>
+          <w:sz w:val="28"/>
+          <w:szCs w:val="28"/>
+          <w:lang w:val="en-US"/>
+        </w:rPr>
+        <w:t>Archive</w:t>
+      </w:r>
+      <w:r>
+        <w:rPr>
+          <w:rFonts w:ascii="Century Gothic" w:hAnsi="Century Gothic"/>
+          <w:color w:val="FFFFFF" w:themeColor="background1"/>
+          <w:sz w:val="28"/>
+          <w:szCs w:val="28"/>
+        </w:rPr>
+        <w:t xml:space="preserve"> </w:t>
+      </w:r>
+      <w:r>
+        <w:rPr>
+          <w:rFonts w:ascii="Century Gothic" w:hAnsi="Century Gothic"/>
+          <w:color w:val="FFFFFF" w:themeColor="background1"/>
+          <w:sz w:val="28"/>
+          <w:szCs w:val="28"/>
+          <w:lang w:val="en-US"/>
+        </w:rPr>
+        <w:t>application</w:t>
+      </w:r>
+      <w:r>
+        <w:rPr>
+          <w:rFonts w:ascii="Century Gothic" w:hAnsi="Century Gothic"/>
+          <w:color w:val="FFFFFF" w:themeColor="background1"/>
+          <w:sz w:val="28"/>
+          <w:szCs w:val="28"/>
+        </w:rPr>
+        <w:t>.</w:t>
+      </w:r>
+    </w:p>
+    <w:p>
+      <w:pPr>
+        <w:rPr>
+          <w:rFonts w:ascii="Century Gothic" w:hAnsi="Century Gothic"/>
+          <w:color w:val="FFFFFF" w:themeColor="background1"/>
+          <w:sz w:val="28"/>
+          <w:szCs w:val="28"/>
+        </w:rPr>
+      </w:pPr>
+      <w:r>
+        <w:rPr>
+          <w:rFonts w:ascii="Century Gothic" w:hAnsi="Century Gothic"/>
+          <w:color w:val="FFFFFF" w:themeColor="background1"/>
+          <w:sz w:val="28"/>
+          <w:szCs w:val="28"/>
+        </w:rPr>
+        <w:t xml:space="preserve">Для примера реализации я выбрал обработчик, который отвечает за отображение условия задачи и отправку посылок. Думаю, нет смысла здесь что-то либо комментировать. </w:t>
+      </w:r>
+    </w:p>
+    <w:p>
+      <w:pPr>
+        <w:rPr>
+          <w:rFonts w:ascii="Century Gothic" w:hAnsi="Century Gothic"/>
+          <w:color w:val="FFFFFF" w:themeColor="background1"/>
+          <w:sz w:val="28"/>
+          <w:szCs w:val="28"/>
+        </w:rPr>
+      </w:pPr>
+      <w:r>
+        <w:rPr>
+          <w:rFonts w:ascii="Century Gothic" w:hAnsi="Century Gothic"/>
+          <w:color w:val="FFFFFF" w:themeColor="background1"/>
+          <w:sz w:val="28"/>
+          <w:szCs w:val="28"/>
+        </w:rPr>
+        <w:t>Могу сказать лишь, что обработчик отвечает также и за формирование таблицы результатов и подсчет штрафа, выполняя одновременно несколько важных функций.</w:t>
+      </w:r>
+    </w:p>
+    <w:p>
+      <w:pPr>
+        <w:rPr>
+          <w:rFonts w:ascii="Century Gothic" w:hAnsi="Century Gothic"/>
+          <w:color w:val="FFFFFF" w:themeColor="background1"/>
+          <w:sz w:val="28"/>
+          <w:szCs w:val="28"/>
+        </w:rPr>
+      </w:pPr>
+      <w:r>
+        <w:rPr>
+          <w:noProof/>
+          <w:lang w:eastAsia="ru-RU"/>
+        </w:rPr>
+        <w:lastRenderedPageBreak/>
+        <w:drawing>
+          <wp:inline distT="0" distB="0" distL="0" distR="0" wp14:anchorId="7FC41FA6" wp14:editId="0671450B">
+            <wp:extent cx="6645910" cy="8625205"/>
+            <wp:effectExtent l="0" t="0" r="2540" b="4445"/>
+            <wp:docPr id="14" name="Рисунок 14"/>
+            <wp:cNvGraphicFramePr>
+              <a:graphicFrameLocks xmlns:a="http://schemas.openxmlformats.org/drawingml/2006/main" noChangeAspect="1"/>
+            </wp:cNvGraphicFramePr>
+            <a:graphic xmlns:a="http://schemas.openxmlformats.org/drawingml/2006/main">
+              <a:graphicData uri="http://schemas.openxmlformats.org/drawingml/2006/picture">
+                <pic:pic xmlns:pic="http://schemas.openxmlformats.org/drawingml/2006/picture">
+                  <pic:nvPicPr>
+                    <pic:cNvPr id="1" name=""/>
+                    <pic:cNvPicPr/>
+                  </pic:nvPicPr>
+                  <pic:blipFill>
+                    <a:blip r:embed="rId19"/>
+                    <a:stretch>
+                      <a:fillRect/>
+                    </a:stretch>
+                  </pic:blipFill>
+                  <pic:spPr>
+                    <a:xfrm>
+                      <a:off x="0" y="0"/>
+                      <a:ext cx="6645910" cy="8625205"/>
+                    </a:xfrm>
+                    <a:prstGeom prst="rect">
+                      <a:avLst/>
+                    </a:prstGeom>
+                  </pic:spPr>
+                </pic:pic>
+              </a:graphicData>
+            </a:graphic>
+          </wp:inline>
+        </w:drawing>
+      </w:r>
+    </w:p>
+    <w:p>
+      <w:pPr>
+        <w:rPr>
+          <w:rFonts w:ascii="Century Gothic" w:hAnsi="Century Gothic"/>
+          <w:color w:val="FFFFFF" w:themeColor="background1"/>
+          <w:sz w:val="28"/>
+          <w:szCs w:val="28"/>
+        </w:rPr>
+      </w:pPr>
+      <w:r>
+        <w:rPr>
+          <w:rFonts w:ascii="Century Gothic" w:hAnsi="Century Gothic"/>
+          <w:color w:val="FFFFFF" w:themeColor="background1"/>
+          <w:sz w:val="28"/>
+          <w:szCs w:val="28"/>
+        </w:rPr>
+        <w:t>Немного позже я расскажу, как проверяются посылки пользователей. А сейчас мы переходим к следующему приложению!</w:t>
+      </w:r>
+    </w:p>
+    <w:p>
+      <w:pPr>
+        <w:rPr>
+          <w:rFonts w:ascii="Century Gothic" w:hAnsi="Century Gothic"/>
+          <w:color w:val="FFFFFF" w:themeColor="background1"/>
+          <w:sz w:val="28"/>
+          <w:szCs w:val="28"/>
+        </w:rPr>
+      </w:pPr>
+      <w:r>
+        <w:rPr>
+          <w:rFonts w:ascii="Century Gothic" w:hAnsi="Century Gothic"/>
+          <w:color w:val="FFFFFF" w:themeColor="background1"/>
+          <w:sz w:val="28"/>
+          <w:szCs w:val="28"/>
+        </w:rPr>
+        <w:lastRenderedPageBreak/>
+        <w:t xml:space="preserve">На очереди архив задач. </w:t>
+      </w:r>
+    </w:p>
+    <w:p>
+      <w:pPr>
+        <w:rPr>
+          <w:rFonts w:ascii="Century Gothic" w:hAnsi="Century Gothic"/>
+          <w:color w:val="FFFFFF" w:themeColor="background1"/>
+          <w:sz w:val="28"/>
+          <w:szCs w:val="28"/>
+        </w:rPr>
+      </w:pPr>
+      <w:r>
+        <w:rPr>
+          <w:rFonts w:ascii="Century Gothic" w:hAnsi="Century Gothic"/>
+          <w:color w:val="FFFFFF" w:themeColor="background1"/>
+          <w:sz w:val="28"/>
+          <w:szCs w:val="28"/>
+        </w:rPr>
+        <w:t xml:space="preserve">Скажу сразу – здесь нет ничего особенного, но приложение важно, и вот почему. </w:t>
+      </w:r>
+    </w:p>
+    <w:p>
+      <w:pPr>
+        <w:rPr>
+          <w:rFonts w:ascii="Century Gothic" w:hAnsi="Century Gothic"/>
+          <w:color w:val="FFFFFF" w:themeColor="background1"/>
+          <w:sz w:val="28"/>
+          <w:szCs w:val="28"/>
+        </w:rPr>
+      </w:pPr>
+      <w:r>
+        <w:rPr>
+          <w:rFonts w:ascii="Century Gothic" w:hAnsi="Century Gothic"/>
+          <w:color w:val="FFFFFF" w:themeColor="background1"/>
+          <w:sz w:val="28"/>
+          <w:szCs w:val="28"/>
+        </w:rPr>
+        <w:t xml:space="preserve">У участников появляется возможность дорешивать нерешенные на соревновании задачи, чем они могу повысить уровень своих умений и навыков. </w:t>
+      </w:r>
+    </w:p>
+    <w:p>
+      <w:pPr>
+        <w:rPr>
+          <w:rFonts w:ascii="Century Gothic" w:hAnsi="Century Gothic"/>
+          <w:color w:val="FFFFFF" w:themeColor="background1"/>
+          <w:sz w:val="28"/>
+          <w:szCs w:val="28"/>
+        </w:rPr>
+      </w:pPr>
+      <w:r>
+        <w:rPr>
+          <w:rFonts w:ascii="Century Gothic" w:hAnsi="Century Gothic"/>
+          <w:color w:val="FFFFFF" w:themeColor="background1"/>
+          <w:sz w:val="28"/>
+          <w:szCs w:val="28"/>
+        </w:rPr>
+        <w:t>Казалось, что почти все готово для приложения, потому что все может понадобится есть в соревнованиях</w:t>
+      </w:r>
+      <w:r>
+        <w:rPr>
+          <w:rFonts w:ascii="Century Gothic" w:hAnsi="Century Gothic"/>
+          <w:color w:val="FFFFFF" w:themeColor="background1"/>
+          <w:sz w:val="28"/>
+          <w:szCs w:val="28"/>
+        </w:rPr>
+        <w:t xml:space="preserve">? </w:t>
+      </w:r>
+      <w:r>
+        <w:rPr>
+          <w:rFonts w:ascii="Century Gothic" w:hAnsi="Century Gothic"/>
+          <w:color w:val="FFFFFF" w:themeColor="background1"/>
+          <w:sz w:val="28"/>
+          <w:szCs w:val="28"/>
+        </w:rPr>
+        <w:t>Вот тут и выходит на с</w:t>
+      </w:r>
+      <w:r>
+        <w:rPr>
+          <w:rFonts w:ascii="Century Gothic" w:hAnsi="Century Gothic"/>
+          <w:color w:val="FFFFFF" w:themeColor="background1"/>
+          <w:sz w:val="28"/>
+          <w:szCs w:val="28"/>
+        </w:rPr>
+        <w:t>цену модульность и наследование, которые решают проблему дублирования кода.</w:t>
+      </w:r>
+    </w:p>
+    <w:p>
+      <w:pPr>
+        <w:rPr>
+          <w:rFonts w:ascii="Century Gothic" w:hAnsi="Century Gothic"/>
+          <w:color w:val="FFFFFF" w:themeColor="background1"/>
+          <w:sz w:val="28"/>
+          <w:szCs w:val="28"/>
+        </w:rPr>
+      </w:pPr>
+      <w:r>
+        <w:rPr>
+          <w:rFonts w:ascii="Century Gothic" w:hAnsi="Century Gothic"/>
+          <w:color w:val="FFFFFF" w:themeColor="background1"/>
+          <w:sz w:val="28"/>
+          <w:szCs w:val="28"/>
+        </w:rPr>
+        <w:t>Посмотрите на все модели, которые используются в этом приложении</w:t>
+      </w:r>
+      <w:r>
+        <w:rPr>
+          <w:rFonts w:ascii="Century Gothic" w:hAnsi="Century Gothic"/>
+          <w:color w:val="FFFFFF" w:themeColor="background1"/>
+          <w:sz w:val="28"/>
+          <w:szCs w:val="28"/>
+        </w:rPr>
+        <w:t>:</w:t>
+      </w:r>
+    </w:p>
+    <w:p>
+      <w:pPr>
+        <w:rPr>
+          <w:rFonts w:ascii="Century Gothic" w:hAnsi="Century Gothic"/>
+          <w:color w:val="FFFFFF" w:themeColor="background1"/>
+          <w:sz w:val="28"/>
+          <w:szCs w:val="28"/>
+        </w:rPr>
+      </w:pPr>
+      <w:r>
+        <w:rPr>
+          <w:noProof/>
+          <w:lang w:eastAsia="ru-RU"/>
+        </w:rPr>
+        <w:drawing>
+          <wp:inline distT="0" distB="0" distL="0" distR="0" wp14:anchorId="5D72C391" wp14:editId="740F0705">
+            <wp:extent cx="6645910" cy="5360670"/>
+            <wp:effectExtent l="0" t="0" r="2540" b="0"/>
+            <wp:docPr id="16" name="Рисунок 16"/>
+            <wp:cNvGraphicFramePr>
+              <a:graphicFrameLocks xmlns:a="http://schemas.openxmlformats.org/drawingml/2006/main" noChangeAspect="1"/>
+            </wp:cNvGraphicFramePr>
+            <a:graphic xmlns:a="http://schemas.openxmlformats.org/drawingml/2006/main">
+              <a:graphicData uri="http://schemas.openxmlformats.org/drawingml/2006/picture">
+                <pic:pic xmlns:pic="http://schemas.openxmlformats.org/drawingml/2006/picture">
+                  <pic:nvPicPr>
+                    <pic:cNvPr id="1" name=""/>
+                    <pic:cNvPicPr/>
+                  </pic:nvPicPr>
+                  <pic:blipFill>
+                    <a:blip r:embed="rId20"/>
+                    <a:stretch>
+                      <a:fillRect/>
+                    </a:stretch>
+                  </pic:blipFill>
+                  <pic:spPr>
+                    <a:xfrm>
+                      <a:off x="0" y="0"/>
+                      <a:ext cx="6645910" cy="5360670"/>
+                    </a:xfrm>
+                    <a:prstGeom prst="rect">
+                      <a:avLst/>
+                    </a:prstGeom>
+                  </pic:spPr>
+                </pic:pic>
+              </a:graphicData>
+            </a:graphic>
+          </wp:inline>
+        </w:drawing>
+      </w:r>
+    </w:p>
+    <w:p>
+      <w:pPr>
+        <w:rPr>
+          <w:rFonts w:ascii="Century Gothic" w:hAnsi="Century Gothic"/>
+          <w:color w:val="FFFFFF" w:themeColor="background1"/>
+          <w:sz w:val="28"/>
+          <w:szCs w:val="28"/>
+          <w:lang w:val="en-US"/>
+        </w:rPr>
+      </w:pPr>
+      <w:r>
+        <w:rPr>
+          <w:rFonts w:ascii="Century Gothic" w:hAnsi="Century Gothic"/>
+          <w:color w:val="FFFFFF" w:themeColor="background1"/>
+          <w:sz w:val="28"/>
+          <w:szCs w:val="28"/>
+        </w:rPr>
+        <w:t>Маловато, не правда ли</w:t>
+      </w:r>
+      <w:r>
+        <w:rPr>
+          <w:rFonts w:ascii="Century Gothic" w:hAnsi="Century Gothic"/>
+          <w:color w:val="FFFFFF" w:themeColor="background1"/>
+          <w:sz w:val="28"/>
+          <w:szCs w:val="28"/>
+          <w:lang w:val="en-US"/>
+        </w:rPr>
+        <w:t>?</w:t>
       </w:r>
       <w:bookmarkStart w:id="4" w:name="_GoBack"/>
       <w:bookmarkEnd w:id="4"/>
     </w:p>
     <w:sectPr>
-      <w:footerReference w:type="default" r:id="rId17"/>
+      <w:footerReference w:type="default" r:id="rId21"/>
       <w:pgSz w:w="11906" w:h="16838"/>
       <w:pgMar w:top="720" w:right="720" w:bottom="720" w:left="720" w:header="708" w:footer="708" w:gutter="0"/>
       <w:pgNumType w:start="1" w:chapStyle="1"/>
@@ -10011,7 +11259,7 @@
           <w:rPr>
             <w:noProof/>
           </w:rPr>
-          <w:t>19</w:t>
+          <w:t>23</w:t>
         </w:r>
         <w:r>
           <w:fldChar w:fldCharType="end"/>
@@ -12049,7 +13297,7 @@
 </file>
 
 <file path=customXml/itemProps1.xml><?xml version="1.0" encoding="utf-8"?>
-<ds:datastoreItem xmlns:ds="http://schemas.openxmlformats.org/officeDocument/2006/customXml" ds:itemID="{777FDB7C-AD36-4DE5-AC35-CF7F618BBC09}">
+<ds:datastoreItem xmlns:ds="http://schemas.openxmlformats.org/officeDocument/2006/customXml" ds:itemID="{1720507A-01C5-4BED-88F8-80E0F47E5F58}">
   <ds:schemaRefs>
     <ds:schemaRef ds:uri="http://schemas.openxmlformats.org/officeDocument/2006/bibliography"/>
   </ds:schemaRefs>

</xml_diff>

<commit_message>
about 60% of cw text
</commit_message>
<xml_diff>
--- a/Course-work.docx
+++ b/Course-work.docx
@@ -235,7 +235,7 @@
           <w:bCs/>
           <w:sz w:val="26"/>
           <w:szCs w:val="26"/>
-          <w:lang w:val="en-US" w:eastAsia="ru-RU"/>
+          <w:lang w:eastAsia="ru-RU"/>
         </w:rPr>
         <w:t>04</w:t>
       </w:r>
@@ -777,7 +777,6 @@
           <w:b/>
           <w:sz w:val="28"/>
           <w:szCs w:val="28"/>
-          <w:lang w:val="en-US"/>
         </w:rPr>
       </w:pPr>
       <w:r>
@@ -786,7 +785,6 @@
           <w:b/>
           <w:sz w:val="28"/>
           <w:szCs w:val="28"/>
-          <w:lang w:val="en-US"/>
         </w:rPr>
         <w:t xml:space="preserve"> </w:t>
       </w:r>
@@ -1460,7 +1458,29 @@
           <w:szCs w:val="24"/>
           <w:lang w:val="en-US"/>
         </w:rPr>
-        <w:t>Sometimes you gotta run before you can walk</w:t>
+        <w:t xml:space="preserve">Sometimes you </w:t>
+      </w:r>
+      <w:proofErr w:type="gramStart"/>
+      <w:r>
+        <w:rPr>
+          <w:rFonts w:ascii="Century Gothic" w:hAnsi="Century Gothic"/>
+          <w:color w:val="FFFFFF" w:themeColor="background1"/>
+          <w:sz w:val="24"/>
+          <w:szCs w:val="24"/>
+          <w:lang w:val="en-US"/>
+        </w:rPr>
+        <w:t>gotta</w:t>
+      </w:r>
+      <w:proofErr w:type="gramEnd"/>
+      <w:r>
+        <w:rPr>
+          <w:rFonts w:ascii="Century Gothic" w:hAnsi="Century Gothic"/>
+          <w:color w:val="FFFFFF" w:themeColor="background1"/>
+          <w:sz w:val="24"/>
+          <w:szCs w:val="24"/>
+          <w:lang w:val="en-US"/>
+        </w:rPr>
+        <w:t xml:space="preserve"> run before you can walk</w:t>
       </w:r>
     </w:p>
     <w:p>
@@ -11167,7 +11187,6 @@
           <w:color w:val="FFFFFF" w:themeColor="background1"/>
           <w:sz w:val="28"/>
           <w:szCs w:val="28"/>
-          <w:lang w:val="en-US"/>
         </w:rPr>
       </w:pPr>
       <w:r>
@@ -11185,15 +11204,1417 @@
           <w:color w:val="FFFFFF" w:themeColor="background1"/>
           <w:sz w:val="28"/>
           <w:szCs w:val="28"/>
-          <w:lang w:val="en-US"/>
         </w:rPr>
         <w:t>?</w:t>
+      </w:r>
+    </w:p>
+    <w:p>
+      <w:pPr>
+        <w:rPr>
+          <w:rFonts w:ascii="Century Gothic" w:hAnsi="Century Gothic"/>
+          <w:color w:val="FFFFFF" w:themeColor="background1"/>
+          <w:sz w:val="28"/>
+          <w:szCs w:val="28"/>
+        </w:rPr>
+      </w:pPr>
+      <w:r>
+        <w:rPr>
+          <w:rFonts w:ascii="Century Gothic" w:hAnsi="Century Gothic"/>
+          <w:color w:val="FFFFFF" w:themeColor="background1"/>
+          <w:sz w:val="28"/>
+          <w:szCs w:val="28"/>
+        </w:rPr>
+        <w:lastRenderedPageBreak/>
+        <w:t xml:space="preserve">Стоит обратить внимание на то, что все модели наследуются от классов с похожим названием, но имеют окончание </w:t>
+      </w:r>
+      <w:r>
+        <w:rPr>
+          <w:rFonts w:ascii="Century Gothic" w:hAnsi="Century Gothic"/>
+          <w:color w:val="FFFFFF" w:themeColor="background1"/>
+          <w:sz w:val="28"/>
+          <w:szCs w:val="28"/>
+        </w:rPr>
+        <w:t>“</w:t>
+      </w:r>
+      <w:r>
+        <w:rPr>
+          <w:rFonts w:ascii="Century Gothic" w:hAnsi="Century Gothic"/>
+          <w:color w:val="FFFFFF" w:themeColor="background1"/>
+          <w:sz w:val="28"/>
+          <w:szCs w:val="28"/>
+          <w:lang w:val="en-US"/>
+        </w:rPr>
+        <w:t>Base</w:t>
+      </w:r>
+      <w:r>
+        <w:rPr>
+          <w:rFonts w:ascii="Century Gothic" w:hAnsi="Century Gothic"/>
+          <w:color w:val="FFFFFF" w:themeColor="background1"/>
+          <w:sz w:val="28"/>
+          <w:szCs w:val="28"/>
+        </w:rPr>
+        <w:t>”.</w:t>
+      </w:r>
+    </w:p>
+    <w:p>
+      <w:pPr>
+        <w:rPr>
+          <w:rFonts w:ascii="Century Gothic" w:hAnsi="Century Gothic"/>
+          <w:color w:val="FFFFFF" w:themeColor="background1"/>
+          <w:sz w:val="28"/>
+          <w:szCs w:val="28"/>
+        </w:rPr>
+      </w:pPr>
+      <w:r>
+        <w:rPr>
+          <w:rFonts w:ascii="Century Gothic" w:hAnsi="Century Gothic"/>
+          <w:color w:val="FFFFFF" w:themeColor="background1"/>
+          <w:sz w:val="28"/>
+          <w:szCs w:val="28"/>
+        </w:rPr>
+        <w:t>Эти базовые классы описывают все необходимые данные, которыми обладает нужная модель. Затем несколько разных приложений наследуют базовые модели, расширяя их до такой степени, которая требуется для встраивания в конкретное приложение.</w:t>
+      </w:r>
+    </w:p>
+    <w:p>
+      <w:pPr>
+        <w:rPr>
+          <w:rFonts w:ascii="Century Gothic" w:hAnsi="Century Gothic"/>
+          <w:color w:val="FFFFFF" w:themeColor="background1"/>
+          <w:sz w:val="28"/>
+          <w:szCs w:val="28"/>
+        </w:rPr>
+      </w:pPr>
+      <w:r>
+        <w:rPr>
+          <w:rFonts w:ascii="Century Gothic" w:hAnsi="Century Gothic"/>
+          <w:color w:val="FFFFFF" w:themeColor="background1"/>
+          <w:sz w:val="28"/>
+          <w:szCs w:val="28"/>
+        </w:rPr>
+        <w:t>Дальше. Задачи нужно проверять, не так ли</w:t>
+      </w:r>
+      <w:r>
+        <w:rPr>
+          <w:rFonts w:ascii="Century Gothic" w:hAnsi="Century Gothic"/>
+          <w:color w:val="FFFFFF" w:themeColor="background1"/>
+          <w:sz w:val="28"/>
+          <w:szCs w:val="28"/>
+        </w:rPr>
+        <w:t xml:space="preserve">? </w:t>
+      </w:r>
+      <w:r>
+        <w:rPr>
+          <w:rFonts w:ascii="Century Gothic" w:hAnsi="Century Gothic"/>
+          <w:color w:val="FFFFFF" w:themeColor="background1"/>
+          <w:sz w:val="28"/>
+          <w:szCs w:val="28"/>
+        </w:rPr>
+        <w:t xml:space="preserve">И здесь мы снова будем использовать уже написанный для этого модуль, который мы использовали в приложении </w:t>
+      </w:r>
+      <w:r>
+        <w:rPr>
+          <w:rFonts w:ascii="Century Gothic" w:hAnsi="Century Gothic"/>
+          <w:color w:val="FFFFFF" w:themeColor="background1"/>
+          <w:sz w:val="28"/>
+          <w:szCs w:val="28"/>
+          <w:lang w:val="en-US"/>
+        </w:rPr>
+        <w:t>contest</w:t>
+      </w:r>
+      <w:r>
+        <w:rPr>
+          <w:rFonts w:ascii="Century Gothic" w:hAnsi="Century Gothic"/>
+          <w:color w:val="FFFFFF" w:themeColor="background1"/>
+          <w:sz w:val="28"/>
+          <w:szCs w:val="28"/>
+        </w:rPr>
+        <w:t xml:space="preserve"> </w:t>
+      </w:r>
+      <w:r>
+        <w:rPr>
+          <w:rFonts w:ascii="Century Gothic" w:hAnsi="Century Gothic"/>
+          <w:color w:val="FFFFFF" w:themeColor="background1"/>
+          <w:sz w:val="28"/>
+          <w:szCs w:val="28"/>
+          <w:lang w:val="en-US"/>
+        </w:rPr>
+        <w:t>application</w:t>
+      </w:r>
+      <w:r>
+        <w:rPr>
+          <w:rFonts w:ascii="Century Gothic" w:hAnsi="Century Gothic"/>
+          <w:color w:val="FFFFFF" w:themeColor="background1"/>
+          <w:sz w:val="28"/>
+          <w:szCs w:val="28"/>
+        </w:rPr>
+        <w:t>.</w:t>
+      </w:r>
+    </w:p>
+    <w:p>
+      <w:pPr>
+        <w:rPr>
+          <w:rFonts w:ascii="Century Gothic" w:hAnsi="Century Gothic"/>
+          <w:color w:val="FFFFFF" w:themeColor="background1"/>
+          <w:sz w:val="28"/>
+          <w:szCs w:val="28"/>
+        </w:rPr>
+      </w:pPr>
+      <w:r>
+        <w:rPr>
+          <w:rFonts w:ascii="Century Gothic" w:hAnsi="Century Gothic"/>
+          <w:color w:val="FFFFFF" w:themeColor="background1"/>
+          <w:sz w:val="28"/>
+          <w:szCs w:val="28"/>
+        </w:rPr>
+        <w:t>Дело в том, что модуль проверки задач использует только те поля моделей, которые есть в их базовой инт</w:t>
+      </w:r>
+      <w:r>
+        <w:rPr>
+          <w:rFonts w:ascii="Century Gothic" w:hAnsi="Century Gothic"/>
+          <w:color w:val="FFFFFF" w:themeColor="background1"/>
+          <w:sz w:val="28"/>
+          <w:szCs w:val="28"/>
+        </w:rPr>
+        <w:t>е</w:t>
+      </w:r>
+      <w:r>
+        <w:rPr>
+          <w:rFonts w:ascii="Century Gothic" w:hAnsi="Century Gothic"/>
+          <w:color w:val="FFFFFF" w:themeColor="background1"/>
+          <w:sz w:val="28"/>
+          <w:szCs w:val="28"/>
+        </w:rPr>
+        <w:t>рпретации.</w:t>
+      </w:r>
+    </w:p>
+    <w:p>
+      <w:pPr>
+        <w:rPr>
+          <w:rFonts w:ascii="Century Gothic" w:hAnsi="Century Gothic"/>
+          <w:color w:val="FFFFFF" w:themeColor="background1"/>
+          <w:sz w:val="28"/>
+          <w:szCs w:val="28"/>
+        </w:rPr>
+      </w:pPr>
+      <w:r>
+        <w:rPr>
+          <w:rFonts w:ascii="Century Gothic" w:hAnsi="Century Gothic"/>
+          <w:color w:val="FFFFFF" w:themeColor="background1"/>
+          <w:sz w:val="28"/>
+          <w:szCs w:val="28"/>
+        </w:rPr>
+        <w:t xml:space="preserve">Благодаря такому подходу, для написания приложения </w:t>
+      </w:r>
+      <w:r>
+        <w:rPr>
+          <w:rFonts w:ascii="Century Gothic" w:hAnsi="Century Gothic"/>
+          <w:color w:val="FFFFFF" w:themeColor="background1"/>
+          <w:sz w:val="28"/>
+          <w:szCs w:val="28"/>
+          <w:lang w:val="en-US"/>
+        </w:rPr>
+        <w:t>archive</w:t>
+      </w:r>
+      <w:r>
+        <w:rPr>
+          <w:rFonts w:ascii="Century Gothic" w:hAnsi="Century Gothic"/>
+          <w:color w:val="FFFFFF" w:themeColor="background1"/>
+          <w:sz w:val="28"/>
+          <w:szCs w:val="28"/>
+        </w:rPr>
+        <w:t xml:space="preserve"> </w:t>
+      </w:r>
+      <w:r>
+        <w:rPr>
+          <w:rFonts w:ascii="Century Gothic" w:hAnsi="Century Gothic"/>
+          <w:color w:val="FFFFFF" w:themeColor="background1"/>
+          <w:sz w:val="28"/>
+          <w:szCs w:val="28"/>
+          <w:lang w:val="en-US"/>
+        </w:rPr>
+        <w:t>application</w:t>
+      </w:r>
+      <w:r>
+        <w:rPr>
+          <w:rFonts w:ascii="Century Gothic" w:hAnsi="Century Gothic"/>
+          <w:color w:val="FFFFFF" w:themeColor="background1"/>
+          <w:sz w:val="28"/>
+          <w:szCs w:val="28"/>
+        </w:rPr>
+        <w:t xml:space="preserve"> </w:t>
+      </w:r>
+      <w:r>
+        <w:rPr>
+          <w:rFonts w:ascii="Century Gothic" w:hAnsi="Century Gothic"/>
+          <w:color w:val="FFFFFF" w:themeColor="background1"/>
+          <w:sz w:val="28"/>
+          <w:szCs w:val="28"/>
+        </w:rPr>
+        <w:t>понадобилось лишь подстроить друг под друга написанные специально для приложения шаблоны пользовательского интерфейса и существующие модели и обработчики.</w:t>
+      </w:r>
+      <w:r>
+        <w:rPr>
+          <w:rFonts w:ascii="Century Gothic" w:hAnsi="Century Gothic"/>
+          <w:color w:val="FFFFFF" w:themeColor="background1"/>
+          <w:sz w:val="28"/>
+          <w:szCs w:val="28"/>
+        </w:rPr>
+        <w:t xml:space="preserve"> Соединив все необходимое вместе, мы получили еще одно самостоятельное приложение.</w:t>
+      </w:r>
+    </w:p>
+    <w:p>
+      <w:pPr>
+        <w:rPr>
+          <w:rFonts w:ascii="Century Gothic" w:hAnsi="Century Gothic"/>
+          <w:color w:val="FFFFFF" w:themeColor="background1"/>
+          <w:sz w:val="28"/>
+          <w:szCs w:val="28"/>
+        </w:rPr>
+      </w:pPr>
+    </w:p>
+    <w:p>
+      <w:pPr>
+        <w:rPr>
+          <w:rFonts w:ascii="Century Gothic" w:hAnsi="Century Gothic"/>
+          <w:color w:val="FFFFFF" w:themeColor="background1"/>
+          <w:sz w:val="28"/>
+          <w:szCs w:val="28"/>
+        </w:rPr>
+      </w:pPr>
+    </w:p>
+    <w:p>
+      <w:pPr>
+        <w:rPr>
+          <w:rFonts w:ascii="Century Gothic" w:hAnsi="Century Gothic"/>
+          <w:color w:val="FFFFFF" w:themeColor="background1"/>
+          <w:sz w:val="28"/>
+          <w:szCs w:val="28"/>
+        </w:rPr>
+      </w:pPr>
+    </w:p>
+    <w:p>
+      <w:pPr>
+        <w:rPr>
+          <w:rFonts w:ascii="Century Gothic" w:hAnsi="Century Gothic"/>
+          <w:color w:val="FFFFFF" w:themeColor="background1"/>
+          <w:sz w:val="28"/>
+          <w:szCs w:val="28"/>
+        </w:rPr>
+      </w:pPr>
+      <w:r>
+        <w:rPr>
+          <w:rFonts w:ascii="Century Gothic" w:hAnsi="Century Gothic"/>
+          <w:color w:val="FFFFFF" w:themeColor="background1"/>
+          <w:sz w:val="28"/>
+          <w:szCs w:val="28"/>
+        </w:rPr>
+        <w:t>Что дальше</w:t>
+      </w:r>
+      <w:r>
+        <w:rPr>
+          <w:rFonts w:ascii="Century Gothic" w:hAnsi="Century Gothic"/>
+          <w:color w:val="FFFFFF" w:themeColor="background1"/>
+          <w:sz w:val="28"/>
+          <w:szCs w:val="28"/>
+        </w:rPr>
+        <w:t xml:space="preserve">? </w:t>
+      </w:r>
+      <w:r>
+        <w:rPr>
+          <w:rFonts w:ascii="Century Gothic" w:hAnsi="Century Gothic"/>
+          <w:color w:val="FFFFFF" w:themeColor="background1"/>
+          <w:sz w:val="28"/>
+          <w:szCs w:val="28"/>
+        </w:rPr>
+        <w:t xml:space="preserve">Дальше приложение </w:t>
+      </w:r>
+      <w:r>
+        <w:rPr>
+          <w:rFonts w:ascii="Century Gothic" w:hAnsi="Century Gothic"/>
+          <w:color w:val="FFFFFF" w:themeColor="background1"/>
+          <w:sz w:val="28"/>
+          <w:szCs w:val="28"/>
+          <w:lang w:val="en-US"/>
+        </w:rPr>
+        <w:t>Rating</w:t>
+      </w:r>
+      <w:r>
+        <w:rPr>
+          <w:rFonts w:ascii="Century Gothic" w:hAnsi="Century Gothic"/>
+          <w:color w:val="FFFFFF" w:themeColor="background1"/>
+          <w:sz w:val="28"/>
+          <w:szCs w:val="28"/>
+        </w:rPr>
+        <w:t xml:space="preserve"> </w:t>
+      </w:r>
+      <w:r>
+        <w:rPr>
+          <w:rFonts w:ascii="Century Gothic" w:hAnsi="Century Gothic"/>
+          <w:color w:val="FFFFFF" w:themeColor="background1"/>
+          <w:sz w:val="28"/>
+          <w:szCs w:val="28"/>
+          <w:lang w:val="en-US"/>
+        </w:rPr>
+        <w:t>application</w:t>
+      </w:r>
+      <w:r>
+        <w:rPr>
+          <w:rFonts w:ascii="Century Gothic" w:hAnsi="Century Gothic"/>
+          <w:color w:val="FFFFFF" w:themeColor="background1"/>
+          <w:sz w:val="28"/>
+          <w:szCs w:val="28"/>
+        </w:rPr>
+        <w:t xml:space="preserve">. </w:t>
+      </w:r>
+    </w:p>
+    <w:p>
+      <w:pPr>
+        <w:rPr>
+          <w:rFonts w:ascii="Century Gothic" w:hAnsi="Century Gothic"/>
+          <w:color w:val="FFFFFF" w:themeColor="background1"/>
+          <w:sz w:val="28"/>
+          <w:szCs w:val="28"/>
+        </w:rPr>
+      </w:pPr>
+      <w:r>
+        <w:rPr>
+          <w:rFonts w:ascii="Century Gothic" w:hAnsi="Century Gothic"/>
+          <w:color w:val="FFFFFF" w:themeColor="background1"/>
+          <w:sz w:val="28"/>
+          <w:szCs w:val="28"/>
+        </w:rPr>
+        <w:t>Это, пожалуй, самый незначительный из модулей, написанных для проекта. Так почему же он расположен отдельно</w:t>
+      </w:r>
+      <w:r>
+        <w:rPr>
+          <w:rFonts w:ascii="Century Gothic" w:hAnsi="Century Gothic"/>
+          <w:color w:val="FFFFFF" w:themeColor="background1"/>
+          <w:sz w:val="28"/>
+          <w:szCs w:val="28"/>
+        </w:rPr>
+        <w:t xml:space="preserve">? </w:t>
+      </w:r>
+      <w:r>
+        <w:rPr>
+          <w:rFonts w:ascii="Century Gothic" w:hAnsi="Century Gothic"/>
+          <w:color w:val="FFFFFF" w:themeColor="background1"/>
+          <w:sz w:val="28"/>
+          <w:szCs w:val="28"/>
+        </w:rPr>
+        <w:t>Все дело в том, что в дальнейшем у меня есть масса идей, как организовать рейтинг пользователей, поэтому изначально следовало позаботиться об изолированности кода, отвечающего за отображение рейтинга пользователей.</w:t>
+      </w:r>
+    </w:p>
+    <w:p>
+      <w:pPr>
+        <w:rPr>
+          <w:rFonts w:ascii="Century Gothic" w:hAnsi="Century Gothic"/>
+          <w:color w:val="FFFFFF" w:themeColor="background1"/>
+          <w:sz w:val="28"/>
+          <w:szCs w:val="28"/>
+        </w:rPr>
+      </w:pPr>
+      <w:r>
+        <w:rPr>
+          <w:rFonts w:ascii="Century Gothic" w:hAnsi="Century Gothic"/>
+          <w:color w:val="FFFFFF" w:themeColor="background1"/>
+          <w:sz w:val="28"/>
+          <w:szCs w:val="28"/>
+        </w:rPr>
+        <w:t>Как считается рейтинг</w:t>
+      </w:r>
+      <w:r>
+        <w:rPr>
+          <w:rFonts w:ascii="Century Gothic" w:hAnsi="Century Gothic"/>
+          <w:color w:val="FFFFFF" w:themeColor="background1"/>
+          <w:sz w:val="28"/>
+          <w:szCs w:val="28"/>
+        </w:rPr>
+        <w:t xml:space="preserve">? </w:t>
+      </w:r>
+      <w:r>
+        <w:rPr>
+          <w:rFonts w:ascii="Century Gothic" w:hAnsi="Century Gothic"/>
+          <w:color w:val="FFFFFF" w:themeColor="background1"/>
+          <w:sz w:val="28"/>
+          <w:szCs w:val="28"/>
+        </w:rPr>
+        <w:t xml:space="preserve">– Я расскажу об этом позже. Скажу лишь, что он складывается из результатов участия в онлайн-соревнованиях по </w:t>
+      </w:r>
+      <w:r>
+        <w:rPr>
+          <w:rFonts w:ascii="Century Gothic" w:hAnsi="Century Gothic"/>
+          <w:color w:val="FFFFFF" w:themeColor="background1"/>
+          <w:sz w:val="28"/>
+          <w:szCs w:val="28"/>
+        </w:rPr>
+        <w:t>программированию</w:t>
+      </w:r>
+      <w:r>
+        <w:rPr>
+          <w:rFonts w:ascii="Century Gothic" w:hAnsi="Century Gothic"/>
+          <w:color w:val="FFFFFF" w:themeColor="background1"/>
+          <w:sz w:val="28"/>
+          <w:szCs w:val="28"/>
+        </w:rPr>
+        <w:t>.</w:t>
+      </w:r>
+    </w:p>
+    <w:p>
+      <w:pPr>
+        <w:rPr>
+          <w:rFonts w:ascii="Century Gothic" w:hAnsi="Century Gothic"/>
+          <w:color w:val="FFFFFF" w:themeColor="background1"/>
+          <w:sz w:val="28"/>
+          <w:szCs w:val="28"/>
+        </w:rPr>
+      </w:pPr>
+    </w:p>
+    <w:p>
+      <w:pPr>
+        <w:rPr>
+          <w:rFonts w:ascii="Century Gothic" w:hAnsi="Century Gothic"/>
+          <w:color w:val="FFFFFF" w:themeColor="background1"/>
+          <w:sz w:val="28"/>
+          <w:szCs w:val="28"/>
+        </w:rPr>
+      </w:pPr>
+    </w:p>
+    <w:p>
+      <w:pPr>
+        <w:rPr>
+          <w:rFonts w:ascii="Century Gothic" w:hAnsi="Century Gothic"/>
+          <w:color w:val="FFFFFF" w:themeColor="background1"/>
+          <w:sz w:val="28"/>
+          <w:szCs w:val="28"/>
+        </w:rPr>
+      </w:pPr>
+      <w:r>
+        <w:rPr>
+          <w:rFonts w:ascii="Century Gothic" w:hAnsi="Century Gothic"/>
+          <w:color w:val="FFFFFF" w:themeColor="background1"/>
+          <w:sz w:val="28"/>
+          <w:szCs w:val="28"/>
+        </w:rPr>
+        <w:lastRenderedPageBreak/>
+        <w:t>Чтобы привести в пример кода? Я</w:t>
+      </w:r>
+      <w:r>
+        <w:rPr>
+          <w:rFonts w:ascii="Century Gothic" w:hAnsi="Century Gothic"/>
+          <w:color w:val="FFFFFF" w:themeColor="background1"/>
+          <w:sz w:val="28"/>
+          <w:szCs w:val="28"/>
+        </w:rPr>
+        <w:t xml:space="preserve"> </w:t>
+      </w:r>
+      <w:r>
+        <w:rPr>
+          <w:rFonts w:ascii="Century Gothic" w:hAnsi="Century Gothic"/>
+          <w:color w:val="FFFFFF" w:themeColor="background1"/>
+          <w:sz w:val="28"/>
+          <w:szCs w:val="28"/>
+        </w:rPr>
+        <w:t xml:space="preserve">над этим долго думал, и ничего лучше не нашел, как показать вам, из чего формируется то, что видит </w:t>
+      </w:r>
+      <w:r>
+        <w:rPr>
+          <w:rFonts w:ascii="Century Gothic" w:hAnsi="Century Gothic"/>
+          <w:color w:val="FFFFFF" w:themeColor="background1"/>
+          <w:sz w:val="28"/>
+          <w:szCs w:val="28"/>
+        </w:rPr>
+        <w:t>зашедший на сайт человек.</w:t>
+      </w:r>
+      <w:r>
+        <w:rPr>
+          <w:rFonts w:ascii="Century Gothic" w:hAnsi="Century Gothic"/>
+          <w:color w:val="FFFFFF" w:themeColor="background1"/>
+          <w:sz w:val="28"/>
+          <w:szCs w:val="28"/>
+        </w:rPr>
+        <w:t xml:space="preserve"> </w:t>
+      </w:r>
+    </w:p>
+    <w:p>
+      <w:pPr>
+        <w:rPr>
+          <w:rFonts w:ascii="Century Gothic" w:hAnsi="Century Gothic"/>
+          <w:color w:val="FFFFFF" w:themeColor="background1"/>
+          <w:sz w:val="28"/>
+          <w:szCs w:val="28"/>
+        </w:rPr>
+      </w:pPr>
+      <w:r>
+        <w:rPr>
+          <w:rFonts w:ascii="Century Gothic" w:hAnsi="Century Gothic"/>
+          <w:color w:val="FFFFFF" w:themeColor="background1"/>
+          <w:sz w:val="28"/>
+          <w:szCs w:val="28"/>
+        </w:rPr>
+        <w:t xml:space="preserve">Давайте взглянем на шаблон </w:t>
+      </w:r>
+      <w:r>
+        <w:rPr>
+          <w:rFonts w:ascii="Century Gothic" w:hAnsi="Century Gothic"/>
+          <w:color w:val="FFFFFF" w:themeColor="background1"/>
+          <w:sz w:val="28"/>
+          <w:szCs w:val="28"/>
+        </w:rPr>
+        <w:t>(</w:t>
+      </w:r>
+      <w:r>
+        <w:rPr>
+          <w:rFonts w:ascii="Century Gothic" w:hAnsi="Century Gothic"/>
+          <w:color w:val="FFFFFF" w:themeColor="background1"/>
+          <w:sz w:val="28"/>
+          <w:szCs w:val="28"/>
+          <w:lang w:val="en-US"/>
+        </w:rPr>
+        <w:t>template</w:t>
+      </w:r>
+      <w:r>
+        <w:rPr>
+          <w:rFonts w:ascii="Century Gothic" w:hAnsi="Century Gothic"/>
+          <w:color w:val="FFFFFF" w:themeColor="background1"/>
+          <w:sz w:val="28"/>
+          <w:szCs w:val="28"/>
+        </w:rPr>
+        <w:t xml:space="preserve">), </w:t>
+      </w:r>
+      <w:r>
+        <w:rPr>
+          <w:rFonts w:ascii="Century Gothic" w:hAnsi="Century Gothic"/>
+          <w:color w:val="FFFFFF" w:themeColor="background1"/>
+          <w:sz w:val="28"/>
+          <w:szCs w:val="28"/>
+        </w:rPr>
+        <w:t>который отвечает за визуализацию таблицы пользователей.</w:t>
+      </w:r>
+    </w:p>
+    <w:p>
+      <w:pPr>
+        <w:rPr>
+          <w:rFonts w:ascii="Century Gothic" w:hAnsi="Century Gothic"/>
+          <w:color w:val="FFFFFF" w:themeColor="background1"/>
+          <w:sz w:val="28"/>
+          <w:szCs w:val="28"/>
+          <w:lang w:val="en-US"/>
+        </w:rPr>
+      </w:pPr>
+      <w:r>
+        <w:rPr>
+          <w:noProof/>
+          <w:lang w:eastAsia="ru-RU"/>
+        </w:rPr>
+        <w:drawing>
+          <wp:inline distT="0" distB="0" distL="0" distR="0" wp14:anchorId="53508C78" wp14:editId="375F4DA5">
+            <wp:extent cx="6645910" cy="4775200"/>
+            <wp:effectExtent l="0" t="0" r="2540" b="6350"/>
+            <wp:docPr id="5" name="Рисунок 5"/>
+            <wp:cNvGraphicFramePr>
+              <a:graphicFrameLocks xmlns:a="http://schemas.openxmlformats.org/drawingml/2006/main" noChangeAspect="1"/>
+            </wp:cNvGraphicFramePr>
+            <a:graphic xmlns:a="http://schemas.openxmlformats.org/drawingml/2006/main">
+              <a:graphicData uri="http://schemas.openxmlformats.org/drawingml/2006/picture">
+                <pic:pic xmlns:pic="http://schemas.openxmlformats.org/drawingml/2006/picture">
+                  <pic:nvPicPr>
+                    <pic:cNvPr id="1" name=""/>
+                    <pic:cNvPicPr/>
+                  </pic:nvPicPr>
+                  <pic:blipFill>
+                    <a:blip r:embed="rId21"/>
+                    <a:stretch>
+                      <a:fillRect/>
+                    </a:stretch>
+                  </pic:blipFill>
+                  <pic:spPr>
+                    <a:xfrm>
+                      <a:off x="0" y="0"/>
+                      <a:ext cx="6645910" cy="4775200"/>
+                    </a:xfrm>
+                    <a:prstGeom prst="rect">
+                      <a:avLst/>
+                    </a:prstGeom>
+                  </pic:spPr>
+                </pic:pic>
+              </a:graphicData>
+            </a:graphic>
+          </wp:inline>
+        </w:drawing>
+      </w:r>
+    </w:p>
+    <w:p>
+      <w:pPr>
+        <w:rPr>
+          <w:rFonts w:ascii="Century Gothic" w:hAnsi="Century Gothic"/>
+          <w:color w:val="FFFFFF" w:themeColor="background1"/>
+          <w:sz w:val="28"/>
+          <w:szCs w:val="28"/>
+          <w:lang w:val="en-US"/>
+        </w:rPr>
+      </w:pPr>
+    </w:p>
+    <w:p>
+      <w:pPr>
+        <w:rPr>
+          <w:rFonts w:ascii="Century Gothic" w:hAnsi="Century Gothic"/>
+          <w:color w:val="FFFFFF" w:themeColor="background1"/>
+          <w:sz w:val="28"/>
+          <w:szCs w:val="28"/>
+        </w:rPr>
+      </w:pPr>
+      <w:r>
+        <w:rPr>
+          <w:rFonts w:ascii="Century Gothic" w:hAnsi="Century Gothic"/>
+          <w:color w:val="FFFFFF" w:themeColor="background1"/>
+          <w:sz w:val="28"/>
+          <w:szCs w:val="28"/>
+        </w:rPr>
+        <w:t xml:space="preserve">Система шаблонов очень удобна, так как позволяет не дублировать код, который нужно использовать повторно. В данном примере наш шаблон является потомком базового шаблона </w:t>
+      </w:r>
+      <w:r>
+        <w:rPr>
+          <w:rFonts w:ascii="Century Gothic" w:hAnsi="Century Gothic"/>
+          <w:color w:val="FFFFFF" w:themeColor="background1"/>
+          <w:sz w:val="28"/>
+          <w:szCs w:val="28"/>
+          <w:lang w:val="en-US"/>
+        </w:rPr>
+        <w:t>index</w:t>
+      </w:r>
+      <w:r>
+        <w:rPr>
+          <w:rFonts w:ascii="Century Gothic" w:hAnsi="Century Gothic"/>
+          <w:color w:val="FFFFFF" w:themeColor="background1"/>
+          <w:sz w:val="28"/>
+          <w:szCs w:val="28"/>
+        </w:rPr>
+        <w:t>.</w:t>
+      </w:r>
+      <w:r>
+        <w:rPr>
+          <w:rFonts w:ascii="Century Gothic" w:hAnsi="Century Gothic"/>
+          <w:color w:val="FFFFFF" w:themeColor="background1"/>
+          <w:sz w:val="28"/>
+          <w:szCs w:val="28"/>
+          <w:lang w:val="en-US"/>
+        </w:rPr>
+        <w:t>html</w:t>
+      </w:r>
+      <w:r>
+        <w:rPr>
+          <w:rFonts w:ascii="Century Gothic" w:hAnsi="Century Gothic"/>
+          <w:color w:val="FFFFFF" w:themeColor="background1"/>
+          <w:sz w:val="28"/>
+          <w:szCs w:val="28"/>
+        </w:rPr>
+        <w:t>. Это означает, что весь остальной интерфейс сайта будет отображаться по умолчанию</w:t>
+      </w:r>
+      <w:r>
+        <w:rPr>
+          <w:rFonts w:ascii="Century Gothic" w:hAnsi="Century Gothic"/>
+          <w:color w:val="FFFFFF" w:themeColor="background1"/>
+          <w:sz w:val="28"/>
+          <w:szCs w:val="28"/>
+        </w:rPr>
+        <w:t>, потому что он есть в родительском шаблоне.</w:t>
+      </w:r>
+    </w:p>
+    <w:p>
+      <w:pPr>
+        <w:rPr>
+          <w:rFonts w:ascii="Century Gothic" w:hAnsi="Century Gothic"/>
+          <w:color w:val="FFFFFF" w:themeColor="background1"/>
+          <w:sz w:val="28"/>
+          <w:szCs w:val="28"/>
+        </w:rPr>
+      </w:pPr>
+      <w:r>
+        <w:rPr>
+          <w:rFonts w:ascii="Century Gothic" w:hAnsi="Century Gothic"/>
+          <w:color w:val="FFFFFF" w:themeColor="background1"/>
+          <w:sz w:val="28"/>
+          <w:szCs w:val="28"/>
+        </w:rPr>
+        <w:t xml:space="preserve">Еще стоит обратить внимание на использование языка шаблонов </w:t>
+      </w:r>
+      <w:r>
+        <w:rPr>
+          <w:rFonts w:ascii="Century Gothic" w:hAnsi="Century Gothic"/>
+          <w:color w:val="FFFFFF" w:themeColor="background1"/>
+          <w:sz w:val="28"/>
+          <w:szCs w:val="28"/>
+          <w:lang w:val="en-US"/>
+        </w:rPr>
+        <w:t>Django</w:t>
+      </w:r>
+      <w:r>
+        <w:rPr>
+          <w:rFonts w:ascii="Century Gothic" w:hAnsi="Century Gothic"/>
+          <w:color w:val="FFFFFF" w:themeColor="background1"/>
+          <w:sz w:val="28"/>
+          <w:szCs w:val="28"/>
+        </w:rPr>
+        <w:t xml:space="preserve">, </w:t>
+      </w:r>
+      <w:r>
+        <w:rPr>
+          <w:rFonts w:ascii="Century Gothic" w:hAnsi="Century Gothic"/>
+          <w:color w:val="FFFFFF" w:themeColor="background1"/>
+          <w:sz w:val="28"/>
+          <w:szCs w:val="28"/>
+        </w:rPr>
+        <w:t xml:space="preserve">который дает возможность вставлять значения переменных, переданных с сервера напрямую. Это очень удобно и ускоряет разработку. </w:t>
+      </w:r>
+    </w:p>
+    <w:p>
+      <w:pPr>
+        <w:rPr>
+          <w:rFonts w:ascii="Century Gothic" w:hAnsi="Century Gothic"/>
+          <w:color w:val="FFFFFF" w:themeColor="background1"/>
+          <w:sz w:val="28"/>
+          <w:szCs w:val="28"/>
+        </w:rPr>
+      </w:pPr>
+      <w:r>
+        <w:rPr>
+          <w:rFonts w:ascii="Century Gothic" w:hAnsi="Century Gothic"/>
+          <w:color w:val="FFFFFF" w:themeColor="background1"/>
+          <w:sz w:val="28"/>
+          <w:szCs w:val="28"/>
+        </w:rPr>
+        <w:lastRenderedPageBreak/>
+        <w:t>А мы идем, нет, даже бежим дальше, и возьмём для рассмотрения сразу два приложения, которые тесно связаны друг с другом.</w:t>
+      </w:r>
+    </w:p>
+    <w:p>
+      <w:pPr>
+        <w:rPr>
+          <w:rFonts w:ascii="Century Gothic" w:hAnsi="Century Gothic"/>
+          <w:color w:val="FFFFFF" w:themeColor="background1"/>
+          <w:sz w:val="28"/>
+          <w:szCs w:val="28"/>
+        </w:rPr>
+      </w:pPr>
+      <w:r>
+        <w:rPr>
+          <w:rFonts w:ascii="Century Gothic" w:hAnsi="Century Gothic"/>
+          <w:color w:val="FFFFFF" w:themeColor="background1"/>
+          <w:sz w:val="28"/>
+          <w:szCs w:val="28"/>
+        </w:rPr>
+        <w:t>Приступим</w:t>
+      </w:r>
+      <w:r>
+        <w:rPr>
+          <w:rFonts w:ascii="Century Gothic" w:hAnsi="Century Gothic"/>
+          <w:color w:val="FFFFFF" w:themeColor="background1"/>
+          <w:sz w:val="28"/>
+          <w:szCs w:val="28"/>
+          <w:lang w:val="en-US"/>
+        </w:rPr>
+        <w:t xml:space="preserve"> </w:t>
+      </w:r>
+      <w:r>
+        <w:rPr>
+          <w:rFonts w:ascii="Century Gothic" w:hAnsi="Century Gothic"/>
+          <w:color w:val="FFFFFF" w:themeColor="background1"/>
+          <w:sz w:val="28"/>
+          <w:szCs w:val="28"/>
+        </w:rPr>
+        <w:t>к</w:t>
+      </w:r>
+      <w:r>
+        <w:rPr>
+          <w:rFonts w:ascii="Century Gothic" w:hAnsi="Century Gothic"/>
+          <w:color w:val="FFFFFF" w:themeColor="background1"/>
+          <w:sz w:val="28"/>
+          <w:szCs w:val="28"/>
+          <w:lang w:val="en-US"/>
+        </w:rPr>
+        <w:t xml:space="preserve"> </w:t>
+      </w:r>
+      <w:r>
+        <w:rPr>
+          <w:rFonts w:ascii="Century Gothic" w:hAnsi="Century Gothic"/>
+          <w:color w:val="FFFFFF" w:themeColor="background1"/>
+          <w:sz w:val="28"/>
+          <w:szCs w:val="28"/>
+        </w:rPr>
+        <w:t>обзору</w:t>
+      </w:r>
+      <w:r>
+        <w:rPr>
+          <w:rFonts w:ascii="Century Gothic" w:hAnsi="Century Gothic"/>
+          <w:color w:val="FFFFFF" w:themeColor="background1"/>
+          <w:sz w:val="28"/>
+          <w:szCs w:val="28"/>
+          <w:lang w:val="en-US"/>
+        </w:rPr>
+        <w:t xml:space="preserve"> </w:t>
+      </w:r>
+      <w:r>
+        <w:rPr>
+          <w:rFonts w:ascii="Century Gothic" w:hAnsi="Century Gothic"/>
+          <w:color w:val="FFFFFF" w:themeColor="background1"/>
+          <w:sz w:val="28"/>
+          <w:szCs w:val="28"/>
+          <w:lang w:val="en-US"/>
+        </w:rPr>
+        <w:t>courses &amp; education application.</w:t>
+      </w:r>
+      <w:r>
+        <w:rPr>
+          <w:rFonts w:ascii="Century Gothic" w:hAnsi="Century Gothic"/>
+          <w:color w:val="FFFFFF" w:themeColor="background1"/>
+          <w:sz w:val="28"/>
+          <w:szCs w:val="28"/>
+          <w:lang w:val="en-US"/>
+        </w:rPr>
+        <w:t xml:space="preserve"> </w:t>
+      </w:r>
+      <w:r>
+        <w:rPr>
+          <w:rFonts w:ascii="Century Gothic" w:hAnsi="Century Gothic"/>
+          <w:color w:val="FFFFFF" w:themeColor="background1"/>
+          <w:sz w:val="28"/>
+          <w:szCs w:val="28"/>
+        </w:rPr>
+        <w:t>Оба отвечают за образовательную часть сайта.</w:t>
+      </w:r>
+    </w:p>
+    <w:p>
+      <w:pPr>
+        <w:rPr>
+          <w:rFonts w:ascii="Century Gothic" w:hAnsi="Century Gothic"/>
+          <w:color w:val="FFFFFF" w:themeColor="background1"/>
+          <w:sz w:val="28"/>
+          <w:szCs w:val="28"/>
+        </w:rPr>
+      </w:pPr>
+      <w:r>
+        <w:rPr>
+          <w:rFonts w:ascii="Century Gothic" w:hAnsi="Century Gothic"/>
+          <w:color w:val="FFFFFF" w:themeColor="background1"/>
+          <w:sz w:val="28"/>
+          <w:szCs w:val="28"/>
+        </w:rPr>
+        <w:t xml:space="preserve">При создании проекта я придерживался принципа </w:t>
+      </w:r>
+      <w:r>
+        <w:rPr>
+          <w:rFonts w:ascii="Century Gothic" w:hAnsi="Century Gothic"/>
+          <w:color w:val="FFFFFF" w:themeColor="background1"/>
+          <w:sz w:val="28"/>
+          <w:szCs w:val="28"/>
+        </w:rPr>
+        <w:t>“</w:t>
+      </w:r>
+      <w:r>
+        <w:rPr>
+          <w:rFonts w:ascii="Century Gothic" w:hAnsi="Century Gothic"/>
+          <w:color w:val="FFFFFF" w:themeColor="background1"/>
+          <w:sz w:val="28"/>
+          <w:szCs w:val="28"/>
+        </w:rPr>
+        <w:t>Образование, доступное для всех</w:t>
+      </w:r>
+      <w:r>
+        <w:rPr>
+          <w:rFonts w:ascii="Century Gothic" w:hAnsi="Century Gothic"/>
+          <w:color w:val="FFFFFF" w:themeColor="background1"/>
+          <w:sz w:val="28"/>
+          <w:szCs w:val="28"/>
+        </w:rPr>
+        <w:t>”</w:t>
+      </w:r>
+      <w:r>
+        <w:rPr>
+          <w:rFonts w:ascii="Century Gothic" w:hAnsi="Century Gothic"/>
+          <w:color w:val="FFFFFF" w:themeColor="background1"/>
+          <w:sz w:val="28"/>
+          <w:szCs w:val="28"/>
+        </w:rPr>
+        <w:t>. Это означает, что курсы пока что бесплатные для всех</w:t>
+      </w:r>
+      <w:r>
+        <w:rPr>
+          <w:rFonts w:ascii="Century Gothic" w:hAnsi="Century Gothic"/>
+          <w:color w:val="FFFFFF" w:themeColor="background1"/>
+          <w:sz w:val="28"/>
+          <w:szCs w:val="28"/>
+        </w:rPr>
+        <w:t xml:space="preserve">. </w:t>
+      </w:r>
+      <w:r>
+        <w:rPr>
+          <w:rFonts w:ascii="Century Gothic" w:hAnsi="Century Gothic"/>
+          <w:color w:val="FFFFFF" w:themeColor="background1"/>
+          <w:sz w:val="28"/>
+          <w:szCs w:val="28"/>
+        </w:rPr>
+        <w:t xml:space="preserve">Более того, абсолютно любой человек </w:t>
+      </w:r>
+      <w:r>
+        <w:rPr>
+          <w:rFonts w:ascii="Century Gothic" w:hAnsi="Century Gothic"/>
+          <w:color w:val="FFFFFF" w:themeColor="background1"/>
+          <w:sz w:val="28"/>
+          <w:szCs w:val="28"/>
+        </w:rPr>
+        <w:t xml:space="preserve">может запустить свой образовательный проект в рамках созданного курса. </w:t>
+      </w:r>
+    </w:p>
+    <w:p>
+      <w:pPr>
+        <w:rPr>
+          <w:rFonts w:ascii="Century Gothic" w:hAnsi="Century Gothic"/>
+          <w:color w:val="FFFFFF" w:themeColor="background1"/>
+          <w:sz w:val="28"/>
+          <w:szCs w:val="28"/>
+        </w:rPr>
+      </w:pPr>
+      <w:r>
+        <w:rPr>
+          <w:rFonts w:ascii="Century Gothic" w:hAnsi="Century Gothic"/>
+          <w:color w:val="FFFFFF" w:themeColor="background1"/>
+          <w:sz w:val="28"/>
+          <w:szCs w:val="28"/>
+        </w:rPr>
+        <w:t>Такая концепция поможет привлечь больше пользователей, заинтересованных в возможностях, которые платформа предоставляет бесплатно.</w:t>
+      </w:r>
+    </w:p>
+    <w:p>
+      <w:pPr>
+        <w:rPr>
+          <w:rFonts w:ascii="Century Gothic" w:hAnsi="Century Gothic"/>
+          <w:color w:val="FFFFFF" w:themeColor="background1"/>
+          <w:sz w:val="28"/>
+          <w:szCs w:val="28"/>
+        </w:rPr>
+      </w:pPr>
+      <w:r>
+        <w:rPr>
+          <w:rFonts w:ascii="Century Gothic" w:hAnsi="Century Gothic"/>
+          <w:color w:val="FFFFFF" w:themeColor="background1"/>
+          <w:sz w:val="28"/>
+          <w:szCs w:val="28"/>
+        </w:rPr>
+        <w:t xml:space="preserve">Образовательная часть сайта писалась в два этапа. </w:t>
+      </w:r>
+    </w:p>
+    <w:p>
+      <w:pPr>
+        <w:rPr>
+          <w:rFonts w:ascii="Century Gothic" w:hAnsi="Century Gothic"/>
+          <w:color w:val="FFFFFF" w:themeColor="background1"/>
+          <w:sz w:val="28"/>
+          <w:szCs w:val="28"/>
+          <w:lang w:val="en-US"/>
+        </w:rPr>
+      </w:pPr>
+      <w:r>
+        <w:rPr>
+          <w:rFonts w:ascii="Century Gothic" w:hAnsi="Century Gothic"/>
+          <w:color w:val="FFFFFF" w:themeColor="background1"/>
+          <w:sz w:val="28"/>
+          <w:szCs w:val="28"/>
+        </w:rPr>
+        <w:t xml:space="preserve">Первым делом необходимо было создать систему управления контентом </w:t>
+      </w:r>
+      <w:r>
+        <w:rPr>
+          <w:rFonts w:ascii="Century Gothic" w:hAnsi="Century Gothic"/>
+          <w:color w:val="FFFFFF" w:themeColor="background1"/>
+          <w:sz w:val="28"/>
+          <w:szCs w:val="28"/>
+        </w:rPr>
+        <w:t>(</w:t>
+      </w:r>
+      <w:r>
+        <w:rPr>
+          <w:rFonts w:ascii="Century Gothic" w:hAnsi="Century Gothic"/>
+          <w:color w:val="FFFFFF" w:themeColor="background1"/>
+          <w:sz w:val="28"/>
+          <w:szCs w:val="28"/>
+          <w:lang w:val="en-US"/>
+        </w:rPr>
+        <w:t>CMS</w:t>
+      </w:r>
+      <w:r>
+        <w:rPr>
+          <w:rFonts w:ascii="Century Gothic" w:hAnsi="Century Gothic"/>
+          <w:color w:val="FFFFFF" w:themeColor="background1"/>
+          <w:sz w:val="28"/>
+          <w:szCs w:val="28"/>
+        </w:rPr>
+        <w:t xml:space="preserve">), </w:t>
+      </w:r>
+      <w:r>
+        <w:rPr>
+          <w:rFonts w:ascii="Century Gothic" w:hAnsi="Century Gothic"/>
+          <w:color w:val="FFFFFF" w:themeColor="background1"/>
+          <w:sz w:val="28"/>
+          <w:szCs w:val="28"/>
+        </w:rPr>
+        <w:t>и связать её с интерфейсом преподавателя, который будет ей пользоваться.</w:t>
+      </w:r>
+    </w:p>
+    <w:p>
+      <w:pPr>
+        <w:rPr>
+          <w:rFonts w:ascii="Century Gothic" w:hAnsi="Century Gothic"/>
+          <w:color w:val="FFFFFF" w:themeColor="background1"/>
+          <w:sz w:val="28"/>
+          <w:szCs w:val="28"/>
+        </w:rPr>
+      </w:pPr>
+      <w:r>
+        <w:rPr>
+          <w:rFonts w:ascii="Century Gothic" w:hAnsi="Century Gothic"/>
+          <w:color w:val="FFFFFF" w:themeColor="background1"/>
+          <w:sz w:val="28"/>
+          <w:szCs w:val="28"/>
+        </w:rPr>
+        <w:t>После этого на очереди был интерфейс пользователя. На это время у нас уже существовал полностью рабочая панель преподавателя. Осталось определиться с парой формальностей и готово.</w:t>
+      </w:r>
+    </w:p>
+    <w:p>
+      <w:pPr>
+        <w:rPr>
+          <w:rFonts w:ascii="Century Gothic" w:hAnsi="Century Gothic"/>
+          <w:color w:val="FFFFFF" w:themeColor="background1"/>
+          <w:sz w:val="28"/>
+          <w:szCs w:val="28"/>
+        </w:rPr>
+      </w:pPr>
+    </w:p>
+    <w:p>
+      <w:pPr>
+        <w:rPr>
+          <w:rFonts w:ascii="Century Gothic" w:hAnsi="Century Gothic"/>
+          <w:color w:val="FFFFFF" w:themeColor="background1"/>
+          <w:sz w:val="28"/>
+          <w:szCs w:val="28"/>
+        </w:rPr>
+      </w:pPr>
+      <w:r>
+        <w:rPr>
+          <w:rFonts w:ascii="Century Gothic" w:hAnsi="Century Gothic"/>
+          <w:color w:val="FFFFFF" w:themeColor="background1"/>
+          <w:sz w:val="28"/>
+          <w:szCs w:val="28"/>
+        </w:rPr>
+        <w:t xml:space="preserve">Поговорим о </w:t>
+      </w:r>
+      <w:r>
+        <w:rPr>
+          <w:rFonts w:ascii="Century Gothic" w:hAnsi="Century Gothic"/>
+          <w:color w:val="FFFFFF" w:themeColor="background1"/>
+          <w:sz w:val="28"/>
+          <w:szCs w:val="28"/>
+          <w:lang w:val="en-US"/>
+        </w:rPr>
+        <w:t>CMS</w:t>
+      </w:r>
+      <w:r>
+        <w:rPr>
+          <w:rFonts w:ascii="Century Gothic" w:hAnsi="Century Gothic"/>
+          <w:color w:val="FFFFFF" w:themeColor="background1"/>
+          <w:sz w:val="28"/>
+          <w:szCs w:val="28"/>
+        </w:rPr>
+        <w:t xml:space="preserve">. </w:t>
+      </w:r>
+    </w:p>
+    <w:p>
+      <w:pPr>
+        <w:rPr>
+          <w:rFonts w:ascii="Century Gothic" w:hAnsi="Century Gothic"/>
+          <w:color w:val="FFFFFF" w:themeColor="background1"/>
+          <w:sz w:val="28"/>
+          <w:szCs w:val="28"/>
+        </w:rPr>
+      </w:pPr>
+      <w:r>
+        <w:rPr>
+          <w:rFonts w:ascii="Century Gothic" w:hAnsi="Century Gothic"/>
+          <w:color w:val="FFFFFF" w:themeColor="background1"/>
+          <w:sz w:val="28"/>
+          <w:szCs w:val="28"/>
+        </w:rPr>
+        <w:t>Очевидно, что нужно от чего-то отталкиваться, а не придумывать самому, потому что этих ваших цмс создано настолько много, что можно было бы просто взять готовую.</w:t>
+      </w:r>
+    </w:p>
+    <w:p>
+      <w:pPr>
+        <w:rPr>
+          <w:rFonts w:ascii="Century Gothic" w:hAnsi="Century Gothic"/>
+          <w:color w:val="FFFFFF" w:themeColor="background1"/>
+          <w:sz w:val="28"/>
+          <w:szCs w:val="28"/>
+        </w:rPr>
+      </w:pPr>
+      <w:r>
+        <w:rPr>
+          <w:rFonts w:ascii="Century Gothic" w:hAnsi="Century Gothic"/>
+          <w:color w:val="FFFFFF" w:themeColor="background1"/>
+          <w:sz w:val="28"/>
+          <w:szCs w:val="28"/>
+        </w:rPr>
+        <w:t>Но мы тут серьезными делами занимаемся, поэтому</w:t>
+      </w:r>
+      <w:r>
+        <w:rPr>
+          <w:rFonts w:ascii="Century Gothic" w:hAnsi="Century Gothic"/>
+          <w:color w:val="FFFFFF" w:themeColor="background1"/>
+          <w:sz w:val="28"/>
+          <w:szCs w:val="28"/>
+        </w:rPr>
+        <w:t xml:space="preserve"> я не стал брать готовое решение, а написал свое, хоть и на основе существующего.</w:t>
+      </w:r>
+    </w:p>
+    <w:p>
+      <w:pPr>
+        <w:rPr>
+          <w:rFonts w:ascii="Century Gothic" w:hAnsi="Century Gothic"/>
+          <w:color w:val="FFFFFF" w:themeColor="background1"/>
+          <w:sz w:val="28"/>
+          <w:szCs w:val="28"/>
+        </w:rPr>
+      </w:pPr>
+      <w:r>
+        <w:rPr>
+          <w:rFonts w:ascii="Century Gothic" w:hAnsi="Century Gothic"/>
+          <w:color w:val="FFFFFF" w:themeColor="background1"/>
+          <w:sz w:val="28"/>
+          <w:szCs w:val="28"/>
+        </w:rPr>
+        <w:t xml:space="preserve">Основой послужила система из книги по Фреймворку </w:t>
+      </w:r>
+      <w:r>
+        <w:rPr>
+          <w:rFonts w:ascii="Century Gothic" w:hAnsi="Century Gothic"/>
+          <w:color w:val="FFFFFF" w:themeColor="background1"/>
+          <w:sz w:val="28"/>
+          <w:szCs w:val="28"/>
+          <w:lang w:val="en-US"/>
+        </w:rPr>
+        <w:t>Django</w:t>
+      </w:r>
+      <w:r>
+        <w:rPr>
+          <w:rFonts w:ascii="Century Gothic" w:hAnsi="Century Gothic"/>
+          <w:color w:val="FFFFFF" w:themeColor="background1"/>
+          <w:sz w:val="28"/>
+          <w:szCs w:val="28"/>
+        </w:rPr>
+        <w:t xml:space="preserve">, </w:t>
+      </w:r>
+      <w:r>
+        <w:rPr>
+          <w:rFonts w:ascii="Century Gothic" w:hAnsi="Century Gothic"/>
+          <w:color w:val="FFFFFF" w:themeColor="background1"/>
+          <w:sz w:val="28"/>
+          <w:szCs w:val="28"/>
+        </w:rPr>
+        <w:t>которую я читал параллельно с написанием проекта.</w:t>
+      </w:r>
+      <w:r>
+        <w:rPr>
+          <w:rFonts w:ascii="Century Gothic" w:hAnsi="Century Gothic"/>
+          <w:color w:val="FFFFFF" w:themeColor="background1"/>
+          <w:sz w:val="28"/>
+          <w:szCs w:val="28"/>
+        </w:rPr>
+        <w:t xml:space="preserve"> </w:t>
+      </w:r>
+      <w:r>
+        <w:rPr>
+          <w:rFonts w:ascii="Century Gothic" w:hAnsi="Century Gothic"/>
+          <w:color w:val="FFFFFF" w:themeColor="background1"/>
+          <w:sz w:val="28"/>
+          <w:szCs w:val="28"/>
+        </w:rPr>
+        <w:t>В ней</w:t>
+      </w:r>
+      <w:r>
+        <w:rPr>
+          <w:rFonts w:ascii="Century Gothic" w:hAnsi="Century Gothic"/>
+          <w:color w:val="FFFFFF" w:themeColor="background1"/>
+          <w:sz w:val="28"/>
+          <w:szCs w:val="28"/>
+        </w:rPr>
+        <w:t xml:space="preserve"> были описаны базовые принципы и примеры построения эффективной системы управления.</w:t>
+      </w:r>
+    </w:p>
+    <w:p>
+      <w:pPr>
+        <w:rPr>
+          <w:rFonts w:ascii="Century Gothic" w:hAnsi="Century Gothic"/>
+          <w:color w:val="FFFFFF" w:themeColor="background1"/>
+          <w:sz w:val="28"/>
+          <w:szCs w:val="28"/>
+        </w:rPr>
+      </w:pPr>
+    </w:p>
+    <w:p>
+      <w:pPr>
+        <w:rPr>
+          <w:rFonts w:ascii="Century Gothic" w:hAnsi="Century Gothic"/>
+          <w:color w:val="FFFFFF" w:themeColor="background1"/>
+          <w:sz w:val="28"/>
+          <w:szCs w:val="28"/>
+        </w:rPr>
+      </w:pPr>
+    </w:p>
+    <w:p>
+      <w:pPr>
+        <w:rPr>
+          <w:rFonts w:ascii="Century Gothic" w:hAnsi="Century Gothic"/>
+          <w:color w:val="FFFFFF" w:themeColor="background1"/>
+          <w:sz w:val="28"/>
+          <w:szCs w:val="28"/>
+        </w:rPr>
+      </w:pPr>
+      <w:r>
+        <w:rPr>
+          <w:rFonts w:ascii="Century Gothic" w:hAnsi="Century Gothic"/>
+          <w:color w:val="FFFFFF" w:themeColor="background1"/>
+          <w:sz w:val="28"/>
+          <w:szCs w:val="28"/>
+        </w:rPr>
+        <w:lastRenderedPageBreak/>
+        <w:t>Описать структуру образовательных программ рациональнее всего было сделать через модели (классы) и отношения между ними. Благодаря такому подходу система может в любой момент быть подв</w:t>
+      </w:r>
+      <w:r>
+        <w:rPr>
+          <w:rFonts w:ascii="Century Gothic" w:hAnsi="Century Gothic"/>
+          <w:color w:val="FFFFFF" w:themeColor="background1"/>
+          <w:sz w:val="28"/>
+          <w:szCs w:val="28"/>
+        </w:rPr>
+        <w:t>ергнута доработке и расширению до более продвинутой.</w:t>
+      </w:r>
+    </w:p>
+    <w:p>
+      <w:pPr>
+        <w:rPr>
+          <w:rFonts w:ascii="Century Gothic" w:hAnsi="Century Gothic"/>
+          <w:color w:val="FFFFFF" w:themeColor="background1"/>
+          <w:sz w:val="28"/>
+          <w:szCs w:val="28"/>
+        </w:rPr>
+      </w:pPr>
+      <w:r>
+        <w:rPr>
+          <w:rFonts w:ascii="Century Gothic" w:hAnsi="Century Gothic"/>
+          <w:color w:val="FFFFFF" w:themeColor="background1"/>
+          <w:sz w:val="28"/>
+          <w:szCs w:val="28"/>
+        </w:rPr>
+        <w:t xml:space="preserve">Более формально, </w:t>
+      </w:r>
+      <w:r>
+        <w:rPr>
+          <w:rFonts w:ascii="Century Gothic" w:hAnsi="Century Gothic"/>
+          <w:color w:val="FFFFFF" w:themeColor="background1"/>
+          <w:sz w:val="28"/>
+          <w:szCs w:val="28"/>
+        </w:rPr>
+        <w:t>иерархическая структура образовательных программ в общем случае</w:t>
+      </w:r>
+      <w:r>
+        <w:rPr>
+          <w:rFonts w:ascii="Century Gothic" w:hAnsi="Century Gothic"/>
+          <w:color w:val="FFFFFF" w:themeColor="background1"/>
+          <w:sz w:val="28"/>
+          <w:szCs w:val="28"/>
+        </w:rPr>
+        <w:t xml:space="preserve"> выглядит примерно так</w:t>
+      </w:r>
+      <w:r>
+        <w:rPr>
+          <w:rFonts w:ascii="Century Gothic" w:hAnsi="Century Gothic"/>
+          <w:color w:val="FFFFFF" w:themeColor="background1"/>
+          <w:sz w:val="28"/>
+          <w:szCs w:val="28"/>
+        </w:rPr>
+        <w:t>:</w:t>
       </w:r>
       <w:bookmarkStart w:id="4" w:name="_GoBack"/>
       <w:bookmarkEnd w:id="4"/>
     </w:p>
+    <w:p>
+      <w:pPr>
+        <w:rPr>
+          <w:rFonts w:ascii="Century Gothic" w:hAnsi="Century Gothic"/>
+          <w:color w:val="FFFFFF" w:themeColor="background1"/>
+          <w:sz w:val="28"/>
+          <w:szCs w:val="28"/>
+        </w:rPr>
+      </w:pPr>
+      <w:r>
+        <w:rPr>
+          <w:rFonts w:ascii="Century Gothic" w:hAnsi="Century Gothic"/>
+          <w:noProof/>
+          <w:color w:val="FFFFFF" w:themeColor="background1"/>
+          <w:sz w:val="28"/>
+          <w:szCs w:val="28"/>
+          <w:lang w:eastAsia="ru-RU"/>
+        </w:rPr>
+        <w:drawing>
+          <wp:inline distT="0" distB="0" distL="0" distR="0">
+            <wp:extent cx="6645910" cy="6055586"/>
+            <wp:effectExtent l="0" t="0" r="2540" b="2540"/>
+            <wp:docPr id="7" name="Рисунок 7" descr="C:\Users\Данил\Downloads\Untitled (2).jpg"/>
+            <wp:cNvGraphicFramePr>
+              <a:graphicFrameLocks xmlns:a="http://schemas.openxmlformats.org/drawingml/2006/main" noChangeAspect="1"/>
+            </wp:cNvGraphicFramePr>
+            <a:graphic xmlns:a="http://schemas.openxmlformats.org/drawingml/2006/main">
+              <a:graphicData uri="http://schemas.openxmlformats.org/drawingml/2006/picture">
+                <pic:pic xmlns:pic="http://schemas.openxmlformats.org/drawingml/2006/picture">
+                  <pic:nvPicPr>
+                    <pic:cNvPr id="0" name="Picture 2" descr="C:\Users\Данил\Downloads\Untitled (2).jpg"/>
+                    <pic:cNvPicPr>
+                      <a:picLocks noChangeAspect="1" noChangeArrowheads="1"/>
+                    </pic:cNvPicPr>
+                  </pic:nvPicPr>
+                  <pic:blipFill>
+                    <a:blip r:embed="rId22">
+                      <a:extLst>
+                        <a:ext uri="{28A0092B-C50C-407E-A947-70E740481C1C}">
+                          <a14:useLocalDpi xmlns:a14="http://schemas.microsoft.com/office/drawing/2010/main" val="0"/>
+                        </a:ext>
+                      </a:extLst>
+                    </a:blip>
+                    <a:srcRect/>
+                    <a:stretch>
+                      <a:fillRect/>
+                    </a:stretch>
+                  </pic:blipFill>
+                  <pic:spPr bwMode="auto">
+                    <a:xfrm>
+                      <a:off x="0" y="0"/>
+                      <a:ext cx="6645910" cy="6055586"/>
+                    </a:xfrm>
+                    <a:prstGeom prst="rect">
+                      <a:avLst/>
+                    </a:prstGeom>
+                    <a:noFill/>
+                    <a:ln>
+                      <a:noFill/>
+                    </a:ln>
+                  </pic:spPr>
+                </pic:pic>
+              </a:graphicData>
+            </a:graphic>
+          </wp:inline>
+        </w:drawing>
+      </w:r>
+    </w:p>
     <w:sectPr>
-      <w:footerReference w:type="default" r:id="rId21"/>
+      <w:footerReference w:type="default" r:id="rId23"/>
       <w:pgSz w:w="11906" w:h="16838"/>
       <w:pgMar w:top="720" w:right="720" w:bottom="720" w:left="720" w:header="708" w:footer="708" w:gutter="0"/>
       <w:pgNumType w:start="1" w:chapStyle="1"/>
@@ -11259,7 +12680,7 @@
           <w:rPr>
             <w:noProof/>
           </w:rPr>
-          <w:t>23</w:t>
+          <w:t>27</w:t>
         </w:r>
         <w:r>
           <w:fldChar w:fldCharType="end"/>
@@ -12816,6 +14237,7 @@
   <w:style w:type="character" w:default="1" w:styleId="a0">
     <w:name w:val="Default Paragraph Font"/>
     <w:uiPriority w:val="1"/>
+    <w:semiHidden/>
     <w:unhideWhenUsed/>
   </w:style>
   <w:style w:type="table" w:default="1" w:styleId="a1">
@@ -13297,7 +14719,7 @@
 </file>
 
 <file path=customXml/itemProps1.xml><?xml version="1.0" encoding="utf-8"?>
-<ds:datastoreItem xmlns:ds="http://schemas.openxmlformats.org/officeDocument/2006/customXml" ds:itemID="{1720507A-01C5-4BED-88F8-80E0F47E5F58}">
+<ds:datastoreItem xmlns:ds="http://schemas.openxmlformats.org/officeDocument/2006/customXml" ds:itemID="{D1802DCB-01E6-4BA6-82C1-C823C83C6605}">
   <ds:schemaRefs>
     <ds:schemaRef ds:uri="http://schemas.openxmlformats.org/officeDocument/2006/bibliography"/>
   </ds:schemaRefs>

</xml_diff>